<commit_message>
- Requirements specification updated
</commit_message>
<xml_diff>
--- a/Requirements Specification.docx
+++ b/Requirements Specification.docx
@@ -12,7 +12,6 @@
           <w:u w:val="single"/>
         </w:rPr>
       </w:pPr>
-      <w:proofErr w:type="spellStart"/>
       <w:r>
         <w:rPr>
           <w:b/>
@@ -23,7 +22,6 @@
         </w:rPr>
         <w:t>WizeStream</w:t>
       </w:r>
-      <w:proofErr w:type="spellEnd"/>
     </w:p>
     <w:p>
       <w:pPr>
@@ -1220,7 +1218,6 @@
         </w:rPr>
         <w:t xml:space="preserve">Institution based feedback. </w:t>
       </w:r>
-      <w:proofErr w:type="spellStart"/>
       <w:r>
         <w:rPr>
           <w:sz w:val="28"/>
@@ -1228,7 +1225,6 @@
         </w:rPr>
         <w:t>wizeStream</w:t>
       </w:r>
-      <w:proofErr w:type="spellEnd"/>
       <w:r>
         <w:rPr>
           <w:sz w:val="28"/>
@@ -1834,25 +1830,20 @@
     </w:p>
     <w:p>
       <w:pPr>
-        <w:widowControl w:val="0"/>
-        <w:spacing w:after="0" w:line="360" w:lineRule="auto"/>
-        <w:rPr>
-          <w:rFonts w:ascii="Calibri" w:hAnsi="Calibri"/>
-          <w:sz w:val="26"/>
-          <w:szCs w:val="26"/>
-        </w:rPr>
-      </w:pPr>
-    </w:p>
-    <w:p>
-      <w:pPr>
-        <w:widowControl w:val="0"/>
-        <w:spacing w:after="0" w:line="360" w:lineRule="auto"/>
-        <w:rPr>
-          <w:rFonts w:ascii="Calibri" w:hAnsi="Calibri"/>
-          <w:sz w:val="26"/>
-          <w:szCs w:val="26"/>
-        </w:rPr>
-      </w:pPr>
+        <w:rPr>
+          <w:rFonts w:ascii="Calibri" w:hAnsi="Calibri"/>
+          <w:sz w:val="26"/>
+          <w:szCs w:val="26"/>
+        </w:rPr>
+      </w:pPr>
+      <w:r>
+        <w:rPr>
+          <w:rFonts w:ascii="Calibri" w:hAnsi="Calibri"/>
+          <w:sz w:val="26"/>
+          <w:szCs w:val="26"/>
+        </w:rPr>
+        <w:br w:type="page"/>
+      </w:r>
     </w:p>
     <w:p>
       <w:pPr>
@@ -1870,6 +1861,7 @@
           <w:sz w:val="28"/>
           <w:szCs w:val="28"/>
         </w:rPr>
+        <w:lastRenderedPageBreak/>
         <w:t>Definitions, Acronyms and Abbreviation</w:t>
       </w:r>
       <w:bookmarkEnd w:id="2"/>
@@ -1974,10 +1966,29 @@
         <w:ind w:left="720" w:firstLine="720"/>
         <w:rPr>
           <w:rFonts w:ascii="Calibri" w:hAnsi="Calibri"/>
-          <w:sz w:val="26"/>
-          <w:szCs w:val="26"/>
-        </w:rPr>
-      </w:pPr>
+          <w:bCs/>
+          <w:sz w:val="26"/>
+          <w:szCs w:val="26"/>
+        </w:rPr>
+      </w:pPr>
+      <w:r>
+        <w:rPr>
+          <w:rFonts w:ascii="Calibri" w:hAnsi="Calibri"/>
+          <w:b/>
+          <w:sz w:val="26"/>
+          <w:szCs w:val="26"/>
+        </w:rPr>
+        <w:t>MongoDB</w:t>
+      </w:r>
+      <w:r>
+        <w:rPr>
+          <w:rFonts w:ascii="Calibri" w:hAnsi="Calibri"/>
+          <w:bCs/>
+          <w:sz w:val="26"/>
+          <w:szCs w:val="26"/>
+        </w:rPr>
+        <w:t xml:space="preserve"> – Document-oriented database program.</w:t>
+      </w:r>
     </w:p>
     <w:p>
       <w:pPr>
@@ -1985,13 +1996,228 @@
         <w:ind w:left="720" w:firstLine="720"/>
         <w:rPr>
           <w:rFonts w:ascii="Calibri" w:hAnsi="Calibri"/>
-          <w:sz w:val="26"/>
-          <w:szCs w:val="26"/>
-        </w:rPr>
-      </w:pPr>
+          <w:bCs/>
+          <w:sz w:val="26"/>
+          <w:szCs w:val="26"/>
+        </w:rPr>
+      </w:pPr>
+      <w:r>
+        <w:rPr>
+          <w:rFonts w:ascii="Calibri" w:hAnsi="Calibri"/>
+          <w:b/>
+          <w:sz w:val="26"/>
+          <w:szCs w:val="26"/>
+        </w:rPr>
+        <w:t xml:space="preserve">JavaScript </w:t>
+      </w:r>
+      <w:r>
+        <w:rPr>
+          <w:rFonts w:ascii="Calibri" w:hAnsi="Calibri"/>
+          <w:bCs/>
+          <w:sz w:val="26"/>
+          <w:szCs w:val="26"/>
+        </w:rPr>
+        <w:t>– Programming language</w:t>
+      </w:r>
     </w:p>
     <w:p>
       <w:pPr>
+        <w:spacing w:line="360" w:lineRule="auto"/>
+        <w:ind w:left="1440"/>
+        <w:rPr>
+          <w:rFonts w:ascii="Calibri" w:hAnsi="Calibri"/>
+          <w:bCs/>
+          <w:sz w:val="26"/>
+          <w:szCs w:val="26"/>
+        </w:rPr>
+      </w:pPr>
+      <w:r>
+        <w:rPr>
+          <w:rFonts w:ascii="Calibri" w:hAnsi="Calibri"/>
+          <w:b/>
+          <w:sz w:val="26"/>
+          <w:szCs w:val="26"/>
+        </w:rPr>
+        <w:t>Node</w:t>
+      </w:r>
+      <w:r>
+        <w:rPr>
+          <w:rFonts w:ascii="Calibri" w:hAnsi="Calibri"/>
+          <w:bCs/>
+          <w:sz w:val="26"/>
+          <w:szCs w:val="26"/>
+        </w:rPr>
+        <w:t>.</w:t>
+      </w:r>
+      <w:r>
+        <w:rPr>
+          <w:rFonts w:ascii="Calibri" w:hAnsi="Calibri"/>
+          <w:bCs/>
+          <w:sz w:val="26"/>
+          <w:szCs w:val="26"/>
+        </w:rPr>
+        <w:t>js – JavaScript run-time environment for executing JavaScript code server-side.</w:t>
+      </w:r>
+    </w:p>
+    <w:p>
+      <w:pPr>
+        <w:spacing w:line="360" w:lineRule="auto"/>
+        <w:ind w:left="1440"/>
+        <w:rPr>
+          <w:rFonts w:ascii="Calibri" w:hAnsi="Calibri"/>
+          <w:bCs/>
+          <w:sz w:val="26"/>
+          <w:szCs w:val="26"/>
+        </w:rPr>
+      </w:pPr>
+      <w:r>
+        <w:rPr>
+          <w:rFonts w:ascii="Calibri" w:hAnsi="Calibri"/>
+          <w:b/>
+          <w:sz w:val="26"/>
+          <w:szCs w:val="26"/>
+        </w:rPr>
+        <w:t xml:space="preserve">IDE </w:t>
+      </w:r>
+      <w:r>
+        <w:rPr>
+          <w:rFonts w:ascii="Calibri" w:hAnsi="Calibri"/>
+          <w:bCs/>
+          <w:sz w:val="26"/>
+          <w:szCs w:val="26"/>
+        </w:rPr>
+        <w:t>– Integrated Development Environment. A software application which provides comprehensive facilities to computer programmers for software development.</w:t>
+      </w:r>
+    </w:p>
+    <w:p>
+      <w:pPr>
+        <w:spacing w:line="360" w:lineRule="auto"/>
+        <w:ind w:left="1440"/>
+        <w:rPr>
+          <w:rFonts w:ascii="Calibri" w:hAnsi="Calibri"/>
+          <w:bCs/>
+          <w:sz w:val="26"/>
+          <w:szCs w:val="26"/>
+        </w:rPr>
+      </w:pPr>
+      <w:r>
+        <w:rPr>
+          <w:rFonts w:ascii="Calibri" w:hAnsi="Calibri"/>
+          <w:b/>
+          <w:sz w:val="26"/>
+          <w:szCs w:val="26"/>
+        </w:rPr>
+        <w:t>Android Studio</w:t>
+      </w:r>
+      <w:r>
+        <w:rPr>
+          <w:rFonts w:ascii="Calibri" w:hAnsi="Calibri"/>
+          <w:bCs/>
+          <w:sz w:val="26"/>
+          <w:szCs w:val="26"/>
+        </w:rPr>
+        <w:t xml:space="preserve"> – The official IDE</w:t>
+      </w:r>
+      <w:r>
+        <w:rPr>
+          <w:rFonts w:ascii="Calibri" w:hAnsi="Calibri"/>
+          <w:bCs/>
+          <w:sz w:val="26"/>
+          <w:szCs w:val="26"/>
+        </w:rPr>
+        <w:t xml:space="preserve"> for Google’s Android operating system.</w:t>
+      </w:r>
+    </w:p>
+    <w:p>
+      <w:pPr>
+        <w:spacing w:line="360" w:lineRule="auto"/>
+        <w:ind w:left="1440"/>
+        <w:rPr>
+          <w:rFonts w:ascii="Calibri" w:hAnsi="Calibri"/>
+          <w:bCs/>
+          <w:sz w:val="26"/>
+          <w:szCs w:val="26"/>
+        </w:rPr>
+      </w:pPr>
+      <w:r>
+        <w:rPr>
+          <w:rFonts w:ascii="Calibri" w:hAnsi="Calibri"/>
+          <w:b/>
+          <w:sz w:val="26"/>
+          <w:szCs w:val="26"/>
+        </w:rPr>
+        <w:t>WebStorm</w:t>
+      </w:r>
+      <w:r>
+        <w:rPr>
+          <w:rFonts w:ascii="Calibri" w:hAnsi="Calibri"/>
+          <w:bCs/>
+          <w:sz w:val="26"/>
+          <w:szCs w:val="26"/>
+        </w:rPr>
+        <w:t xml:space="preserve"> – An IDE primarily for web development.</w:t>
+      </w:r>
+    </w:p>
+    <w:p>
+      <w:pPr>
+        <w:spacing w:line="360" w:lineRule="auto"/>
+        <w:ind w:left="1440"/>
+        <w:rPr>
+          <w:rFonts w:ascii="Calibri" w:hAnsi="Calibri"/>
+          <w:bCs/>
+          <w:sz w:val="26"/>
+          <w:szCs w:val="26"/>
+        </w:rPr>
+      </w:pPr>
+      <w:r>
+        <w:rPr>
+          <w:rFonts w:ascii="Calibri" w:hAnsi="Calibri"/>
+          <w:b/>
+          <w:sz w:val="26"/>
+          <w:szCs w:val="26"/>
+        </w:rPr>
+        <w:t>AngularJS</w:t>
+      </w:r>
+      <w:r>
+        <w:rPr>
+          <w:rFonts w:ascii="Calibri" w:hAnsi="Calibri"/>
+          <w:bCs/>
+          <w:sz w:val="26"/>
+          <w:szCs w:val="26"/>
+        </w:rPr>
+        <w:t xml:space="preserve"> – JavaScript front-end web application framework.</w:t>
+      </w:r>
+    </w:p>
+    <w:p>
+      <w:pPr>
+        <w:spacing w:line="360" w:lineRule="auto"/>
+        <w:ind w:left="720" w:firstLine="720"/>
+        <w:rPr>
+          <w:rFonts w:ascii="Calibri" w:hAnsi="Calibri"/>
+          <w:sz w:val="26"/>
+          <w:szCs w:val="26"/>
+        </w:rPr>
+      </w:pPr>
+    </w:p>
+    <w:p>
+      <w:pPr>
+        <w:rPr>
+          <w:rFonts w:ascii="Calibri" w:hAnsi="Calibri"/>
+          <w:sz w:val="26"/>
+          <w:szCs w:val="26"/>
+        </w:rPr>
+      </w:pPr>
+      <w:r>
+        <w:rPr>
+          <w:rFonts w:ascii="Calibri" w:hAnsi="Calibri"/>
+          <w:sz w:val="26"/>
+          <w:szCs w:val="26"/>
+        </w:rPr>
+        <w:br w:type="page"/>
+      </w:r>
+    </w:p>
+    <w:p>
+      <w:pPr>
         <w:pStyle w:val="Heading2"/>
         <w:rPr>
           <w:rFonts w:ascii="Cambria" w:hAnsi="Cambria"/>
@@ -2006,6 +2232,7 @@
           <w:sz w:val="28"/>
           <w:szCs w:val="26"/>
         </w:rPr>
+        <w:lastRenderedPageBreak/>
         <w:t>Technologies to be used</w:t>
       </w:r>
       <w:bookmarkEnd w:id="3"/>
@@ -2310,14 +2537,35 @@
     </w:p>
     <w:p>
       <w:pPr>
-        <w:pStyle w:val="Heading2"/>
+        <w:rPr>
+          <w:rFonts w:ascii="Cambria" w:eastAsia="Times New Roman" w:hAnsi="Cambria" w:cs="Times New Roman"/>
+          <w:b/>
+          <w:sz w:val="28"/>
+          <w:szCs w:val="26"/>
+          <w:lang w:bidi="ar-SA"/>
+        </w:rPr>
+      </w:pPr>
+      <w:bookmarkStart w:id="4" w:name="_Toc146371250"/>
+      <w:r>
         <w:rPr>
           <w:rFonts w:ascii="Cambria" w:hAnsi="Cambria"/>
           <w:sz w:val="28"/>
           <w:szCs w:val="26"/>
         </w:rPr>
-      </w:pPr>
-      <w:bookmarkStart w:id="4" w:name="_Toc146371250"/>
+        <w:br w:type="page"/>
+      </w:r>
+    </w:p>
+    <w:p>
+      <w:pPr>
+        <w:pStyle w:val="Heading2"/>
+        <w:rPr>
+          <w:rFonts w:ascii="Cambria" w:hAnsi="Cambria"/>
+          <w:sz w:val="28"/>
+          <w:szCs w:val="26"/>
+        </w:rPr>
+      </w:pPr>
+      <w:bookmarkStart w:id="5" w:name="_GoBack"/>
+      <w:bookmarkEnd w:id="5"/>
       <w:r>
         <w:rPr>
           <w:rFonts w:ascii="Cambria" w:hAnsi="Cambria"/>
@@ -2363,7 +2611,6 @@
         </w:rPr>
         <w:t xml:space="preserve"> </w:t>
       </w:r>
-      <w:proofErr w:type="spellStart"/>
       <w:r>
         <w:rPr>
           <w:rFonts w:ascii="Calibri" w:hAnsi="Calibri"/>
@@ -2372,7 +2619,6 @@
         </w:rPr>
         <w:t>wizeStream</w:t>
       </w:r>
-      <w:proofErr w:type="spellEnd"/>
       <w:r>
         <w:rPr>
           <w:rFonts w:ascii="Calibri" w:hAnsi="Calibri" w:cs="Arial"/>
@@ -2405,7 +2651,6 @@
         </w:rPr>
         <w:t xml:space="preserve">t ﬁles, answer students’ questions and improve their teaching methods using </w:t>
       </w:r>
-      <w:proofErr w:type="spellStart"/>
       <w:r>
         <w:rPr>
           <w:rFonts w:ascii="Calibri" w:hAnsi="Calibri"/>
@@ -2414,7 +2659,6 @@
         </w:rPr>
         <w:t>wizeStream</w:t>
       </w:r>
-      <w:proofErr w:type="spellEnd"/>
       <w:r>
         <w:rPr>
           <w:rFonts w:ascii="Calibri" w:hAnsi="Calibri" w:cs="Arial"/>
@@ -2431,7 +2675,6 @@
         </w:rPr>
         <w:t xml:space="preserve">feedback. With </w:t>
       </w:r>
-      <w:proofErr w:type="spellStart"/>
       <w:r>
         <w:rPr>
           <w:rFonts w:ascii="Calibri" w:hAnsi="Calibri"/>
@@ -2440,7 +2683,6 @@
         </w:rPr>
         <w:t>wizeStream</w:t>
       </w:r>
-      <w:proofErr w:type="spellEnd"/>
       <w:r>
         <w:rPr>
           <w:rFonts w:ascii="Calibri" w:hAnsi="Calibri" w:cs="Arial"/>
@@ -2457,7 +2699,6 @@
         </w:rPr>
         <w:t xml:space="preserve">students can communicate with their classmates, share ﬁles and enjoy live video streaming, providing the option of live feedback. </w:t>
       </w:r>
-      <w:proofErr w:type="spellStart"/>
       <w:r>
         <w:rPr>
           <w:rFonts w:ascii="Calibri" w:hAnsi="Calibri"/>
@@ -2466,7 +2707,6 @@
         </w:rPr>
         <w:t>wizeStream</w:t>
       </w:r>
-      <w:proofErr w:type="spellEnd"/>
       <w:r>
         <w:rPr>
           <w:rFonts w:ascii="Calibri" w:hAnsi="Calibri" w:cs="Arial"/>
@@ -2483,7 +2723,6 @@
         </w:rPr>
         <w:t xml:space="preserve">is the best way to gather statistical information for the use of both parties, students and teachers, as well as any department chosen. </w:t>
       </w:r>
-      <w:proofErr w:type="spellStart"/>
       <w:r>
         <w:rPr>
           <w:rFonts w:ascii="Calibri" w:hAnsi="Calibri"/>
@@ -2492,7 +2731,6 @@
         </w:rPr>
         <w:t>wizeStream</w:t>
       </w:r>
-      <w:proofErr w:type="spellEnd"/>
       <w:r>
         <w:rPr>
           <w:rFonts w:ascii="Calibri" w:hAnsi="Calibri" w:cs="Arial"/>
@@ -2509,7 +2747,6 @@
         </w:rPr>
         <w:t xml:space="preserve">will drive both sides, students and teachers, to thrive using a scoring system. </w:t>
       </w:r>
-      <w:proofErr w:type="spellStart"/>
       <w:r>
         <w:rPr>
           <w:rFonts w:ascii="Calibri" w:hAnsi="Calibri"/>
@@ -2518,7 +2755,6 @@
         </w:rPr>
         <w:t>wizeStream</w:t>
       </w:r>
-      <w:proofErr w:type="spellEnd"/>
       <w:r>
         <w:rPr>
           <w:rFonts w:ascii="Calibri" w:hAnsi="Calibri" w:cs="Arial"/>
@@ -2527,8 +2763,6 @@
         </w:rPr>
         <w:t xml:space="preserve"> </w:t>
       </w:r>
-      <w:bookmarkStart w:id="5" w:name="_GoBack"/>
-      <w:bookmarkEnd w:id="5"/>
       <w:r>
         <w:rPr>
           <w:rFonts w:ascii="Calibri" w:hAnsi="Calibri" w:cs="Arial"/>
@@ -2752,7 +2986,7 @@
           </mc:Choice>
           <mc:Fallback>
             <w:pict>
-              <v:group w14:anchorId="60CF5D1D" id="Group 4" o:spid="_x0000_s1026" style="position:absolute;margin-left:3.5pt;margin-top:4.9pt;width:474pt;height:270pt;z-index:251659264;mso-width-relative:margin" coordsize="60198,34290" o:gfxdata="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">
+              <v:group w14:anchorId="64FDA58A" id="Group 4" o:spid="_x0000_s1026" style="position:absolute;margin-left:3.5pt;margin-top:4.9pt;width:474pt;height:270pt;z-index:251659264;mso-width-relative:margin" coordsize="60198,34290" o:gfxdata="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">
                 <v:shapetype id="_x0000_t75" coordsize="21600,21600" o:spt="75" o:preferrelative="t" path="m@4@5l@4@11@9@11@9@5xe" filled="f" stroked="f">
                   <v:stroke joinstyle="miter"/>
                   <v:formulas>

</xml_diff>

<commit_message>
- Reguirements specification fixes
</commit_message>
<xml_diff>
--- a/Requirements Specification.docx
+++ b/Requirements Specification.docx
@@ -30,116 +30,73 @@
           <w:szCs w:val="36"/>
         </w:rPr>
       </w:pPr>
-      <w:proofErr w:type="spellStart"/>
       <w:r>
         <w:rPr>
           <w:sz w:val="36"/>
           <w:szCs w:val="36"/>
         </w:rPr>
-        <w:t>Eran</w:t>
-      </w:r>
-      <w:proofErr w:type="spellEnd"/>
-      <w:r>
+        <w:t>Damir Bar,</w:t>
+      </w:r>
+    </w:p>
+    <w:p>
+      <w:pPr>
         <w:rPr>
           <w:sz w:val="36"/>
           <w:szCs w:val="36"/>
         </w:rPr>
-        <w:t xml:space="preserve"> </w:t>
-      </w:r>
-      <w:proofErr w:type="spellStart"/>
+      </w:pPr>
       <w:r>
         <w:rPr>
           <w:sz w:val="36"/>
           <w:szCs w:val="36"/>
         </w:rPr>
-        <w:t>Sterman</w:t>
-      </w:r>
-      <w:proofErr w:type="spellEnd"/>
-      <w:r>
+        <w:t>Dima Volgin,</w:t>
+      </w:r>
+    </w:p>
+    <w:p>
+      <w:pPr>
         <w:rPr>
           <w:sz w:val="36"/>
           <w:szCs w:val="36"/>
         </w:rPr>
-        <w:t>,</w:t>
-      </w:r>
-    </w:p>
-    <w:p>
-      <w:pPr>
+      </w:pPr>
+      <w:r>
         <w:rPr>
           <w:sz w:val="36"/>
           <w:szCs w:val="36"/>
         </w:rPr>
-      </w:pPr>
-      <w:r>
+        <w:t>Eran Sterman,</w:t>
+      </w:r>
+    </w:p>
+    <w:p>
+      <w:pPr>
         <w:rPr>
           <w:sz w:val="36"/>
           <w:szCs w:val="36"/>
         </w:rPr>
-        <w:t>Damir Bar,</w:t>
-      </w:r>
-    </w:p>
-    <w:p>
-      <w:pPr>
+      </w:pPr>
+      <w:r>
         <w:rPr>
           <w:sz w:val="36"/>
           <w:szCs w:val="36"/>
         </w:rPr>
-      </w:pPr>
-      <w:r>
+        <w:t>Shay Cohen,</w:t>
+      </w:r>
+    </w:p>
+    <w:p>
+      <w:pPr>
         <w:rPr>
           <w:sz w:val="36"/>
           <w:szCs w:val="36"/>
         </w:rPr>
-        <w:t>Shay Cohen,</w:t>
-      </w:r>
-    </w:p>
-    <w:p>
-      <w:pPr>
+      </w:pPr>
+      <w:r>
         <w:rPr>
           <w:sz w:val="36"/>
           <w:szCs w:val="36"/>
         </w:rPr>
-      </w:pPr>
-      <w:proofErr w:type="spellStart"/>
-      <w:r>
-        <w:rPr>
-          <w:sz w:val="36"/>
-          <w:szCs w:val="36"/>
-        </w:rPr>
-        <w:t>Sefi</w:t>
-      </w:r>
-      <w:proofErr w:type="spellEnd"/>
-      <w:r>
-        <w:rPr>
-          <w:sz w:val="36"/>
-          <w:szCs w:val="36"/>
-        </w:rPr>
-        <w:t xml:space="preserve"> Shalom,</w:t>
-      </w:r>
-    </w:p>
-    <w:p>
-      <w:pPr>
-        <w:rPr>
-          <w:sz w:val="36"/>
-          <w:szCs w:val="36"/>
-        </w:rPr>
-      </w:pPr>
-      <w:r>
-        <w:rPr>
-          <w:sz w:val="36"/>
-          <w:szCs w:val="36"/>
-        </w:rPr>
-        <w:t xml:space="preserve">Dima </w:t>
-      </w:r>
-      <w:proofErr w:type="spellStart"/>
-      <w:r>
-        <w:rPr>
-          <w:sz w:val="36"/>
-          <w:szCs w:val="36"/>
-        </w:rPr>
-        <w:t>Volgin</w:t>
-      </w:r>
-      <w:proofErr w:type="spellEnd"/>
+        <w:t>Sefi Shalom,</w:t>
+      </w:r>
     </w:p>
     <w:p>
       <w:pPr>
@@ -1351,21 +1308,12 @@
           <w:szCs w:val="28"/>
         </w:rPr>
       </w:pPr>
-      <w:proofErr w:type="spellStart"/>
       <w:r>
         <w:rPr>
           <w:sz w:val="28"/>
           <w:szCs w:val="28"/>
         </w:rPr>
-        <w:t>Gool</w:t>
-      </w:r>
-      <w:proofErr w:type="spellEnd"/>
-      <w:r>
-        <w:rPr>
-          <w:sz w:val="28"/>
-          <w:szCs w:val="28"/>
-        </w:rPr>
-        <w:t xml:space="preserve"> - No</w:t>
+        <w:t>Gool - No</w:t>
       </w:r>
       <w:r>
         <w:rPr>
@@ -1387,21 +1335,12 @@
           <w:szCs w:val="28"/>
         </w:rPr>
       </w:pPr>
-      <w:proofErr w:type="spellStart"/>
       <w:r>
         <w:rPr>
           <w:sz w:val="28"/>
           <w:szCs w:val="28"/>
         </w:rPr>
-        <w:t>Kahoot</w:t>
-      </w:r>
-      <w:proofErr w:type="spellEnd"/>
-      <w:r>
-        <w:rPr>
-          <w:sz w:val="28"/>
-          <w:szCs w:val="28"/>
-        </w:rPr>
-        <w:t xml:space="preserve"> - I</w:t>
+        <w:t>Kahoot - I</w:t>
       </w:r>
       <w:r>
         <w:rPr>
@@ -1587,7 +1526,6 @@
           <w:szCs w:val="26"/>
         </w:rPr>
       </w:pPr>
-      <w:proofErr w:type="spellStart"/>
       <w:r>
         <w:rPr>
           <w:rFonts w:ascii="Calibri" w:hAnsi="Calibri"/>
@@ -1604,7 +1542,6 @@
         </w:rPr>
         <w:t>s</w:t>
       </w:r>
-      <w:proofErr w:type="spellEnd"/>
       <w:r>
         <w:rPr>
           <w:rFonts w:ascii="Calibri" w:hAnsi="Calibri"/>
@@ -2811,7 +2748,23 @@
           <w:sz w:val="26"/>
           <w:szCs w:val="26"/>
         </w:rPr>
-        <w:t>help student get better at their studies and to help teachers have a better perspective on their class.</w:t>
+        <w:t>help student</w:t>
+      </w:r>
+      <w:r>
+        <w:rPr>
+          <w:rFonts w:ascii="Calibri" w:hAnsi="Calibri" w:cs="Arial"/>
+          <w:sz w:val="26"/>
+          <w:szCs w:val="26"/>
+        </w:rPr>
+        <w:t>s</w:t>
+      </w:r>
+      <w:r>
+        <w:rPr>
+          <w:rFonts w:ascii="Calibri" w:hAnsi="Calibri" w:cs="Arial"/>
+          <w:sz w:val="26"/>
+          <w:szCs w:val="26"/>
+        </w:rPr>
+        <w:t xml:space="preserve"> get better at their studies and to help teachers have a better perspective on their class.</w:t>
       </w:r>
       <w:r>
         <w:rPr>
@@ -3116,7 +3069,7 @@
                           </pic:cNvPicPr>
                         </pic:nvPicPr>
                         <pic:blipFill>
-                          <a:blip r:embed="rId5">
+                          <a:blip r:embed="rId6">
                             <a:extLst>
                               <a:ext uri="{28A0092B-C50C-407E-A947-70E740481C1C}">
                                 <a14:useLocalDpi xmlns:a14="http://schemas.microsoft.com/office/drawing/2010/main" val="0"/>
@@ -3217,7 +3170,7 @@
                   <o:lock v:ext="edit" aspectratio="t"/>
                 </v:shapetype>
                 <v:shape id="Picture 2" o:spid="_x0000_s1027" type="#_x0000_t75" style="position:absolute;width:59436;height:33909;visibility:visible;mso-wrap-style:square" o:gfxdata="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">
-                  <v:imagedata r:id="rId6" o:title=""/>
+                  <v:imagedata r:id="rId7" o:title=""/>
                 </v:shape>
                 <v:rect id="Rectangle 3" o:spid="_x0000_s1028" style="position:absolute;left:35661;top:24688;width:24537;height:9602;visibility:visible;mso-wrap-style:square;v-text-anchor:middle" o:gfxdata="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" fillcolor="white [3212]" strokecolor="white [3212]" strokeweight="1pt"/>
               </v:group>
@@ -10554,6 +10507,24 @@
         </w:rPr>
         <w:t>DEP: FR1</w:t>
       </w:r>
+      <w:r>
+        <w:rPr>
+          <w:rFonts w:cstheme="minorHAnsi"/>
+          <w:sz w:val="24"/>
+          <w:szCs w:val="24"/>
+          <w:lang w:bidi="ar-SA"/>
+        </w:rPr>
+        <w:t xml:space="preserve"> for Mobile application, None for Web application</w:t>
+      </w:r>
+      <w:r>
+        <w:rPr>
+          <w:rFonts w:cstheme="minorHAnsi"/>
+          <w:sz w:val="24"/>
+          <w:szCs w:val="24"/>
+          <w:lang w:bidi="ar-SA"/>
+        </w:rPr>
+        <w:t>.</w:t>
+      </w:r>
     </w:p>
     <w:p>
       <w:pPr>
@@ -12639,255 +12610,9 @@
           <w:sz w:val="26"/>
           <w:szCs w:val="26"/>
         </w:rPr>
-        <w:t>3.2.1.10 Functional requirement 1.10</w:t>
-      </w:r>
-    </w:p>
-    <w:p>
-      <w:pPr>
-        <w:spacing w:after="0"/>
-        <w:rPr>
-          <w:rFonts w:cstheme="minorHAnsi"/>
-          <w:b/>
-          <w:bCs/>
-          <w:sz w:val="24"/>
-          <w:szCs w:val="24"/>
-          <w:lang w:bidi="ar-SA"/>
-        </w:rPr>
-      </w:pPr>
-      <w:r>
-        <w:rPr>
-          <w:rFonts w:cstheme="minorHAnsi"/>
-          <w:b/>
-          <w:bCs/>
-          <w:sz w:val="24"/>
-          <w:szCs w:val="24"/>
-          <w:lang w:bidi="ar-SA"/>
-        </w:rPr>
-        <w:t>ID: FR10</w:t>
-      </w:r>
-    </w:p>
-    <w:p>
-      <w:pPr>
-        <w:spacing w:after="0"/>
-        <w:rPr>
-          <w:rFonts w:cstheme="minorHAnsi"/>
-          <w:sz w:val="24"/>
-          <w:szCs w:val="24"/>
-          <w:lang w:bidi="ar-SA"/>
-        </w:rPr>
-      </w:pPr>
-      <w:r>
-        <w:rPr>
-          <w:rFonts w:cstheme="minorHAnsi"/>
-          <w:sz w:val="24"/>
-          <w:szCs w:val="24"/>
-          <w:lang w:bidi="ar-SA"/>
-        </w:rPr>
-        <w:t xml:space="preserve">TITLE: </w:t>
-      </w:r>
-      <w:r>
-        <w:rPr>
-          <w:rFonts w:cstheme="minorHAnsi"/>
-          <w:sz w:val="24"/>
-          <w:szCs w:val="24"/>
-          <w:lang w:bidi="ar-SA"/>
-        </w:rPr>
-        <w:t>Filtering results</w:t>
-      </w:r>
-    </w:p>
-    <w:p>
-      <w:pPr>
-        <w:spacing w:after="0"/>
-        <w:rPr>
-          <w:rFonts w:cstheme="minorHAnsi"/>
-          <w:sz w:val="24"/>
-          <w:szCs w:val="24"/>
-          <w:lang w:bidi="ar-SA"/>
-        </w:rPr>
-      </w:pPr>
-      <w:r>
-        <w:rPr>
-          <w:rFonts w:cstheme="minorHAnsi"/>
-          <w:sz w:val="24"/>
-          <w:szCs w:val="24"/>
-          <w:lang w:bidi="ar-SA"/>
-        </w:rPr>
-        <w:t xml:space="preserve">DESC: Given that a </w:t>
-      </w:r>
-      <w:r>
-        <w:rPr>
-          <w:rFonts w:cstheme="minorHAnsi"/>
-          <w:sz w:val="24"/>
-          <w:szCs w:val="24"/>
-          <w:lang w:bidi="ar-SA"/>
-        </w:rPr>
-        <w:t>student</w:t>
-      </w:r>
-      <w:r>
-        <w:rPr>
-          <w:rFonts w:cstheme="minorHAnsi"/>
-          <w:sz w:val="24"/>
-          <w:szCs w:val="24"/>
-          <w:lang w:bidi="ar-SA"/>
-        </w:rPr>
-        <w:t xml:space="preserve"> </w:t>
-      </w:r>
-      <w:r>
-        <w:rPr>
-          <w:rFonts w:cstheme="minorHAnsi"/>
-          <w:sz w:val="24"/>
-          <w:szCs w:val="24"/>
-          <w:lang w:bidi="ar-SA"/>
-        </w:rPr>
-        <w:t xml:space="preserve">has conducted a search, the </w:t>
-      </w:r>
-      <w:r>
-        <w:rPr>
-          <w:rFonts w:cstheme="minorHAnsi"/>
-          <w:sz w:val="24"/>
-          <w:szCs w:val="24"/>
-          <w:lang w:bidi="ar-SA"/>
-        </w:rPr>
-        <w:t>student</w:t>
-      </w:r>
-      <w:r>
-        <w:rPr>
-          <w:rFonts w:cstheme="minorHAnsi"/>
-          <w:sz w:val="24"/>
-          <w:szCs w:val="24"/>
-          <w:lang w:bidi="ar-SA"/>
-        </w:rPr>
-        <w:t xml:space="preserve"> </w:t>
-      </w:r>
-      <w:r>
-        <w:rPr>
-          <w:rFonts w:cstheme="minorHAnsi"/>
-          <w:sz w:val="24"/>
-          <w:szCs w:val="24"/>
-          <w:lang w:bidi="ar-SA"/>
-        </w:rPr>
-        <w:t>should be able to filter the results according to the result type: teacher, student, course or university.</w:t>
-      </w:r>
-    </w:p>
-    <w:p>
-      <w:pPr>
-        <w:spacing w:after="0"/>
-        <w:rPr>
-          <w:rFonts w:cstheme="minorHAnsi"/>
-          <w:sz w:val="24"/>
-          <w:szCs w:val="24"/>
-          <w:lang w:bidi="ar-SA"/>
-        </w:rPr>
-      </w:pPr>
-      <w:r>
-        <w:rPr>
-          <w:rFonts w:cstheme="minorHAnsi"/>
-          <w:sz w:val="24"/>
-          <w:szCs w:val="24"/>
-          <w:lang w:bidi="ar-SA"/>
-        </w:rPr>
-        <w:t xml:space="preserve">RAT: For a </w:t>
-      </w:r>
-      <w:r>
-        <w:rPr>
-          <w:rFonts w:cstheme="minorHAnsi"/>
-          <w:sz w:val="24"/>
-          <w:szCs w:val="24"/>
-          <w:lang w:bidi="ar-SA"/>
-        </w:rPr>
-        <w:t>student</w:t>
-      </w:r>
-      <w:r>
-        <w:rPr>
-          <w:rFonts w:cstheme="minorHAnsi"/>
-          <w:sz w:val="24"/>
-          <w:szCs w:val="24"/>
-          <w:lang w:bidi="ar-SA"/>
-        </w:rPr>
-        <w:t xml:space="preserve"> </w:t>
-      </w:r>
-      <w:r>
-        <w:rPr>
-          <w:rFonts w:cstheme="minorHAnsi"/>
-          <w:sz w:val="24"/>
-          <w:szCs w:val="24"/>
-          <w:lang w:bidi="ar-SA"/>
-        </w:rPr>
-        <w:t>to</w:t>
-      </w:r>
-      <w:r>
-        <w:rPr>
-          <w:rFonts w:cstheme="minorHAnsi"/>
-          <w:sz w:val="24"/>
-          <w:szCs w:val="24"/>
-          <w:lang w:bidi="ar-SA"/>
-        </w:rPr>
-        <w:t xml:space="preserve"> filter his/her search.</w:t>
-      </w:r>
-    </w:p>
-    <w:p>
-      <w:pPr>
-        <w:spacing w:after="0"/>
-        <w:rPr>
-          <w:rFonts w:cstheme="minorHAnsi"/>
-          <w:sz w:val="24"/>
-          <w:szCs w:val="24"/>
-          <w:lang w:bidi="ar-SA"/>
-        </w:rPr>
-      </w:pPr>
-      <w:r>
-        <w:rPr>
-          <w:rFonts w:cstheme="minorHAnsi"/>
-          <w:sz w:val="24"/>
-          <w:szCs w:val="24"/>
-          <w:lang w:bidi="ar-SA"/>
-        </w:rPr>
-        <w:t xml:space="preserve">DEP: </w:t>
-      </w:r>
-      <w:r>
-        <w:rPr>
-          <w:rFonts w:cstheme="minorHAnsi"/>
-          <w:sz w:val="24"/>
-          <w:szCs w:val="24"/>
-          <w:lang w:bidi="ar-SA"/>
-        </w:rPr>
-        <w:t>FR9</w:t>
-      </w:r>
-    </w:p>
-    <w:p>
-      <w:pPr>
-        <w:spacing w:after="0"/>
-        <w:rPr>
-          <w:rFonts w:cstheme="minorHAnsi"/>
-          <w:sz w:val="24"/>
-          <w:szCs w:val="24"/>
-          <w:lang w:bidi="ar-SA"/>
-        </w:rPr>
-      </w:pPr>
-    </w:p>
-    <w:p>
-      <w:pPr>
-        <w:rPr>
-          <w:rFonts w:cstheme="minorHAnsi"/>
-          <w:b/>
-          <w:bCs/>
-          <w:sz w:val="24"/>
-          <w:szCs w:val="24"/>
-        </w:rPr>
-      </w:pPr>
-      <w:r>
-        <w:rPr>
-          <w:rFonts w:cstheme="minorHAnsi"/>
-          <w:b/>
-          <w:bCs/>
-          <w:sz w:val="24"/>
-          <w:szCs w:val="24"/>
-        </w:rPr>
-        <w:br w:type="page"/>
-      </w:r>
-    </w:p>
-    <w:p>
-      <w:pPr>
+        <w:t>3.2.</w:t>
+      </w:r>
+      <w:r>
         <w:rPr>
           <w:rFonts w:cstheme="minorHAnsi"/>
           <w:b/>
@@ -12897,45 +12622,11 @@
           <w:sz w:val="26"/>
           <w:szCs w:val="26"/>
         </w:rPr>
-      </w:pPr>
-      <w:r>
-        <w:rPr>
-          <w:rFonts w:cstheme="minorHAnsi"/>
-          <w:b/>
-          <w:bCs/>
-          <w:noProof/>
-          <w:sz w:val="26"/>
-          <w:szCs w:val="26"/>
-        </w:rPr>
-        <w:lastRenderedPageBreak/>
-        <w:t>3.2.2</w:t>
-      </w:r>
-      <w:r>
-        <w:rPr>
-          <w:rFonts w:cstheme="minorHAnsi"/>
-          <w:b/>
-          <w:bCs/>
-          <w:noProof/>
-          <w:sz w:val="26"/>
-          <w:szCs w:val="26"/>
-        </w:rPr>
-        <w:tab/>
-        <w:t>User</w:t>
-      </w:r>
-      <w:r>
-        <w:rPr>
-          <w:rFonts w:cstheme="minorHAnsi"/>
-          <w:b/>
-          <w:bCs/>
-          <w:noProof/>
-          <w:sz w:val="26"/>
-          <w:szCs w:val="26"/>
-        </w:rPr>
-        <w:t xml:space="preserve"> Class 2 – The Teacher</w:t>
-      </w:r>
-    </w:p>
-    <w:p>
-      <w:pPr>
+        <w:t>1.11</w:t>
+      </w:r>
+      <w:bookmarkStart w:id="5" w:name="_GoBack"/>
+      <w:bookmarkEnd w:id="5"/>
+      <w:r>
         <w:rPr>
           <w:rFonts w:cstheme="minorHAnsi"/>
           <w:b/>
@@ -12945,8 +12636,255 @@
           <w:sz w:val="26"/>
           <w:szCs w:val="26"/>
         </w:rPr>
-      </w:pPr>
-      <w:r>
+        <w:t xml:space="preserve"> Functional requirement 1.11</w:t>
+      </w:r>
+    </w:p>
+    <w:p>
+      <w:pPr>
+        <w:spacing w:after="0"/>
+        <w:rPr>
+          <w:rFonts w:cstheme="minorHAnsi"/>
+          <w:b/>
+          <w:bCs/>
+          <w:sz w:val="24"/>
+          <w:szCs w:val="24"/>
+          <w:lang w:bidi="ar-SA"/>
+        </w:rPr>
+      </w:pPr>
+      <w:r>
+        <w:rPr>
+          <w:rFonts w:cstheme="minorHAnsi"/>
+          <w:b/>
+          <w:bCs/>
+          <w:sz w:val="24"/>
+          <w:szCs w:val="24"/>
+          <w:lang w:bidi="ar-SA"/>
+        </w:rPr>
+        <w:t>ID: FR11</w:t>
+      </w:r>
+    </w:p>
+    <w:p>
+      <w:pPr>
+        <w:spacing w:after="0"/>
+        <w:rPr>
+          <w:rFonts w:cstheme="minorHAnsi"/>
+          <w:sz w:val="24"/>
+          <w:szCs w:val="24"/>
+          <w:lang w:bidi="ar-SA"/>
+        </w:rPr>
+      </w:pPr>
+      <w:r>
+        <w:rPr>
+          <w:rFonts w:cstheme="minorHAnsi"/>
+          <w:sz w:val="24"/>
+          <w:szCs w:val="24"/>
+          <w:lang w:bidi="ar-SA"/>
+        </w:rPr>
+        <w:t xml:space="preserve">TITLE: </w:t>
+      </w:r>
+      <w:r>
+        <w:rPr>
+          <w:rFonts w:cstheme="minorHAnsi"/>
+          <w:sz w:val="24"/>
+          <w:szCs w:val="24"/>
+          <w:lang w:bidi="ar-SA"/>
+        </w:rPr>
+        <w:t>Filtering results</w:t>
+      </w:r>
+    </w:p>
+    <w:p>
+      <w:pPr>
+        <w:spacing w:after="0"/>
+        <w:rPr>
+          <w:rFonts w:cstheme="minorHAnsi"/>
+          <w:sz w:val="24"/>
+          <w:szCs w:val="24"/>
+          <w:lang w:bidi="ar-SA"/>
+        </w:rPr>
+      </w:pPr>
+      <w:r>
+        <w:rPr>
+          <w:rFonts w:cstheme="minorHAnsi"/>
+          <w:sz w:val="24"/>
+          <w:szCs w:val="24"/>
+          <w:lang w:bidi="ar-SA"/>
+        </w:rPr>
+        <w:t xml:space="preserve">DESC: Given that a </w:t>
+      </w:r>
+      <w:r>
+        <w:rPr>
+          <w:rFonts w:cstheme="minorHAnsi"/>
+          <w:sz w:val="24"/>
+          <w:szCs w:val="24"/>
+          <w:lang w:bidi="ar-SA"/>
+        </w:rPr>
+        <w:t>student</w:t>
+      </w:r>
+      <w:r>
+        <w:rPr>
+          <w:rFonts w:cstheme="minorHAnsi"/>
+          <w:sz w:val="24"/>
+          <w:szCs w:val="24"/>
+          <w:lang w:bidi="ar-SA"/>
+        </w:rPr>
+        <w:t xml:space="preserve"> </w:t>
+      </w:r>
+      <w:r>
+        <w:rPr>
+          <w:rFonts w:cstheme="minorHAnsi"/>
+          <w:sz w:val="24"/>
+          <w:szCs w:val="24"/>
+          <w:lang w:bidi="ar-SA"/>
+        </w:rPr>
+        <w:t xml:space="preserve">has conducted a search, the </w:t>
+      </w:r>
+      <w:r>
+        <w:rPr>
+          <w:rFonts w:cstheme="minorHAnsi"/>
+          <w:sz w:val="24"/>
+          <w:szCs w:val="24"/>
+          <w:lang w:bidi="ar-SA"/>
+        </w:rPr>
+        <w:t>student</w:t>
+      </w:r>
+      <w:r>
+        <w:rPr>
+          <w:rFonts w:cstheme="minorHAnsi"/>
+          <w:sz w:val="24"/>
+          <w:szCs w:val="24"/>
+          <w:lang w:bidi="ar-SA"/>
+        </w:rPr>
+        <w:t xml:space="preserve"> </w:t>
+      </w:r>
+      <w:r>
+        <w:rPr>
+          <w:rFonts w:cstheme="minorHAnsi"/>
+          <w:sz w:val="24"/>
+          <w:szCs w:val="24"/>
+          <w:lang w:bidi="ar-SA"/>
+        </w:rPr>
+        <w:t>should be able to filter the results according to the result type: teacher, student, course or university.</w:t>
+      </w:r>
+    </w:p>
+    <w:p>
+      <w:pPr>
+        <w:spacing w:after="0"/>
+        <w:rPr>
+          <w:rFonts w:cstheme="minorHAnsi"/>
+          <w:sz w:val="24"/>
+          <w:szCs w:val="24"/>
+          <w:lang w:bidi="ar-SA"/>
+        </w:rPr>
+      </w:pPr>
+      <w:r>
+        <w:rPr>
+          <w:rFonts w:cstheme="minorHAnsi"/>
+          <w:sz w:val="24"/>
+          <w:szCs w:val="24"/>
+          <w:lang w:bidi="ar-SA"/>
+        </w:rPr>
+        <w:t xml:space="preserve">RAT: For a </w:t>
+      </w:r>
+      <w:r>
+        <w:rPr>
+          <w:rFonts w:cstheme="minorHAnsi"/>
+          <w:sz w:val="24"/>
+          <w:szCs w:val="24"/>
+          <w:lang w:bidi="ar-SA"/>
+        </w:rPr>
+        <w:t>student</w:t>
+      </w:r>
+      <w:r>
+        <w:rPr>
+          <w:rFonts w:cstheme="minorHAnsi"/>
+          <w:sz w:val="24"/>
+          <w:szCs w:val="24"/>
+          <w:lang w:bidi="ar-SA"/>
+        </w:rPr>
+        <w:t xml:space="preserve"> </w:t>
+      </w:r>
+      <w:r>
+        <w:rPr>
+          <w:rFonts w:cstheme="minorHAnsi"/>
+          <w:sz w:val="24"/>
+          <w:szCs w:val="24"/>
+          <w:lang w:bidi="ar-SA"/>
+        </w:rPr>
+        <w:t>to</w:t>
+      </w:r>
+      <w:r>
+        <w:rPr>
+          <w:rFonts w:cstheme="minorHAnsi"/>
+          <w:sz w:val="24"/>
+          <w:szCs w:val="24"/>
+          <w:lang w:bidi="ar-SA"/>
+        </w:rPr>
+        <w:t xml:space="preserve"> filter his/her search.</w:t>
+      </w:r>
+    </w:p>
+    <w:p>
+      <w:pPr>
+        <w:spacing w:after="0"/>
+        <w:rPr>
+          <w:rFonts w:cstheme="minorHAnsi"/>
+          <w:sz w:val="24"/>
+          <w:szCs w:val="24"/>
+          <w:lang w:bidi="ar-SA"/>
+        </w:rPr>
+      </w:pPr>
+      <w:r>
+        <w:rPr>
+          <w:rFonts w:cstheme="minorHAnsi"/>
+          <w:sz w:val="24"/>
+          <w:szCs w:val="24"/>
+          <w:lang w:bidi="ar-SA"/>
+        </w:rPr>
+        <w:t xml:space="preserve">DEP: </w:t>
+      </w:r>
+      <w:r>
+        <w:rPr>
+          <w:rFonts w:cstheme="minorHAnsi"/>
+          <w:sz w:val="24"/>
+          <w:szCs w:val="24"/>
+          <w:lang w:bidi="ar-SA"/>
+        </w:rPr>
+        <w:t>FR9</w:t>
+      </w:r>
+    </w:p>
+    <w:p>
+      <w:pPr>
+        <w:spacing w:after="0"/>
+        <w:rPr>
+          <w:rFonts w:cstheme="minorHAnsi"/>
+          <w:sz w:val="24"/>
+          <w:szCs w:val="24"/>
+          <w:lang w:bidi="ar-SA"/>
+        </w:rPr>
+      </w:pPr>
+    </w:p>
+    <w:p>
+      <w:pPr>
+        <w:rPr>
+          <w:rFonts w:cstheme="minorHAnsi"/>
+          <w:b/>
+          <w:bCs/>
+          <w:sz w:val="24"/>
+          <w:szCs w:val="24"/>
+        </w:rPr>
+      </w:pPr>
+      <w:r>
+        <w:rPr>
+          <w:rFonts w:cstheme="minorHAnsi"/>
+          <w:b/>
+          <w:bCs/>
+          <w:sz w:val="24"/>
+          <w:szCs w:val="24"/>
+        </w:rPr>
+        <w:br w:type="page"/>
+      </w:r>
+    </w:p>
+    <w:p>
+      <w:pPr>
         <w:rPr>
           <w:rFonts w:cstheme="minorHAnsi"/>
           <w:b/>
@@ -12956,170 +12894,42 @@
           <w:sz w:val="26"/>
           <w:szCs w:val="26"/>
         </w:rPr>
-        <w:t>3.2.1.1 Functional requirement 1.1</w:t>
-      </w:r>
-    </w:p>
-    <w:p>
-      <w:pPr>
-        <w:spacing w:after="0"/>
+      </w:pPr>
+      <w:r>
         <w:rPr>
           <w:rFonts w:cstheme="minorHAnsi"/>
           <w:b/>
           <w:bCs/>
-          <w:sz w:val="24"/>
-          <w:szCs w:val="24"/>
-          <w:lang w:bidi="ar-SA"/>
-        </w:rPr>
-      </w:pPr>
+          <w:noProof/>
+          <w:sz w:val="26"/>
+          <w:szCs w:val="26"/>
+        </w:rPr>
+        <w:lastRenderedPageBreak/>
+        <w:t>3.2.2</w:t>
+      </w:r>
       <w:r>
         <w:rPr>
           <w:rFonts w:cstheme="minorHAnsi"/>
           <w:b/>
           <w:bCs/>
-          <w:sz w:val="24"/>
-          <w:szCs w:val="24"/>
-          <w:lang w:bidi="ar-SA"/>
-        </w:rPr>
-        <w:t>ID: FR1</w:t>
-      </w:r>
-    </w:p>
-    <w:p>
-      <w:pPr>
-        <w:spacing w:after="0"/>
-        <w:rPr>
-          <w:rFonts w:cstheme="minorHAnsi"/>
-          <w:sz w:val="24"/>
-          <w:szCs w:val="24"/>
-          <w:lang w:bidi="ar-SA"/>
-        </w:rPr>
-      </w:pPr>
-      <w:r>
-        <w:rPr>
-          <w:rFonts w:cstheme="minorHAnsi"/>
-          <w:sz w:val="24"/>
-          <w:szCs w:val="24"/>
-          <w:lang w:bidi="ar-SA"/>
-        </w:rPr>
-        <w:t>TITLE: Download the mobile application</w:t>
-      </w:r>
-    </w:p>
-    <w:p>
-      <w:pPr>
-        <w:spacing w:after="0"/>
-        <w:rPr>
-          <w:rFonts w:cstheme="minorHAnsi"/>
-          <w:sz w:val="24"/>
-          <w:szCs w:val="24"/>
-          <w:lang w:bidi="ar-SA"/>
-        </w:rPr>
-      </w:pPr>
-      <w:r>
-        <w:rPr>
-          <w:rFonts w:cstheme="minorHAnsi"/>
-          <w:sz w:val="24"/>
-          <w:szCs w:val="24"/>
-          <w:lang w:bidi="ar-SA"/>
-        </w:rPr>
-        <w:t>DESC: A</w:t>
-      </w:r>
-      <w:r>
-        <w:rPr>
-          <w:rFonts w:cstheme="minorHAnsi"/>
-          <w:sz w:val="24"/>
-          <w:szCs w:val="24"/>
-          <w:lang w:bidi="ar-SA"/>
-        </w:rPr>
-        <w:t xml:space="preserve"> teacher</w:t>
-      </w:r>
-      <w:r>
-        <w:rPr>
-          <w:rFonts w:cstheme="minorHAnsi"/>
-          <w:sz w:val="24"/>
-          <w:szCs w:val="24"/>
-          <w:lang w:bidi="ar-SA"/>
-        </w:rPr>
-        <w:t xml:space="preserve"> should be able to download the mobile application through either an application store or similar service on the mobile phone. The application should be free of charge.</w:t>
-      </w:r>
-    </w:p>
-    <w:p>
-      <w:pPr>
-        <w:spacing w:after="0"/>
-        <w:rPr>
-          <w:rFonts w:cstheme="minorHAnsi"/>
-          <w:sz w:val="24"/>
-          <w:szCs w:val="24"/>
-          <w:lang w:bidi="ar-SA"/>
-        </w:rPr>
-      </w:pPr>
-      <w:r>
-        <w:rPr>
-          <w:rFonts w:cstheme="minorHAnsi"/>
-          <w:sz w:val="24"/>
-          <w:szCs w:val="24"/>
-          <w:lang w:bidi="ar-SA"/>
-        </w:rPr>
-        <w:t xml:space="preserve">RAT: For a </w:t>
-      </w:r>
-      <w:r>
-        <w:rPr>
-          <w:rFonts w:cstheme="minorHAnsi"/>
-          <w:sz w:val="24"/>
-          <w:szCs w:val="24"/>
-          <w:lang w:bidi="ar-SA"/>
-        </w:rPr>
-        <w:t>teacher</w:t>
-      </w:r>
-      <w:r>
-        <w:rPr>
-          <w:rFonts w:cstheme="minorHAnsi"/>
-          <w:sz w:val="24"/>
-          <w:szCs w:val="24"/>
-          <w:lang w:bidi="ar-SA"/>
-        </w:rPr>
-        <w:t xml:space="preserve"> </w:t>
-      </w:r>
-      <w:r>
-        <w:rPr>
-          <w:rFonts w:cstheme="minorHAnsi"/>
-          <w:sz w:val="24"/>
-          <w:szCs w:val="24"/>
-          <w:lang w:bidi="ar-SA"/>
-        </w:rPr>
-        <w:t>to download the mobile application.</w:t>
-      </w:r>
-    </w:p>
-    <w:p>
-      <w:pPr>
-        <w:spacing w:after="0"/>
-        <w:rPr>
-          <w:rFonts w:cstheme="minorHAnsi"/>
-          <w:sz w:val="24"/>
-          <w:szCs w:val="24"/>
-          <w:lang w:bidi="ar-SA"/>
-        </w:rPr>
-      </w:pPr>
-      <w:r>
-        <w:rPr>
-          <w:rFonts w:cstheme="minorHAnsi"/>
-          <w:sz w:val="24"/>
-          <w:szCs w:val="24"/>
-          <w:lang w:bidi="ar-SA"/>
-        </w:rPr>
-        <w:t>DEP: None</w:t>
-      </w:r>
-    </w:p>
-    <w:p>
-      <w:pPr>
-        <w:spacing w:after="0"/>
+          <w:noProof/>
+          <w:sz w:val="26"/>
+          <w:szCs w:val="26"/>
+        </w:rPr>
+        <w:tab/>
+        <w:t>User</w:t>
+      </w:r>
+      <w:r>
         <w:rPr>
           <w:rFonts w:cstheme="minorHAnsi"/>
           <w:b/>
           <w:bCs/>
-          <w:sz w:val="24"/>
-          <w:szCs w:val="24"/>
-          <w:lang w:bidi="ar-SA"/>
-        </w:rPr>
-      </w:pPr>
+          <w:noProof/>
+          <w:sz w:val="26"/>
+          <w:szCs w:val="26"/>
+        </w:rPr>
+        <w:t xml:space="preserve"> Class 2 – The Teacher</w:t>
+      </w:r>
     </w:p>
     <w:p>
       <w:pPr>
@@ -13143,7 +12953,7 @@
           <w:sz w:val="26"/>
           <w:szCs w:val="26"/>
         </w:rPr>
-        <w:t>3.2.1.2 Functional requirement 1.2</w:t>
+        <w:t>3.2.1.1 Functional requirement 1.1</w:t>
       </w:r>
     </w:p>
     <w:p>
@@ -13167,7 +12977,7 @@
           <w:szCs w:val="24"/>
           <w:lang w:bidi="ar-SA"/>
         </w:rPr>
-        <w:t>ID: FR2</w:t>
+        <w:t>ID: FR1</w:t>
       </w:r>
     </w:p>
     <w:p>
@@ -13187,7 +12997,65 @@
           <w:szCs w:val="24"/>
           <w:lang w:bidi="ar-SA"/>
         </w:rPr>
-        <w:t xml:space="preserve">TITLE: Download and notify </w:t>
+        <w:t>TITLE: Download the mobile application</w:t>
+      </w:r>
+    </w:p>
+    <w:p>
+      <w:pPr>
+        <w:spacing w:after="0"/>
+        <w:rPr>
+          <w:rFonts w:cstheme="minorHAnsi"/>
+          <w:sz w:val="24"/>
+          <w:szCs w:val="24"/>
+          <w:lang w:bidi="ar-SA"/>
+        </w:rPr>
+      </w:pPr>
+      <w:r>
+        <w:rPr>
+          <w:rFonts w:cstheme="minorHAnsi"/>
+          <w:sz w:val="24"/>
+          <w:szCs w:val="24"/>
+          <w:lang w:bidi="ar-SA"/>
+        </w:rPr>
+        <w:t>DESC: A</w:t>
+      </w:r>
+      <w:r>
+        <w:rPr>
+          <w:rFonts w:cstheme="minorHAnsi"/>
+          <w:sz w:val="24"/>
+          <w:szCs w:val="24"/>
+          <w:lang w:bidi="ar-SA"/>
+        </w:rPr>
+        <w:t xml:space="preserve"> teacher</w:t>
+      </w:r>
+      <w:r>
+        <w:rPr>
+          <w:rFonts w:cstheme="minorHAnsi"/>
+          <w:sz w:val="24"/>
+          <w:szCs w:val="24"/>
+          <w:lang w:bidi="ar-SA"/>
+        </w:rPr>
+        <w:t xml:space="preserve"> should be able to download the mobile application through either an application store or similar service on the mobile phone. The application should be free of charge.</w:t>
+      </w:r>
+    </w:p>
+    <w:p>
+      <w:pPr>
+        <w:spacing w:after="0"/>
+        <w:rPr>
+          <w:rFonts w:cstheme="minorHAnsi"/>
+          <w:sz w:val="24"/>
+          <w:szCs w:val="24"/>
+          <w:lang w:bidi="ar-SA"/>
+        </w:rPr>
+      </w:pPr>
+      <w:r>
+        <w:rPr>
+          <w:rFonts w:cstheme="minorHAnsi"/>
+          <w:sz w:val="24"/>
+          <w:szCs w:val="24"/>
+          <w:lang w:bidi="ar-SA"/>
+        </w:rPr>
+        <w:t xml:space="preserve">RAT: For a </w:t>
       </w:r>
       <w:r>
         <w:rPr>
@@ -13205,16 +13073,16 @@
           <w:szCs w:val="24"/>
           <w:lang w:bidi="ar-SA"/>
         </w:rPr>
-        <w:t xml:space="preserve">s </w:t>
-      </w:r>
-      <w:r>
-        <w:rPr>
-          <w:rFonts w:cstheme="minorHAnsi"/>
-          <w:sz w:val="24"/>
-          <w:szCs w:val="24"/>
-          <w:lang w:bidi="ar-SA"/>
-        </w:rPr>
-        <w:t>of new releases</w:t>
+        <w:t xml:space="preserve"> </w:t>
+      </w:r>
+      <w:r>
+        <w:rPr>
+          <w:rFonts w:cstheme="minorHAnsi"/>
+          <w:sz w:val="24"/>
+          <w:szCs w:val="24"/>
+          <w:lang w:bidi="ar-SA"/>
+        </w:rPr>
+        <w:t>to download the mobile application.</w:t>
       </w:r>
     </w:p>
     <w:p>
@@ -13234,101 +13102,7 @@
           <w:szCs w:val="24"/>
           <w:lang w:bidi="ar-SA"/>
         </w:rPr>
-        <w:t xml:space="preserve">DESC: When a new/updated version or release of the software is released, the </w:t>
-      </w:r>
-      <w:r>
-        <w:rPr>
-          <w:rFonts w:cstheme="minorHAnsi"/>
-          <w:sz w:val="24"/>
-          <w:szCs w:val="24"/>
-          <w:lang w:bidi="ar-SA"/>
-        </w:rPr>
-        <w:t>teacher</w:t>
-      </w:r>
-      <w:r>
-        <w:rPr>
-          <w:rFonts w:cstheme="minorHAnsi"/>
-          <w:sz w:val="24"/>
-          <w:szCs w:val="24"/>
-          <w:lang w:bidi="ar-SA"/>
-        </w:rPr>
-        <w:t xml:space="preserve"> </w:t>
-      </w:r>
-      <w:r>
-        <w:rPr>
-          <w:rFonts w:cstheme="minorHAnsi"/>
-          <w:sz w:val="24"/>
-          <w:szCs w:val="24"/>
-          <w:lang w:bidi="ar-SA"/>
-        </w:rPr>
-        <w:t>should check for these manually. The download of the new release should be done through the mobile phone in the same way as downloading the mobile application.</w:t>
-      </w:r>
-    </w:p>
-    <w:p>
-      <w:pPr>
-        <w:spacing w:after="0"/>
-        <w:rPr>
-          <w:rFonts w:cstheme="minorHAnsi"/>
-          <w:sz w:val="24"/>
-          <w:szCs w:val="24"/>
-          <w:lang w:bidi="ar-SA"/>
-        </w:rPr>
-      </w:pPr>
-      <w:r>
-        <w:rPr>
-          <w:rFonts w:cstheme="minorHAnsi"/>
-          <w:sz w:val="24"/>
-          <w:szCs w:val="24"/>
-          <w:lang w:bidi="ar-SA"/>
-        </w:rPr>
-        <w:t xml:space="preserve">RAT: For a </w:t>
-      </w:r>
-      <w:r>
-        <w:rPr>
-          <w:rFonts w:cstheme="minorHAnsi"/>
-          <w:sz w:val="24"/>
-          <w:szCs w:val="24"/>
-          <w:lang w:bidi="ar-SA"/>
-        </w:rPr>
-        <w:t>teacher</w:t>
-      </w:r>
-      <w:r>
-        <w:rPr>
-          <w:rFonts w:cstheme="minorHAnsi"/>
-          <w:sz w:val="24"/>
-          <w:szCs w:val="24"/>
-          <w:lang w:bidi="ar-SA"/>
-        </w:rPr>
-        <w:t xml:space="preserve"> </w:t>
-      </w:r>
-      <w:r>
-        <w:rPr>
-          <w:rFonts w:cstheme="minorHAnsi"/>
-          <w:sz w:val="24"/>
-          <w:szCs w:val="24"/>
-          <w:lang w:bidi="ar-SA"/>
-        </w:rPr>
-        <w:t>to download the most updated release.</w:t>
-      </w:r>
-    </w:p>
-    <w:p>
-      <w:pPr>
-        <w:spacing w:after="0"/>
-        <w:rPr>
-          <w:rFonts w:cstheme="minorHAnsi"/>
-          <w:sz w:val="24"/>
-          <w:szCs w:val="24"/>
-          <w:lang w:bidi="ar-SA"/>
-        </w:rPr>
-      </w:pPr>
-      <w:r>
-        <w:rPr>
-          <w:rFonts w:cstheme="minorHAnsi"/>
-          <w:sz w:val="24"/>
-          <w:szCs w:val="24"/>
-          <w:lang w:bidi="ar-SA"/>
-        </w:rPr>
-        <w:t>DEP: FR1</w:t>
+        <w:t>DEP: None</w:t>
       </w:r>
     </w:p>
     <w:p>
@@ -13366,7 +13140,7 @@
           <w:sz w:val="26"/>
           <w:szCs w:val="26"/>
         </w:rPr>
-        <w:t>3.2.1.3 Functional requirement 1.3</w:t>
+        <w:t>3.2.1.2 Functional requirement 1.2</w:t>
       </w:r>
     </w:p>
     <w:p>
@@ -13390,7 +13164,7 @@
           <w:szCs w:val="24"/>
           <w:lang w:bidi="ar-SA"/>
         </w:rPr>
-        <w:t>ID: FR3</w:t>
+        <w:t>ID: FR2</w:t>
       </w:r>
     </w:p>
     <w:p>
@@ -13410,25 +13184,34 @@
           <w:szCs w:val="24"/>
           <w:lang w:bidi="ar-SA"/>
         </w:rPr>
-        <w:t xml:space="preserve">TITLE: </w:t>
-      </w:r>
-      <w:r>
-        <w:rPr>
-          <w:rFonts w:cstheme="minorHAnsi"/>
-          <w:sz w:val="24"/>
-          <w:szCs w:val="24"/>
-          <w:lang w:bidi="ar-SA"/>
-        </w:rPr>
-        <w:t>Teacher</w:t>
-      </w:r>
-      <w:r>
-        <w:rPr>
-          <w:rFonts w:cstheme="minorHAnsi"/>
-          <w:sz w:val="24"/>
-          <w:szCs w:val="24"/>
-          <w:lang w:bidi="ar-SA"/>
-        </w:rPr>
-        <w:t xml:space="preserve"> registration – Mobile and Web application</w:t>
+        <w:t xml:space="preserve">TITLE: Download and notify </w:t>
+      </w:r>
+      <w:r>
+        <w:rPr>
+          <w:rFonts w:cstheme="minorHAnsi"/>
+          <w:sz w:val="24"/>
+          <w:szCs w:val="24"/>
+          <w:lang w:bidi="ar-SA"/>
+        </w:rPr>
+        <w:t>teacher</w:t>
+      </w:r>
+      <w:r>
+        <w:rPr>
+          <w:rFonts w:cstheme="minorHAnsi"/>
+          <w:sz w:val="24"/>
+          <w:szCs w:val="24"/>
+          <w:lang w:bidi="ar-SA"/>
+        </w:rPr>
+        <w:t xml:space="preserve">s </w:t>
+      </w:r>
+      <w:r>
+        <w:rPr>
+          <w:rFonts w:cstheme="minorHAnsi"/>
+          <w:sz w:val="24"/>
+          <w:szCs w:val="24"/>
+          <w:lang w:bidi="ar-SA"/>
+        </w:rPr>
+        <w:t>of new releases</w:t>
       </w:r>
     </w:p>
     <w:p>
@@ -13448,7 +13231,7 @@
           <w:szCs w:val="24"/>
           <w:lang w:bidi="ar-SA"/>
         </w:rPr>
-        <w:t xml:space="preserve">DESC: Given that a </w:t>
+        <w:t xml:space="preserve">DESC: When a new/updated version or release of the software is released, the </w:t>
       </w:r>
       <w:r>
         <w:rPr>
@@ -13475,7 +13258,27 @@
           <w:szCs w:val="24"/>
           <w:lang w:bidi="ar-SA"/>
         </w:rPr>
-        <w:t xml:space="preserve">has downloaded the mobile application or has browsed to the platform’s homepage, then the </w:t>
+        <w:t>should check for these manually. The download of the new release should be done through the mobile phone in the same way as downloading the mobile application.</w:t>
+      </w:r>
+    </w:p>
+    <w:p>
+      <w:pPr>
+        <w:spacing w:after="0"/>
+        <w:rPr>
+          <w:rFonts w:cstheme="minorHAnsi"/>
+          <w:sz w:val="24"/>
+          <w:szCs w:val="24"/>
+          <w:lang w:bidi="ar-SA"/>
+        </w:rPr>
+      </w:pPr>
+      <w:r>
+        <w:rPr>
+          <w:rFonts w:cstheme="minorHAnsi"/>
+          <w:sz w:val="24"/>
+          <w:szCs w:val="24"/>
+          <w:lang w:bidi="ar-SA"/>
+        </w:rPr>
+        <w:t xml:space="preserve">RAT: For a </w:t>
       </w:r>
       <w:r>
         <w:rPr>
@@ -13502,117 +13305,7 @@
           <w:szCs w:val="24"/>
           <w:lang w:bidi="ar-SA"/>
         </w:rPr>
-        <w:t xml:space="preserve">should be able to register through the mobile application or the website. The </w:t>
-      </w:r>
-      <w:r>
-        <w:rPr>
-          <w:rFonts w:cstheme="minorHAnsi"/>
-          <w:sz w:val="24"/>
-          <w:szCs w:val="24"/>
-          <w:lang w:bidi="ar-SA"/>
-        </w:rPr>
-        <w:t>teacher</w:t>
-      </w:r>
-      <w:r>
-        <w:rPr>
-          <w:rFonts w:cstheme="minorHAnsi"/>
-          <w:sz w:val="24"/>
-          <w:szCs w:val="24"/>
-          <w:lang w:bidi="ar-SA"/>
-        </w:rPr>
-        <w:t xml:space="preserve"> </w:t>
-      </w:r>
-      <w:r>
-        <w:rPr>
-          <w:rFonts w:cstheme="minorHAnsi"/>
-          <w:sz w:val="24"/>
-          <w:szCs w:val="24"/>
-          <w:lang w:bidi="ar-SA"/>
-        </w:rPr>
-        <w:t xml:space="preserve">must provide </w:t>
-      </w:r>
-      <w:r>
-        <w:rPr>
-          <w:rFonts w:cstheme="minorHAnsi"/>
-          <w:sz w:val="24"/>
-          <w:szCs w:val="24"/>
-          <w:lang w:bidi="ar-SA"/>
-        </w:rPr>
-        <w:t xml:space="preserve">first </w:t>
-      </w:r>
-      <w:r>
-        <w:rPr>
-          <w:rFonts w:cstheme="minorHAnsi"/>
-          <w:sz w:val="24"/>
-          <w:szCs w:val="24"/>
-          <w:lang w:bidi="ar-SA"/>
-        </w:rPr>
-        <w:t>name</w:t>
-      </w:r>
-      <w:r>
-        <w:rPr>
-          <w:rFonts w:cstheme="minorHAnsi"/>
-          <w:sz w:val="24"/>
-          <w:szCs w:val="24"/>
-          <w:lang w:bidi="ar-SA"/>
-        </w:rPr>
-        <w:t>, last name</w:t>
-      </w:r>
-      <w:r>
-        <w:rPr>
-          <w:rFonts w:cstheme="minorHAnsi"/>
-          <w:sz w:val="24"/>
-          <w:szCs w:val="24"/>
-          <w:lang w:bidi="ar-SA"/>
-        </w:rPr>
-        <w:t>, password and e-mail address.</w:t>
-      </w:r>
-    </w:p>
-    <w:p>
-      <w:pPr>
-        <w:spacing w:after="0"/>
-        <w:rPr>
-          <w:rFonts w:cstheme="minorHAnsi"/>
-          <w:sz w:val="24"/>
-          <w:szCs w:val="24"/>
-          <w:lang w:bidi="ar-SA"/>
-        </w:rPr>
-      </w:pPr>
-      <w:r>
-        <w:rPr>
-          <w:rFonts w:cstheme="minorHAnsi"/>
-          <w:sz w:val="24"/>
-          <w:szCs w:val="24"/>
-          <w:lang w:bidi="ar-SA"/>
-        </w:rPr>
-        <w:t xml:space="preserve">RAT: For a </w:t>
-      </w:r>
-      <w:r>
-        <w:rPr>
-          <w:rFonts w:cstheme="minorHAnsi"/>
-          <w:sz w:val="24"/>
-          <w:szCs w:val="24"/>
-          <w:lang w:bidi="ar-SA"/>
-        </w:rPr>
-        <w:t>teacher</w:t>
-      </w:r>
-      <w:r>
-        <w:rPr>
-          <w:rFonts w:cstheme="minorHAnsi"/>
-          <w:sz w:val="24"/>
-          <w:szCs w:val="24"/>
-          <w:lang w:bidi="ar-SA"/>
-        </w:rPr>
-        <w:t xml:space="preserve"> </w:t>
-      </w:r>
-      <w:r>
-        <w:rPr>
-          <w:rFonts w:cstheme="minorHAnsi"/>
-          <w:sz w:val="24"/>
-          <w:szCs w:val="24"/>
-          <w:lang w:bidi="ar-SA"/>
-        </w:rPr>
-        <w:t>to register on the mobile application or the website.</w:t>
+        <w:t>to download the most updated release.</w:t>
       </w:r>
     </w:p>
     <w:p>
@@ -13670,8 +13363,287 @@
           <w:sz w:val="26"/>
           <w:szCs w:val="26"/>
         </w:rPr>
-        <w:br w:type="page"/>
-      </w:r>
+        <w:t>3.2.1.3 Functional requirement 1.3</w:t>
+      </w:r>
+    </w:p>
+    <w:p>
+      <w:pPr>
+        <w:spacing w:after="0"/>
+        <w:rPr>
+          <w:rFonts w:cstheme="minorHAnsi"/>
+          <w:b/>
+          <w:bCs/>
+          <w:sz w:val="24"/>
+          <w:szCs w:val="24"/>
+          <w:lang w:bidi="ar-SA"/>
+        </w:rPr>
+      </w:pPr>
+      <w:r>
+        <w:rPr>
+          <w:rFonts w:cstheme="minorHAnsi"/>
+          <w:b/>
+          <w:bCs/>
+          <w:sz w:val="24"/>
+          <w:szCs w:val="24"/>
+          <w:lang w:bidi="ar-SA"/>
+        </w:rPr>
+        <w:t>ID: FR3</w:t>
+      </w:r>
+    </w:p>
+    <w:p>
+      <w:pPr>
+        <w:spacing w:after="0"/>
+        <w:rPr>
+          <w:rFonts w:cstheme="minorHAnsi"/>
+          <w:sz w:val="24"/>
+          <w:szCs w:val="24"/>
+          <w:lang w:bidi="ar-SA"/>
+        </w:rPr>
+      </w:pPr>
+      <w:r>
+        <w:rPr>
+          <w:rFonts w:cstheme="minorHAnsi"/>
+          <w:sz w:val="24"/>
+          <w:szCs w:val="24"/>
+          <w:lang w:bidi="ar-SA"/>
+        </w:rPr>
+        <w:t xml:space="preserve">TITLE: </w:t>
+      </w:r>
+      <w:r>
+        <w:rPr>
+          <w:rFonts w:cstheme="minorHAnsi"/>
+          <w:sz w:val="24"/>
+          <w:szCs w:val="24"/>
+          <w:lang w:bidi="ar-SA"/>
+        </w:rPr>
+        <w:t>Teacher</w:t>
+      </w:r>
+      <w:r>
+        <w:rPr>
+          <w:rFonts w:cstheme="minorHAnsi"/>
+          <w:sz w:val="24"/>
+          <w:szCs w:val="24"/>
+          <w:lang w:bidi="ar-SA"/>
+        </w:rPr>
+        <w:t xml:space="preserve"> registration – Mobile and Web application</w:t>
+      </w:r>
+    </w:p>
+    <w:p>
+      <w:pPr>
+        <w:spacing w:after="0"/>
+        <w:rPr>
+          <w:rFonts w:cstheme="minorHAnsi"/>
+          <w:sz w:val="24"/>
+          <w:szCs w:val="24"/>
+          <w:lang w:bidi="ar-SA"/>
+        </w:rPr>
+      </w:pPr>
+      <w:r>
+        <w:rPr>
+          <w:rFonts w:cstheme="minorHAnsi"/>
+          <w:sz w:val="24"/>
+          <w:szCs w:val="24"/>
+          <w:lang w:bidi="ar-SA"/>
+        </w:rPr>
+        <w:t xml:space="preserve">DESC: Given that a </w:t>
+      </w:r>
+      <w:r>
+        <w:rPr>
+          <w:rFonts w:cstheme="minorHAnsi"/>
+          <w:sz w:val="24"/>
+          <w:szCs w:val="24"/>
+          <w:lang w:bidi="ar-SA"/>
+        </w:rPr>
+        <w:t>teacher</w:t>
+      </w:r>
+      <w:r>
+        <w:rPr>
+          <w:rFonts w:cstheme="minorHAnsi"/>
+          <w:sz w:val="24"/>
+          <w:szCs w:val="24"/>
+          <w:lang w:bidi="ar-SA"/>
+        </w:rPr>
+        <w:t xml:space="preserve"> </w:t>
+      </w:r>
+      <w:r>
+        <w:rPr>
+          <w:rFonts w:cstheme="minorHAnsi"/>
+          <w:sz w:val="24"/>
+          <w:szCs w:val="24"/>
+          <w:lang w:bidi="ar-SA"/>
+        </w:rPr>
+        <w:t xml:space="preserve">has downloaded the mobile application or has browsed to the platform’s homepage, then the </w:t>
+      </w:r>
+      <w:r>
+        <w:rPr>
+          <w:rFonts w:cstheme="minorHAnsi"/>
+          <w:sz w:val="24"/>
+          <w:szCs w:val="24"/>
+          <w:lang w:bidi="ar-SA"/>
+        </w:rPr>
+        <w:t>teacher</w:t>
+      </w:r>
+      <w:r>
+        <w:rPr>
+          <w:rFonts w:cstheme="minorHAnsi"/>
+          <w:sz w:val="24"/>
+          <w:szCs w:val="24"/>
+          <w:lang w:bidi="ar-SA"/>
+        </w:rPr>
+        <w:t xml:space="preserve"> </w:t>
+      </w:r>
+      <w:r>
+        <w:rPr>
+          <w:rFonts w:cstheme="minorHAnsi"/>
+          <w:sz w:val="24"/>
+          <w:szCs w:val="24"/>
+          <w:lang w:bidi="ar-SA"/>
+        </w:rPr>
+        <w:t xml:space="preserve">should be able to register through the mobile application or the website. The </w:t>
+      </w:r>
+      <w:r>
+        <w:rPr>
+          <w:rFonts w:cstheme="minorHAnsi"/>
+          <w:sz w:val="24"/>
+          <w:szCs w:val="24"/>
+          <w:lang w:bidi="ar-SA"/>
+        </w:rPr>
+        <w:t>teacher</w:t>
+      </w:r>
+      <w:r>
+        <w:rPr>
+          <w:rFonts w:cstheme="minorHAnsi"/>
+          <w:sz w:val="24"/>
+          <w:szCs w:val="24"/>
+          <w:lang w:bidi="ar-SA"/>
+        </w:rPr>
+        <w:t xml:space="preserve"> </w:t>
+      </w:r>
+      <w:r>
+        <w:rPr>
+          <w:rFonts w:cstheme="minorHAnsi"/>
+          <w:sz w:val="24"/>
+          <w:szCs w:val="24"/>
+          <w:lang w:bidi="ar-SA"/>
+        </w:rPr>
+        <w:t xml:space="preserve">must provide </w:t>
+      </w:r>
+      <w:r>
+        <w:rPr>
+          <w:rFonts w:cstheme="minorHAnsi"/>
+          <w:sz w:val="24"/>
+          <w:szCs w:val="24"/>
+          <w:lang w:bidi="ar-SA"/>
+        </w:rPr>
+        <w:t xml:space="preserve">first </w:t>
+      </w:r>
+      <w:r>
+        <w:rPr>
+          <w:rFonts w:cstheme="minorHAnsi"/>
+          <w:sz w:val="24"/>
+          <w:szCs w:val="24"/>
+          <w:lang w:bidi="ar-SA"/>
+        </w:rPr>
+        <w:t>name</w:t>
+      </w:r>
+      <w:r>
+        <w:rPr>
+          <w:rFonts w:cstheme="minorHAnsi"/>
+          <w:sz w:val="24"/>
+          <w:szCs w:val="24"/>
+          <w:lang w:bidi="ar-SA"/>
+        </w:rPr>
+        <w:t>, last name</w:t>
+      </w:r>
+      <w:r>
+        <w:rPr>
+          <w:rFonts w:cstheme="minorHAnsi"/>
+          <w:sz w:val="24"/>
+          <w:szCs w:val="24"/>
+          <w:lang w:bidi="ar-SA"/>
+        </w:rPr>
+        <w:t>, password and e-mail address.</w:t>
+      </w:r>
+    </w:p>
+    <w:p>
+      <w:pPr>
+        <w:spacing w:after="0"/>
+        <w:rPr>
+          <w:rFonts w:cstheme="minorHAnsi"/>
+          <w:sz w:val="24"/>
+          <w:szCs w:val="24"/>
+          <w:lang w:bidi="ar-SA"/>
+        </w:rPr>
+      </w:pPr>
+      <w:r>
+        <w:rPr>
+          <w:rFonts w:cstheme="minorHAnsi"/>
+          <w:sz w:val="24"/>
+          <w:szCs w:val="24"/>
+          <w:lang w:bidi="ar-SA"/>
+        </w:rPr>
+        <w:t xml:space="preserve">RAT: For a </w:t>
+      </w:r>
+      <w:r>
+        <w:rPr>
+          <w:rFonts w:cstheme="minorHAnsi"/>
+          <w:sz w:val="24"/>
+          <w:szCs w:val="24"/>
+          <w:lang w:bidi="ar-SA"/>
+        </w:rPr>
+        <w:t>teacher</w:t>
+      </w:r>
+      <w:r>
+        <w:rPr>
+          <w:rFonts w:cstheme="minorHAnsi"/>
+          <w:sz w:val="24"/>
+          <w:szCs w:val="24"/>
+          <w:lang w:bidi="ar-SA"/>
+        </w:rPr>
+        <w:t xml:space="preserve"> </w:t>
+      </w:r>
+      <w:r>
+        <w:rPr>
+          <w:rFonts w:cstheme="minorHAnsi"/>
+          <w:sz w:val="24"/>
+          <w:szCs w:val="24"/>
+          <w:lang w:bidi="ar-SA"/>
+        </w:rPr>
+        <w:t>to register on the mobile application or the website.</w:t>
+      </w:r>
+    </w:p>
+    <w:p>
+      <w:pPr>
+        <w:spacing w:after="0"/>
+        <w:rPr>
+          <w:rFonts w:cstheme="minorHAnsi"/>
+          <w:sz w:val="24"/>
+          <w:szCs w:val="24"/>
+          <w:lang w:bidi="ar-SA"/>
+        </w:rPr>
+      </w:pPr>
+      <w:r>
+        <w:rPr>
+          <w:rFonts w:cstheme="minorHAnsi"/>
+          <w:sz w:val="24"/>
+          <w:szCs w:val="24"/>
+          <w:lang w:bidi="ar-SA"/>
+        </w:rPr>
+        <w:t>DEP: FR1</w:t>
+      </w:r>
+    </w:p>
+    <w:p>
+      <w:pPr>
+        <w:spacing w:after="0"/>
+        <w:rPr>
+          <w:rFonts w:cstheme="minorHAnsi"/>
+          <w:b/>
+          <w:bCs/>
+          <w:sz w:val="24"/>
+          <w:szCs w:val="24"/>
+          <w:lang w:bidi="ar-SA"/>
+        </w:rPr>
+      </w:pPr>
     </w:p>
     <w:p>
       <w:pPr>
@@ -13695,292 +13667,7 @@
           <w:sz w:val="26"/>
           <w:szCs w:val="26"/>
         </w:rPr>
-        <w:lastRenderedPageBreak/>
-        <w:t>3.2.1.4 Functional requirement 1.4</w:t>
-      </w:r>
-    </w:p>
-    <w:p>
-      <w:pPr>
-        <w:spacing w:after="0"/>
-        <w:rPr>
-          <w:rFonts w:cstheme="minorHAnsi"/>
-          <w:b/>
-          <w:bCs/>
-          <w:sz w:val="24"/>
-          <w:szCs w:val="24"/>
-          <w:lang w:bidi="ar-SA"/>
-        </w:rPr>
-      </w:pPr>
-      <w:r>
-        <w:rPr>
-          <w:rFonts w:cstheme="minorHAnsi"/>
-          <w:b/>
-          <w:bCs/>
-          <w:sz w:val="24"/>
-          <w:szCs w:val="24"/>
-          <w:lang w:bidi="ar-SA"/>
-        </w:rPr>
-        <w:t>ID: FR4</w:t>
-      </w:r>
-    </w:p>
-    <w:p>
-      <w:pPr>
-        <w:spacing w:after="0"/>
-        <w:rPr>
-          <w:rFonts w:cstheme="minorHAnsi"/>
-          <w:sz w:val="24"/>
-          <w:szCs w:val="24"/>
-          <w:lang w:bidi="ar-SA"/>
-        </w:rPr>
-      </w:pPr>
-      <w:r>
-        <w:rPr>
-          <w:rFonts w:cstheme="minorHAnsi"/>
-          <w:sz w:val="24"/>
-          <w:szCs w:val="24"/>
-          <w:lang w:bidi="ar-SA"/>
-        </w:rPr>
-        <w:t xml:space="preserve">TITLE: </w:t>
-      </w:r>
-      <w:r>
-        <w:rPr>
-          <w:rFonts w:cstheme="minorHAnsi"/>
-          <w:sz w:val="24"/>
-          <w:szCs w:val="24"/>
-          <w:lang w:bidi="ar-SA"/>
-        </w:rPr>
-        <w:t>Teacher</w:t>
-      </w:r>
-      <w:r>
-        <w:rPr>
-          <w:rFonts w:cstheme="minorHAnsi"/>
-          <w:sz w:val="24"/>
-          <w:szCs w:val="24"/>
-          <w:lang w:bidi="ar-SA"/>
-        </w:rPr>
-        <w:t xml:space="preserve"> log-in – Mobile and web application</w:t>
-      </w:r>
-    </w:p>
-    <w:p>
-      <w:pPr>
-        <w:spacing w:after="0"/>
-        <w:rPr>
-          <w:rFonts w:cstheme="minorHAnsi"/>
-          <w:sz w:val="24"/>
-          <w:szCs w:val="24"/>
-          <w:lang w:bidi="ar-SA"/>
-        </w:rPr>
-      </w:pPr>
-      <w:r>
-        <w:rPr>
-          <w:rFonts w:cstheme="minorHAnsi"/>
-          <w:sz w:val="24"/>
-          <w:szCs w:val="24"/>
-          <w:lang w:bidi="ar-SA"/>
-        </w:rPr>
-        <w:t xml:space="preserve">DESC: Given that a </w:t>
-      </w:r>
-      <w:r>
-        <w:rPr>
-          <w:rFonts w:cstheme="minorHAnsi"/>
-          <w:sz w:val="24"/>
-          <w:szCs w:val="24"/>
-          <w:lang w:bidi="ar-SA"/>
-        </w:rPr>
-        <w:t>teacher</w:t>
-      </w:r>
-      <w:r>
-        <w:rPr>
-          <w:rFonts w:cstheme="minorHAnsi"/>
-          <w:sz w:val="24"/>
-          <w:szCs w:val="24"/>
-          <w:lang w:bidi="ar-SA"/>
-        </w:rPr>
-        <w:t xml:space="preserve"> </w:t>
-      </w:r>
-      <w:r>
-        <w:rPr>
-          <w:rFonts w:cstheme="minorHAnsi"/>
-          <w:sz w:val="24"/>
-          <w:szCs w:val="24"/>
-          <w:lang w:bidi="ar-SA"/>
-        </w:rPr>
-        <w:t xml:space="preserve">has registered, then the </w:t>
-      </w:r>
-      <w:r>
-        <w:rPr>
-          <w:rFonts w:cstheme="minorHAnsi"/>
-          <w:sz w:val="24"/>
-          <w:szCs w:val="24"/>
-          <w:lang w:bidi="ar-SA"/>
-        </w:rPr>
-        <w:t>teacher</w:t>
-      </w:r>
-      <w:r>
-        <w:rPr>
-          <w:rFonts w:cstheme="minorHAnsi"/>
-          <w:sz w:val="24"/>
-          <w:szCs w:val="24"/>
-          <w:lang w:bidi="ar-SA"/>
-        </w:rPr>
-        <w:t xml:space="preserve"> </w:t>
-      </w:r>
-      <w:r>
-        <w:rPr>
-          <w:rFonts w:cstheme="minorHAnsi"/>
-          <w:sz w:val="24"/>
-          <w:szCs w:val="24"/>
-          <w:lang w:bidi="ar-SA"/>
-        </w:rPr>
-        <w:t xml:space="preserve">should be able to </w:t>
-      </w:r>
-      <w:r>
-        <w:rPr>
-          <w:rFonts w:cstheme="minorHAnsi"/>
-          <w:sz w:val="24"/>
-          <w:szCs w:val="24"/>
-          <w:lang w:bidi="ar-SA"/>
-        </w:rPr>
-        <w:t xml:space="preserve">log into the application. The </w:t>
-      </w:r>
-      <w:r>
-        <w:rPr>
-          <w:rFonts w:cstheme="minorHAnsi"/>
-          <w:sz w:val="24"/>
-          <w:szCs w:val="24"/>
-          <w:lang w:bidi="ar-SA"/>
-        </w:rPr>
-        <w:t>teacher</w:t>
-      </w:r>
-      <w:r>
-        <w:rPr>
-          <w:rFonts w:cstheme="minorHAnsi"/>
-          <w:sz w:val="24"/>
-          <w:szCs w:val="24"/>
-          <w:lang w:bidi="ar-SA"/>
-        </w:rPr>
-        <w:t xml:space="preserve">’s </w:t>
-      </w:r>
-      <w:r>
-        <w:rPr>
-          <w:rFonts w:cstheme="minorHAnsi"/>
-          <w:sz w:val="24"/>
-          <w:szCs w:val="24"/>
-          <w:lang w:bidi="ar-SA"/>
-        </w:rPr>
-        <w:t xml:space="preserve">log-in information will be stored on the phone or browser, and in the future the </w:t>
-      </w:r>
-      <w:r>
-        <w:rPr>
-          <w:rFonts w:cstheme="minorHAnsi"/>
-          <w:sz w:val="24"/>
-          <w:szCs w:val="24"/>
-          <w:lang w:bidi="ar-SA"/>
-        </w:rPr>
-        <w:t>teacher</w:t>
-      </w:r>
-      <w:r>
-        <w:rPr>
-          <w:rFonts w:cstheme="minorHAnsi"/>
-          <w:sz w:val="24"/>
-          <w:szCs w:val="24"/>
-          <w:lang w:bidi="ar-SA"/>
-        </w:rPr>
-        <w:t xml:space="preserve"> </w:t>
-      </w:r>
-      <w:r>
-        <w:rPr>
-          <w:rFonts w:cstheme="minorHAnsi"/>
-          <w:sz w:val="24"/>
-          <w:szCs w:val="24"/>
-          <w:lang w:bidi="ar-SA"/>
-        </w:rPr>
-        <w:t>should be logged in automatically.</w:t>
-      </w:r>
-    </w:p>
-    <w:p>
-      <w:pPr>
-        <w:spacing w:after="0"/>
-        <w:rPr>
-          <w:rFonts w:cstheme="minorHAnsi"/>
-          <w:sz w:val="24"/>
-          <w:szCs w:val="24"/>
-          <w:lang w:bidi="ar-SA"/>
-        </w:rPr>
-      </w:pPr>
-      <w:r>
-        <w:rPr>
-          <w:rFonts w:cstheme="minorHAnsi"/>
-          <w:sz w:val="24"/>
-          <w:szCs w:val="24"/>
-          <w:lang w:bidi="ar-SA"/>
-        </w:rPr>
-        <w:t xml:space="preserve">RAT: For a </w:t>
-      </w:r>
-      <w:r>
-        <w:rPr>
-          <w:rFonts w:cstheme="minorHAnsi"/>
-          <w:sz w:val="24"/>
-          <w:szCs w:val="24"/>
-          <w:lang w:bidi="ar-SA"/>
-        </w:rPr>
-        <w:t>teacher</w:t>
-      </w:r>
-      <w:r>
-        <w:rPr>
-          <w:rFonts w:cstheme="minorHAnsi"/>
-          <w:sz w:val="24"/>
-          <w:szCs w:val="24"/>
-          <w:lang w:bidi="ar-SA"/>
-        </w:rPr>
-        <w:t xml:space="preserve"> </w:t>
-      </w:r>
-      <w:r>
-        <w:rPr>
-          <w:rFonts w:cstheme="minorHAnsi"/>
-          <w:sz w:val="24"/>
-          <w:szCs w:val="24"/>
-          <w:lang w:bidi="ar-SA"/>
-        </w:rPr>
-        <w:t xml:space="preserve">to </w:t>
-      </w:r>
-      <w:r>
-        <w:rPr>
-          <w:rFonts w:cstheme="minorHAnsi"/>
-          <w:sz w:val="24"/>
-          <w:szCs w:val="24"/>
-          <w:lang w:bidi="ar-SA"/>
-        </w:rPr>
-        <w:t>be logged-in after he/she is registered.</w:t>
-      </w:r>
-    </w:p>
-    <w:p>
-      <w:pPr>
-        <w:spacing w:after="0"/>
-        <w:rPr>
-          <w:rFonts w:cstheme="minorHAnsi"/>
-          <w:sz w:val="24"/>
-          <w:szCs w:val="24"/>
-          <w:lang w:bidi="ar-SA"/>
-        </w:rPr>
-      </w:pPr>
-      <w:r>
-        <w:rPr>
-          <w:rFonts w:cstheme="minorHAnsi"/>
-          <w:sz w:val="24"/>
-          <w:szCs w:val="24"/>
-          <w:lang w:bidi="ar-SA"/>
-        </w:rPr>
-        <w:t>DEP: FR1</w:t>
-      </w:r>
-      <w:r>
-        <w:rPr>
-          <w:rFonts w:cstheme="minorHAnsi"/>
-          <w:sz w:val="24"/>
-          <w:szCs w:val="24"/>
-          <w:lang w:bidi="ar-SA"/>
-        </w:rPr>
-        <w:t>, FR3</w:t>
+        <w:br w:type="page"/>
       </w:r>
     </w:p>
     <w:p>
@@ -13995,9 +13682,7 @@
           <w:szCs w:val="26"/>
         </w:rPr>
       </w:pPr>
-    </w:p>
-    <w:p>
-      <w:pPr>
+      <w:r>
         <w:rPr>
           <w:rFonts w:cstheme="minorHAnsi"/>
           <w:b/>
@@ -14007,8 +13692,296 @@
           <w:sz w:val="26"/>
           <w:szCs w:val="26"/>
         </w:rPr>
-      </w:pPr>
-      <w:r>
+        <w:lastRenderedPageBreak/>
+        <w:t>3.2.1.4 Functional requirement 1.4</w:t>
+      </w:r>
+    </w:p>
+    <w:p>
+      <w:pPr>
+        <w:spacing w:after="0"/>
+        <w:rPr>
+          <w:rFonts w:cstheme="minorHAnsi"/>
+          <w:b/>
+          <w:bCs/>
+          <w:sz w:val="24"/>
+          <w:szCs w:val="24"/>
+          <w:lang w:bidi="ar-SA"/>
+        </w:rPr>
+      </w:pPr>
+      <w:r>
+        <w:rPr>
+          <w:rFonts w:cstheme="minorHAnsi"/>
+          <w:b/>
+          <w:bCs/>
+          <w:sz w:val="24"/>
+          <w:szCs w:val="24"/>
+          <w:lang w:bidi="ar-SA"/>
+        </w:rPr>
+        <w:t>ID: FR4</w:t>
+      </w:r>
+    </w:p>
+    <w:p>
+      <w:pPr>
+        <w:spacing w:after="0"/>
+        <w:rPr>
+          <w:rFonts w:cstheme="minorHAnsi"/>
+          <w:sz w:val="24"/>
+          <w:szCs w:val="24"/>
+          <w:lang w:bidi="ar-SA"/>
+        </w:rPr>
+      </w:pPr>
+      <w:r>
+        <w:rPr>
+          <w:rFonts w:cstheme="minorHAnsi"/>
+          <w:sz w:val="24"/>
+          <w:szCs w:val="24"/>
+          <w:lang w:bidi="ar-SA"/>
+        </w:rPr>
+        <w:t xml:space="preserve">TITLE: </w:t>
+      </w:r>
+      <w:r>
+        <w:rPr>
+          <w:rFonts w:cstheme="minorHAnsi"/>
+          <w:sz w:val="24"/>
+          <w:szCs w:val="24"/>
+          <w:lang w:bidi="ar-SA"/>
+        </w:rPr>
+        <w:t>Teacher</w:t>
+      </w:r>
+      <w:r>
+        <w:rPr>
+          <w:rFonts w:cstheme="minorHAnsi"/>
+          <w:sz w:val="24"/>
+          <w:szCs w:val="24"/>
+          <w:lang w:bidi="ar-SA"/>
+        </w:rPr>
+        <w:t xml:space="preserve"> log-in – Mobile and web application</w:t>
+      </w:r>
+    </w:p>
+    <w:p>
+      <w:pPr>
+        <w:spacing w:after="0"/>
+        <w:rPr>
+          <w:rFonts w:cstheme="minorHAnsi"/>
+          <w:sz w:val="24"/>
+          <w:szCs w:val="24"/>
+          <w:lang w:bidi="ar-SA"/>
+        </w:rPr>
+      </w:pPr>
+      <w:r>
+        <w:rPr>
+          <w:rFonts w:cstheme="minorHAnsi"/>
+          <w:sz w:val="24"/>
+          <w:szCs w:val="24"/>
+          <w:lang w:bidi="ar-SA"/>
+        </w:rPr>
+        <w:t xml:space="preserve">DESC: Given that a </w:t>
+      </w:r>
+      <w:r>
+        <w:rPr>
+          <w:rFonts w:cstheme="minorHAnsi"/>
+          <w:sz w:val="24"/>
+          <w:szCs w:val="24"/>
+          <w:lang w:bidi="ar-SA"/>
+        </w:rPr>
+        <w:t>teacher</w:t>
+      </w:r>
+      <w:r>
+        <w:rPr>
+          <w:rFonts w:cstheme="minorHAnsi"/>
+          <w:sz w:val="24"/>
+          <w:szCs w:val="24"/>
+          <w:lang w:bidi="ar-SA"/>
+        </w:rPr>
+        <w:t xml:space="preserve"> </w:t>
+      </w:r>
+      <w:r>
+        <w:rPr>
+          <w:rFonts w:cstheme="minorHAnsi"/>
+          <w:sz w:val="24"/>
+          <w:szCs w:val="24"/>
+          <w:lang w:bidi="ar-SA"/>
+        </w:rPr>
+        <w:t xml:space="preserve">has registered, then the </w:t>
+      </w:r>
+      <w:r>
+        <w:rPr>
+          <w:rFonts w:cstheme="minorHAnsi"/>
+          <w:sz w:val="24"/>
+          <w:szCs w:val="24"/>
+          <w:lang w:bidi="ar-SA"/>
+        </w:rPr>
+        <w:t>teacher</w:t>
+      </w:r>
+      <w:r>
+        <w:rPr>
+          <w:rFonts w:cstheme="minorHAnsi"/>
+          <w:sz w:val="24"/>
+          <w:szCs w:val="24"/>
+          <w:lang w:bidi="ar-SA"/>
+        </w:rPr>
+        <w:t xml:space="preserve"> </w:t>
+      </w:r>
+      <w:r>
+        <w:rPr>
+          <w:rFonts w:cstheme="minorHAnsi"/>
+          <w:sz w:val="24"/>
+          <w:szCs w:val="24"/>
+          <w:lang w:bidi="ar-SA"/>
+        </w:rPr>
+        <w:t xml:space="preserve">should be able to </w:t>
+      </w:r>
+      <w:r>
+        <w:rPr>
+          <w:rFonts w:cstheme="minorHAnsi"/>
+          <w:sz w:val="24"/>
+          <w:szCs w:val="24"/>
+          <w:lang w:bidi="ar-SA"/>
+        </w:rPr>
+        <w:t xml:space="preserve">log into the application. The </w:t>
+      </w:r>
+      <w:r>
+        <w:rPr>
+          <w:rFonts w:cstheme="minorHAnsi"/>
+          <w:sz w:val="24"/>
+          <w:szCs w:val="24"/>
+          <w:lang w:bidi="ar-SA"/>
+        </w:rPr>
+        <w:t>teacher</w:t>
+      </w:r>
+      <w:r>
+        <w:rPr>
+          <w:rFonts w:cstheme="minorHAnsi"/>
+          <w:sz w:val="24"/>
+          <w:szCs w:val="24"/>
+          <w:lang w:bidi="ar-SA"/>
+        </w:rPr>
+        <w:t xml:space="preserve">’s </w:t>
+      </w:r>
+      <w:r>
+        <w:rPr>
+          <w:rFonts w:cstheme="minorHAnsi"/>
+          <w:sz w:val="24"/>
+          <w:szCs w:val="24"/>
+          <w:lang w:bidi="ar-SA"/>
+        </w:rPr>
+        <w:t xml:space="preserve">log-in information will be stored on the phone or browser, and in the future the </w:t>
+      </w:r>
+      <w:r>
+        <w:rPr>
+          <w:rFonts w:cstheme="minorHAnsi"/>
+          <w:sz w:val="24"/>
+          <w:szCs w:val="24"/>
+          <w:lang w:bidi="ar-SA"/>
+        </w:rPr>
+        <w:t>teacher</w:t>
+      </w:r>
+      <w:r>
+        <w:rPr>
+          <w:rFonts w:cstheme="minorHAnsi"/>
+          <w:sz w:val="24"/>
+          <w:szCs w:val="24"/>
+          <w:lang w:bidi="ar-SA"/>
+        </w:rPr>
+        <w:t xml:space="preserve"> </w:t>
+      </w:r>
+      <w:r>
+        <w:rPr>
+          <w:rFonts w:cstheme="minorHAnsi"/>
+          <w:sz w:val="24"/>
+          <w:szCs w:val="24"/>
+          <w:lang w:bidi="ar-SA"/>
+        </w:rPr>
+        <w:t>should be logged in automatically.</w:t>
+      </w:r>
+    </w:p>
+    <w:p>
+      <w:pPr>
+        <w:spacing w:after="0"/>
+        <w:rPr>
+          <w:rFonts w:cstheme="minorHAnsi"/>
+          <w:sz w:val="24"/>
+          <w:szCs w:val="24"/>
+          <w:lang w:bidi="ar-SA"/>
+        </w:rPr>
+      </w:pPr>
+      <w:r>
+        <w:rPr>
+          <w:rFonts w:cstheme="minorHAnsi"/>
+          <w:sz w:val="24"/>
+          <w:szCs w:val="24"/>
+          <w:lang w:bidi="ar-SA"/>
+        </w:rPr>
+        <w:t xml:space="preserve">RAT: For a </w:t>
+      </w:r>
+      <w:r>
+        <w:rPr>
+          <w:rFonts w:cstheme="minorHAnsi"/>
+          <w:sz w:val="24"/>
+          <w:szCs w:val="24"/>
+          <w:lang w:bidi="ar-SA"/>
+        </w:rPr>
+        <w:t>teacher</w:t>
+      </w:r>
+      <w:r>
+        <w:rPr>
+          <w:rFonts w:cstheme="minorHAnsi"/>
+          <w:sz w:val="24"/>
+          <w:szCs w:val="24"/>
+          <w:lang w:bidi="ar-SA"/>
+        </w:rPr>
+        <w:t xml:space="preserve"> </w:t>
+      </w:r>
+      <w:r>
+        <w:rPr>
+          <w:rFonts w:cstheme="minorHAnsi"/>
+          <w:sz w:val="24"/>
+          <w:szCs w:val="24"/>
+          <w:lang w:bidi="ar-SA"/>
+        </w:rPr>
+        <w:t xml:space="preserve">to </w:t>
+      </w:r>
+      <w:r>
+        <w:rPr>
+          <w:rFonts w:cstheme="minorHAnsi"/>
+          <w:sz w:val="24"/>
+          <w:szCs w:val="24"/>
+          <w:lang w:bidi="ar-SA"/>
+        </w:rPr>
+        <w:t>be logged-in after he/she is registered.</w:t>
+      </w:r>
+    </w:p>
+    <w:p>
+      <w:pPr>
+        <w:spacing w:after="0"/>
+        <w:rPr>
+          <w:rFonts w:cstheme="minorHAnsi"/>
+          <w:sz w:val="24"/>
+          <w:szCs w:val="24"/>
+          <w:lang w:bidi="ar-SA"/>
+        </w:rPr>
+      </w:pPr>
+      <w:r>
+        <w:rPr>
+          <w:rFonts w:cstheme="minorHAnsi"/>
+          <w:sz w:val="24"/>
+          <w:szCs w:val="24"/>
+          <w:lang w:bidi="ar-SA"/>
+        </w:rPr>
+        <w:t>DEP: FR1</w:t>
+      </w:r>
+      <w:r>
+        <w:rPr>
+          <w:rFonts w:cstheme="minorHAnsi"/>
+          <w:sz w:val="24"/>
+          <w:szCs w:val="24"/>
+          <w:lang w:bidi="ar-SA"/>
+        </w:rPr>
+        <w:t>, FR3</w:t>
+      </w:r>
+    </w:p>
+    <w:p>
+      <w:pPr>
         <w:rPr>
           <w:rFonts w:cstheme="minorHAnsi"/>
           <w:b/>
@@ -14018,221 +13991,6 @@
           <w:sz w:val="26"/>
           <w:szCs w:val="26"/>
         </w:rPr>
-        <w:t>3.2.1.5 Functional requirement 1.5</w:t>
-      </w:r>
-    </w:p>
-    <w:p>
-      <w:pPr>
-        <w:spacing w:after="0"/>
-        <w:rPr>
-          <w:rFonts w:cstheme="minorHAnsi"/>
-          <w:b/>
-          <w:bCs/>
-          <w:sz w:val="24"/>
-          <w:szCs w:val="24"/>
-          <w:lang w:bidi="ar-SA"/>
-        </w:rPr>
-      </w:pPr>
-      <w:r>
-        <w:rPr>
-          <w:rFonts w:cstheme="minorHAnsi"/>
-          <w:b/>
-          <w:bCs/>
-          <w:sz w:val="24"/>
-          <w:szCs w:val="24"/>
-          <w:lang w:bidi="ar-SA"/>
-        </w:rPr>
-        <w:t>ID: FR5</w:t>
-      </w:r>
-    </w:p>
-    <w:p>
-      <w:pPr>
-        <w:spacing w:after="0"/>
-        <w:rPr>
-          <w:rFonts w:cstheme="minorHAnsi"/>
-          <w:sz w:val="24"/>
-          <w:szCs w:val="24"/>
-          <w:lang w:bidi="ar-SA"/>
-        </w:rPr>
-      </w:pPr>
-      <w:r>
-        <w:rPr>
-          <w:rFonts w:cstheme="minorHAnsi"/>
-          <w:sz w:val="24"/>
-          <w:szCs w:val="24"/>
-          <w:lang w:bidi="ar-SA"/>
-        </w:rPr>
-        <w:t>TITLE: Retrieve password</w:t>
-      </w:r>
-    </w:p>
-    <w:p>
-      <w:pPr>
-        <w:spacing w:after="0"/>
-        <w:rPr>
-          <w:rFonts w:cstheme="minorHAnsi"/>
-          <w:sz w:val="24"/>
-          <w:szCs w:val="24"/>
-          <w:lang w:bidi="ar-SA"/>
-        </w:rPr>
-      </w:pPr>
-      <w:r>
-        <w:rPr>
-          <w:rFonts w:cstheme="minorHAnsi"/>
-          <w:sz w:val="24"/>
-          <w:szCs w:val="24"/>
-          <w:lang w:bidi="ar-SA"/>
-        </w:rPr>
-        <w:t xml:space="preserve">DESC: Given that a </w:t>
-      </w:r>
-      <w:r>
-        <w:rPr>
-          <w:rFonts w:cstheme="minorHAnsi"/>
-          <w:sz w:val="24"/>
-          <w:szCs w:val="24"/>
-          <w:lang w:bidi="ar-SA"/>
-        </w:rPr>
-        <w:t>teacher</w:t>
-      </w:r>
-      <w:r>
-        <w:rPr>
-          <w:rFonts w:cstheme="minorHAnsi"/>
-          <w:sz w:val="24"/>
-          <w:szCs w:val="24"/>
-          <w:lang w:bidi="ar-SA"/>
-        </w:rPr>
-        <w:t xml:space="preserve"> </w:t>
-      </w:r>
-      <w:r>
-        <w:rPr>
-          <w:rFonts w:cstheme="minorHAnsi"/>
-          <w:sz w:val="24"/>
-          <w:szCs w:val="24"/>
-          <w:lang w:bidi="ar-SA"/>
-        </w:rPr>
-        <w:t xml:space="preserve">has registered, then the </w:t>
-      </w:r>
-      <w:r>
-        <w:rPr>
-          <w:rFonts w:cstheme="minorHAnsi"/>
-          <w:sz w:val="24"/>
-          <w:szCs w:val="24"/>
-          <w:lang w:bidi="ar-SA"/>
-        </w:rPr>
-        <w:t>teacher</w:t>
-      </w:r>
-      <w:r>
-        <w:rPr>
-          <w:rFonts w:cstheme="minorHAnsi"/>
-          <w:sz w:val="24"/>
-          <w:szCs w:val="24"/>
-          <w:lang w:bidi="ar-SA"/>
-        </w:rPr>
-        <w:t xml:space="preserve"> </w:t>
-      </w:r>
-      <w:r>
-        <w:rPr>
-          <w:rFonts w:cstheme="minorHAnsi"/>
-          <w:sz w:val="24"/>
-          <w:szCs w:val="24"/>
-          <w:lang w:bidi="ar-SA"/>
-        </w:rPr>
-        <w:t xml:space="preserve">should be able to retrieve his/her password by e-mail. </w:t>
-      </w:r>
-    </w:p>
-    <w:p>
-      <w:pPr>
-        <w:spacing w:after="0"/>
-        <w:rPr>
-          <w:rFonts w:cstheme="minorHAnsi"/>
-          <w:sz w:val="24"/>
-          <w:szCs w:val="24"/>
-          <w:lang w:bidi="ar-SA"/>
-        </w:rPr>
-      </w:pPr>
-      <w:r>
-        <w:rPr>
-          <w:rFonts w:cstheme="minorHAnsi"/>
-          <w:sz w:val="24"/>
-          <w:szCs w:val="24"/>
-          <w:lang w:bidi="ar-SA"/>
-        </w:rPr>
-        <w:t xml:space="preserve">RAT: For a </w:t>
-      </w:r>
-      <w:r>
-        <w:rPr>
-          <w:rFonts w:cstheme="minorHAnsi"/>
-          <w:sz w:val="24"/>
-          <w:szCs w:val="24"/>
-          <w:lang w:bidi="ar-SA"/>
-        </w:rPr>
-        <w:t>teacher</w:t>
-      </w:r>
-      <w:r>
-        <w:rPr>
-          <w:rFonts w:cstheme="minorHAnsi"/>
-          <w:sz w:val="24"/>
-          <w:szCs w:val="24"/>
-          <w:lang w:bidi="ar-SA"/>
-        </w:rPr>
-        <w:t xml:space="preserve"> </w:t>
-      </w:r>
-      <w:r>
-        <w:rPr>
-          <w:rFonts w:cstheme="minorHAnsi"/>
-          <w:sz w:val="24"/>
-          <w:szCs w:val="24"/>
-          <w:lang w:bidi="ar-SA"/>
-        </w:rPr>
-        <w:t>to retrieve his/her password</w:t>
-      </w:r>
-      <w:r>
-        <w:rPr>
-          <w:rFonts w:cstheme="minorHAnsi"/>
-          <w:sz w:val="24"/>
-          <w:szCs w:val="24"/>
-          <w:lang w:bidi="ar-SA"/>
-        </w:rPr>
-        <w:t>.</w:t>
-      </w:r>
-    </w:p>
-    <w:p>
-      <w:pPr>
-        <w:spacing w:after="0"/>
-        <w:rPr>
-          <w:rFonts w:cstheme="minorHAnsi"/>
-          <w:sz w:val="24"/>
-          <w:szCs w:val="24"/>
-          <w:lang w:bidi="ar-SA"/>
-        </w:rPr>
-      </w:pPr>
-      <w:r>
-        <w:rPr>
-          <w:rFonts w:cstheme="minorHAnsi"/>
-          <w:sz w:val="24"/>
-          <w:szCs w:val="24"/>
-          <w:lang w:bidi="ar-SA"/>
-        </w:rPr>
-        <w:t xml:space="preserve">DEP: </w:t>
-      </w:r>
-      <w:r>
-        <w:rPr>
-          <w:rFonts w:cstheme="minorHAnsi"/>
-          <w:sz w:val="24"/>
-          <w:szCs w:val="24"/>
-          <w:lang w:bidi="ar-SA"/>
-        </w:rPr>
-        <w:t>FR4</w:t>
-      </w:r>
-    </w:p>
-    <w:p>
-      <w:pPr>
-        <w:spacing w:after="0"/>
-        <w:rPr>
-          <w:rFonts w:cstheme="minorHAnsi"/>
-          <w:sz w:val="24"/>
-          <w:szCs w:val="24"/>
-          <w:lang w:bidi="ar-SA"/>
-        </w:rPr>
       </w:pPr>
     </w:p>
     <w:p>
@@ -14257,7 +14015,7 @@
           <w:sz w:val="26"/>
           <w:szCs w:val="26"/>
         </w:rPr>
-        <w:t>3.2.1.6 Functional requirement 1.6</w:t>
+        <w:t>3.2.1.5 Functional requirement 1.5</w:t>
       </w:r>
     </w:p>
     <w:p>
@@ -14281,7 +14039,7 @@
           <w:szCs w:val="24"/>
           <w:lang w:bidi="ar-SA"/>
         </w:rPr>
-        <w:t>ID: FR6</w:t>
+        <w:t>ID: FR5</w:t>
       </w:r>
     </w:p>
     <w:p>
@@ -14301,16 +14059,7 @@
           <w:szCs w:val="24"/>
           <w:lang w:bidi="ar-SA"/>
         </w:rPr>
-        <w:t xml:space="preserve">TITLE: </w:t>
-      </w:r>
-      <w:r>
-        <w:rPr>
-          <w:rFonts w:cstheme="minorHAnsi"/>
-          <w:sz w:val="24"/>
-          <w:szCs w:val="24"/>
-          <w:lang w:bidi="ar-SA"/>
-        </w:rPr>
-        <w:t>Mobile/Web application - Homepage</w:t>
+        <w:t>TITLE: Retrieve password</w:t>
       </w:r>
     </w:p>
     <w:p>
@@ -14357,7 +14106,16 @@
           <w:szCs w:val="24"/>
           <w:lang w:bidi="ar-SA"/>
         </w:rPr>
-        <w:t>is logged in to the application, then the first page</w:t>
+        <w:t xml:space="preserve">has registered, then the </w:t>
+      </w:r>
+      <w:r>
+        <w:rPr>
+          <w:rFonts w:cstheme="minorHAnsi"/>
+          <w:sz w:val="24"/>
+          <w:szCs w:val="24"/>
+          <w:lang w:bidi="ar-SA"/>
+        </w:rPr>
+        <w:t>teacher</w:t>
       </w:r>
       <w:r>
         <w:rPr>
@@ -14375,7 +14133,27 @@
           <w:szCs w:val="24"/>
           <w:lang w:bidi="ar-SA"/>
         </w:rPr>
-        <w:t xml:space="preserve">that is shown should be the homepage, with the </w:t>
+        <w:t xml:space="preserve">should be able to retrieve his/her password by e-mail. </w:t>
+      </w:r>
+    </w:p>
+    <w:p>
+      <w:pPr>
+        <w:spacing w:after="0"/>
+        <w:rPr>
+          <w:rFonts w:cstheme="minorHAnsi"/>
+          <w:sz w:val="24"/>
+          <w:szCs w:val="24"/>
+          <w:lang w:bidi="ar-SA"/>
+        </w:rPr>
+      </w:pPr>
+      <w:r>
+        <w:rPr>
+          <w:rFonts w:cstheme="minorHAnsi"/>
+          <w:sz w:val="24"/>
+          <w:szCs w:val="24"/>
+          <w:lang w:bidi="ar-SA"/>
+        </w:rPr>
+        <w:t xml:space="preserve">RAT: For a </w:t>
       </w:r>
       <w:r>
         <w:rPr>
@@ -14393,53 +14171,6 @@
           <w:szCs w:val="24"/>
           <w:lang w:bidi="ar-SA"/>
         </w:rPr>
-        <w:t xml:space="preserve">’s </w:t>
-      </w:r>
-      <w:r>
-        <w:rPr>
-          <w:rFonts w:cstheme="minorHAnsi"/>
-          <w:sz w:val="24"/>
-          <w:szCs w:val="24"/>
-          <w:lang w:bidi="ar-SA"/>
-        </w:rPr>
-        <w:t>profile picture on the navigation bar.</w:t>
-      </w:r>
-    </w:p>
-    <w:p>
-      <w:pPr>
-        <w:spacing w:after="0"/>
-        <w:rPr>
-          <w:rFonts w:cstheme="minorHAnsi"/>
-          <w:sz w:val="24"/>
-          <w:szCs w:val="24"/>
-          <w:lang w:bidi="ar-SA"/>
-        </w:rPr>
-      </w:pPr>
-      <w:r>
-        <w:rPr>
-          <w:rFonts w:cstheme="minorHAnsi"/>
-          <w:sz w:val="24"/>
-          <w:szCs w:val="24"/>
-          <w:lang w:bidi="ar-SA"/>
-        </w:rPr>
-        <w:t xml:space="preserve">RAT: For a </w:t>
-      </w:r>
-      <w:r>
-        <w:rPr>
-          <w:rFonts w:cstheme="minorHAnsi"/>
-          <w:sz w:val="24"/>
-          <w:szCs w:val="24"/>
-          <w:lang w:bidi="ar-SA"/>
-        </w:rPr>
-        <w:t>teacher</w:t>
-      </w:r>
-      <w:r>
-        <w:rPr>
-          <w:rFonts w:cstheme="minorHAnsi"/>
-          <w:sz w:val="24"/>
-          <w:szCs w:val="24"/>
-          <w:lang w:bidi="ar-SA"/>
-        </w:rPr>
         <w:t xml:space="preserve"> </w:t>
       </w:r>
       <w:r>
@@ -14449,16 +14180,16 @@
           <w:szCs w:val="24"/>
           <w:lang w:bidi="ar-SA"/>
         </w:rPr>
-        <w:t xml:space="preserve">to </w:t>
-      </w:r>
-      <w:r>
-        <w:rPr>
-          <w:rFonts w:cstheme="minorHAnsi"/>
-          <w:sz w:val="24"/>
-          <w:szCs w:val="24"/>
-          <w:lang w:bidi="ar-SA"/>
-        </w:rPr>
-        <w:t>see his/her personal homepage.</w:t>
+        <w:t>to retrieve his/her password</w:t>
+      </w:r>
+      <w:r>
+        <w:rPr>
+          <w:rFonts w:cstheme="minorHAnsi"/>
+          <w:sz w:val="24"/>
+          <w:szCs w:val="24"/>
+          <w:lang w:bidi="ar-SA"/>
+        </w:rPr>
+        <w:t>.</w:t>
       </w:r>
     </w:p>
     <w:p>
@@ -14523,7 +14254,7 @@
           <w:sz w:val="26"/>
           <w:szCs w:val="26"/>
         </w:rPr>
-        <w:t>3.2.1.7 Functional requirement 1.7</w:t>
+        <w:t>3.2.1.6 Functional requirement 1.6</w:t>
       </w:r>
     </w:p>
     <w:p>
@@ -14547,7 +14278,7 @@
           <w:szCs w:val="24"/>
           <w:lang w:bidi="ar-SA"/>
         </w:rPr>
-        <w:t>ID: FR7</w:t>
+        <w:t>ID: FR6</w:t>
       </w:r>
     </w:p>
     <w:p>
@@ -14576,7 +14307,7 @@
           <w:szCs w:val="24"/>
           <w:lang w:bidi="ar-SA"/>
         </w:rPr>
-        <w:t>Personal profile page</w:t>
+        <w:t>Mobile/Web application - Homepage</w:t>
       </w:r>
     </w:p>
     <w:p>
@@ -14623,16 +14354,25 @@
           <w:szCs w:val="24"/>
           <w:lang w:bidi="ar-SA"/>
         </w:rPr>
-        <w:t>is logged in</w:t>
-      </w:r>
-      <w:r>
-        <w:rPr>
-          <w:rFonts w:cstheme="minorHAnsi"/>
-          <w:sz w:val="24"/>
-          <w:szCs w:val="24"/>
-          <w:lang w:bidi="ar-SA"/>
-        </w:rPr>
-        <w:t xml:space="preserve">, then the </w:t>
+        <w:t>is logged in to the application, then the first page</w:t>
+      </w:r>
+      <w:r>
+        <w:rPr>
+          <w:rFonts w:cstheme="minorHAnsi"/>
+          <w:sz w:val="24"/>
+          <w:szCs w:val="24"/>
+          <w:lang w:bidi="ar-SA"/>
+        </w:rPr>
+        <w:t xml:space="preserve"> </w:t>
+      </w:r>
+      <w:r>
+        <w:rPr>
+          <w:rFonts w:cstheme="minorHAnsi"/>
+          <w:sz w:val="24"/>
+          <w:szCs w:val="24"/>
+          <w:lang w:bidi="ar-SA"/>
+        </w:rPr>
+        <w:t xml:space="preserve">that is shown should be the homepage, with the </w:t>
       </w:r>
       <w:r>
         <w:rPr>
@@ -14650,6 +14390,53 @@
           <w:szCs w:val="24"/>
           <w:lang w:bidi="ar-SA"/>
         </w:rPr>
+        <w:t xml:space="preserve">’s </w:t>
+      </w:r>
+      <w:r>
+        <w:rPr>
+          <w:rFonts w:cstheme="minorHAnsi"/>
+          <w:sz w:val="24"/>
+          <w:szCs w:val="24"/>
+          <w:lang w:bidi="ar-SA"/>
+        </w:rPr>
+        <w:t>profile picture on the navigation bar.</w:t>
+      </w:r>
+    </w:p>
+    <w:p>
+      <w:pPr>
+        <w:spacing w:after="0"/>
+        <w:rPr>
+          <w:rFonts w:cstheme="minorHAnsi"/>
+          <w:sz w:val="24"/>
+          <w:szCs w:val="24"/>
+          <w:lang w:bidi="ar-SA"/>
+        </w:rPr>
+      </w:pPr>
+      <w:r>
+        <w:rPr>
+          <w:rFonts w:cstheme="minorHAnsi"/>
+          <w:sz w:val="24"/>
+          <w:szCs w:val="24"/>
+          <w:lang w:bidi="ar-SA"/>
+        </w:rPr>
+        <w:t xml:space="preserve">RAT: For a </w:t>
+      </w:r>
+      <w:r>
+        <w:rPr>
+          <w:rFonts w:cstheme="minorHAnsi"/>
+          <w:sz w:val="24"/>
+          <w:szCs w:val="24"/>
+          <w:lang w:bidi="ar-SA"/>
+        </w:rPr>
+        <w:t>teacher</w:t>
+      </w:r>
+      <w:r>
+        <w:rPr>
+          <w:rFonts w:cstheme="minorHAnsi"/>
+          <w:sz w:val="24"/>
+          <w:szCs w:val="24"/>
+          <w:lang w:bidi="ar-SA"/>
+        </w:rPr>
         <w:t xml:space="preserve"> </w:t>
       </w:r>
       <w:r>
@@ -14659,16 +14446,16 @@
           <w:szCs w:val="24"/>
           <w:lang w:bidi="ar-SA"/>
         </w:rPr>
-        <w:t xml:space="preserve">should be able to </w:t>
-      </w:r>
-      <w:r>
-        <w:rPr>
-          <w:rFonts w:cstheme="minorHAnsi"/>
-          <w:sz w:val="24"/>
-          <w:szCs w:val="24"/>
-          <w:lang w:bidi="ar-SA"/>
-        </w:rPr>
-        <w:t>view his/her personal profile page.</w:t>
+        <w:t xml:space="preserve">to </w:t>
+      </w:r>
+      <w:r>
+        <w:rPr>
+          <w:rFonts w:cstheme="minorHAnsi"/>
+          <w:sz w:val="24"/>
+          <w:szCs w:val="24"/>
+          <w:lang w:bidi="ar-SA"/>
+        </w:rPr>
+        <w:t>see his/her personal homepage.</w:t>
       </w:r>
     </w:p>
     <w:p>
@@ -14688,43 +14475,16 @@
           <w:szCs w:val="24"/>
           <w:lang w:bidi="ar-SA"/>
         </w:rPr>
-        <w:t xml:space="preserve">RAT: For a </w:t>
-      </w:r>
-      <w:r>
-        <w:rPr>
-          <w:rFonts w:cstheme="minorHAnsi"/>
-          <w:sz w:val="24"/>
-          <w:szCs w:val="24"/>
-          <w:lang w:bidi="ar-SA"/>
-        </w:rPr>
-        <w:t>teacher</w:t>
-      </w:r>
-      <w:r>
-        <w:rPr>
-          <w:rFonts w:cstheme="minorHAnsi"/>
-          <w:sz w:val="24"/>
-          <w:szCs w:val="24"/>
-          <w:lang w:bidi="ar-SA"/>
-        </w:rPr>
-        <w:t xml:space="preserve"> </w:t>
-      </w:r>
-      <w:r>
-        <w:rPr>
-          <w:rFonts w:cstheme="minorHAnsi"/>
-          <w:sz w:val="24"/>
-          <w:szCs w:val="24"/>
-          <w:lang w:bidi="ar-SA"/>
-        </w:rPr>
-        <w:t>to</w:t>
-      </w:r>
-      <w:r>
-        <w:rPr>
-          <w:rFonts w:cstheme="minorHAnsi"/>
-          <w:sz w:val="24"/>
-          <w:szCs w:val="24"/>
-          <w:lang w:bidi="ar-SA"/>
-        </w:rPr>
-        <w:t xml:space="preserve"> see his/her personal profile page.</w:t>
+        <w:t xml:space="preserve">DEP: </w:t>
+      </w:r>
+      <w:r>
+        <w:rPr>
+          <w:rFonts w:cstheme="minorHAnsi"/>
+          <w:sz w:val="24"/>
+          <w:szCs w:val="24"/>
+          <w:lang w:bidi="ar-SA"/>
+        </w:rPr>
+        <w:t>FR4</w:t>
       </w:r>
     </w:p>
     <w:p>
@@ -14737,58 +14497,6 @@
           <w:lang w:bidi="ar-SA"/>
         </w:rPr>
       </w:pPr>
-      <w:r>
-        <w:rPr>
-          <w:rFonts w:cstheme="minorHAnsi"/>
-          <w:sz w:val="24"/>
-          <w:szCs w:val="24"/>
-          <w:lang w:bidi="ar-SA"/>
-        </w:rPr>
-        <w:t xml:space="preserve">DEP: </w:t>
-      </w:r>
-      <w:r>
-        <w:rPr>
-          <w:rFonts w:cstheme="minorHAnsi"/>
-          <w:sz w:val="24"/>
-          <w:szCs w:val="24"/>
-          <w:lang w:bidi="ar-SA"/>
-        </w:rPr>
-        <w:t>FR4</w:t>
-      </w:r>
-    </w:p>
-    <w:p>
-      <w:pPr>
-        <w:spacing w:after="0"/>
-        <w:rPr>
-          <w:rFonts w:cstheme="minorHAnsi"/>
-          <w:sz w:val="24"/>
-          <w:szCs w:val="24"/>
-          <w:lang w:bidi="ar-SA"/>
-        </w:rPr>
-      </w:pPr>
-    </w:p>
-    <w:p>
-      <w:pPr>
-        <w:rPr>
-          <w:rFonts w:cstheme="minorHAnsi"/>
-          <w:b/>
-          <w:bCs/>
-          <w:sz w:val="24"/>
-          <w:szCs w:val="24"/>
-          <w:lang w:bidi="ar-SA"/>
-        </w:rPr>
-      </w:pPr>
-      <w:r>
-        <w:rPr>
-          <w:rFonts w:cstheme="minorHAnsi"/>
-          <w:b/>
-          <w:bCs/>
-          <w:sz w:val="24"/>
-          <w:szCs w:val="24"/>
-          <w:lang w:bidi="ar-SA"/>
-        </w:rPr>
-        <w:br w:type="page"/>
-      </w:r>
     </w:p>
     <w:p>
       <w:pPr>
@@ -14812,8 +14520,7 @@
           <w:sz w:val="26"/>
           <w:szCs w:val="26"/>
         </w:rPr>
-        <w:lastRenderedPageBreak/>
-        <w:t>3.2.1.8 Functional requirement 1.8</w:t>
+        <w:t>3.2.1.7 Functional requirement 1.7</w:t>
       </w:r>
     </w:p>
     <w:p>
@@ -14837,7 +14544,7 @@
           <w:szCs w:val="24"/>
           <w:lang w:bidi="ar-SA"/>
         </w:rPr>
-        <w:t>ID: FR8</w:t>
+        <w:t>ID: FR7</w:t>
       </w:r>
     </w:p>
     <w:p>
@@ -14866,7 +14573,7 @@
           <w:szCs w:val="24"/>
           <w:lang w:bidi="ar-SA"/>
         </w:rPr>
-        <w:t>Personal course page</w:t>
+        <w:t>Personal profile page</w:t>
       </w:r>
     </w:p>
     <w:p>
@@ -14958,7 +14665,7 @@
           <w:szCs w:val="24"/>
           <w:lang w:bidi="ar-SA"/>
         </w:rPr>
-        <w:t>view his/her personal courses page, sorted by universities and departments.</w:t>
+        <w:t>view his/her personal profile page.</w:t>
       </w:r>
     </w:p>
     <w:p>
@@ -15014,7 +14721,7 @@
           <w:szCs w:val="24"/>
           <w:lang w:bidi="ar-SA"/>
         </w:rPr>
-        <w:t xml:space="preserve"> see his/her personal course page.</w:t>
+        <w:t xml:space="preserve"> see his/her personal profile page.</w:t>
       </w:r>
     </w:p>
     <w:p>
@@ -15056,6 +14763,29 @@
           <w:lang w:bidi="ar-SA"/>
         </w:rPr>
       </w:pPr>
+    </w:p>
+    <w:p>
+      <w:pPr>
+        <w:rPr>
+          <w:rFonts w:cstheme="minorHAnsi"/>
+          <w:b/>
+          <w:bCs/>
+          <w:sz w:val="24"/>
+          <w:szCs w:val="24"/>
+          <w:lang w:bidi="ar-SA"/>
+        </w:rPr>
+      </w:pPr>
+      <w:r>
+        <w:rPr>
+          <w:rFonts w:cstheme="minorHAnsi"/>
+          <w:b/>
+          <w:bCs/>
+          <w:sz w:val="24"/>
+          <w:szCs w:val="24"/>
+          <w:lang w:bidi="ar-SA"/>
+        </w:rPr>
+        <w:br w:type="page"/>
+      </w:r>
     </w:p>
     <w:p>
       <w:pPr>
@@ -15079,7 +14809,8 @@
           <w:sz w:val="26"/>
           <w:szCs w:val="26"/>
         </w:rPr>
-        <w:t>3.2.1.9 Functional requirement 1.9</w:t>
+        <w:lastRenderedPageBreak/>
+        <w:t>3.2.1.8 Functional requirement 1.8</w:t>
       </w:r>
     </w:p>
     <w:p>
@@ -15103,7 +14834,7 @@
           <w:szCs w:val="24"/>
           <w:lang w:bidi="ar-SA"/>
         </w:rPr>
-        <w:t>ID: FR9</w:t>
+        <w:t>ID: FR8</w:t>
       </w:r>
     </w:p>
     <w:p>
@@ -15132,7 +14863,7 @@
           <w:szCs w:val="24"/>
           <w:lang w:bidi="ar-SA"/>
         </w:rPr>
-        <w:t>Free-text search</w:t>
+        <w:t>Personal course page</w:t>
       </w:r>
     </w:p>
     <w:p>
@@ -15224,43 +14955,7 @@
           <w:szCs w:val="24"/>
           <w:lang w:bidi="ar-SA"/>
         </w:rPr>
-        <w:t xml:space="preserve">conduct a search by providing either course name, </w:t>
-      </w:r>
-      <w:r>
-        <w:rPr>
-          <w:rFonts w:cstheme="minorHAnsi"/>
-          <w:sz w:val="24"/>
-          <w:szCs w:val="24"/>
-          <w:lang w:bidi="ar-SA"/>
-        </w:rPr>
-        <w:t>first</w:t>
-      </w:r>
-      <w:r>
-        <w:rPr>
-          <w:rFonts w:cstheme="minorHAnsi"/>
-          <w:sz w:val="24"/>
-          <w:szCs w:val="24"/>
-          <w:lang w:bidi="ar-SA"/>
-        </w:rPr>
-        <w:t xml:space="preserve"> name, </w:t>
-      </w:r>
-      <w:r>
-        <w:rPr>
-          <w:rFonts w:cstheme="minorHAnsi"/>
-          <w:sz w:val="24"/>
-          <w:szCs w:val="24"/>
-          <w:lang w:bidi="ar-SA"/>
-        </w:rPr>
-        <w:t xml:space="preserve">last </w:t>
-      </w:r>
-      <w:r>
-        <w:rPr>
-          <w:rFonts w:cstheme="minorHAnsi"/>
-          <w:sz w:val="24"/>
-          <w:szCs w:val="24"/>
-          <w:lang w:bidi="ar-SA"/>
-        </w:rPr>
-        <w:t>name or university name. The results are displayed in a list view by default.</w:t>
+        <w:t>view his/her personal courses page, sorted by universities and departments.</w:t>
       </w:r>
     </w:p>
     <w:p>
@@ -15316,7 +15011,7 @@
           <w:szCs w:val="24"/>
           <w:lang w:bidi="ar-SA"/>
         </w:rPr>
-        <w:t xml:space="preserve"> search through the free-text search.</w:t>
+        <w:t xml:space="preserve"> see his/her personal course page.</w:t>
       </w:r>
     </w:p>
     <w:p>
@@ -15381,7 +15076,7 @@
           <w:sz w:val="26"/>
           <w:szCs w:val="26"/>
         </w:rPr>
-        <w:t>3.2.1.10 Functional requirement 1.10</w:t>
+        <w:t>3.2.1.9 Functional requirement 1.9</w:t>
       </w:r>
     </w:p>
     <w:p>
@@ -15405,7 +15100,7 @@
           <w:szCs w:val="24"/>
           <w:lang w:bidi="ar-SA"/>
         </w:rPr>
-        <w:t>ID: FR10</w:t>
+        <w:t>ID: FR9</w:t>
       </w:r>
     </w:p>
     <w:p>
@@ -15434,7 +15129,7 @@
           <w:szCs w:val="24"/>
           <w:lang w:bidi="ar-SA"/>
         </w:rPr>
-        <w:t>Sorting results</w:t>
+        <w:t>Free-text search</w:t>
       </w:r>
     </w:p>
     <w:p>
@@ -15481,7 +15176,16 @@
           <w:szCs w:val="24"/>
           <w:lang w:bidi="ar-SA"/>
         </w:rPr>
-        <w:t xml:space="preserve">has conducted a search, the </w:t>
+        <w:t>is logged in</w:t>
+      </w:r>
+      <w:r>
+        <w:rPr>
+          <w:rFonts w:cstheme="minorHAnsi"/>
+          <w:sz w:val="24"/>
+          <w:szCs w:val="24"/>
+          <w:lang w:bidi="ar-SA"/>
+        </w:rPr>
+        <w:t xml:space="preserve">, then the </w:t>
       </w:r>
       <w:r>
         <w:rPr>
@@ -15508,7 +15212,52 @@
           <w:szCs w:val="24"/>
           <w:lang w:bidi="ar-SA"/>
         </w:rPr>
-        <w:t>should be able to sort the results according to the result type: teacher, student, course or university.</w:t>
+        <w:t xml:space="preserve">should be able to </w:t>
+      </w:r>
+      <w:r>
+        <w:rPr>
+          <w:rFonts w:cstheme="minorHAnsi"/>
+          <w:sz w:val="24"/>
+          <w:szCs w:val="24"/>
+          <w:lang w:bidi="ar-SA"/>
+        </w:rPr>
+        <w:t xml:space="preserve">conduct a search by providing either course name, </w:t>
+      </w:r>
+      <w:r>
+        <w:rPr>
+          <w:rFonts w:cstheme="minorHAnsi"/>
+          <w:sz w:val="24"/>
+          <w:szCs w:val="24"/>
+          <w:lang w:bidi="ar-SA"/>
+        </w:rPr>
+        <w:t>first</w:t>
+      </w:r>
+      <w:r>
+        <w:rPr>
+          <w:rFonts w:cstheme="minorHAnsi"/>
+          <w:sz w:val="24"/>
+          <w:szCs w:val="24"/>
+          <w:lang w:bidi="ar-SA"/>
+        </w:rPr>
+        <w:t xml:space="preserve"> name, </w:t>
+      </w:r>
+      <w:r>
+        <w:rPr>
+          <w:rFonts w:cstheme="minorHAnsi"/>
+          <w:sz w:val="24"/>
+          <w:szCs w:val="24"/>
+          <w:lang w:bidi="ar-SA"/>
+        </w:rPr>
+        <w:t xml:space="preserve">last </w:t>
+      </w:r>
+      <w:r>
+        <w:rPr>
+          <w:rFonts w:cstheme="minorHAnsi"/>
+          <w:sz w:val="24"/>
+          <w:szCs w:val="24"/>
+          <w:lang w:bidi="ar-SA"/>
+        </w:rPr>
+        <w:t>name or university name. The results are displayed in a list view by default.</w:t>
       </w:r>
     </w:p>
     <w:p>
@@ -15564,7 +15313,7 @@
           <w:szCs w:val="24"/>
           <w:lang w:bidi="ar-SA"/>
         </w:rPr>
-        <w:t xml:space="preserve"> sort his/her search.</w:t>
+        <w:t xml:space="preserve"> search through the free-text search.</w:t>
       </w:r>
     </w:p>
     <w:p>
@@ -15593,7 +15342,7 @@
           <w:szCs w:val="24"/>
           <w:lang w:bidi="ar-SA"/>
         </w:rPr>
-        <w:t>FR9</w:t>
+        <w:t>FR4</w:t>
       </w:r>
     </w:p>
     <w:p>
@@ -15682,6 +15431,254 @@
           <w:szCs w:val="24"/>
           <w:lang w:bidi="ar-SA"/>
         </w:rPr>
+        <w:t>Sorting results</w:t>
+      </w:r>
+    </w:p>
+    <w:p>
+      <w:pPr>
+        <w:spacing w:after="0"/>
+        <w:rPr>
+          <w:rFonts w:cstheme="minorHAnsi"/>
+          <w:sz w:val="24"/>
+          <w:szCs w:val="24"/>
+          <w:lang w:bidi="ar-SA"/>
+        </w:rPr>
+      </w:pPr>
+      <w:r>
+        <w:rPr>
+          <w:rFonts w:cstheme="minorHAnsi"/>
+          <w:sz w:val="24"/>
+          <w:szCs w:val="24"/>
+          <w:lang w:bidi="ar-SA"/>
+        </w:rPr>
+        <w:t xml:space="preserve">DESC: Given that a </w:t>
+      </w:r>
+      <w:r>
+        <w:rPr>
+          <w:rFonts w:cstheme="minorHAnsi"/>
+          <w:sz w:val="24"/>
+          <w:szCs w:val="24"/>
+          <w:lang w:bidi="ar-SA"/>
+        </w:rPr>
+        <w:t>teacher</w:t>
+      </w:r>
+      <w:r>
+        <w:rPr>
+          <w:rFonts w:cstheme="minorHAnsi"/>
+          <w:sz w:val="24"/>
+          <w:szCs w:val="24"/>
+          <w:lang w:bidi="ar-SA"/>
+        </w:rPr>
+        <w:t xml:space="preserve"> </w:t>
+      </w:r>
+      <w:r>
+        <w:rPr>
+          <w:rFonts w:cstheme="minorHAnsi"/>
+          <w:sz w:val="24"/>
+          <w:szCs w:val="24"/>
+          <w:lang w:bidi="ar-SA"/>
+        </w:rPr>
+        <w:t xml:space="preserve">has conducted a search, the </w:t>
+      </w:r>
+      <w:r>
+        <w:rPr>
+          <w:rFonts w:cstheme="minorHAnsi"/>
+          <w:sz w:val="24"/>
+          <w:szCs w:val="24"/>
+          <w:lang w:bidi="ar-SA"/>
+        </w:rPr>
+        <w:t>teacher</w:t>
+      </w:r>
+      <w:r>
+        <w:rPr>
+          <w:rFonts w:cstheme="minorHAnsi"/>
+          <w:sz w:val="24"/>
+          <w:szCs w:val="24"/>
+          <w:lang w:bidi="ar-SA"/>
+        </w:rPr>
+        <w:t xml:space="preserve"> </w:t>
+      </w:r>
+      <w:r>
+        <w:rPr>
+          <w:rFonts w:cstheme="minorHAnsi"/>
+          <w:sz w:val="24"/>
+          <w:szCs w:val="24"/>
+          <w:lang w:bidi="ar-SA"/>
+        </w:rPr>
+        <w:t>should be able to sort the results according to the result type: teacher, student, course or university.</w:t>
+      </w:r>
+    </w:p>
+    <w:p>
+      <w:pPr>
+        <w:spacing w:after="0"/>
+        <w:rPr>
+          <w:rFonts w:cstheme="minorHAnsi"/>
+          <w:sz w:val="24"/>
+          <w:szCs w:val="24"/>
+          <w:lang w:bidi="ar-SA"/>
+        </w:rPr>
+      </w:pPr>
+      <w:r>
+        <w:rPr>
+          <w:rFonts w:cstheme="minorHAnsi"/>
+          <w:sz w:val="24"/>
+          <w:szCs w:val="24"/>
+          <w:lang w:bidi="ar-SA"/>
+        </w:rPr>
+        <w:t xml:space="preserve">RAT: For a </w:t>
+      </w:r>
+      <w:r>
+        <w:rPr>
+          <w:rFonts w:cstheme="minorHAnsi"/>
+          <w:sz w:val="24"/>
+          <w:szCs w:val="24"/>
+          <w:lang w:bidi="ar-SA"/>
+        </w:rPr>
+        <w:t>teacher</w:t>
+      </w:r>
+      <w:r>
+        <w:rPr>
+          <w:rFonts w:cstheme="minorHAnsi"/>
+          <w:sz w:val="24"/>
+          <w:szCs w:val="24"/>
+          <w:lang w:bidi="ar-SA"/>
+        </w:rPr>
+        <w:t xml:space="preserve"> </w:t>
+      </w:r>
+      <w:r>
+        <w:rPr>
+          <w:rFonts w:cstheme="minorHAnsi"/>
+          <w:sz w:val="24"/>
+          <w:szCs w:val="24"/>
+          <w:lang w:bidi="ar-SA"/>
+        </w:rPr>
+        <w:t>to</w:t>
+      </w:r>
+      <w:r>
+        <w:rPr>
+          <w:rFonts w:cstheme="minorHAnsi"/>
+          <w:sz w:val="24"/>
+          <w:szCs w:val="24"/>
+          <w:lang w:bidi="ar-SA"/>
+        </w:rPr>
+        <w:t xml:space="preserve"> sort his/her search.</w:t>
+      </w:r>
+    </w:p>
+    <w:p>
+      <w:pPr>
+        <w:spacing w:after="0"/>
+        <w:rPr>
+          <w:rFonts w:cstheme="minorHAnsi"/>
+          <w:sz w:val="24"/>
+          <w:szCs w:val="24"/>
+          <w:lang w:bidi="ar-SA"/>
+        </w:rPr>
+      </w:pPr>
+      <w:r>
+        <w:rPr>
+          <w:rFonts w:cstheme="minorHAnsi"/>
+          <w:sz w:val="24"/>
+          <w:szCs w:val="24"/>
+          <w:lang w:bidi="ar-SA"/>
+        </w:rPr>
+        <w:t xml:space="preserve">DEP: </w:t>
+      </w:r>
+      <w:r>
+        <w:rPr>
+          <w:rFonts w:cstheme="minorHAnsi"/>
+          <w:sz w:val="24"/>
+          <w:szCs w:val="24"/>
+          <w:lang w:bidi="ar-SA"/>
+        </w:rPr>
+        <w:t>FR9</w:t>
+      </w:r>
+    </w:p>
+    <w:p>
+      <w:pPr>
+        <w:spacing w:after="0"/>
+        <w:rPr>
+          <w:rFonts w:cstheme="minorHAnsi"/>
+          <w:sz w:val="24"/>
+          <w:szCs w:val="24"/>
+          <w:lang w:bidi="ar-SA"/>
+        </w:rPr>
+      </w:pPr>
+    </w:p>
+    <w:p>
+      <w:pPr>
+        <w:rPr>
+          <w:rFonts w:cstheme="minorHAnsi"/>
+          <w:b/>
+          <w:bCs/>
+          <w:noProof/>
+          <w:color w:val="4472C4" w:themeColor="accent1"/>
+          <w:sz w:val="26"/>
+          <w:szCs w:val="26"/>
+        </w:rPr>
+      </w:pPr>
+      <w:r>
+        <w:rPr>
+          <w:rFonts w:cstheme="minorHAnsi"/>
+          <w:b/>
+          <w:bCs/>
+          <w:noProof/>
+          <w:color w:val="4472C4" w:themeColor="accent1"/>
+          <w:sz w:val="26"/>
+          <w:szCs w:val="26"/>
+        </w:rPr>
+        <w:t>3.2.1.10 Functional requirement 1.10</w:t>
+      </w:r>
+    </w:p>
+    <w:p>
+      <w:pPr>
+        <w:spacing w:after="0"/>
+        <w:rPr>
+          <w:rFonts w:cstheme="minorHAnsi"/>
+          <w:b/>
+          <w:bCs/>
+          <w:sz w:val="24"/>
+          <w:szCs w:val="24"/>
+          <w:lang w:bidi="ar-SA"/>
+        </w:rPr>
+      </w:pPr>
+      <w:r>
+        <w:rPr>
+          <w:rFonts w:cstheme="minorHAnsi"/>
+          <w:b/>
+          <w:bCs/>
+          <w:sz w:val="24"/>
+          <w:szCs w:val="24"/>
+          <w:lang w:bidi="ar-SA"/>
+        </w:rPr>
+        <w:t>ID: FR10</w:t>
+      </w:r>
+    </w:p>
+    <w:p>
+      <w:pPr>
+        <w:spacing w:after="0"/>
+        <w:rPr>
+          <w:rFonts w:cstheme="minorHAnsi"/>
+          <w:sz w:val="24"/>
+          <w:szCs w:val="24"/>
+          <w:lang w:bidi="ar-SA"/>
+        </w:rPr>
+      </w:pPr>
+      <w:r>
+        <w:rPr>
+          <w:rFonts w:cstheme="minorHAnsi"/>
+          <w:sz w:val="24"/>
+          <w:szCs w:val="24"/>
+          <w:lang w:bidi="ar-SA"/>
+        </w:rPr>
+        <w:t xml:space="preserve">TITLE: </w:t>
+      </w:r>
+      <w:r>
+        <w:rPr>
+          <w:rFonts w:cstheme="minorHAnsi"/>
+          <w:sz w:val="24"/>
+          <w:szCs w:val="24"/>
+          <w:lang w:bidi="ar-SA"/>
+        </w:rPr>
         <w:t>Filtering results</w:t>
       </w:r>
     </w:p>
@@ -15796,8 +15793,17 @@
         </w:rPr>
         <w:t xml:space="preserve"> </w:t>
       </w:r>
-      <w:bookmarkStart w:id="5" w:name="_GoBack"/>
-      <w:bookmarkEnd w:id="5"/>
+    </w:p>
+    <w:p>
+      <w:pPr>
+        <w:spacing w:after="0"/>
+        <w:rPr>
+          <w:rFonts w:cstheme="minorHAnsi"/>
+          <w:sz w:val="24"/>
+          <w:szCs w:val="24"/>
+          <w:lang w:bidi="ar-SA"/>
+        </w:rPr>
+      </w:pPr>
       <w:r>
         <w:rPr>
           <w:rFonts w:cstheme="minorHAnsi"/>
@@ -18282,4 +18288,16 @@
     </a:ext>
   </a:extLst>
 </a:theme>
+</file>
+
+<file path=customXml/item1.xml><?xml version="1.0" encoding="utf-8"?>
+<b:Sources xmlns:b="http://schemas.openxmlformats.org/officeDocument/2006/bibliography" xmlns="http://schemas.openxmlformats.org/officeDocument/2006/bibliography" SelectedStyle="\APASixthEditionOfficeOnline.xsl" StyleName="APA" Version="6"/>
+</file>
+
+<file path=customXml/itemProps1.xml><?xml version="1.0" encoding="utf-8"?>
+<ds:datastoreItem xmlns:ds="http://schemas.openxmlformats.org/officeDocument/2006/customXml" ds:itemID="{8C9EEC58-ACBB-4DD0-96FE-DF100CFF0FB1}">
+  <ds:schemaRefs>
+    <ds:schemaRef ds:uri="http://schemas.openxmlformats.org/officeDocument/2006/bibliography"/>
+  </ds:schemaRefs>
+</ds:datastoreItem>
 </file>
</xml_diff>

<commit_message>
- Requirements specification progress and fixes
</commit_message>
<xml_diff>
--- a/Requirements Specification.docx
+++ b/Requirements Specification.docx
@@ -5,11 +5,13 @@
     <w:p>
       <w:pPr>
         <w:rPr>
+          <w:rFonts w:hint="cs"/>
           <w:b/>
           <w:bCs/>
           <w:sz w:val="44"/>
           <w:szCs w:val="44"/>
           <w:u w:val="single"/>
+          <w:rtl/>
         </w:rPr>
       </w:pPr>
       <w:r>
@@ -7008,7 +7010,7 @@
                 <w:szCs w:val="28"/>
                 <w:lang w:bidi="ar-SA"/>
               </w:rPr>
-              <w:t>Name</w:t>
+              <w:t>ID</w:t>
             </w:r>
           </w:p>
         </w:tc>
@@ -7032,7 +7034,7 @@
                 <w:szCs w:val="28"/>
                 <w:lang w:bidi="ar-SA"/>
               </w:rPr>
-              <w:t>String</w:t>
+              <w:t>Long</w:t>
             </w:r>
           </w:p>
         </w:tc>
@@ -7056,7 +7058,7 @@
                 <w:szCs w:val="28"/>
                 <w:lang w:bidi="ar-SA"/>
               </w:rPr>
-              <w:t>False</w:t>
+              <w:t>True</w:t>
             </w:r>
           </w:p>
         </w:tc>
@@ -7082,7 +7084,7 @@
                 <w:szCs w:val="28"/>
                 <w:lang w:bidi="ar-SA"/>
               </w:rPr>
-              <w:t>Teachers</w:t>
+              <w:t>Name</w:t>
             </w:r>
           </w:p>
         </w:tc>
@@ -7106,7 +7108,7 @@
                 <w:szCs w:val="28"/>
                 <w:lang w:bidi="ar-SA"/>
               </w:rPr>
-              <w:t>Object Array - Teacher</w:t>
+              <w:t>String</w:t>
             </w:r>
           </w:p>
         </w:tc>
@@ -7156,7 +7158,7 @@
                 <w:szCs w:val="28"/>
                 <w:lang w:bidi="ar-SA"/>
               </w:rPr>
-              <w:t>Departments</w:t>
+              <w:t>Teachers</w:t>
             </w:r>
           </w:p>
         </w:tc>
@@ -7180,7 +7182,7 @@
                 <w:szCs w:val="28"/>
                 <w:lang w:bidi="ar-SA"/>
               </w:rPr>
-              <w:t>Object Array - Department</w:t>
+              <w:t>Object Array - Teacher</w:t>
             </w:r>
           </w:p>
         </w:tc>
@@ -7230,6 +7232,80 @@
                 <w:szCs w:val="28"/>
                 <w:lang w:bidi="ar-SA"/>
               </w:rPr>
+              <w:t>Departments</w:t>
+            </w:r>
+          </w:p>
+        </w:tc>
+        <w:tc>
+          <w:tcPr>
+            <w:tcW w:w="3461" w:type="dxa"/>
+          </w:tcPr>
+          <w:p>
+            <w:pPr>
+              <w:rPr>
+                <w:rFonts w:cstheme="minorHAnsi"/>
+                <w:sz w:val="28"/>
+                <w:szCs w:val="28"/>
+                <w:lang w:bidi="ar-SA"/>
+              </w:rPr>
+            </w:pPr>
+            <w:r>
+              <w:rPr>
+                <w:rFonts w:cstheme="minorHAnsi"/>
+                <w:sz w:val="28"/>
+                <w:szCs w:val="28"/>
+                <w:lang w:bidi="ar-SA"/>
+              </w:rPr>
+              <w:t>Object Array - Department</w:t>
+            </w:r>
+          </w:p>
+        </w:tc>
+        <w:tc>
+          <w:tcPr>
+            <w:tcW w:w="2515" w:type="dxa"/>
+          </w:tcPr>
+          <w:p>
+            <w:pPr>
+              <w:rPr>
+                <w:rFonts w:cstheme="minorHAnsi"/>
+                <w:sz w:val="28"/>
+                <w:szCs w:val="28"/>
+                <w:lang w:bidi="ar-SA"/>
+              </w:rPr>
+            </w:pPr>
+            <w:r>
+              <w:rPr>
+                <w:rFonts w:cstheme="minorHAnsi"/>
+                <w:sz w:val="28"/>
+                <w:szCs w:val="28"/>
+                <w:lang w:bidi="ar-SA"/>
+              </w:rPr>
+              <w:t>False</w:t>
+            </w:r>
+          </w:p>
+        </w:tc>
+      </w:tr>
+      <w:tr>
+        <w:tc>
+          <w:tcPr>
+            <w:tcW w:w="3014" w:type="dxa"/>
+          </w:tcPr>
+          <w:p>
+            <w:pPr>
+              <w:rPr>
+                <w:rFonts w:cstheme="minorHAnsi"/>
+                <w:sz w:val="28"/>
+                <w:szCs w:val="28"/>
+                <w:lang w:bidi="ar-SA"/>
+              </w:rPr>
+            </w:pPr>
+            <w:r>
+              <w:rPr>
+                <w:rFonts w:cstheme="minorHAnsi"/>
+                <w:sz w:val="28"/>
+                <w:szCs w:val="28"/>
+                <w:lang w:bidi="ar-SA"/>
+              </w:rPr>
               <w:t>Phones</w:t>
             </w:r>
           </w:p>
@@ -7278,7 +7354,7 @@
                 <w:szCs w:val="28"/>
                 <w:lang w:bidi="ar-SA"/>
               </w:rPr>
-              <w:t>False</w:t>
+              <w:t>True</w:t>
             </w:r>
           </w:p>
         </w:tc>
@@ -7442,6 +7518,80 @@
                 <w:szCs w:val="28"/>
                 <w:lang w:bidi="ar-SA"/>
               </w:rPr>
+              <w:t>ID</w:t>
+            </w:r>
+          </w:p>
+        </w:tc>
+        <w:tc>
+          <w:tcPr>
+            <w:tcW w:w="3461" w:type="dxa"/>
+          </w:tcPr>
+          <w:p>
+            <w:pPr>
+              <w:rPr>
+                <w:rFonts w:cstheme="minorHAnsi"/>
+                <w:sz w:val="28"/>
+                <w:szCs w:val="28"/>
+                <w:lang w:bidi="ar-SA"/>
+              </w:rPr>
+            </w:pPr>
+            <w:r>
+              <w:rPr>
+                <w:rFonts w:cstheme="minorHAnsi"/>
+                <w:sz w:val="28"/>
+                <w:szCs w:val="28"/>
+                <w:lang w:bidi="ar-SA"/>
+              </w:rPr>
+              <w:t>Long</w:t>
+            </w:r>
+          </w:p>
+        </w:tc>
+        <w:tc>
+          <w:tcPr>
+            <w:tcW w:w="2515" w:type="dxa"/>
+          </w:tcPr>
+          <w:p>
+            <w:pPr>
+              <w:rPr>
+                <w:rFonts w:cstheme="minorHAnsi"/>
+                <w:sz w:val="28"/>
+                <w:szCs w:val="28"/>
+                <w:lang w:bidi="ar-SA"/>
+              </w:rPr>
+            </w:pPr>
+            <w:r>
+              <w:rPr>
+                <w:rFonts w:cstheme="minorHAnsi"/>
+                <w:sz w:val="28"/>
+                <w:szCs w:val="28"/>
+                <w:lang w:bidi="ar-SA"/>
+              </w:rPr>
+              <w:t>True</w:t>
+            </w:r>
+          </w:p>
+        </w:tc>
+      </w:tr>
+      <w:tr>
+        <w:tc>
+          <w:tcPr>
+            <w:tcW w:w="3014" w:type="dxa"/>
+          </w:tcPr>
+          <w:p>
+            <w:pPr>
+              <w:rPr>
+                <w:rFonts w:cstheme="minorHAnsi"/>
+                <w:sz w:val="28"/>
+                <w:szCs w:val="28"/>
+                <w:lang w:bidi="ar-SA"/>
+              </w:rPr>
+            </w:pPr>
+            <w:r>
+              <w:rPr>
+                <w:rFonts w:cstheme="minorHAnsi"/>
+                <w:sz w:val="28"/>
+                <w:szCs w:val="28"/>
+                <w:lang w:bidi="ar-SA"/>
+              </w:rPr>
               <w:t>Name</w:t>
             </w:r>
           </w:p>
@@ -7932,8 +8082,10 @@
                 <w:szCs w:val="28"/>
                 <w:lang w:bidi="ar-SA"/>
               </w:rPr>
-              <w:t>Integer</w:t>
-            </w:r>
+              <w:t>Long</w:t>
+            </w:r>
+            <w:bookmarkStart w:id="5" w:name="_GoBack"/>
+            <w:bookmarkEnd w:id="5"/>
           </w:p>
         </w:tc>
         <w:tc>
@@ -9048,7 +9200,6 @@
           <w:u w:val="single"/>
           <w:lang w:bidi="ar-SA"/>
         </w:rPr>
-        <w:lastRenderedPageBreak/>
         <w:t>Test:</w:t>
       </w:r>
     </w:p>
@@ -9174,7 +9325,7 @@
                 <w:szCs w:val="28"/>
                 <w:lang w:bidi="ar-SA"/>
               </w:rPr>
-              <w:t>Name</w:t>
+              <w:t>ID</w:t>
             </w:r>
           </w:p>
         </w:tc>
@@ -9198,7 +9349,7 @@
                 <w:szCs w:val="28"/>
                 <w:lang w:bidi="ar-SA"/>
               </w:rPr>
-              <w:t>String</w:t>
+              <w:t>Long</w:t>
             </w:r>
           </w:p>
         </w:tc>
@@ -9222,7 +9373,7 @@
                 <w:szCs w:val="28"/>
                 <w:lang w:bidi="ar-SA"/>
               </w:rPr>
-              <w:t>False</w:t>
+              <w:t>True</w:t>
             </w:r>
           </w:p>
         </w:tc>
@@ -9248,7 +9399,7 @@
                 <w:szCs w:val="28"/>
                 <w:lang w:bidi="ar-SA"/>
               </w:rPr>
-              <w:t>Teacher</w:t>
+              <w:t>Name</w:t>
             </w:r>
           </w:p>
         </w:tc>
@@ -9272,7 +9423,7 @@
                 <w:szCs w:val="28"/>
                 <w:lang w:bidi="ar-SA"/>
               </w:rPr>
-              <w:t>Teacher</w:t>
+              <w:t>String</w:t>
             </w:r>
           </w:p>
         </w:tc>
@@ -9322,7 +9473,7 @@
                 <w:szCs w:val="28"/>
                 <w:lang w:bidi="ar-SA"/>
               </w:rPr>
-              <w:t>Students</w:t>
+              <w:t>Teacher</w:t>
             </w:r>
           </w:p>
         </w:tc>
@@ -9346,7 +9497,7 @@
                 <w:szCs w:val="28"/>
                 <w:lang w:bidi="ar-SA"/>
               </w:rPr>
-              <w:t>Object Array – Student</w:t>
+              <w:t>Teacher</w:t>
             </w:r>
           </w:p>
         </w:tc>
@@ -9396,7 +9547,7 @@
                 <w:szCs w:val="28"/>
                 <w:lang w:bidi="ar-SA"/>
               </w:rPr>
-              <w:t>Location</w:t>
+              <w:t>Students</w:t>
             </w:r>
           </w:p>
         </w:tc>
@@ -9420,7 +9571,7 @@
                 <w:szCs w:val="28"/>
                 <w:lang w:bidi="ar-SA"/>
               </w:rPr>
-              <w:t>String</w:t>
+              <w:t>Object Array – Student</w:t>
             </w:r>
           </w:p>
         </w:tc>
@@ -9470,6 +9621,80 @@
                 <w:szCs w:val="28"/>
                 <w:lang w:bidi="ar-SA"/>
               </w:rPr>
+              <w:t>Location</w:t>
+            </w:r>
+          </w:p>
+        </w:tc>
+        <w:tc>
+          <w:tcPr>
+            <w:tcW w:w="3461" w:type="dxa"/>
+          </w:tcPr>
+          <w:p>
+            <w:pPr>
+              <w:rPr>
+                <w:rFonts w:cstheme="minorHAnsi"/>
+                <w:sz w:val="28"/>
+                <w:szCs w:val="28"/>
+                <w:lang w:bidi="ar-SA"/>
+              </w:rPr>
+            </w:pPr>
+            <w:r>
+              <w:rPr>
+                <w:rFonts w:cstheme="minorHAnsi"/>
+                <w:sz w:val="28"/>
+                <w:szCs w:val="28"/>
+                <w:lang w:bidi="ar-SA"/>
+              </w:rPr>
+              <w:t>String</w:t>
+            </w:r>
+          </w:p>
+        </w:tc>
+        <w:tc>
+          <w:tcPr>
+            <w:tcW w:w="2515" w:type="dxa"/>
+          </w:tcPr>
+          <w:p>
+            <w:pPr>
+              <w:rPr>
+                <w:rFonts w:cstheme="minorHAnsi"/>
+                <w:sz w:val="28"/>
+                <w:szCs w:val="28"/>
+                <w:lang w:bidi="ar-SA"/>
+              </w:rPr>
+            </w:pPr>
+            <w:r>
+              <w:rPr>
+                <w:rFonts w:cstheme="minorHAnsi"/>
+                <w:sz w:val="28"/>
+                <w:szCs w:val="28"/>
+                <w:lang w:bidi="ar-SA"/>
+              </w:rPr>
+              <w:t>False</w:t>
+            </w:r>
+          </w:p>
+        </w:tc>
+      </w:tr>
+      <w:tr>
+        <w:tc>
+          <w:tcPr>
+            <w:tcW w:w="3014" w:type="dxa"/>
+          </w:tcPr>
+          <w:p>
+            <w:pPr>
+              <w:rPr>
+                <w:rFonts w:cstheme="minorHAnsi"/>
+                <w:sz w:val="28"/>
+                <w:szCs w:val="28"/>
+                <w:lang w:bidi="ar-SA"/>
+              </w:rPr>
+            </w:pPr>
+            <w:r>
+              <w:rPr>
+                <w:rFonts w:cstheme="minorHAnsi"/>
+                <w:sz w:val="28"/>
+                <w:szCs w:val="28"/>
+                <w:lang w:bidi="ar-SA"/>
+              </w:rPr>
               <w:t>Points</w:t>
             </w:r>
           </w:p>
@@ -9495,6 +9720,80 @@
                 <w:lang w:bidi="ar-SA"/>
               </w:rPr>
               <w:t>Integer</w:t>
+            </w:r>
+          </w:p>
+        </w:tc>
+        <w:tc>
+          <w:tcPr>
+            <w:tcW w:w="2515" w:type="dxa"/>
+          </w:tcPr>
+          <w:p>
+            <w:pPr>
+              <w:rPr>
+                <w:rFonts w:cstheme="minorHAnsi"/>
+                <w:sz w:val="28"/>
+                <w:szCs w:val="28"/>
+                <w:lang w:bidi="ar-SA"/>
+              </w:rPr>
+            </w:pPr>
+            <w:r>
+              <w:rPr>
+                <w:rFonts w:cstheme="minorHAnsi"/>
+                <w:sz w:val="28"/>
+                <w:szCs w:val="28"/>
+                <w:lang w:bidi="ar-SA"/>
+              </w:rPr>
+              <w:t>False</w:t>
+            </w:r>
+          </w:p>
+        </w:tc>
+      </w:tr>
+      <w:tr>
+        <w:tc>
+          <w:tcPr>
+            <w:tcW w:w="3014" w:type="dxa"/>
+          </w:tcPr>
+          <w:p>
+            <w:pPr>
+              <w:rPr>
+                <w:rFonts w:cstheme="minorHAnsi"/>
+                <w:sz w:val="28"/>
+                <w:szCs w:val="28"/>
+                <w:lang w:bidi="ar-SA"/>
+              </w:rPr>
+            </w:pPr>
+            <w:r>
+              <w:rPr>
+                <w:rFonts w:cstheme="minorHAnsi"/>
+                <w:sz w:val="28"/>
+                <w:szCs w:val="28"/>
+                <w:lang w:bidi="ar-SA"/>
+              </w:rPr>
+              <w:t>Dates</w:t>
+            </w:r>
+          </w:p>
+        </w:tc>
+        <w:tc>
+          <w:tcPr>
+            <w:tcW w:w="3461" w:type="dxa"/>
+          </w:tcPr>
+          <w:p>
+            <w:pPr>
+              <w:rPr>
+                <w:rFonts w:cstheme="minorHAnsi"/>
+                <w:sz w:val="28"/>
+                <w:szCs w:val="28"/>
+                <w:lang w:bidi="ar-SA"/>
+              </w:rPr>
+            </w:pPr>
+            <w:r>
+              <w:rPr>
+                <w:rFonts w:cstheme="minorHAnsi"/>
+                <w:sz w:val="28"/>
+                <w:szCs w:val="28"/>
+                <w:lang w:bidi="ar-SA"/>
+              </w:rPr>
+              <w:t>Date Array (2 elements)</w:t>
             </w:r>
           </w:p>
         </w:tc>
@@ -12622,11 +12921,254 @@
           <w:sz w:val="26"/>
           <w:szCs w:val="26"/>
         </w:rPr>
-        <w:t>1.11</w:t>
-      </w:r>
-      <w:bookmarkStart w:id="5" w:name="_GoBack"/>
-      <w:bookmarkEnd w:id="5"/>
-      <w:r>
+        <w:t>1.11 Functional requirement 1.11</w:t>
+      </w:r>
+    </w:p>
+    <w:p>
+      <w:pPr>
+        <w:spacing w:after="0"/>
+        <w:rPr>
+          <w:rFonts w:cstheme="minorHAnsi"/>
+          <w:b/>
+          <w:bCs/>
+          <w:sz w:val="24"/>
+          <w:szCs w:val="24"/>
+          <w:lang w:bidi="ar-SA"/>
+        </w:rPr>
+      </w:pPr>
+      <w:r>
+        <w:rPr>
+          <w:rFonts w:cstheme="minorHAnsi"/>
+          <w:b/>
+          <w:bCs/>
+          <w:sz w:val="24"/>
+          <w:szCs w:val="24"/>
+          <w:lang w:bidi="ar-SA"/>
+        </w:rPr>
+        <w:t>ID: FR11</w:t>
+      </w:r>
+    </w:p>
+    <w:p>
+      <w:pPr>
+        <w:spacing w:after="0"/>
+        <w:rPr>
+          <w:rFonts w:cstheme="minorHAnsi"/>
+          <w:sz w:val="24"/>
+          <w:szCs w:val="24"/>
+          <w:lang w:bidi="ar-SA"/>
+        </w:rPr>
+      </w:pPr>
+      <w:r>
+        <w:rPr>
+          <w:rFonts w:cstheme="minorHAnsi"/>
+          <w:sz w:val="24"/>
+          <w:szCs w:val="24"/>
+          <w:lang w:bidi="ar-SA"/>
+        </w:rPr>
+        <w:t xml:space="preserve">TITLE: </w:t>
+      </w:r>
+      <w:r>
+        <w:rPr>
+          <w:rFonts w:cstheme="minorHAnsi"/>
+          <w:sz w:val="24"/>
+          <w:szCs w:val="24"/>
+          <w:lang w:bidi="ar-SA"/>
+        </w:rPr>
+        <w:t>Filtering results</w:t>
+      </w:r>
+    </w:p>
+    <w:p>
+      <w:pPr>
+        <w:spacing w:after="0"/>
+        <w:rPr>
+          <w:rFonts w:cstheme="minorHAnsi"/>
+          <w:sz w:val="24"/>
+          <w:szCs w:val="24"/>
+          <w:lang w:bidi="ar-SA"/>
+        </w:rPr>
+      </w:pPr>
+      <w:r>
+        <w:rPr>
+          <w:rFonts w:cstheme="minorHAnsi"/>
+          <w:sz w:val="24"/>
+          <w:szCs w:val="24"/>
+          <w:lang w:bidi="ar-SA"/>
+        </w:rPr>
+        <w:t xml:space="preserve">DESC: Given that a </w:t>
+      </w:r>
+      <w:r>
+        <w:rPr>
+          <w:rFonts w:cstheme="minorHAnsi"/>
+          <w:sz w:val="24"/>
+          <w:szCs w:val="24"/>
+          <w:lang w:bidi="ar-SA"/>
+        </w:rPr>
+        <w:t>student</w:t>
+      </w:r>
+      <w:r>
+        <w:rPr>
+          <w:rFonts w:cstheme="minorHAnsi"/>
+          <w:sz w:val="24"/>
+          <w:szCs w:val="24"/>
+          <w:lang w:bidi="ar-SA"/>
+        </w:rPr>
+        <w:t xml:space="preserve"> </w:t>
+      </w:r>
+      <w:r>
+        <w:rPr>
+          <w:rFonts w:cstheme="minorHAnsi"/>
+          <w:sz w:val="24"/>
+          <w:szCs w:val="24"/>
+          <w:lang w:bidi="ar-SA"/>
+        </w:rPr>
+        <w:t xml:space="preserve">has conducted a search, the </w:t>
+      </w:r>
+      <w:r>
+        <w:rPr>
+          <w:rFonts w:cstheme="minorHAnsi"/>
+          <w:sz w:val="24"/>
+          <w:szCs w:val="24"/>
+          <w:lang w:bidi="ar-SA"/>
+        </w:rPr>
+        <w:t>student</w:t>
+      </w:r>
+      <w:r>
+        <w:rPr>
+          <w:rFonts w:cstheme="minorHAnsi"/>
+          <w:sz w:val="24"/>
+          <w:szCs w:val="24"/>
+          <w:lang w:bidi="ar-SA"/>
+        </w:rPr>
+        <w:t xml:space="preserve"> </w:t>
+      </w:r>
+      <w:r>
+        <w:rPr>
+          <w:rFonts w:cstheme="minorHAnsi"/>
+          <w:sz w:val="24"/>
+          <w:szCs w:val="24"/>
+          <w:lang w:bidi="ar-SA"/>
+        </w:rPr>
+        <w:t>should be able to filter the results according to the result type: teacher, student, course or university.</w:t>
+      </w:r>
+    </w:p>
+    <w:p>
+      <w:pPr>
+        <w:spacing w:after="0"/>
+        <w:rPr>
+          <w:rFonts w:cstheme="minorHAnsi"/>
+          <w:sz w:val="24"/>
+          <w:szCs w:val="24"/>
+          <w:lang w:bidi="ar-SA"/>
+        </w:rPr>
+      </w:pPr>
+      <w:r>
+        <w:rPr>
+          <w:rFonts w:cstheme="minorHAnsi"/>
+          <w:sz w:val="24"/>
+          <w:szCs w:val="24"/>
+          <w:lang w:bidi="ar-SA"/>
+        </w:rPr>
+        <w:t xml:space="preserve">RAT: For a </w:t>
+      </w:r>
+      <w:r>
+        <w:rPr>
+          <w:rFonts w:cstheme="minorHAnsi"/>
+          <w:sz w:val="24"/>
+          <w:szCs w:val="24"/>
+          <w:lang w:bidi="ar-SA"/>
+        </w:rPr>
+        <w:t>student</w:t>
+      </w:r>
+      <w:r>
+        <w:rPr>
+          <w:rFonts w:cstheme="minorHAnsi"/>
+          <w:sz w:val="24"/>
+          <w:szCs w:val="24"/>
+          <w:lang w:bidi="ar-SA"/>
+        </w:rPr>
+        <w:t xml:space="preserve"> </w:t>
+      </w:r>
+      <w:r>
+        <w:rPr>
+          <w:rFonts w:cstheme="minorHAnsi"/>
+          <w:sz w:val="24"/>
+          <w:szCs w:val="24"/>
+          <w:lang w:bidi="ar-SA"/>
+        </w:rPr>
+        <w:t>to</w:t>
+      </w:r>
+      <w:r>
+        <w:rPr>
+          <w:rFonts w:cstheme="minorHAnsi"/>
+          <w:sz w:val="24"/>
+          <w:szCs w:val="24"/>
+          <w:lang w:bidi="ar-SA"/>
+        </w:rPr>
+        <w:t xml:space="preserve"> filter his/her search.</w:t>
+      </w:r>
+    </w:p>
+    <w:p>
+      <w:pPr>
+        <w:spacing w:after="0"/>
+        <w:rPr>
+          <w:rFonts w:cstheme="minorHAnsi"/>
+          <w:sz w:val="24"/>
+          <w:szCs w:val="24"/>
+          <w:lang w:bidi="ar-SA"/>
+        </w:rPr>
+      </w:pPr>
+      <w:r>
+        <w:rPr>
+          <w:rFonts w:cstheme="minorHAnsi"/>
+          <w:sz w:val="24"/>
+          <w:szCs w:val="24"/>
+          <w:lang w:bidi="ar-SA"/>
+        </w:rPr>
+        <w:t xml:space="preserve">DEP: </w:t>
+      </w:r>
+      <w:r>
+        <w:rPr>
+          <w:rFonts w:cstheme="minorHAnsi"/>
+          <w:sz w:val="24"/>
+          <w:szCs w:val="24"/>
+          <w:lang w:bidi="ar-SA"/>
+        </w:rPr>
+        <w:t>FR9</w:t>
+      </w:r>
+    </w:p>
+    <w:p>
+      <w:pPr>
+        <w:spacing w:after="0"/>
+        <w:rPr>
+          <w:rFonts w:cstheme="minorHAnsi"/>
+          <w:sz w:val="24"/>
+          <w:szCs w:val="24"/>
+          <w:rtl/>
+          <w:lang w:bidi="ar-SA"/>
+        </w:rPr>
+      </w:pPr>
+    </w:p>
+    <w:p>
+      <w:pPr>
+        <w:rPr>
+          <w:rFonts w:cstheme="minorHAnsi"/>
+          <w:sz w:val="24"/>
+          <w:szCs w:val="24"/>
+          <w:lang w:bidi="ar-SA"/>
+        </w:rPr>
+      </w:pPr>
+      <w:r>
+        <w:rPr>
+          <w:rFonts w:cstheme="minorHAnsi"/>
+          <w:sz w:val="24"/>
+          <w:szCs w:val="24"/>
+          <w:lang w:bidi="ar-SA"/>
+        </w:rPr>
+        <w:br w:type="page"/>
+      </w:r>
+    </w:p>
+    <w:p>
+      <w:pPr>
         <w:rPr>
           <w:rFonts w:cstheme="minorHAnsi"/>
           <w:b/>
@@ -12636,255 +13178,8 @@
           <w:sz w:val="26"/>
           <w:szCs w:val="26"/>
         </w:rPr>
-        <w:t xml:space="preserve"> Functional requirement 1.11</w:t>
-      </w:r>
-    </w:p>
-    <w:p>
-      <w:pPr>
-        <w:spacing w:after="0"/>
-        <w:rPr>
-          <w:rFonts w:cstheme="minorHAnsi"/>
-          <w:b/>
-          <w:bCs/>
-          <w:sz w:val="24"/>
-          <w:szCs w:val="24"/>
-          <w:lang w:bidi="ar-SA"/>
-        </w:rPr>
-      </w:pPr>
-      <w:r>
-        <w:rPr>
-          <w:rFonts w:cstheme="minorHAnsi"/>
-          <w:b/>
-          <w:bCs/>
-          <w:sz w:val="24"/>
-          <w:szCs w:val="24"/>
-          <w:lang w:bidi="ar-SA"/>
-        </w:rPr>
-        <w:t>ID: FR11</w:t>
-      </w:r>
-    </w:p>
-    <w:p>
-      <w:pPr>
-        <w:spacing w:after="0"/>
-        <w:rPr>
-          <w:rFonts w:cstheme="minorHAnsi"/>
-          <w:sz w:val="24"/>
-          <w:szCs w:val="24"/>
-          <w:lang w:bidi="ar-SA"/>
-        </w:rPr>
-      </w:pPr>
-      <w:r>
-        <w:rPr>
-          <w:rFonts w:cstheme="minorHAnsi"/>
-          <w:sz w:val="24"/>
-          <w:szCs w:val="24"/>
-          <w:lang w:bidi="ar-SA"/>
-        </w:rPr>
-        <w:t xml:space="preserve">TITLE: </w:t>
-      </w:r>
-      <w:r>
-        <w:rPr>
-          <w:rFonts w:cstheme="minorHAnsi"/>
-          <w:sz w:val="24"/>
-          <w:szCs w:val="24"/>
-          <w:lang w:bidi="ar-SA"/>
-        </w:rPr>
-        <w:t>Filtering results</w:t>
-      </w:r>
-    </w:p>
-    <w:p>
-      <w:pPr>
-        <w:spacing w:after="0"/>
-        <w:rPr>
-          <w:rFonts w:cstheme="minorHAnsi"/>
-          <w:sz w:val="24"/>
-          <w:szCs w:val="24"/>
-          <w:lang w:bidi="ar-SA"/>
-        </w:rPr>
-      </w:pPr>
-      <w:r>
-        <w:rPr>
-          <w:rFonts w:cstheme="minorHAnsi"/>
-          <w:sz w:val="24"/>
-          <w:szCs w:val="24"/>
-          <w:lang w:bidi="ar-SA"/>
-        </w:rPr>
-        <w:t xml:space="preserve">DESC: Given that a </w:t>
-      </w:r>
-      <w:r>
-        <w:rPr>
-          <w:rFonts w:cstheme="minorHAnsi"/>
-          <w:sz w:val="24"/>
-          <w:szCs w:val="24"/>
-          <w:lang w:bidi="ar-SA"/>
-        </w:rPr>
-        <w:t>student</w:t>
-      </w:r>
-      <w:r>
-        <w:rPr>
-          <w:rFonts w:cstheme="minorHAnsi"/>
-          <w:sz w:val="24"/>
-          <w:szCs w:val="24"/>
-          <w:lang w:bidi="ar-SA"/>
-        </w:rPr>
-        <w:t xml:space="preserve"> </w:t>
-      </w:r>
-      <w:r>
-        <w:rPr>
-          <w:rFonts w:cstheme="minorHAnsi"/>
-          <w:sz w:val="24"/>
-          <w:szCs w:val="24"/>
-          <w:lang w:bidi="ar-SA"/>
-        </w:rPr>
-        <w:t xml:space="preserve">has conducted a search, the </w:t>
-      </w:r>
-      <w:r>
-        <w:rPr>
-          <w:rFonts w:cstheme="minorHAnsi"/>
-          <w:sz w:val="24"/>
-          <w:szCs w:val="24"/>
-          <w:lang w:bidi="ar-SA"/>
-        </w:rPr>
-        <w:t>student</w:t>
-      </w:r>
-      <w:r>
-        <w:rPr>
-          <w:rFonts w:cstheme="minorHAnsi"/>
-          <w:sz w:val="24"/>
-          <w:szCs w:val="24"/>
-          <w:lang w:bidi="ar-SA"/>
-        </w:rPr>
-        <w:t xml:space="preserve"> </w:t>
-      </w:r>
-      <w:r>
-        <w:rPr>
-          <w:rFonts w:cstheme="minorHAnsi"/>
-          <w:sz w:val="24"/>
-          <w:szCs w:val="24"/>
-          <w:lang w:bidi="ar-SA"/>
-        </w:rPr>
-        <w:t>should be able to filter the results according to the result type: teacher, student, course or university.</w:t>
-      </w:r>
-    </w:p>
-    <w:p>
-      <w:pPr>
-        <w:spacing w:after="0"/>
-        <w:rPr>
-          <w:rFonts w:cstheme="minorHAnsi"/>
-          <w:sz w:val="24"/>
-          <w:szCs w:val="24"/>
-          <w:lang w:bidi="ar-SA"/>
-        </w:rPr>
-      </w:pPr>
-      <w:r>
-        <w:rPr>
-          <w:rFonts w:cstheme="minorHAnsi"/>
-          <w:sz w:val="24"/>
-          <w:szCs w:val="24"/>
-          <w:lang w:bidi="ar-SA"/>
-        </w:rPr>
-        <w:t xml:space="preserve">RAT: For a </w:t>
-      </w:r>
-      <w:r>
-        <w:rPr>
-          <w:rFonts w:cstheme="minorHAnsi"/>
-          <w:sz w:val="24"/>
-          <w:szCs w:val="24"/>
-          <w:lang w:bidi="ar-SA"/>
-        </w:rPr>
-        <w:t>student</w:t>
-      </w:r>
-      <w:r>
-        <w:rPr>
-          <w:rFonts w:cstheme="minorHAnsi"/>
-          <w:sz w:val="24"/>
-          <w:szCs w:val="24"/>
-          <w:lang w:bidi="ar-SA"/>
-        </w:rPr>
-        <w:t xml:space="preserve"> </w:t>
-      </w:r>
-      <w:r>
-        <w:rPr>
-          <w:rFonts w:cstheme="minorHAnsi"/>
-          <w:sz w:val="24"/>
-          <w:szCs w:val="24"/>
-          <w:lang w:bidi="ar-SA"/>
-        </w:rPr>
-        <w:t>to</w:t>
-      </w:r>
-      <w:r>
-        <w:rPr>
-          <w:rFonts w:cstheme="minorHAnsi"/>
-          <w:sz w:val="24"/>
-          <w:szCs w:val="24"/>
-          <w:lang w:bidi="ar-SA"/>
-        </w:rPr>
-        <w:t xml:space="preserve"> filter his/her search.</w:t>
-      </w:r>
-    </w:p>
-    <w:p>
-      <w:pPr>
-        <w:spacing w:after="0"/>
-        <w:rPr>
-          <w:rFonts w:cstheme="minorHAnsi"/>
-          <w:sz w:val="24"/>
-          <w:szCs w:val="24"/>
-          <w:lang w:bidi="ar-SA"/>
-        </w:rPr>
-      </w:pPr>
-      <w:r>
-        <w:rPr>
-          <w:rFonts w:cstheme="minorHAnsi"/>
-          <w:sz w:val="24"/>
-          <w:szCs w:val="24"/>
-          <w:lang w:bidi="ar-SA"/>
-        </w:rPr>
-        <w:t xml:space="preserve">DEP: </w:t>
-      </w:r>
-      <w:r>
-        <w:rPr>
-          <w:rFonts w:cstheme="minorHAnsi"/>
-          <w:sz w:val="24"/>
-          <w:szCs w:val="24"/>
-          <w:lang w:bidi="ar-SA"/>
-        </w:rPr>
-        <w:t>FR9</w:t>
-      </w:r>
-    </w:p>
-    <w:p>
-      <w:pPr>
-        <w:spacing w:after="0"/>
-        <w:rPr>
-          <w:rFonts w:cstheme="minorHAnsi"/>
-          <w:sz w:val="24"/>
-          <w:szCs w:val="24"/>
-          <w:lang w:bidi="ar-SA"/>
-        </w:rPr>
-      </w:pPr>
-    </w:p>
-    <w:p>
-      <w:pPr>
-        <w:rPr>
-          <w:rFonts w:cstheme="minorHAnsi"/>
-          <w:b/>
-          <w:bCs/>
-          <w:sz w:val="24"/>
-          <w:szCs w:val="24"/>
-        </w:rPr>
-      </w:pPr>
-      <w:r>
-        <w:rPr>
-          <w:rFonts w:cstheme="minorHAnsi"/>
-          <w:b/>
-          <w:bCs/>
-          <w:sz w:val="24"/>
-          <w:szCs w:val="24"/>
-        </w:rPr>
-        <w:br w:type="page"/>
-      </w:r>
-    </w:p>
-    <w:p>
-      <w:pPr>
+      </w:pPr>
+      <w:r>
         <w:rPr>
           <w:rFonts w:cstheme="minorHAnsi"/>
           <w:b/>
@@ -12894,45 +13189,10 @@
           <w:sz w:val="26"/>
           <w:szCs w:val="26"/>
         </w:rPr>
-      </w:pPr>
-      <w:r>
-        <w:rPr>
-          <w:rFonts w:cstheme="minorHAnsi"/>
-          <w:b/>
-          <w:bCs/>
-          <w:noProof/>
-          <w:sz w:val="26"/>
-          <w:szCs w:val="26"/>
-        </w:rPr>
         <w:lastRenderedPageBreak/>
-        <w:t>3.2.2</w:t>
-      </w:r>
-      <w:r>
-        <w:rPr>
-          <w:rFonts w:cstheme="minorHAnsi"/>
-          <w:b/>
-          <w:bCs/>
-          <w:noProof/>
-          <w:sz w:val="26"/>
-          <w:szCs w:val="26"/>
-        </w:rPr>
-        <w:tab/>
-        <w:t>User</w:t>
-      </w:r>
-      <w:r>
-        <w:rPr>
-          <w:rFonts w:cstheme="minorHAnsi"/>
-          <w:b/>
-          <w:bCs/>
-          <w:noProof/>
-          <w:sz w:val="26"/>
-          <w:szCs w:val="26"/>
-        </w:rPr>
-        <w:t xml:space="preserve"> Class 2 – The Teacher</w:t>
-      </w:r>
-    </w:p>
-    <w:p>
-      <w:pPr>
+        <w:t>3.</w:t>
+      </w:r>
+      <w:r>
         <w:rPr>
           <w:rFonts w:cstheme="minorHAnsi"/>
           <w:b/>
@@ -12942,8 +13202,325 @@
           <w:sz w:val="26"/>
           <w:szCs w:val="26"/>
         </w:rPr>
-      </w:pPr>
-      <w:r>
+        <w:t>2.1.12 Functional requirement 1.12</w:t>
+      </w:r>
+    </w:p>
+    <w:p>
+      <w:pPr>
+        <w:spacing w:after="0"/>
+        <w:rPr>
+          <w:rFonts w:cstheme="minorHAnsi"/>
+          <w:b/>
+          <w:bCs/>
+          <w:sz w:val="24"/>
+          <w:szCs w:val="24"/>
+          <w:lang w:bidi="ar-SA"/>
+        </w:rPr>
+      </w:pPr>
+      <w:r>
+        <w:rPr>
+          <w:rFonts w:cstheme="minorHAnsi"/>
+          <w:b/>
+          <w:bCs/>
+          <w:sz w:val="24"/>
+          <w:szCs w:val="24"/>
+          <w:lang w:bidi="ar-SA"/>
+        </w:rPr>
+        <w:t>ID: FR12</w:t>
+      </w:r>
+    </w:p>
+    <w:p>
+      <w:pPr>
+        <w:spacing w:after="0"/>
+        <w:rPr>
+          <w:rFonts w:cstheme="minorHAnsi"/>
+          <w:sz w:val="24"/>
+          <w:szCs w:val="24"/>
+          <w:lang w:bidi="ar-SA"/>
+        </w:rPr>
+      </w:pPr>
+      <w:r>
+        <w:rPr>
+          <w:rFonts w:cstheme="minorHAnsi"/>
+          <w:sz w:val="24"/>
+          <w:szCs w:val="24"/>
+          <w:lang w:bidi="ar-SA"/>
+        </w:rPr>
+        <w:t xml:space="preserve">TITLE: </w:t>
+      </w:r>
+      <w:r>
+        <w:rPr>
+          <w:rFonts w:cstheme="minorHAnsi"/>
+          <w:sz w:val="24"/>
+          <w:szCs w:val="24"/>
+          <w:lang w:bidi="ar-SA"/>
+        </w:rPr>
+        <w:t xml:space="preserve">Personal </w:t>
+      </w:r>
+      <w:r>
+        <w:rPr>
+          <w:rFonts w:cstheme="minorHAnsi"/>
+          <w:sz w:val="24"/>
+          <w:szCs w:val="24"/>
+          <w:lang w:bidi="ar-SA"/>
+        </w:rPr>
+        <w:t>teachers</w:t>
+      </w:r>
+      <w:r>
+        <w:rPr>
+          <w:rFonts w:cstheme="minorHAnsi"/>
+          <w:sz w:val="24"/>
+          <w:szCs w:val="24"/>
+          <w:lang w:bidi="ar-SA"/>
+        </w:rPr>
+        <w:t xml:space="preserve"> list</w:t>
+      </w:r>
+      <w:r>
+        <w:rPr>
+          <w:rFonts w:cstheme="minorHAnsi"/>
+          <w:sz w:val="24"/>
+          <w:szCs w:val="24"/>
+          <w:lang w:bidi="ar-SA"/>
+        </w:rPr>
+        <w:t xml:space="preserve"> page</w:t>
+      </w:r>
+    </w:p>
+    <w:p>
+      <w:pPr>
+        <w:spacing w:after="0"/>
+        <w:rPr>
+          <w:rFonts w:cstheme="minorHAnsi"/>
+          <w:sz w:val="24"/>
+          <w:szCs w:val="24"/>
+          <w:lang w:bidi="ar-SA"/>
+        </w:rPr>
+      </w:pPr>
+      <w:r>
+        <w:rPr>
+          <w:rFonts w:cstheme="minorHAnsi"/>
+          <w:sz w:val="24"/>
+          <w:szCs w:val="24"/>
+          <w:lang w:bidi="ar-SA"/>
+        </w:rPr>
+        <w:t xml:space="preserve">DESC: Given that a </w:t>
+      </w:r>
+      <w:r>
+        <w:rPr>
+          <w:rFonts w:cstheme="minorHAnsi"/>
+          <w:sz w:val="24"/>
+          <w:szCs w:val="24"/>
+          <w:lang w:bidi="ar-SA"/>
+        </w:rPr>
+        <w:t>student is logged in</w:t>
+      </w:r>
+      <w:r>
+        <w:rPr>
+          <w:rFonts w:cstheme="minorHAnsi"/>
+          <w:sz w:val="24"/>
+          <w:szCs w:val="24"/>
+          <w:lang w:bidi="ar-SA"/>
+        </w:rPr>
+        <w:t xml:space="preserve">, then the </w:t>
+      </w:r>
+      <w:r>
+        <w:rPr>
+          <w:rFonts w:cstheme="minorHAnsi"/>
+          <w:sz w:val="24"/>
+          <w:szCs w:val="24"/>
+          <w:lang w:bidi="ar-SA"/>
+        </w:rPr>
+        <w:t>student</w:t>
+      </w:r>
+      <w:r>
+        <w:rPr>
+          <w:rFonts w:cstheme="minorHAnsi"/>
+          <w:sz w:val="24"/>
+          <w:szCs w:val="24"/>
+          <w:lang w:bidi="ar-SA"/>
+        </w:rPr>
+        <w:t xml:space="preserve"> should be able to </w:t>
+      </w:r>
+      <w:r>
+        <w:rPr>
+          <w:rFonts w:cstheme="minorHAnsi"/>
+          <w:sz w:val="24"/>
+          <w:szCs w:val="24"/>
+          <w:lang w:bidi="ar-SA"/>
+        </w:rPr>
+        <w:t xml:space="preserve">view his/her personal </w:t>
+      </w:r>
+      <w:r>
+        <w:rPr>
+          <w:rFonts w:cstheme="minorHAnsi"/>
+          <w:sz w:val="24"/>
+          <w:szCs w:val="24"/>
+          <w:lang w:bidi="ar-SA"/>
+        </w:rPr>
+        <w:t xml:space="preserve">teachers </w:t>
+      </w:r>
+      <w:r>
+        <w:rPr>
+          <w:rFonts w:cstheme="minorHAnsi"/>
+          <w:sz w:val="24"/>
+          <w:szCs w:val="24"/>
+          <w:lang w:bidi="ar-SA"/>
+        </w:rPr>
+        <w:t xml:space="preserve">list </w:t>
+      </w:r>
+      <w:r>
+        <w:rPr>
+          <w:rFonts w:cstheme="minorHAnsi"/>
+          <w:sz w:val="24"/>
+          <w:szCs w:val="24"/>
+          <w:lang w:bidi="ar-SA"/>
+        </w:rPr>
+        <w:t>page, sorted by department and course</w:t>
+      </w:r>
+      <w:r>
+        <w:rPr>
+          <w:rFonts w:cstheme="minorHAnsi"/>
+          <w:sz w:val="24"/>
+          <w:szCs w:val="24"/>
+          <w:lang w:bidi="ar-SA"/>
+        </w:rPr>
+        <w:t>.</w:t>
+      </w:r>
+    </w:p>
+    <w:p>
+      <w:pPr>
+        <w:spacing w:after="0"/>
+        <w:rPr>
+          <w:rFonts w:cstheme="minorHAnsi"/>
+          <w:sz w:val="24"/>
+          <w:szCs w:val="24"/>
+          <w:lang w:bidi="ar-SA"/>
+        </w:rPr>
+      </w:pPr>
+      <w:r>
+        <w:rPr>
+          <w:rFonts w:cstheme="minorHAnsi"/>
+          <w:sz w:val="24"/>
+          <w:szCs w:val="24"/>
+          <w:lang w:bidi="ar-SA"/>
+        </w:rPr>
+        <w:t xml:space="preserve">RAT: For a </w:t>
+      </w:r>
+      <w:r>
+        <w:rPr>
+          <w:rFonts w:cstheme="minorHAnsi"/>
+          <w:sz w:val="24"/>
+          <w:szCs w:val="24"/>
+          <w:lang w:bidi="ar-SA"/>
+        </w:rPr>
+        <w:t>student</w:t>
+      </w:r>
+      <w:r>
+        <w:rPr>
+          <w:rFonts w:cstheme="minorHAnsi"/>
+          <w:sz w:val="24"/>
+          <w:szCs w:val="24"/>
+          <w:lang w:bidi="ar-SA"/>
+        </w:rPr>
+        <w:t xml:space="preserve"> to</w:t>
+      </w:r>
+      <w:r>
+        <w:rPr>
+          <w:rFonts w:cstheme="minorHAnsi"/>
+          <w:sz w:val="24"/>
+          <w:szCs w:val="24"/>
+          <w:lang w:bidi="ar-SA"/>
+        </w:rPr>
+        <w:t xml:space="preserve"> see his/her personal</w:t>
+      </w:r>
+      <w:r>
+        <w:rPr>
+          <w:rFonts w:cstheme="minorHAnsi"/>
+          <w:sz w:val="24"/>
+          <w:szCs w:val="24"/>
+          <w:lang w:bidi="ar-SA"/>
+        </w:rPr>
+        <w:t xml:space="preserve"> teachers </w:t>
+      </w:r>
+      <w:r>
+        <w:rPr>
+          <w:rFonts w:cstheme="minorHAnsi"/>
+          <w:sz w:val="24"/>
+          <w:szCs w:val="24"/>
+          <w:lang w:bidi="ar-SA"/>
+        </w:rPr>
+        <w:t xml:space="preserve">list </w:t>
+      </w:r>
+      <w:r>
+        <w:rPr>
+          <w:rFonts w:cstheme="minorHAnsi"/>
+          <w:sz w:val="24"/>
+          <w:szCs w:val="24"/>
+          <w:lang w:bidi="ar-SA"/>
+        </w:rPr>
+        <w:t>page</w:t>
+      </w:r>
+      <w:r>
+        <w:rPr>
+          <w:rFonts w:cstheme="minorHAnsi"/>
+          <w:sz w:val="24"/>
+          <w:szCs w:val="24"/>
+          <w:lang w:bidi="ar-SA"/>
+        </w:rPr>
+        <w:t>.</w:t>
+      </w:r>
+    </w:p>
+    <w:p>
+      <w:pPr>
+        <w:spacing w:after="0"/>
+        <w:rPr>
+          <w:rFonts w:cstheme="minorHAnsi"/>
+          <w:sz w:val="24"/>
+          <w:szCs w:val="24"/>
+          <w:lang w:bidi="ar-SA"/>
+        </w:rPr>
+      </w:pPr>
+      <w:r>
+        <w:rPr>
+          <w:rFonts w:cstheme="minorHAnsi"/>
+          <w:sz w:val="24"/>
+          <w:szCs w:val="24"/>
+          <w:lang w:bidi="ar-SA"/>
+        </w:rPr>
+        <w:t xml:space="preserve">DEP: </w:t>
+      </w:r>
+      <w:r>
+        <w:rPr>
+          <w:rFonts w:cstheme="minorHAnsi"/>
+          <w:sz w:val="24"/>
+          <w:szCs w:val="24"/>
+          <w:lang w:bidi="ar-SA"/>
+        </w:rPr>
+        <w:t>FR4</w:t>
+      </w:r>
+    </w:p>
+    <w:p>
+      <w:pPr>
+        <w:rPr>
+          <w:rFonts w:cstheme="minorHAnsi"/>
+          <w:b/>
+          <w:bCs/>
+          <w:sz w:val="24"/>
+          <w:szCs w:val="24"/>
+        </w:rPr>
+      </w:pPr>
+      <w:r>
+        <w:rPr>
+          <w:rFonts w:cstheme="minorHAnsi"/>
+          <w:b/>
+          <w:bCs/>
+          <w:sz w:val="24"/>
+          <w:szCs w:val="24"/>
+        </w:rPr>
+        <w:br w:type="page"/>
+      </w:r>
+    </w:p>
+    <w:p>
+      <w:pPr>
         <w:rPr>
           <w:rFonts w:cstheme="minorHAnsi"/>
           <w:b/>
@@ -12953,170 +13530,42 @@
           <w:sz w:val="26"/>
           <w:szCs w:val="26"/>
         </w:rPr>
-        <w:t>3.2.1.1 Functional requirement 1.1</w:t>
-      </w:r>
-    </w:p>
-    <w:p>
-      <w:pPr>
-        <w:spacing w:after="0"/>
+      </w:pPr>
+      <w:r>
         <w:rPr>
           <w:rFonts w:cstheme="minorHAnsi"/>
           <w:b/>
           <w:bCs/>
-          <w:sz w:val="24"/>
-          <w:szCs w:val="24"/>
-          <w:lang w:bidi="ar-SA"/>
-        </w:rPr>
-      </w:pPr>
+          <w:noProof/>
+          <w:sz w:val="26"/>
+          <w:szCs w:val="26"/>
+        </w:rPr>
+        <w:lastRenderedPageBreak/>
+        <w:t>3.2.2</w:t>
+      </w:r>
       <w:r>
         <w:rPr>
           <w:rFonts w:cstheme="minorHAnsi"/>
           <w:b/>
           <w:bCs/>
-          <w:sz w:val="24"/>
-          <w:szCs w:val="24"/>
-          <w:lang w:bidi="ar-SA"/>
-        </w:rPr>
-        <w:t>ID: FR1</w:t>
-      </w:r>
-    </w:p>
-    <w:p>
-      <w:pPr>
-        <w:spacing w:after="0"/>
-        <w:rPr>
-          <w:rFonts w:cstheme="minorHAnsi"/>
-          <w:sz w:val="24"/>
-          <w:szCs w:val="24"/>
-          <w:lang w:bidi="ar-SA"/>
-        </w:rPr>
-      </w:pPr>
-      <w:r>
-        <w:rPr>
-          <w:rFonts w:cstheme="minorHAnsi"/>
-          <w:sz w:val="24"/>
-          <w:szCs w:val="24"/>
-          <w:lang w:bidi="ar-SA"/>
-        </w:rPr>
-        <w:t>TITLE: Download the mobile application</w:t>
-      </w:r>
-    </w:p>
-    <w:p>
-      <w:pPr>
-        <w:spacing w:after="0"/>
-        <w:rPr>
-          <w:rFonts w:cstheme="minorHAnsi"/>
-          <w:sz w:val="24"/>
-          <w:szCs w:val="24"/>
-          <w:lang w:bidi="ar-SA"/>
-        </w:rPr>
-      </w:pPr>
-      <w:r>
-        <w:rPr>
-          <w:rFonts w:cstheme="minorHAnsi"/>
-          <w:sz w:val="24"/>
-          <w:szCs w:val="24"/>
-          <w:lang w:bidi="ar-SA"/>
-        </w:rPr>
-        <w:t>DESC: A</w:t>
-      </w:r>
-      <w:r>
-        <w:rPr>
-          <w:rFonts w:cstheme="minorHAnsi"/>
-          <w:sz w:val="24"/>
-          <w:szCs w:val="24"/>
-          <w:lang w:bidi="ar-SA"/>
-        </w:rPr>
-        <w:t xml:space="preserve"> teacher</w:t>
-      </w:r>
-      <w:r>
-        <w:rPr>
-          <w:rFonts w:cstheme="minorHAnsi"/>
-          <w:sz w:val="24"/>
-          <w:szCs w:val="24"/>
-          <w:lang w:bidi="ar-SA"/>
-        </w:rPr>
-        <w:t xml:space="preserve"> should be able to download the mobile application through either an application store or similar service on the mobile phone. The application should be free of charge.</w:t>
-      </w:r>
-    </w:p>
-    <w:p>
-      <w:pPr>
-        <w:spacing w:after="0"/>
-        <w:rPr>
-          <w:rFonts w:cstheme="minorHAnsi"/>
-          <w:sz w:val="24"/>
-          <w:szCs w:val="24"/>
-          <w:lang w:bidi="ar-SA"/>
-        </w:rPr>
-      </w:pPr>
-      <w:r>
-        <w:rPr>
-          <w:rFonts w:cstheme="minorHAnsi"/>
-          <w:sz w:val="24"/>
-          <w:szCs w:val="24"/>
-          <w:lang w:bidi="ar-SA"/>
-        </w:rPr>
-        <w:t xml:space="preserve">RAT: For a </w:t>
-      </w:r>
-      <w:r>
-        <w:rPr>
-          <w:rFonts w:cstheme="minorHAnsi"/>
-          <w:sz w:val="24"/>
-          <w:szCs w:val="24"/>
-          <w:lang w:bidi="ar-SA"/>
-        </w:rPr>
-        <w:t>teacher</w:t>
-      </w:r>
-      <w:r>
-        <w:rPr>
-          <w:rFonts w:cstheme="minorHAnsi"/>
-          <w:sz w:val="24"/>
-          <w:szCs w:val="24"/>
-          <w:lang w:bidi="ar-SA"/>
-        </w:rPr>
-        <w:t xml:space="preserve"> </w:t>
-      </w:r>
-      <w:r>
-        <w:rPr>
-          <w:rFonts w:cstheme="minorHAnsi"/>
-          <w:sz w:val="24"/>
-          <w:szCs w:val="24"/>
-          <w:lang w:bidi="ar-SA"/>
-        </w:rPr>
-        <w:t>to download the mobile application.</w:t>
-      </w:r>
-    </w:p>
-    <w:p>
-      <w:pPr>
-        <w:spacing w:after="0"/>
-        <w:rPr>
-          <w:rFonts w:cstheme="minorHAnsi"/>
-          <w:sz w:val="24"/>
-          <w:szCs w:val="24"/>
-          <w:lang w:bidi="ar-SA"/>
-        </w:rPr>
-      </w:pPr>
-      <w:r>
-        <w:rPr>
-          <w:rFonts w:cstheme="minorHAnsi"/>
-          <w:sz w:val="24"/>
-          <w:szCs w:val="24"/>
-          <w:lang w:bidi="ar-SA"/>
-        </w:rPr>
-        <w:t>DEP: None</w:t>
-      </w:r>
-    </w:p>
-    <w:p>
-      <w:pPr>
-        <w:spacing w:after="0"/>
+          <w:noProof/>
+          <w:sz w:val="26"/>
+          <w:szCs w:val="26"/>
+        </w:rPr>
+        <w:tab/>
+        <w:t>User</w:t>
+      </w:r>
+      <w:r>
         <w:rPr>
           <w:rFonts w:cstheme="minorHAnsi"/>
           <w:b/>
           <w:bCs/>
-          <w:sz w:val="24"/>
-          <w:szCs w:val="24"/>
-          <w:lang w:bidi="ar-SA"/>
-        </w:rPr>
-      </w:pPr>
+          <w:noProof/>
+          <w:sz w:val="26"/>
+          <w:szCs w:val="26"/>
+        </w:rPr>
+        <w:t xml:space="preserve"> Class 2 – The Teacher</w:t>
+      </w:r>
     </w:p>
     <w:p>
       <w:pPr>
@@ -13140,7 +13589,7 @@
           <w:sz w:val="26"/>
           <w:szCs w:val="26"/>
         </w:rPr>
-        <w:t>3.2.1.2 Functional requirement 1.2</w:t>
+        <w:t>3.2.1.1 Functional requirement 1.1</w:t>
       </w:r>
     </w:p>
     <w:p>
@@ -13164,7 +13613,7 @@
           <w:szCs w:val="24"/>
           <w:lang w:bidi="ar-SA"/>
         </w:rPr>
-        <w:t>ID: FR2</w:t>
+        <w:t>ID: FR1</w:t>
       </w:r>
     </w:p>
     <w:p>
@@ -13184,7 +13633,65 @@
           <w:szCs w:val="24"/>
           <w:lang w:bidi="ar-SA"/>
         </w:rPr>
-        <w:t xml:space="preserve">TITLE: Download and notify </w:t>
+        <w:t>TITLE: Download the mobile application</w:t>
+      </w:r>
+    </w:p>
+    <w:p>
+      <w:pPr>
+        <w:spacing w:after="0"/>
+        <w:rPr>
+          <w:rFonts w:cstheme="minorHAnsi"/>
+          <w:sz w:val="24"/>
+          <w:szCs w:val="24"/>
+          <w:lang w:bidi="ar-SA"/>
+        </w:rPr>
+      </w:pPr>
+      <w:r>
+        <w:rPr>
+          <w:rFonts w:cstheme="minorHAnsi"/>
+          <w:sz w:val="24"/>
+          <w:szCs w:val="24"/>
+          <w:lang w:bidi="ar-SA"/>
+        </w:rPr>
+        <w:t>DESC: A</w:t>
+      </w:r>
+      <w:r>
+        <w:rPr>
+          <w:rFonts w:cstheme="minorHAnsi"/>
+          <w:sz w:val="24"/>
+          <w:szCs w:val="24"/>
+          <w:lang w:bidi="ar-SA"/>
+        </w:rPr>
+        <w:t xml:space="preserve"> teacher</w:t>
+      </w:r>
+      <w:r>
+        <w:rPr>
+          <w:rFonts w:cstheme="minorHAnsi"/>
+          <w:sz w:val="24"/>
+          <w:szCs w:val="24"/>
+          <w:lang w:bidi="ar-SA"/>
+        </w:rPr>
+        <w:t xml:space="preserve"> should be able to download the mobile application through either an application store or similar service on the mobile phone. The application should be free of charge.</w:t>
+      </w:r>
+    </w:p>
+    <w:p>
+      <w:pPr>
+        <w:spacing w:after="0"/>
+        <w:rPr>
+          <w:rFonts w:cstheme="minorHAnsi"/>
+          <w:sz w:val="24"/>
+          <w:szCs w:val="24"/>
+          <w:lang w:bidi="ar-SA"/>
+        </w:rPr>
+      </w:pPr>
+      <w:r>
+        <w:rPr>
+          <w:rFonts w:cstheme="minorHAnsi"/>
+          <w:sz w:val="24"/>
+          <w:szCs w:val="24"/>
+          <w:lang w:bidi="ar-SA"/>
+        </w:rPr>
+        <w:t xml:space="preserve">RAT: For a </w:t>
       </w:r>
       <w:r>
         <w:rPr>
@@ -13202,16 +13709,16 @@
           <w:szCs w:val="24"/>
           <w:lang w:bidi="ar-SA"/>
         </w:rPr>
-        <w:t xml:space="preserve">s </w:t>
-      </w:r>
-      <w:r>
-        <w:rPr>
-          <w:rFonts w:cstheme="minorHAnsi"/>
-          <w:sz w:val="24"/>
-          <w:szCs w:val="24"/>
-          <w:lang w:bidi="ar-SA"/>
-        </w:rPr>
-        <w:t>of new releases</w:t>
+        <w:t xml:space="preserve"> </w:t>
+      </w:r>
+      <w:r>
+        <w:rPr>
+          <w:rFonts w:cstheme="minorHAnsi"/>
+          <w:sz w:val="24"/>
+          <w:szCs w:val="24"/>
+          <w:lang w:bidi="ar-SA"/>
+        </w:rPr>
+        <w:t>to download the mobile application.</w:t>
       </w:r>
     </w:p>
     <w:p>
@@ -13231,101 +13738,7 @@
           <w:szCs w:val="24"/>
           <w:lang w:bidi="ar-SA"/>
         </w:rPr>
-        <w:t xml:space="preserve">DESC: When a new/updated version or release of the software is released, the </w:t>
-      </w:r>
-      <w:r>
-        <w:rPr>
-          <w:rFonts w:cstheme="minorHAnsi"/>
-          <w:sz w:val="24"/>
-          <w:szCs w:val="24"/>
-          <w:lang w:bidi="ar-SA"/>
-        </w:rPr>
-        <w:t>teacher</w:t>
-      </w:r>
-      <w:r>
-        <w:rPr>
-          <w:rFonts w:cstheme="minorHAnsi"/>
-          <w:sz w:val="24"/>
-          <w:szCs w:val="24"/>
-          <w:lang w:bidi="ar-SA"/>
-        </w:rPr>
-        <w:t xml:space="preserve"> </w:t>
-      </w:r>
-      <w:r>
-        <w:rPr>
-          <w:rFonts w:cstheme="minorHAnsi"/>
-          <w:sz w:val="24"/>
-          <w:szCs w:val="24"/>
-          <w:lang w:bidi="ar-SA"/>
-        </w:rPr>
-        <w:t>should check for these manually. The download of the new release should be done through the mobile phone in the same way as downloading the mobile application.</w:t>
-      </w:r>
-    </w:p>
-    <w:p>
-      <w:pPr>
-        <w:spacing w:after="0"/>
-        <w:rPr>
-          <w:rFonts w:cstheme="minorHAnsi"/>
-          <w:sz w:val="24"/>
-          <w:szCs w:val="24"/>
-          <w:lang w:bidi="ar-SA"/>
-        </w:rPr>
-      </w:pPr>
-      <w:r>
-        <w:rPr>
-          <w:rFonts w:cstheme="minorHAnsi"/>
-          <w:sz w:val="24"/>
-          <w:szCs w:val="24"/>
-          <w:lang w:bidi="ar-SA"/>
-        </w:rPr>
-        <w:t xml:space="preserve">RAT: For a </w:t>
-      </w:r>
-      <w:r>
-        <w:rPr>
-          <w:rFonts w:cstheme="minorHAnsi"/>
-          <w:sz w:val="24"/>
-          <w:szCs w:val="24"/>
-          <w:lang w:bidi="ar-SA"/>
-        </w:rPr>
-        <w:t>teacher</w:t>
-      </w:r>
-      <w:r>
-        <w:rPr>
-          <w:rFonts w:cstheme="minorHAnsi"/>
-          <w:sz w:val="24"/>
-          <w:szCs w:val="24"/>
-          <w:lang w:bidi="ar-SA"/>
-        </w:rPr>
-        <w:t xml:space="preserve"> </w:t>
-      </w:r>
-      <w:r>
-        <w:rPr>
-          <w:rFonts w:cstheme="minorHAnsi"/>
-          <w:sz w:val="24"/>
-          <w:szCs w:val="24"/>
-          <w:lang w:bidi="ar-SA"/>
-        </w:rPr>
-        <w:t>to download the most updated release.</w:t>
-      </w:r>
-    </w:p>
-    <w:p>
-      <w:pPr>
-        <w:spacing w:after="0"/>
-        <w:rPr>
-          <w:rFonts w:cstheme="minorHAnsi"/>
-          <w:sz w:val="24"/>
-          <w:szCs w:val="24"/>
-          <w:lang w:bidi="ar-SA"/>
-        </w:rPr>
-      </w:pPr>
-      <w:r>
-        <w:rPr>
-          <w:rFonts w:cstheme="minorHAnsi"/>
-          <w:sz w:val="24"/>
-          <w:szCs w:val="24"/>
-          <w:lang w:bidi="ar-SA"/>
-        </w:rPr>
-        <w:t>DEP: FR1</w:t>
+        <w:t>DEP: None</w:t>
       </w:r>
     </w:p>
     <w:p>
@@ -13363,7 +13776,7 @@
           <w:sz w:val="26"/>
           <w:szCs w:val="26"/>
         </w:rPr>
-        <w:t>3.2.1.3 Functional requirement 1.3</w:t>
+        <w:t>3.2.1.2 Functional requirement 1.2</w:t>
       </w:r>
     </w:p>
     <w:p>
@@ -13387,7 +13800,7 @@
           <w:szCs w:val="24"/>
           <w:lang w:bidi="ar-SA"/>
         </w:rPr>
-        <w:t>ID: FR3</w:t>
+        <w:t>ID: FR2</w:t>
       </w:r>
     </w:p>
     <w:p>
@@ -13407,25 +13820,34 @@
           <w:szCs w:val="24"/>
           <w:lang w:bidi="ar-SA"/>
         </w:rPr>
-        <w:t xml:space="preserve">TITLE: </w:t>
-      </w:r>
-      <w:r>
-        <w:rPr>
-          <w:rFonts w:cstheme="minorHAnsi"/>
-          <w:sz w:val="24"/>
-          <w:szCs w:val="24"/>
-          <w:lang w:bidi="ar-SA"/>
-        </w:rPr>
-        <w:t>Teacher</w:t>
-      </w:r>
-      <w:r>
-        <w:rPr>
-          <w:rFonts w:cstheme="minorHAnsi"/>
-          <w:sz w:val="24"/>
-          <w:szCs w:val="24"/>
-          <w:lang w:bidi="ar-SA"/>
-        </w:rPr>
-        <w:t xml:space="preserve"> registration – Mobile and Web application</w:t>
+        <w:t xml:space="preserve">TITLE: Download and notify </w:t>
+      </w:r>
+      <w:r>
+        <w:rPr>
+          <w:rFonts w:cstheme="minorHAnsi"/>
+          <w:sz w:val="24"/>
+          <w:szCs w:val="24"/>
+          <w:lang w:bidi="ar-SA"/>
+        </w:rPr>
+        <w:t>teacher</w:t>
+      </w:r>
+      <w:r>
+        <w:rPr>
+          <w:rFonts w:cstheme="minorHAnsi"/>
+          <w:sz w:val="24"/>
+          <w:szCs w:val="24"/>
+          <w:lang w:bidi="ar-SA"/>
+        </w:rPr>
+        <w:t xml:space="preserve">s </w:t>
+      </w:r>
+      <w:r>
+        <w:rPr>
+          <w:rFonts w:cstheme="minorHAnsi"/>
+          <w:sz w:val="24"/>
+          <w:szCs w:val="24"/>
+          <w:lang w:bidi="ar-SA"/>
+        </w:rPr>
+        <w:t>of new releases</w:t>
       </w:r>
     </w:p>
     <w:p>
@@ -13445,7 +13867,7 @@
           <w:szCs w:val="24"/>
           <w:lang w:bidi="ar-SA"/>
         </w:rPr>
-        <w:t xml:space="preserve">DESC: Given that a </w:t>
+        <w:t xml:space="preserve">DESC: When a new/updated version or release of the software is released, the </w:t>
       </w:r>
       <w:r>
         <w:rPr>
@@ -13472,7 +13894,27 @@
           <w:szCs w:val="24"/>
           <w:lang w:bidi="ar-SA"/>
         </w:rPr>
-        <w:t xml:space="preserve">has downloaded the mobile application or has browsed to the platform’s homepage, then the </w:t>
+        <w:t>should check for these manually. The download of the new release should be done through the mobile phone in the same way as downloading the mobile application.</w:t>
+      </w:r>
+    </w:p>
+    <w:p>
+      <w:pPr>
+        <w:spacing w:after="0"/>
+        <w:rPr>
+          <w:rFonts w:cstheme="minorHAnsi"/>
+          <w:sz w:val="24"/>
+          <w:szCs w:val="24"/>
+          <w:lang w:bidi="ar-SA"/>
+        </w:rPr>
+      </w:pPr>
+      <w:r>
+        <w:rPr>
+          <w:rFonts w:cstheme="minorHAnsi"/>
+          <w:sz w:val="24"/>
+          <w:szCs w:val="24"/>
+          <w:lang w:bidi="ar-SA"/>
+        </w:rPr>
+        <w:t xml:space="preserve">RAT: For a </w:t>
       </w:r>
       <w:r>
         <w:rPr>
@@ -13499,117 +13941,7 @@
           <w:szCs w:val="24"/>
           <w:lang w:bidi="ar-SA"/>
         </w:rPr>
-        <w:t xml:space="preserve">should be able to register through the mobile application or the website. The </w:t>
-      </w:r>
-      <w:r>
-        <w:rPr>
-          <w:rFonts w:cstheme="minorHAnsi"/>
-          <w:sz w:val="24"/>
-          <w:szCs w:val="24"/>
-          <w:lang w:bidi="ar-SA"/>
-        </w:rPr>
-        <w:t>teacher</w:t>
-      </w:r>
-      <w:r>
-        <w:rPr>
-          <w:rFonts w:cstheme="minorHAnsi"/>
-          <w:sz w:val="24"/>
-          <w:szCs w:val="24"/>
-          <w:lang w:bidi="ar-SA"/>
-        </w:rPr>
-        <w:t xml:space="preserve"> </w:t>
-      </w:r>
-      <w:r>
-        <w:rPr>
-          <w:rFonts w:cstheme="minorHAnsi"/>
-          <w:sz w:val="24"/>
-          <w:szCs w:val="24"/>
-          <w:lang w:bidi="ar-SA"/>
-        </w:rPr>
-        <w:t xml:space="preserve">must provide </w:t>
-      </w:r>
-      <w:r>
-        <w:rPr>
-          <w:rFonts w:cstheme="minorHAnsi"/>
-          <w:sz w:val="24"/>
-          <w:szCs w:val="24"/>
-          <w:lang w:bidi="ar-SA"/>
-        </w:rPr>
-        <w:t xml:space="preserve">first </w:t>
-      </w:r>
-      <w:r>
-        <w:rPr>
-          <w:rFonts w:cstheme="minorHAnsi"/>
-          <w:sz w:val="24"/>
-          <w:szCs w:val="24"/>
-          <w:lang w:bidi="ar-SA"/>
-        </w:rPr>
-        <w:t>name</w:t>
-      </w:r>
-      <w:r>
-        <w:rPr>
-          <w:rFonts w:cstheme="minorHAnsi"/>
-          <w:sz w:val="24"/>
-          <w:szCs w:val="24"/>
-          <w:lang w:bidi="ar-SA"/>
-        </w:rPr>
-        <w:t>, last name</w:t>
-      </w:r>
-      <w:r>
-        <w:rPr>
-          <w:rFonts w:cstheme="minorHAnsi"/>
-          <w:sz w:val="24"/>
-          <w:szCs w:val="24"/>
-          <w:lang w:bidi="ar-SA"/>
-        </w:rPr>
-        <w:t>, password and e-mail address.</w:t>
-      </w:r>
-    </w:p>
-    <w:p>
-      <w:pPr>
-        <w:spacing w:after="0"/>
-        <w:rPr>
-          <w:rFonts w:cstheme="minorHAnsi"/>
-          <w:sz w:val="24"/>
-          <w:szCs w:val="24"/>
-          <w:lang w:bidi="ar-SA"/>
-        </w:rPr>
-      </w:pPr>
-      <w:r>
-        <w:rPr>
-          <w:rFonts w:cstheme="minorHAnsi"/>
-          <w:sz w:val="24"/>
-          <w:szCs w:val="24"/>
-          <w:lang w:bidi="ar-SA"/>
-        </w:rPr>
-        <w:t xml:space="preserve">RAT: For a </w:t>
-      </w:r>
-      <w:r>
-        <w:rPr>
-          <w:rFonts w:cstheme="minorHAnsi"/>
-          <w:sz w:val="24"/>
-          <w:szCs w:val="24"/>
-          <w:lang w:bidi="ar-SA"/>
-        </w:rPr>
-        <w:t>teacher</w:t>
-      </w:r>
-      <w:r>
-        <w:rPr>
-          <w:rFonts w:cstheme="minorHAnsi"/>
-          <w:sz w:val="24"/>
-          <w:szCs w:val="24"/>
-          <w:lang w:bidi="ar-SA"/>
-        </w:rPr>
-        <w:t xml:space="preserve"> </w:t>
-      </w:r>
-      <w:r>
-        <w:rPr>
-          <w:rFonts w:cstheme="minorHAnsi"/>
-          <w:sz w:val="24"/>
-          <w:szCs w:val="24"/>
-          <w:lang w:bidi="ar-SA"/>
-        </w:rPr>
-        <w:t>to register on the mobile application or the website.</w:t>
+        <w:t>to download the most updated release.</w:t>
       </w:r>
     </w:p>
     <w:p>
@@ -13667,8 +13999,287 @@
           <w:sz w:val="26"/>
           <w:szCs w:val="26"/>
         </w:rPr>
-        <w:br w:type="page"/>
-      </w:r>
+        <w:t>3.2.1.3 Functional requirement 1.3</w:t>
+      </w:r>
+    </w:p>
+    <w:p>
+      <w:pPr>
+        <w:spacing w:after="0"/>
+        <w:rPr>
+          <w:rFonts w:cstheme="minorHAnsi"/>
+          <w:b/>
+          <w:bCs/>
+          <w:sz w:val="24"/>
+          <w:szCs w:val="24"/>
+          <w:lang w:bidi="ar-SA"/>
+        </w:rPr>
+      </w:pPr>
+      <w:r>
+        <w:rPr>
+          <w:rFonts w:cstheme="minorHAnsi"/>
+          <w:b/>
+          <w:bCs/>
+          <w:sz w:val="24"/>
+          <w:szCs w:val="24"/>
+          <w:lang w:bidi="ar-SA"/>
+        </w:rPr>
+        <w:t>ID: FR3</w:t>
+      </w:r>
+    </w:p>
+    <w:p>
+      <w:pPr>
+        <w:spacing w:after="0"/>
+        <w:rPr>
+          <w:rFonts w:cstheme="minorHAnsi"/>
+          <w:sz w:val="24"/>
+          <w:szCs w:val="24"/>
+          <w:lang w:bidi="ar-SA"/>
+        </w:rPr>
+      </w:pPr>
+      <w:r>
+        <w:rPr>
+          <w:rFonts w:cstheme="minorHAnsi"/>
+          <w:sz w:val="24"/>
+          <w:szCs w:val="24"/>
+          <w:lang w:bidi="ar-SA"/>
+        </w:rPr>
+        <w:t xml:space="preserve">TITLE: </w:t>
+      </w:r>
+      <w:r>
+        <w:rPr>
+          <w:rFonts w:cstheme="minorHAnsi"/>
+          <w:sz w:val="24"/>
+          <w:szCs w:val="24"/>
+          <w:lang w:bidi="ar-SA"/>
+        </w:rPr>
+        <w:t>Teacher</w:t>
+      </w:r>
+      <w:r>
+        <w:rPr>
+          <w:rFonts w:cstheme="minorHAnsi"/>
+          <w:sz w:val="24"/>
+          <w:szCs w:val="24"/>
+          <w:lang w:bidi="ar-SA"/>
+        </w:rPr>
+        <w:t xml:space="preserve"> registration – Mobile and Web application</w:t>
+      </w:r>
+    </w:p>
+    <w:p>
+      <w:pPr>
+        <w:spacing w:after="0"/>
+        <w:rPr>
+          <w:rFonts w:cstheme="minorHAnsi"/>
+          <w:sz w:val="24"/>
+          <w:szCs w:val="24"/>
+          <w:lang w:bidi="ar-SA"/>
+        </w:rPr>
+      </w:pPr>
+      <w:r>
+        <w:rPr>
+          <w:rFonts w:cstheme="minorHAnsi"/>
+          <w:sz w:val="24"/>
+          <w:szCs w:val="24"/>
+          <w:lang w:bidi="ar-SA"/>
+        </w:rPr>
+        <w:t xml:space="preserve">DESC: Given that a </w:t>
+      </w:r>
+      <w:r>
+        <w:rPr>
+          <w:rFonts w:cstheme="minorHAnsi"/>
+          <w:sz w:val="24"/>
+          <w:szCs w:val="24"/>
+          <w:lang w:bidi="ar-SA"/>
+        </w:rPr>
+        <w:t>teacher</w:t>
+      </w:r>
+      <w:r>
+        <w:rPr>
+          <w:rFonts w:cstheme="minorHAnsi"/>
+          <w:sz w:val="24"/>
+          <w:szCs w:val="24"/>
+          <w:lang w:bidi="ar-SA"/>
+        </w:rPr>
+        <w:t xml:space="preserve"> </w:t>
+      </w:r>
+      <w:r>
+        <w:rPr>
+          <w:rFonts w:cstheme="minorHAnsi"/>
+          <w:sz w:val="24"/>
+          <w:szCs w:val="24"/>
+          <w:lang w:bidi="ar-SA"/>
+        </w:rPr>
+        <w:t xml:space="preserve">has downloaded the mobile application or has browsed to the platform’s homepage, then the </w:t>
+      </w:r>
+      <w:r>
+        <w:rPr>
+          <w:rFonts w:cstheme="minorHAnsi"/>
+          <w:sz w:val="24"/>
+          <w:szCs w:val="24"/>
+          <w:lang w:bidi="ar-SA"/>
+        </w:rPr>
+        <w:t>teacher</w:t>
+      </w:r>
+      <w:r>
+        <w:rPr>
+          <w:rFonts w:cstheme="minorHAnsi"/>
+          <w:sz w:val="24"/>
+          <w:szCs w:val="24"/>
+          <w:lang w:bidi="ar-SA"/>
+        </w:rPr>
+        <w:t xml:space="preserve"> </w:t>
+      </w:r>
+      <w:r>
+        <w:rPr>
+          <w:rFonts w:cstheme="minorHAnsi"/>
+          <w:sz w:val="24"/>
+          <w:szCs w:val="24"/>
+          <w:lang w:bidi="ar-SA"/>
+        </w:rPr>
+        <w:t xml:space="preserve">should be able to register through the mobile application or the website. The </w:t>
+      </w:r>
+      <w:r>
+        <w:rPr>
+          <w:rFonts w:cstheme="minorHAnsi"/>
+          <w:sz w:val="24"/>
+          <w:szCs w:val="24"/>
+          <w:lang w:bidi="ar-SA"/>
+        </w:rPr>
+        <w:t>teacher</w:t>
+      </w:r>
+      <w:r>
+        <w:rPr>
+          <w:rFonts w:cstheme="minorHAnsi"/>
+          <w:sz w:val="24"/>
+          <w:szCs w:val="24"/>
+          <w:lang w:bidi="ar-SA"/>
+        </w:rPr>
+        <w:t xml:space="preserve"> </w:t>
+      </w:r>
+      <w:r>
+        <w:rPr>
+          <w:rFonts w:cstheme="minorHAnsi"/>
+          <w:sz w:val="24"/>
+          <w:szCs w:val="24"/>
+          <w:lang w:bidi="ar-SA"/>
+        </w:rPr>
+        <w:t xml:space="preserve">must provide </w:t>
+      </w:r>
+      <w:r>
+        <w:rPr>
+          <w:rFonts w:cstheme="minorHAnsi"/>
+          <w:sz w:val="24"/>
+          <w:szCs w:val="24"/>
+          <w:lang w:bidi="ar-SA"/>
+        </w:rPr>
+        <w:t xml:space="preserve">first </w:t>
+      </w:r>
+      <w:r>
+        <w:rPr>
+          <w:rFonts w:cstheme="minorHAnsi"/>
+          <w:sz w:val="24"/>
+          <w:szCs w:val="24"/>
+          <w:lang w:bidi="ar-SA"/>
+        </w:rPr>
+        <w:t>name</w:t>
+      </w:r>
+      <w:r>
+        <w:rPr>
+          <w:rFonts w:cstheme="minorHAnsi"/>
+          <w:sz w:val="24"/>
+          <w:szCs w:val="24"/>
+          <w:lang w:bidi="ar-SA"/>
+        </w:rPr>
+        <w:t>, last name</w:t>
+      </w:r>
+      <w:r>
+        <w:rPr>
+          <w:rFonts w:cstheme="minorHAnsi"/>
+          <w:sz w:val="24"/>
+          <w:szCs w:val="24"/>
+          <w:lang w:bidi="ar-SA"/>
+        </w:rPr>
+        <w:t>, password and e-mail address.</w:t>
+      </w:r>
+    </w:p>
+    <w:p>
+      <w:pPr>
+        <w:spacing w:after="0"/>
+        <w:rPr>
+          <w:rFonts w:cstheme="minorHAnsi"/>
+          <w:sz w:val="24"/>
+          <w:szCs w:val="24"/>
+          <w:lang w:bidi="ar-SA"/>
+        </w:rPr>
+      </w:pPr>
+      <w:r>
+        <w:rPr>
+          <w:rFonts w:cstheme="minorHAnsi"/>
+          <w:sz w:val="24"/>
+          <w:szCs w:val="24"/>
+          <w:lang w:bidi="ar-SA"/>
+        </w:rPr>
+        <w:t xml:space="preserve">RAT: For a </w:t>
+      </w:r>
+      <w:r>
+        <w:rPr>
+          <w:rFonts w:cstheme="minorHAnsi"/>
+          <w:sz w:val="24"/>
+          <w:szCs w:val="24"/>
+          <w:lang w:bidi="ar-SA"/>
+        </w:rPr>
+        <w:t>teacher</w:t>
+      </w:r>
+      <w:r>
+        <w:rPr>
+          <w:rFonts w:cstheme="minorHAnsi"/>
+          <w:sz w:val="24"/>
+          <w:szCs w:val="24"/>
+          <w:lang w:bidi="ar-SA"/>
+        </w:rPr>
+        <w:t xml:space="preserve"> </w:t>
+      </w:r>
+      <w:r>
+        <w:rPr>
+          <w:rFonts w:cstheme="minorHAnsi"/>
+          <w:sz w:val="24"/>
+          <w:szCs w:val="24"/>
+          <w:lang w:bidi="ar-SA"/>
+        </w:rPr>
+        <w:t>to register on the mobile application or the website.</w:t>
+      </w:r>
+    </w:p>
+    <w:p>
+      <w:pPr>
+        <w:spacing w:after="0"/>
+        <w:rPr>
+          <w:rFonts w:cstheme="minorHAnsi"/>
+          <w:sz w:val="24"/>
+          <w:szCs w:val="24"/>
+          <w:lang w:bidi="ar-SA"/>
+        </w:rPr>
+      </w:pPr>
+      <w:r>
+        <w:rPr>
+          <w:rFonts w:cstheme="minorHAnsi"/>
+          <w:sz w:val="24"/>
+          <w:szCs w:val="24"/>
+          <w:lang w:bidi="ar-SA"/>
+        </w:rPr>
+        <w:t>DEP: FR1</w:t>
+      </w:r>
+    </w:p>
+    <w:p>
+      <w:pPr>
+        <w:spacing w:after="0"/>
+        <w:rPr>
+          <w:rFonts w:cstheme="minorHAnsi"/>
+          <w:b/>
+          <w:bCs/>
+          <w:sz w:val="24"/>
+          <w:szCs w:val="24"/>
+          <w:lang w:bidi="ar-SA"/>
+        </w:rPr>
+      </w:pPr>
     </w:p>
     <w:p>
       <w:pPr>
@@ -13692,292 +14303,7 @@
           <w:sz w:val="26"/>
           <w:szCs w:val="26"/>
         </w:rPr>
-        <w:lastRenderedPageBreak/>
-        <w:t>3.2.1.4 Functional requirement 1.4</w:t>
-      </w:r>
-    </w:p>
-    <w:p>
-      <w:pPr>
-        <w:spacing w:after="0"/>
-        <w:rPr>
-          <w:rFonts w:cstheme="minorHAnsi"/>
-          <w:b/>
-          <w:bCs/>
-          <w:sz w:val="24"/>
-          <w:szCs w:val="24"/>
-          <w:lang w:bidi="ar-SA"/>
-        </w:rPr>
-      </w:pPr>
-      <w:r>
-        <w:rPr>
-          <w:rFonts w:cstheme="minorHAnsi"/>
-          <w:b/>
-          <w:bCs/>
-          <w:sz w:val="24"/>
-          <w:szCs w:val="24"/>
-          <w:lang w:bidi="ar-SA"/>
-        </w:rPr>
-        <w:t>ID: FR4</w:t>
-      </w:r>
-    </w:p>
-    <w:p>
-      <w:pPr>
-        <w:spacing w:after="0"/>
-        <w:rPr>
-          <w:rFonts w:cstheme="minorHAnsi"/>
-          <w:sz w:val="24"/>
-          <w:szCs w:val="24"/>
-          <w:lang w:bidi="ar-SA"/>
-        </w:rPr>
-      </w:pPr>
-      <w:r>
-        <w:rPr>
-          <w:rFonts w:cstheme="minorHAnsi"/>
-          <w:sz w:val="24"/>
-          <w:szCs w:val="24"/>
-          <w:lang w:bidi="ar-SA"/>
-        </w:rPr>
-        <w:t xml:space="preserve">TITLE: </w:t>
-      </w:r>
-      <w:r>
-        <w:rPr>
-          <w:rFonts w:cstheme="minorHAnsi"/>
-          <w:sz w:val="24"/>
-          <w:szCs w:val="24"/>
-          <w:lang w:bidi="ar-SA"/>
-        </w:rPr>
-        <w:t>Teacher</w:t>
-      </w:r>
-      <w:r>
-        <w:rPr>
-          <w:rFonts w:cstheme="minorHAnsi"/>
-          <w:sz w:val="24"/>
-          <w:szCs w:val="24"/>
-          <w:lang w:bidi="ar-SA"/>
-        </w:rPr>
-        <w:t xml:space="preserve"> log-in – Mobile and web application</w:t>
-      </w:r>
-    </w:p>
-    <w:p>
-      <w:pPr>
-        <w:spacing w:after="0"/>
-        <w:rPr>
-          <w:rFonts w:cstheme="minorHAnsi"/>
-          <w:sz w:val="24"/>
-          <w:szCs w:val="24"/>
-          <w:lang w:bidi="ar-SA"/>
-        </w:rPr>
-      </w:pPr>
-      <w:r>
-        <w:rPr>
-          <w:rFonts w:cstheme="minorHAnsi"/>
-          <w:sz w:val="24"/>
-          <w:szCs w:val="24"/>
-          <w:lang w:bidi="ar-SA"/>
-        </w:rPr>
-        <w:t xml:space="preserve">DESC: Given that a </w:t>
-      </w:r>
-      <w:r>
-        <w:rPr>
-          <w:rFonts w:cstheme="minorHAnsi"/>
-          <w:sz w:val="24"/>
-          <w:szCs w:val="24"/>
-          <w:lang w:bidi="ar-SA"/>
-        </w:rPr>
-        <w:t>teacher</w:t>
-      </w:r>
-      <w:r>
-        <w:rPr>
-          <w:rFonts w:cstheme="minorHAnsi"/>
-          <w:sz w:val="24"/>
-          <w:szCs w:val="24"/>
-          <w:lang w:bidi="ar-SA"/>
-        </w:rPr>
-        <w:t xml:space="preserve"> </w:t>
-      </w:r>
-      <w:r>
-        <w:rPr>
-          <w:rFonts w:cstheme="minorHAnsi"/>
-          <w:sz w:val="24"/>
-          <w:szCs w:val="24"/>
-          <w:lang w:bidi="ar-SA"/>
-        </w:rPr>
-        <w:t xml:space="preserve">has registered, then the </w:t>
-      </w:r>
-      <w:r>
-        <w:rPr>
-          <w:rFonts w:cstheme="minorHAnsi"/>
-          <w:sz w:val="24"/>
-          <w:szCs w:val="24"/>
-          <w:lang w:bidi="ar-SA"/>
-        </w:rPr>
-        <w:t>teacher</w:t>
-      </w:r>
-      <w:r>
-        <w:rPr>
-          <w:rFonts w:cstheme="minorHAnsi"/>
-          <w:sz w:val="24"/>
-          <w:szCs w:val="24"/>
-          <w:lang w:bidi="ar-SA"/>
-        </w:rPr>
-        <w:t xml:space="preserve"> </w:t>
-      </w:r>
-      <w:r>
-        <w:rPr>
-          <w:rFonts w:cstheme="minorHAnsi"/>
-          <w:sz w:val="24"/>
-          <w:szCs w:val="24"/>
-          <w:lang w:bidi="ar-SA"/>
-        </w:rPr>
-        <w:t xml:space="preserve">should be able to </w:t>
-      </w:r>
-      <w:r>
-        <w:rPr>
-          <w:rFonts w:cstheme="minorHAnsi"/>
-          <w:sz w:val="24"/>
-          <w:szCs w:val="24"/>
-          <w:lang w:bidi="ar-SA"/>
-        </w:rPr>
-        <w:t xml:space="preserve">log into the application. The </w:t>
-      </w:r>
-      <w:r>
-        <w:rPr>
-          <w:rFonts w:cstheme="minorHAnsi"/>
-          <w:sz w:val="24"/>
-          <w:szCs w:val="24"/>
-          <w:lang w:bidi="ar-SA"/>
-        </w:rPr>
-        <w:t>teacher</w:t>
-      </w:r>
-      <w:r>
-        <w:rPr>
-          <w:rFonts w:cstheme="minorHAnsi"/>
-          <w:sz w:val="24"/>
-          <w:szCs w:val="24"/>
-          <w:lang w:bidi="ar-SA"/>
-        </w:rPr>
-        <w:t xml:space="preserve">’s </w:t>
-      </w:r>
-      <w:r>
-        <w:rPr>
-          <w:rFonts w:cstheme="minorHAnsi"/>
-          <w:sz w:val="24"/>
-          <w:szCs w:val="24"/>
-          <w:lang w:bidi="ar-SA"/>
-        </w:rPr>
-        <w:t xml:space="preserve">log-in information will be stored on the phone or browser, and in the future the </w:t>
-      </w:r>
-      <w:r>
-        <w:rPr>
-          <w:rFonts w:cstheme="minorHAnsi"/>
-          <w:sz w:val="24"/>
-          <w:szCs w:val="24"/>
-          <w:lang w:bidi="ar-SA"/>
-        </w:rPr>
-        <w:t>teacher</w:t>
-      </w:r>
-      <w:r>
-        <w:rPr>
-          <w:rFonts w:cstheme="minorHAnsi"/>
-          <w:sz w:val="24"/>
-          <w:szCs w:val="24"/>
-          <w:lang w:bidi="ar-SA"/>
-        </w:rPr>
-        <w:t xml:space="preserve"> </w:t>
-      </w:r>
-      <w:r>
-        <w:rPr>
-          <w:rFonts w:cstheme="minorHAnsi"/>
-          <w:sz w:val="24"/>
-          <w:szCs w:val="24"/>
-          <w:lang w:bidi="ar-SA"/>
-        </w:rPr>
-        <w:t>should be logged in automatically.</w:t>
-      </w:r>
-    </w:p>
-    <w:p>
-      <w:pPr>
-        <w:spacing w:after="0"/>
-        <w:rPr>
-          <w:rFonts w:cstheme="minorHAnsi"/>
-          <w:sz w:val="24"/>
-          <w:szCs w:val="24"/>
-          <w:lang w:bidi="ar-SA"/>
-        </w:rPr>
-      </w:pPr>
-      <w:r>
-        <w:rPr>
-          <w:rFonts w:cstheme="minorHAnsi"/>
-          <w:sz w:val="24"/>
-          <w:szCs w:val="24"/>
-          <w:lang w:bidi="ar-SA"/>
-        </w:rPr>
-        <w:t xml:space="preserve">RAT: For a </w:t>
-      </w:r>
-      <w:r>
-        <w:rPr>
-          <w:rFonts w:cstheme="minorHAnsi"/>
-          <w:sz w:val="24"/>
-          <w:szCs w:val="24"/>
-          <w:lang w:bidi="ar-SA"/>
-        </w:rPr>
-        <w:t>teacher</w:t>
-      </w:r>
-      <w:r>
-        <w:rPr>
-          <w:rFonts w:cstheme="minorHAnsi"/>
-          <w:sz w:val="24"/>
-          <w:szCs w:val="24"/>
-          <w:lang w:bidi="ar-SA"/>
-        </w:rPr>
-        <w:t xml:space="preserve"> </w:t>
-      </w:r>
-      <w:r>
-        <w:rPr>
-          <w:rFonts w:cstheme="minorHAnsi"/>
-          <w:sz w:val="24"/>
-          <w:szCs w:val="24"/>
-          <w:lang w:bidi="ar-SA"/>
-        </w:rPr>
-        <w:t xml:space="preserve">to </w:t>
-      </w:r>
-      <w:r>
-        <w:rPr>
-          <w:rFonts w:cstheme="minorHAnsi"/>
-          <w:sz w:val="24"/>
-          <w:szCs w:val="24"/>
-          <w:lang w:bidi="ar-SA"/>
-        </w:rPr>
-        <w:t>be logged-in after he/she is registered.</w:t>
-      </w:r>
-    </w:p>
-    <w:p>
-      <w:pPr>
-        <w:spacing w:after="0"/>
-        <w:rPr>
-          <w:rFonts w:cstheme="minorHAnsi"/>
-          <w:sz w:val="24"/>
-          <w:szCs w:val="24"/>
-          <w:lang w:bidi="ar-SA"/>
-        </w:rPr>
-      </w:pPr>
-      <w:r>
-        <w:rPr>
-          <w:rFonts w:cstheme="minorHAnsi"/>
-          <w:sz w:val="24"/>
-          <w:szCs w:val="24"/>
-          <w:lang w:bidi="ar-SA"/>
-        </w:rPr>
-        <w:t>DEP: FR1</w:t>
-      </w:r>
-      <w:r>
-        <w:rPr>
-          <w:rFonts w:cstheme="minorHAnsi"/>
-          <w:sz w:val="24"/>
-          <w:szCs w:val="24"/>
-          <w:lang w:bidi="ar-SA"/>
-        </w:rPr>
-        <w:t>, FR3</w:t>
+        <w:br w:type="page"/>
       </w:r>
     </w:p>
     <w:p>
@@ -13992,9 +14318,7 @@
           <w:szCs w:val="26"/>
         </w:rPr>
       </w:pPr>
-    </w:p>
-    <w:p>
-      <w:pPr>
+      <w:r>
         <w:rPr>
           <w:rFonts w:cstheme="minorHAnsi"/>
           <w:b/>
@@ -14004,8 +14328,296 @@
           <w:sz w:val="26"/>
           <w:szCs w:val="26"/>
         </w:rPr>
-      </w:pPr>
-      <w:r>
+        <w:lastRenderedPageBreak/>
+        <w:t>3.2.1.4 Functional requirement 1.4</w:t>
+      </w:r>
+    </w:p>
+    <w:p>
+      <w:pPr>
+        <w:spacing w:after="0"/>
+        <w:rPr>
+          <w:rFonts w:cstheme="minorHAnsi"/>
+          <w:b/>
+          <w:bCs/>
+          <w:sz w:val="24"/>
+          <w:szCs w:val="24"/>
+          <w:lang w:bidi="ar-SA"/>
+        </w:rPr>
+      </w:pPr>
+      <w:r>
+        <w:rPr>
+          <w:rFonts w:cstheme="minorHAnsi"/>
+          <w:b/>
+          <w:bCs/>
+          <w:sz w:val="24"/>
+          <w:szCs w:val="24"/>
+          <w:lang w:bidi="ar-SA"/>
+        </w:rPr>
+        <w:t>ID: FR4</w:t>
+      </w:r>
+    </w:p>
+    <w:p>
+      <w:pPr>
+        <w:spacing w:after="0"/>
+        <w:rPr>
+          <w:rFonts w:cstheme="minorHAnsi"/>
+          <w:sz w:val="24"/>
+          <w:szCs w:val="24"/>
+          <w:lang w:bidi="ar-SA"/>
+        </w:rPr>
+      </w:pPr>
+      <w:r>
+        <w:rPr>
+          <w:rFonts w:cstheme="minorHAnsi"/>
+          <w:sz w:val="24"/>
+          <w:szCs w:val="24"/>
+          <w:lang w:bidi="ar-SA"/>
+        </w:rPr>
+        <w:t xml:space="preserve">TITLE: </w:t>
+      </w:r>
+      <w:r>
+        <w:rPr>
+          <w:rFonts w:cstheme="minorHAnsi"/>
+          <w:sz w:val="24"/>
+          <w:szCs w:val="24"/>
+          <w:lang w:bidi="ar-SA"/>
+        </w:rPr>
+        <w:t>Teacher</w:t>
+      </w:r>
+      <w:r>
+        <w:rPr>
+          <w:rFonts w:cstheme="minorHAnsi"/>
+          <w:sz w:val="24"/>
+          <w:szCs w:val="24"/>
+          <w:lang w:bidi="ar-SA"/>
+        </w:rPr>
+        <w:t xml:space="preserve"> log-in – Mobile and web application</w:t>
+      </w:r>
+    </w:p>
+    <w:p>
+      <w:pPr>
+        <w:spacing w:after="0"/>
+        <w:rPr>
+          <w:rFonts w:cstheme="minorHAnsi"/>
+          <w:sz w:val="24"/>
+          <w:szCs w:val="24"/>
+          <w:lang w:bidi="ar-SA"/>
+        </w:rPr>
+      </w:pPr>
+      <w:r>
+        <w:rPr>
+          <w:rFonts w:cstheme="minorHAnsi"/>
+          <w:sz w:val="24"/>
+          <w:szCs w:val="24"/>
+          <w:lang w:bidi="ar-SA"/>
+        </w:rPr>
+        <w:t xml:space="preserve">DESC: Given that a </w:t>
+      </w:r>
+      <w:r>
+        <w:rPr>
+          <w:rFonts w:cstheme="minorHAnsi"/>
+          <w:sz w:val="24"/>
+          <w:szCs w:val="24"/>
+          <w:lang w:bidi="ar-SA"/>
+        </w:rPr>
+        <w:t>teacher</w:t>
+      </w:r>
+      <w:r>
+        <w:rPr>
+          <w:rFonts w:cstheme="minorHAnsi"/>
+          <w:sz w:val="24"/>
+          <w:szCs w:val="24"/>
+          <w:lang w:bidi="ar-SA"/>
+        </w:rPr>
+        <w:t xml:space="preserve"> </w:t>
+      </w:r>
+      <w:r>
+        <w:rPr>
+          <w:rFonts w:cstheme="minorHAnsi"/>
+          <w:sz w:val="24"/>
+          <w:szCs w:val="24"/>
+          <w:lang w:bidi="ar-SA"/>
+        </w:rPr>
+        <w:t xml:space="preserve">has registered, then the </w:t>
+      </w:r>
+      <w:r>
+        <w:rPr>
+          <w:rFonts w:cstheme="minorHAnsi"/>
+          <w:sz w:val="24"/>
+          <w:szCs w:val="24"/>
+          <w:lang w:bidi="ar-SA"/>
+        </w:rPr>
+        <w:t>teacher</w:t>
+      </w:r>
+      <w:r>
+        <w:rPr>
+          <w:rFonts w:cstheme="minorHAnsi"/>
+          <w:sz w:val="24"/>
+          <w:szCs w:val="24"/>
+          <w:lang w:bidi="ar-SA"/>
+        </w:rPr>
+        <w:t xml:space="preserve"> </w:t>
+      </w:r>
+      <w:r>
+        <w:rPr>
+          <w:rFonts w:cstheme="minorHAnsi"/>
+          <w:sz w:val="24"/>
+          <w:szCs w:val="24"/>
+          <w:lang w:bidi="ar-SA"/>
+        </w:rPr>
+        <w:t xml:space="preserve">should be able to </w:t>
+      </w:r>
+      <w:r>
+        <w:rPr>
+          <w:rFonts w:cstheme="minorHAnsi"/>
+          <w:sz w:val="24"/>
+          <w:szCs w:val="24"/>
+          <w:lang w:bidi="ar-SA"/>
+        </w:rPr>
+        <w:t xml:space="preserve">log into the application. The </w:t>
+      </w:r>
+      <w:r>
+        <w:rPr>
+          <w:rFonts w:cstheme="minorHAnsi"/>
+          <w:sz w:val="24"/>
+          <w:szCs w:val="24"/>
+          <w:lang w:bidi="ar-SA"/>
+        </w:rPr>
+        <w:t>teacher</w:t>
+      </w:r>
+      <w:r>
+        <w:rPr>
+          <w:rFonts w:cstheme="minorHAnsi"/>
+          <w:sz w:val="24"/>
+          <w:szCs w:val="24"/>
+          <w:lang w:bidi="ar-SA"/>
+        </w:rPr>
+        <w:t xml:space="preserve">’s </w:t>
+      </w:r>
+      <w:r>
+        <w:rPr>
+          <w:rFonts w:cstheme="minorHAnsi"/>
+          <w:sz w:val="24"/>
+          <w:szCs w:val="24"/>
+          <w:lang w:bidi="ar-SA"/>
+        </w:rPr>
+        <w:t xml:space="preserve">log-in information will be stored on the phone or browser, and in the future the </w:t>
+      </w:r>
+      <w:r>
+        <w:rPr>
+          <w:rFonts w:cstheme="minorHAnsi"/>
+          <w:sz w:val="24"/>
+          <w:szCs w:val="24"/>
+          <w:lang w:bidi="ar-SA"/>
+        </w:rPr>
+        <w:t>teacher</w:t>
+      </w:r>
+      <w:r>
+        <w:rPr>
+          <w:rFonts w:cstheme="minorHAnsi"/>
+          <w:sz w:val="24"/>
+          <w:szCs w:val="24"/>
+          <w:lang w:bidi="ar-SA"/>
+        </w:rPr>
+        <w:t xml:space="preserve"> </w:t>
+      </w:r>
+      <w:r>
+        <w:rPr>
+          <w:rFonts w:cstheme="minorHAnsi"/>
+          <w:sz w:val="24"/>
+          <w:szCs w:val="24"/>
+          <w:lang w:bidi="ar-SA"/>
+        </w:rPr>
+        <w:t>should be logged in automatically.</w:t>
+      </w:r>
+    </w:p>
+    <w:p>
+      <w:pPr>
+        <w:spacing w:after="0"/>
+        <w:rPr>
+          <w:rFonts w:cstheme="minorHAnsi"/>
+          <w:sz w:val="24"/>
+          <w:szCs w:val="24"/>
+          <w:lang w:bidi="ar-SA"/>
+        </w:rPr>
+      </w:pPr>
+      <w:r>
+        <w:rPr>
+          <w:rFonts w:cstheme="minorHAnsi"/>
+          <w:sz w:val="24"/>
+          <w:szCs w:val="24"/>
+          <w:lang w:bidi="ar-SA"/>
+        </w:rPr>
+        <w:t xml:space="preserve">RAT: For a </w:t>
+      </w:r>
+      <w:r>
+        <w:rPr>
+          <w:rFonts w:cstheme="minorHAnsi"/>
+          <w:sz w:val="24"/>
+          <w:szCs w:val="24"/>
+          <w:lang w:bidi="ar-SA"/>
+        </w:rPr>
+        <w:t>teacher</w:t>
+      </w:r>
+      <w:r>
+        <w:rPr>
+          <w:rFonts w:cstheme="minorHAnsi"/>
+          <w:sz w:val="24"/>
+          <w:szCs w:val="24"/>
+          <w:lang w:bidi="ar-SA"/>
+        </w:rPr>
+        <w:t xml:space="preserve"> </w:t>
+      </w:r>
+      <w:r>
+        <w:rPr>
+          <w:rFonts w:cstheme="minorHAnsi"/>
+          <w:sz w:val="24"/>
+          <w:szCs w:val="24"/>
+          <w:lang w:bidi="ar-SA"/>
+        </w:rPr>
+        <w:t xml:space="preserve">to </w:t>
+      </w:r>
+      <w:r>
+        <w:rPr>
+          <w:rFonts w:cstheme="minorHAnsi"/>
+          <w:sz w:val="24"/>
+          <w:szCs w:val="24"/>
+          <w:lang w:bidi="ar-SA"/>
+        </w:rPr>
+        <w:t>be logged-in after he/she is registered.</w:t>
+      </w:r>
+    </w:p>
+    <w:p>
+      <w:pPr>
+        <w:spacing w:after="0"/>
+        <w:rPr>
+          <w:rFonts w:cstheme="minorHAnsi"/>
+          <w:sz w:val="24"/>
+          <w:szCs w:val="24"/>
+          <w:lang w:bidi="ar-SA"/>
+        </w:rPr>
+      </w:pPr>
+      <w:r>
+        <w:rPr>
+          <w:rFonts w:cstheme="minorHAnsi"/>
+          <w:sz w:val="24"/>
+          <w:szCs w:val="24"/>
+          <w:lang w:bidi="ar-SA"/>
+        </w:rPr>
+        <w:t>DEP: FR1</w:t>
+      </w:r>
+      <w:r>
+        <w:rPr>
+          <w:rFonts w:cstheme="minorHAnsi"/>
+          <w:sz w:val="24"/>
+          <w:szCs w:val="24"/>
+          <w:lang w:bidi="ar-SA"/>
+        </w:rPr>
+        <w:t>, FR3</w:t>
+      </w:r>
+    </w:p>
+    <w:p>
+      <w:pPr>
         <w:rPr>
           <w:rFonts w:cstheme="minorHAnsi"/>
           <w:b/>
@@ -14015,221 +14627,6 @@
           <w:sz w:val="26"/>
           <w:szCs w:val="26"/>
         </w:rPr>
-        <w:t>3.2.1.5 Functional requirement 1.5</w:t>
-      </w:r>
-    </w:p>
-    <w:p>
-      <w:pPr>
-        <w:spacing w:after="0"/>
-        <w:rPr>
-          <w:rFonts w:cstheme="minorHAnsi"/>
-          <w:b/>
-          <w:bCs/>
-          <w:sz w:val="24"/>
-          <w:szCs w:val="24"/>
-          <w:lang w:bidi="ar-SA"/>
-        </w:rPr>
-      </w:pPr>
-      <w:r>
-        <w:rPr>
-          <w:rFonts w:cstheme="minorHAnsi"/>
-          <w:b/>
-          <w:bCs/>
-          <w:sz w:val="24"/>
-          <w:szCs w:val="24"/>
-          <w:lang w:bidi="ar-SA"/>
-        </w:rPr>
-        <w:t>ID: FR5</w:t>
-      </w:r>
-    </w:p>
-    <w:p>
-      <w:pPr>
-        <w:spacing w:after="0"/>
-        <w:rPr>
-          <w:rFonts w:cstheme="minorHAnsi"/>
-          <w:sz w:val="24"/>
-          <w:szCs w:val="24"/>
-          <w:lang w:bidi="ar-SA"/>
-        </w:rPr>
-      </w:pPr>
-      <w:r>
-        <w:rPr>
-          <w:rFonts w:cstheme="minorHAnsi"/>
-          <w:sz w:val="24"/>
-          <w:szCs w:val="24"/>
-          <w:lang w:bidi="ar-SA"/>
-        </w:rPr>
-        <w:t>TITLE: Retrieve password</w:t>
-      </w:r>
-    </w:p>
-    <w:p>
-      <w:pPr>
-        <w:spacing w:after="0"/>
-        <w:rPr>
-          <w:rFonts w:cstheme="minorHAnsi"/>
-          <w:sz w:val="24"/>
-          <w:szCs w:val="24"/>
-          <w:lang w:bidi="ar-SA"/>
-        </w:rPr>
-      </w:pPr>
-      <w:r>
-        <w:rPr>
-          <w:rFonts w:cstheme="minorHAnsi"/>
-          <w:sz w:val="24"/>
-          <w:szCs w:val="24"/>
-          <w:lang w:bidi="ar-SA"/>
-        </w:rPr>
-        <w:t xml:space="preserve">DESC: Given that a </w:t>
-      </w:r>
-      <w:r>
-        <w:rPr>
-          <w:rFonts w:cstheme="minorHAnsi"/>
-          <w:sz w:val="24"/>
-          <w:szCs w:val="24"/>
-          <w:lang w:bidi="ar-SA"/>
-        </w:rPr>
-        <w:t>teacher</w:t>
-      </w:r>
-      <w:r>
-        <w:rPr>
-          <w:rFonts w:cstheme="minorHAnsi"/>
-          <w:sz w:val="24"/>
-          <w:szCs w:val="24"/>
-          <w:lang w:bidi="ar-SA"/>
-        </w:rPr>
-        <w:t xml:space="preserve"> </w:t>
-      </w:r>
-      <w:r>
-        <w:rPr>
-          <w:rFonts w:cstheme="minorHAnsi"/>
-          <w:sz w:val="24"/>
-          <w:szCs w:val="24"/>
-          <w:lang w:bidi="ar-SA"/>
-        </w:rPr>
-        <w:t xml:space="preserve">has registered, then the </w:t>
-      </w:r>
-      <w:r>
-        <w:rPr>
-          <w:rFonts w:cstheme="minorHAnsi"/>
-          <w:sz w:val="24"/>
-          <w:szCs w:val="24"/>
-          <w:lang w:bidi="ar-SA"/>
-        </w:rPr>
-        <w:t>teacher</w:t>
-      </w:r>
-      <w:r>
-        <w:rPr>
-          <w:rFonts w:cstheme="minorHAnsi"/>
-          <w:sz w:val="24"/>
-          <w:szCs w:val="24"/>
-          <w:lang w:bidi="ar-SA"/>
-        </w:rPr>
-        <w:t xml:space="preserve"> </w:t>
-      </w:r>
-      <w:r>
-        <w:rPr>
-          <w:rFonts w:cstheme="minorHAnsi"/>
-          <w:sz w:val="24"/>
-          <w:szCs w:val="24"/>
-          <w:lang w:bidi="ar-SA"/>
-        </w:rPr>
-        <w:t xml:space="preserve">should be able to retrieve his/her password by e-mail. </w:t>
-      </w:r>
-    </w:p>
-    <w:p>
-      <w:pPr>
-        <w:spacing w:after="0"/>
-        <w:rPr>
-          <w:rFonts w:cstheme="minorHAnsi"/>
-          <w:sz w:val="24"/>
-          <w:szCs w:val="24"/>
-          <w:lang w:bidi="ar-SA"/>
-        </w:rPr>
-      </w:pPr>
-      <w:r>
-        <w:rPr>
-          <w:rFonts w:cstheme="minorHAnsi"/>
-          <w:sz w:val="24"/>
-          <w:szCs w:val="24"/>
-          <w:lang w:bidi="ar-SA"/>
-        </w:rPr>
-        <w:t xml:space="preserve">RAT: For a </w:t>
-      </w:r>
-      <w:r>
-        <w:rPr>
-          <w:rFonts w:cstheme="minorHAnsi"/>
-          <w:sz w:val="24"/>
-          <w:szCs w:val="24"/>
-          <w:lang w:bidi="ar-SA"/>
-        </w:rPr>
-        <w:t>teacher</w:t>
-      </w:r>
-      <w:r>
-        <w:rPr>
-          <w:rFonts w:cstheme="minorHAnsi"/>
-          <w:sz w:val="24"/>
-          <w:szCs w:val="24"/>
-          <w:lang w:bidi="ar-SA"/>
-        </w:rPr>
-        <w:t xml:space="preserve"> </w:t>
-      </w:r>
-      <w:r>
-        <w:rPr>
-          <w:rFonts w:cstheme="minorHAnsi"/>
-          <w:sz w:val="24"/>
-          <w:szCs w:val="24"/>
-          <w:lang w:bidi="ar-SA"/>
-        </w:rPr>
-        <w:t>to retrieve his/her password</w:t>
-      </w:r>
-      <w:r>
-        <w:rPr>
-          <w:rFonts w:cstheme="minorHAnsi"/>
-          <w:sz w:val="24"/>
-          <w:szCs w:val="24"/>
-          <w:lang w:bidi="ar-SA"/>
-        </w:rPr>
-        <w:t>.</w:t>
-      </w:r>
-    </w:p>
-    <w:p>
-      <w:pPr>
-        <w:spacing w:after="0"/>
-        <w:rPr>
-          <w:rFonts w:cstheme="minorHAnsi"/>
-          <w:sz w:val="24"/>
-          <w:szCs w:val="24"/>
-          <w:lang w:bidi="ar-SA"/>
-        </w:rPr>
-      </w:pPr>
-      <w:r>
-        <w:rPr>
-          <w:rFonts w:cstheme="minorHAnsi"/>
-          <w:sz w:val="24"/>
-          <w:szCs w:val="24"/>
-          <w:lang w:bidi="ar-SA"/>
-        </w:rPr>
-        <w:t xml:space="preserve">DEP: </w:t>
-      </w:r>
-      <w:r>
-        <w:rPr>
-          <w:rFonts w:cstheme="minorHAnsi"/>
-          <w:sz w:val="24"/>
-          <w:szCs w:val="24"/>
-          <w:lang w:bidi="ar-SA"/>
-        </w:rPr>
-        <w:t>FR4</w:t>
-      </w:r>
-    </w:p>
-    <w:p>
-      <w:pPr>
-        <w:spacing w:after="0"/>
-        <w:rPr>
-          <w:rFonts w:cstheme="minorHAnsi"/>
-          <w:sz w:val="24"/>
-          <w:szCs w:val="24"/>
-          <w:lang w:bidi="ar-SA"/>
-        </w:rPr>
       </w:pPr>
     </w:p>
     <w:p>
@@ -14254,7 +14651,7 @@
           <w:sz w:val="26"/>
           <w:szCs w:val="26"/>
         </w:rPr>
-        <w:t>3.2.1.6 Functional requirement 1.6</w:t>
+        <w:t>3.2.1.5 Functional requirement 1.5</w:t>
       </w:r>
     </w:p>
     <w:p>
@@ -14278,7 +14675,7 @@
           <w:szCs w:val="24"/>
           <w:lang w:bidi="ar-SA"/>
         </w:rPr>
-        <w:t>ID: FR6</w:t>
+        <w:t>ID: FR5</w:t>
       </w:r>
     </w:p>
     <w:p>
@@ -14298,16 +14695,7 @@
           <w:szCs w:val="24"/>
           <w:lang w:bidi="ar-SA"/>
         </w:rPr>
-        <w:t xml:space="preserve">TITLE: </w:t>
-      </w:r>
-      <w:r>
-        <w:rPr>
-          <w:rFonts w:cstheme="minorHAnsi"/>
-          <w:sz w:val="24"/>
-          <w:szCs w:val="24"/>
-          <w:lang w:bidi="ar-SA"/>
-        </w:rPr>
-        <w:t>Mobile/Web application - Homepage</w:t>
+        <w:t>TITLE: Retrieve password</w:t>
       </w:r>
     </w:p>
     <w:p>
@@ -14354,7 +14742,16 @@
           <w:szCs w:val="24"/>
           <w:lang w:bidi="ar-SA"/>
         </w:rPr>
-        <w:t>is logged in to the application, then the first page</w:t>
+        <w:t xml:space="preserve">has registered, then the </w:t>
+      </w:r>
+      <w:r>
+        <w:rPr>
+          <w:rFonts w:cstheme="minorHAnsi"/>
+          <w:sz w:val="24"/>
+          <w:szCs w:val="24"/>
+          <w:lang w:bidi="ar-SA"/>
+        </w:rPr>
+        <w:t>teacher</w:t>
       </w:r>
       <w:r>
         <w:rPr>
@@ -14372,7 +14769,27 @@
           <w:szCs w:val="24"/>
           <w:lang w:bidi="ar-SA"/>
         </w:rPr>
-        <w:t xml:space="preserve">that is shown should be the homepage, with the </w:t>
+        <w:t xml:space="preserve">should be able to retrieve his/her password by e-mail. </w:t>
+      </w:r>
+    </w:p>
+    <w:p>
+      <w:pPr>
+        <w:spacing w:after="0"/>
+        <w:rPr>
+          <w:rFonts w:cstheme="minorHAnsi"/>
+          <w:sz w:val="24"/>
+          <w:szCs w:val="24"/>
+          <w:lang w:bidi="ar-SA"/>
+        </w:rPr>
+      </w:pPr>
+      <w:r>
+        <w:rPr>
+          <w:rFonts w:cstheme="minorHAnsi"/>
+          <w:sz w:val="24"/>
+          <w:szCs w:val="24"/>
+          <w:lang w:bidi="ar-SA"/>
+        </w:rPr>
+        <w:t xml:space="preserve">RAT: For a </w:t>
       </w:r>
       <w:r>
         <w:rPr>
@@ -14390,53 +14807,6 @@
           <w:szCs w:val="24"/>
           <w:lang w:bidi="ar-SA"/>
         </w:rPr>
-        <w:t xml:space="preserve">’s </w:t>
-      </w:r>
-      <w:r>
-        <w:rPr>
-          <w:rFonts w:cstheme="minorHAnsi"/>
-          <w:sz w:val="24"/>
-          <w:szCs w:val="24"/>
-          <w:lang w:bidi="ar-SA"/>
-        </w:rPr>
-        <w:t>profile picture on the navigation bar.</w:t>
-      </w:r>
-    </w:p>
-    <w:p>
-      <w:pPr>
-        <w:spacing w:after="0"/>
-        <w:rPr>
-          <w:rFonts w:cstheme="minorHAnsi"/>
-          <w:sz w:val="24"/>
-          <w:szCs w:val="24"/>
-          <w:lang w:bidi="ar-SA"/>
-        </w:rPr>
-      </w:pPr>
-      <w:r>
-        <w:rPr>
-          <w:rFonts w:cstheme="minorHAnsi"/>
-          <w:sz w:val="24"/>
-          <w:szCs w:val="24"/>
-          <w:lang w:bidi="ar-SA"/>
-        </w:rPr>
-        <w:t xml:space="preserve">RAT: For a </w:t>
-      </w:r>
-      <w:r>
-        <w:rPr>
-          <w:rFonts w:cstheme="minorHAnsi"/>
-          <w:sz w:val="24"/>
-          <w:szCs w:val="24"/>
-          <w:lang w:bidi="ar-SA"/>
-        </w:rPr>
-        <w:t>teacher</w:t>
-      </w:r>
-      <w:r>
-        <w:rPr>
-          <w:rFonts w:cstheme="minorHAnsi"/>
-          <w:sz w:val="24"/>
-          <w:szCs w:val="24"/>
-          <w:lang w:bidi="ar-SA"/>
-        </w:rPr>
         <w:t xml:space="preserve"> </w:t>
       </w:r>
       <w:r>
@@ -14446,16 +14816,16 @@
           <w:szCs w:val="24"/>
           <w:lang w:bidi="ar-SA"/>
         </w:rPr>
-        <w:t xml:space="preserve">to </w:t>
-      </w:r>
-      <w:r>
-        <w:rPr>
-          <w:rFonts w:cstheme="minorHAnsi"/>
-          <w:sz w:val="24"/>
-          <w:szCs w:val="24"/>
-          <w:lang w:bidi="ar-SA"/>
-        </w:rPr>
-        <w:t>see his/her personal homepage.</w:t>
+        <w:t>to retrieve his/her password</w:t>
+      </w:r>
+      <w:r>
+        <w:rPr>
+          <w:rFonts w:cstheme="minorHAnsi"/>
+          <w:sz w:val="24"/>
+          <w:szCs w:val="24"/>
+          <w:lang w:bidi="ar-SA"/>
+        </w:rPr>
+        <w:t>.</w:t>
       </w:r>
     </w:p>
     <w:p>
@@ -14520,7 +14890,7 @@
           <w:sz w:val="26"/>
           <w:szCs w:val="26"/>
         </w:rPr>
-        <w:t>3.2.1.7 Functional requirement 1.7</w:t>
+        <w:t>3.2.1.6 Functional requirement 1.6</w:t>
       </w:r>
     </w:p>
     <w:p>
@@ -14544,7 +14914,7 @@
           <w:szCs w:val="24"/>
           <w:lang w:bidi="ar-SA"/>
         </w:rPr>
-        <w:t>ID: FR7</w:t>
+        <w:t>ID: FR6</w:t>
       </w:r>
     </w:p>
     <w:p>
@@ -14573,7 +14943,7 @@
           <w:szCs w:val="24"/>
           <w:lang w:bidi="ar-SA"/>
         </w:rPr>
-        <w:t>Personal profile page</w:t>
+        <w:t>Mobile/Web application - Homepage</w:t>
       </w:r>
     </w:p>
     <w:p>
@@ -14620,16 +14990,25 @@
           <w:szCs w:val="24"/>
           <w:lang w:bidi="ar-SA"/>
         </w:rPr>
-        <w:t>is logged in</w:t>
-      </w:r>
-      <w:r>
-        <w:rPr>
-          <w:rFonts w:cstheme="minorHAnsi"/>
-          <w:sz w:val="24"/>
-          <w:szCs w:val="24"/>
-          <w:lang w:bidi="ar-SA"/>
-        </w:rPr>
-        <w:t xml:space="preserve">, then the </w:t>
+        <w:t>is logged in to the application, then the first page</w:t>
+      </w:r>
+      <w:r>
+        <w:rPr>
+          <w:rFonts w:cstheme="minorHAnsi"/>
+          <w:sz w:val="24"/>
+          <w:szCs w:val="24"/>
+          <w:lang w:bidi="ar-SA"/>
+        </w:rPr>
+        <w:t xml:space="preserve"> </w:t>
+      </w:r>
+      <w:r>
+        <w:rPr>
+          <w:rFonts w:cstheme="minorHAnsi"/>
+          <w:sz w:val="24"/>
+          <w:szCs w:val="24"/>
+          <w:lang w:bidi="ar-SA"/>
+        </w:rPr>
+        <w:t xml:space="preserve">that is shown should be the homepage, with the </w:t>
       </w:r>
       <w:r>
         <w:rPr>
@@ -14647,6 +15026,53 @@
           <w:szCs w:val="24"/>
           <w:lang w:bidi="ar-SA"/>
         </w:rPr>
+        <w:t xml:space="preserve">’s </w:t>
+      </w:r>
+      <w:r>
+        <w:rPr>
+          <w:rFonts w:cstheme="minorHAnsi"/>
+          <w:sz w:val="24"/>
+          <w:szCs w:val="24"/>
+          <w:lang w:bidi="ar-SA"/>
+        </w:rPr>
+        <w:t>profile picture on the navigation bar.</w:t>
+      </w:r>
+    </w:p>
+    <w:p>
+      <w:pPr>
+        <w:spacing w:after="0"/>
+        <w:rPr>
+          <w:rFonts w:cstheme="minorHAnsi"/>
+          <w:sz w:val="24"/>
+          <w:szCs w:val="24"/>
+          <w:lang w:bidi="ar-SA"/>
+        </w:rPr>
+      </w:pPr>
+      <w:r>
+        <w:rPr>
+          <w:rFonts w:cstheme="minorHAnsi"/>
+          <w:sz w:val="24"/>
+          <w:szCs w:val="24"/>
+          <w:lang w:bidi="ar-SA"/>
+        </w:rPr>
+        <w:t xml:space="preserve">RAT: For a </w:t>
+      </w:r>
+      <w:r>
+        <w:rPr>
+          <w:rFonts w:cstheme="minorHAnsi"/>
+          <w:sz w:val="24"/>
+          <w:szCs w:val="24"/>
+          <w:lang w:bidi="ar-SA"/>
+        </w:rPr>
+        <w:t>teacher</w:t>
+      </w:r>
+      <w:r>
+        <w:rPr>
+          <w:rFonts w:cstheme="minorHAnsi"/>
+          <w:sz w:val="24"/>
+          <w:szCs w:val="24"/>
+          <w:lang w:bidi="ar-SA"/>
+        </w:rPr>
         <w:t xml:space="preserve"> </w:t>
       </w:r>
       <w:r>
@@ -14656,16 +15082,16 @@
           <w:szCs w:val="24"/>
           <w:lang w:bidi="ar-SA"/>
         </w:rPr>
-        <w:t xml:space="preserve">should be able to </w:t>
-      </w:r>
-      <w:r>
-        <w:rPr>
-          <w:rFonts w:cstheme="minorHAnsi"/>
-          <w:sz w:val="24"/>
-          <w:szCs w:val="24"/>
-          <w:lang w:bidi="ar-SA"/>
-        </w:rPr>
-        <w:t>view his/her personal profile page.</w:t>
+        <w:t xml:space="preserve">to </w:t>
+      </w:r>
+      <w:r>
+        <w:rPr>
+          <w:rFonts w:cstheme="minorHAnsi"/>
+          <w:sz w:val="24"/>
+          <w:szCs w:val="24"/>
+          <w:lang w:bidi="ar-SA"/>
+        </w:rPr>
+        <w:t>see his/her personal homepage.</w:t>
       </w:r>
     </w:p>
     <w:p>
@@ -14685,43 +15111,16 @@
           <w:szCs w:val="24"/>
           <w:lang w:bidi="ar-SA"/>
         </w:rPr>
-        <w:t xml:space="preserve">RAT: For a </w:t>
-      </w:r>
-      <w:r>
-        <w:rPr>
-          <w:rFonts w:cstheme="minorHAnsi"/>
-          <w:sz w:val="24"/>
-          <w:szCs w:val="24"/>
-          <w:lang w:bidi="ar-SA"/>
-        </w:rPr>
-        <w:t>teacher</w:t>
-      </w:r>
-      <w:r>
-        <w:rPr>
-          <w:rFonts w:cstheme="minorHAnsi"/>
-          <w:sz w:val="24"/>
-          <w:szCs w:val="24"/>
-          <w:lang w:bidi="ar-SA"/>
-        </w:rPr>
-        <w:t xml:space="preserve"> </w:t>
-      </w:r>
-      <w:r>
-        <w:rPr>
-          <w:rFonts w:cstheme="minorHAnsi"/>
-          <w:sz w:val="24"/>
-          <w:szCs w:val="24"/>
-          <w:lang w:bidi="ar-SA"/>
-        </w:rPr>
-        <w:t>to</w:t>
-      </w:r>
-      <w:r>
-        <w:rPr>
-          <w:rFonts w:cstheme="minorHAnsi"/>
-          <w:sz w:val="24"/>
-          <w:szCs w:val="24"/>
-          <w:lang w:bidi="ar-SA"/>
-        </w:rPr>
-        <w:t xml:space="preserve"> see his/her personal profile page.</w:t>
+        <w:t xml:space="preserve">DEP: </w:t>
+      </w:r>
+      <w:r>
+        <w:rPr>
+          <w:rFonts w:cstheme="minorHAnsi"/>
+          <w:sz w:val="24"/>
+          <w:szCs w:val="24"/>
+          <w:lang w:bidi="ar-SA"/>
+        </w:rPr>
+        <w:t>FR4</w:t>
       </w:r>
     </w:p>
     <w:p>
@@ -14734,58 +15133,6 @@
           <w:lang w:bidi="ar-SA"/>
         </w:rPr>
       </w:pPr>
-      <w:r>
-        <w:rPr>
-          <w:rFonts w:cstheme="minorHAnsi"/>
-          <w:sz w:val="24"/>
-          <w:szCs w:val="24"/>
-          <w:lang w:bidi="ar-SA"/>
-        </w:rPr>
-        <w:t xml:space="preserve">DEP: </w:t>
-      </w:r>
-      <w:r>
-        <w:rPr>
-          <w:rFonts w:cstheme="minorHAnsi"/>
-          <w:sz w:val="24"/>
-          <w:szCs w:val="24"/>
-          <w:lang w:bidi="ar-SA"/>
-        </w:rPr>
-        <w:t>FR4</w:t>
-      </w:r>
-    </w:p>
-    <w:p>
-      <w:pPr>
-        <w:spacing w:after="0"/>
-        <w:rPr>
-          <w:rFonts w:cstheme="minorHAnsi"/>
-          <w:sz w:val="24"/>
-          <w:szCs w:val="24"/>
-          <w:lang w:bidi="ar-SA"/>
-        </w:rPr>
-      </w:pPr>
-    </w:p>
-    <w:p>
-      <w:pPr>
-        <w:rPr>
-          <w:rFonts w:cstheme="minorHAnsi"/>
-          <w:b/>
-          <w:bCs/>
-          <w:sz w:val="24"/>
-          <w:szCs w:val="24"/>
-          <w:lang w:bidi="ar-SA"/>
-        </w:rPr>
-      </w:pPr>
-      <w:r>
-        <w:rPr>
-          <w:rFonts w:cstheme="minorHAnsi"/>
-          <w:b/>
-          <w:bCs/>
-          <w:sz w:val="24"/>
-          <w:szCs w:val="24"/>
-          <w:lang w:bidi="ar-SA"/>
-        </w:rPr>
-        <w:br w:type="page"/>
-      </w:r>
     </w:p>
     <w:p>
       <w:pPr>
@@ -14809,8 +15156,7 @@
           <w:sz w:val="26"/>
           <w:szCs w:val="26"/>
         </w:rPr>
-        <w:lastRenderedPageBreak/>
-        <w:t>3.2.1.8 Functional requirement 1.8</w:t>
+        <w:t>3.2.1.7 Functional requirement 1.7</w:t>
       </w:r>
     </w:p>
     <w:p>
@@ -14834,7 +15180,7 @@
           <w:szCs w:val="24"/>
           <w:lang w:bidi="ar-SA"/>
         </w:rPr>
-        <w:t>ID: FR8</w:t>
+        <w:t>ID: FR7</w:t>
       </w:r>
     </w:p>
     <w:p>
@@ -14863,7 +15209,7 @@
           <w:szCs w:val="24"/>
           <w:lang w:bidi="ar-SA"/>
         </w:rPr>
-        <w:t>Personal course page</w:t>
+        <w:t>Personal profile page</w:t>
       </w:r>
     </w:p>
     <w:p>
@@ -14955,7 +15301,7 @@
           <w:szCs w:val="24"/>
           <w:lang w:bidi="ar-SA"/>
         </w:rPr>
-        <w:t>view his/her personal courses page, sorted by universities and departments.</w:t>
+        <w:t>view his/her personal profile page.</w:t>
       </w:r>
     </w:p>
     <w:p>
@@ -15011,7 +15357,7 @@
           <w:szCs w:val="24"/>
           <w:lang w:bidi="ar-SA"/>
         </w:rPr>
-        <w:t xml:space="preserve"> see his/her personal course page.</w:t>
+        <w:t xml:space="preserve"> see his/her personal profile page.</w:t>
       </w:r>
     </w:p>
     <w:p>
@@ -15053,6 +15399,29 @@
           <w:lang w:bidi="ar-SA"/>
         </w:rPr>
       </w:pPr>
+    </w:p>
+    <w:p>
+      <w:pPr>
+        <w:rPr>
+          <w:rFonts w:cstheme="minorHAnsi"/>
+          <w:b/>
+          <w:bCs/>
+          <w:sz w:val="24"/>
+          <w:szCs w:val="24"/>
+          <w:lang w:bidi="ar-SA"/>
+        </w:rPr>
+      </w:pPr>
+      <w:r>
+        <w:rPr>
+          <w:rFonts w:cstheme="minorHAnsi"/>
+          <w:b/>
+          <w:bCs/>
+          <w:sz w:val="24"/>
+          <w:szCs w:val="24"/>
+          <w:lang w:bidi="ar-SA"/>
+        </w:rPr>
+        <w:br w:type="page"/>
+      </w:r>
     </w:p>
     <w:p>
       <w:pPr>
@@ -15076,7 +15445,8 @@
           <w:sz w:val="26"/>
           <w:szCs w:val="26"/>
         </w:rPr>
-        <w:t>3.2.1.9 Functional requirement 1.9</w:t>
+        <w:lastRenderedPageBreak/>
+        <w:t>3.2.1.8 Functional requirement 1.8</w:t>
       </w:r>
     </w:p>
     <w:p>
@@ -15100,7 +15470,7 @@
           <w:szCs w:val="24"/>
           <w:lang w:bidi="ar-SA"/>
         </w:rPr>
-        <w:t>ID: FR9</w:t>
+        <w:t>ID: FR8</w:t>
       </w:r>
     </w:p>
     <w:p>
@@ -15129,7 +15499,7 @@
           <w:szCs w:val="24"/>
           <w:lang w:bidi="ar-SA"/>
         </w:rPr>
-        <w:t>Free-text search</w:t>
+        <w:t>Personal course page</w:t>
       </w:r>
     </w:p>
     <w:p>
@@ -15221,43 +15591,7 @@
           <w:szCs w:val="24"/>
           <w:lang w:bidi="ar-SA"/>
         </w:rPr>
-        <w:t xml:space="preserve">conduct a search by providing either course name, </w:t>
-      </w:r>
-      <w:r>
-        <w:rPr>
-          <w:rFonts w:cstheme="minorHAnsi"/>
-          <w:sz w:val="24"/>
-          <w:szCs w:val="24"/>
-          <w:lang w:bidi="ar-SA"/>
-        </w:rPr>
-        <w:t>first</w:t>
-      </w:r>
-      <w:r>
-        <w:rPr>
-          <w:rFonts w:cstheme="minorHAnsi"/>
-          <w:sz w:val="24"/>
-          <w:szCs w:val="24"/>
-          <w:lang w:bidi="ar-SA"/>
-        </w:rPr>
-        <w:t xml:space="preserve"> name, </w:t>
-      </w:r>
-      <w:r>
-        <w:rPr>
-          <w:rFonts w:cstheme="minorHAnsi"/>
-          <w:sz w:val="24"/>
-          <w:szCs w:val="24"/>
-          <w:lang w:bidi="ar-SA"/>
-        </w:rPr>
-        <w:t xml:space="preserve">last </w:t>
-      </w:r>
-      <w:r>
-        <w:rPr>
-          <w:rFonts w:cstheme="minorHAnsi"/>
-          <w:sz w:val="24"/>
-          <w:szCs w:val="24"/>
-          <w:lang w:bidi="ar-SA"/>
-        </w:rPr>
-        <w:t>name or university name. The results are displayed in a list view by default.</w:t>
+        <w:t>view his/her personal courses page, sorted by universities and departments.</w:t>
       </w:r>
     </w:p>
     <w:p>
@@ -15313,7 +15647,7 @@
           <w:szCs w:val="24"/>
           <w:lang w:bidi="ar-SA"/>
         </w:rPr>
-        <w:t xml:space="preserve"> search through the free-text search.</w:t>
+        <w:t xml:space="preserve"> see his/her personal course page.</w:t>
       </w:r>
     </w:p>
     <w:p>
@@ -15378,7 +15712,7 @@
           <w:sz w:val="26"/>
           <w:szCs w:val="26"/>
         </w:rPr>
-        <w:t>3.2.1.10 Functional requirement 1.10</w:t>
+        <w:t>3.2.1.9 Functional requirement 1.9</w:t>
       </w:r>
     </w:p>
     <w:p>
@@ -15402,7 +15736,7 @@
           <w:szCs w:val="24"/>
           <w:lang w:bidi="ar-SA"/>
         </w:rPr>
-        <w:t>ID: FR10</w:t>
+        <w:t>ID: FR9</w:t>
       </w:r>
     </w:p>
     <w:p>
@@ -15431,7 +15765,7 @@
           <w:szCs w:val="24"/>
           <w:lang w:bidi="ar-SA"/>
         </w:rPr>
-        <w:t>Sorting results</w:t>
+        <w:t>Free-text search</w:t>
       </w:r>
     </w:p>
     <w:p>
@@ -15478,7 +15812,16 @@
           <w:szCs w:val="24"/>
           <w:lang w:bidi="ar-SA"/>
         </w:rPr>
-        <w:t xml:space="preserve">has conducted a search, the </w:t>
+        <w:t>is logged in</w:t>
+      </w:r>
+      <w:r>
+        <w:rPr>
+          <w:rFonts w:cstheme="minorHAnsi"/>
+          <w:sz w:val="24"/>
+          <w:szCs w:val="24"/>
+          <w:lang w:bidi="ar-SA"/>
+        </w:rPr>
+        <w:t xml:space="preserve">, then the </w:t>
       </w:r>
       <w:r>
         <w:rPr>
@@ -15505,7 +15848,52 @@
           <w:szCs w:val="24"/>
           <w:lang w:bidi="ar-SA"/>
         </w:rPr>
-        <w:t>should be able to sort the results according to the result type: teacher, student, course or university.</w:t>
+        <w:t xml:space="preserve">should be able to </w:t>
+      </w:r>
+      <w:r>
+        <w:rPr>
+          <w:rFonts w:cstheme="minorHAnsi"/>
+          <w:sz w:val="24"/>
+          <w:szCs w:val="24"/>
+          <w:lang w:bidi="ar-SA"/>
+        </w:rPr>
+        <w:t xml:space="preserve">conduct a search by providing either course name, </w:t>
+      </w:r>
+      <w:r>
+        <w:rPr>
+          <w:rFonts w:cstheme="minorHAnsi"/>
+          <w:sz w:val="24"/>
+          <w:szCs w:val="24"/>
+          <w:lang w:bidi="ar-SA"/>
+        </w:rPr>
+        <w:t>first</w:t>
+      </w:r>
+      <w:r>
+        <w:rPr>
+          <w:rFonts w:cstheme="minorHAnsi"/>
+          <w:sz w:val="24"/>
+          <w:szCs w:val="24"/>
+          <w:lang w:bidi="ar-SA"/>
+        </w:rPr>
+        <w:t xml:space="preserve"> name, </w:t>
+      </w:r>
+      <w:r>
+        <w:rPr>
+          <w:rFonts w:cstheme="minorHAnsi"/>
+          <w:sz w:val="24"/>
+          <w:szCs w:val="24"/>
+          <w:lang w:bidi="ar-SA"/>
+        </w:rPr>
+        <w:t xml:space="preserve">last </w:t>
+      </w:r>
+      <w:r>
+        <w:rPr>
+          <w:rFonts w:cstheme="minorHAnsi"/>
+          <w:sz w:val="24"/>
+          <w:szCs w:val="24"/>
+          <w:lang w:bidi="ar-SA"/>
+        </w:rPr>
+        <w:t>name or university name. The results are displayed in a list view by default.</w:t>
       </w:r>
     </w:p>
     <w:p>
@@ -15561,7 +15949,7 @@
           <w:szCs w:val="24"/>
           <w:lang w:bidi="ar-SA"/>
         </w:rPr>
-        <w:t xml:space="preserve"> sort his/her search.</w:t>
+        <w:t xml:space="preserve"> search through the free-text search.</w:t>
       </w:r>
     </w:p>
     <w:p>
@@ -15590,7 +15978,7 @@
           <w:szCs w:val="24"/>
           <w:lang w:bidi="ar-SA"/>
         </w:rPr>
-        <w:t>FR9</w:t>
+        <w:t>FR4</w:t>
       </w:r>
     </w:p>
     <w:p>
@@ -15679,6 +16067,254 @@
           <w:szCs w:val="24"/>
           <w:lang w:bidi="ar-SA"/>
         </w:rPr>
+        <w:t>Sorting results</w:t>
+      </w:r>
+    </w:p>
+    <w:p>
+      <w:pPr>
+        <w:spacing w:after="0"/>
+        <w:rPr>
+          <w:rFonts w:cstheme="minorHAnsi"/>
+          <w:sz w:val="24"/>
+          <w:szCs w:val="24"/>
+          <w:lang w:bidi="ar-SA"/>
+        </w:rPr>
+      </w:pPr>
+      <w:r>
+        <w:rPr>
+          <w:rFonts w:cstheme="minorHAnsi"/>
+          <w:sz w:val="24"/>
+          <w:szCs w:val="24"/>
+          <w:lang w:bidi="ar-SA"/>
+        </w:rPr>
+        <w:t xml:space="preserve">DESC: Given that a </w:t>
+      </w:r>
+      <w:r>
+        <w:rPr>
+          <w:rFonts w:cstheme="minorHAnsi"/>
+          <w:sz w:val="24"/>
+          <w:szCs w:val="24"/>
+          <w:lang w:bidi="ar-SA"/>
+        </w:rPr>
+        <w:t>teacher</w:t>
+      </w:r>
+      <w:r>
+        <w:rPr>
+          <w:rFonts w:cstheme="minorHAnsi"/>
+          <w:sz w:val="24"/>
+          <w:szCs w:val="24"/>
+          <w:lang w:bidi="ar-SA"/>
+        </w:rPr>
+        <w:t xml:space="preserve"> </w:t>
+      </w:r>
+      <w:r>
+        <w:rPr>
+          <w:rFonts w:cstheme="minorHAnsi"/>
+          <w:sz w:val="24"/>
+          <w:szCs w:val="24"/>
+          <w:lang w:bidi="ar-SA"/>
+        </w:rPr>
+        <w:t xml:space="preserve">has conducted a search, the </w:t>
+      </w:r>
+      <w:r>
+        <w:rPr>
+          <w:rFonts w:cstheme="minorHAnsi"/>
+          <w:sz w:val="24"/>
+          <w:szCs w:val="24"/>
+          <w:lang w:bidi="ar-SA"/>
+        </w:rPr>
+        <w:t>teacher</w:t>
+      </w:r>
+      <w:r>
+        <w:rPr>
+          <w:rFonts w:cstheme="minorHAnsi"/>
+          <w:sz w:val="24"/>
+          <w:szCs w:val="24"/>
+          <w:lang w:bidi="ar-SA"/>
+        </w:rPr>
+        <w:t xml:space="preserve"> </w:t>
+      </w:r>
+      <w:r>
+        <w:rPr>
+          <w:rFonts w:cstheme="minorHAnsi"/>
+          <w:sz w:val="24"/>
+          <w:szCs w:val="24"/>
+          <w:lang w:bidi="ar-SA"/>
+        </w:rPr>
+        <w:t>should be able to sort the results according to the result type: teacher, student, course or university.</w:t>
+      </w:r>
+    </w:p>
+    <w:p>
+      <w:pPr>
+        <w:spacing w:after="0"/>
+        <w:rPr>
+          <w:rFonts w:cstheme="minorHAnsi"/>
+          <w:sz w:val="24"/>
+          <w:szCs w:val="24"/>
+          <w:lang w:bidi="ar-SA"/>
+        </w:rPr>
+      </w:pPr>
+      <w:r>
+        <w:rPr>
+          <w:rFonts w:cstheme="minorHAnsi"/>
+          <w:sz w:val="24"/>
+          <w:szCs w:val="24"/>
+          <w:lang w:bidi="ar-SA"/>
+        </w:rPr>
+        <w:t xml:space="preserve">RAT: For a </w:t>
+      </w:r>
+      <w:r>
+        <w:rPr>
+          <w:rFonts w:cstheme="minorHAnsi"/>
+          <w:sz w:val="24"/>
+          <w:szCs w:val="24"/>
+          <w:lang w:bidi="ar-SA"/>
+        </w:rPr>
+        <w:t>teacher</w:t>
+      </w:r>
+      <w:r>
+        <w:rPr>
+          <w:rFonts w:cstheme="minorHAnsi"/>
+          <w:sz w:val="24"/>
+          <w:szCs w:val="24"/>
+          <w:lang w:bidi="ar-SA"/>
+        </w:rPr>
+        <w:t xml:space="preserve"> </w:t>
+      </w:r>
+      <w:r>
+        <w:rPr>
+          <w:rFonts w:cstheme="minorHAnsi"/>
+          <w:sz w:val="24"/>
+          <w:szCs w:val="24"/>
+          <w:lang w:bidi="ar-SA"/>
+        </w:rPr>
+        <w:t>to</w:t>
+      </w:r>
+      <w:r>
+        <w:rPr>
+          <w:rFonts w:cstheme="minorHAnsi"/>
+          <w:sz w:val="24"/>
+          <w:szCs w:val="24"/>
+          <w:lang w:bidi="ar-SA"/>
+        </w:rPr>
+        <w:t xml:space="preserve"> sort his/her search.</w:t>
+      </w:r>
+    </w:p>
+    <w:p>
+      <w:pPr>
+        <w:spacing w:after="0"/>
+        <w:rPr>
+          <w:rFonts w:cstheme="minorHAnsi"/>
+          <w:sz w:val="24"/>
+          <w:szCs w:val="24"/>
+          <w:lang w:bidi="ar-SA"/>
+        </w:rPr>
+      </w:pPr>
+      <w:r>
+        <w:rPr>
+          <w:rFonts w:cstheme="minorHAnsi"/>
+          <w:sz w:val="24"/>
+          <w:szCs w:val="24"/>
+          <w:lang w:bidi="ar-SA"/>
+        </w:rPr>
+        <w:t xml:space="preserve">DEP: </w:t>
+      </w:r>
+      <w:r>
+        <w:rPr>
+          <w:rFonts w:cstheme="minorHAnsi"/>
+          <w:sz w:val="24"/>
+          <w:szCs w:val="24"/>
+          <w:lang w:bidi="ar-SA"/>
+        </w:rPr>
+        <w:t>FR9</w:t>
+      </w:r>
+    </w:p>
+    <w:p>
+      <w:pPr>
+        <w:spacing w:after="0"/>
+        <w:rPr>
+          <w:rFonts w:cstheme="minorHAnsi"/>
+          <w:sz w:val="24"/>
+          <w:szCs w:val="24"/>
+          <w:lang w:bidi="ar-SA"/>
+        </w:rPr>
+      </w:pPr>
+    </w:p>
+    <w:p>
+      <w:pPr>
+        <w:rPr>
+          <w:rFonts w:cstheme="minorHAnsi"/>
+          <w:b/>
+          <w:bCs/>
+          <w:noProof/>
+          <w:color w:val="4472C4" w:themeColor="accent1"/>
+          <w:sz w:val="26"/>
+          <w:szCs w:val="26"/>
+        </w:rPr>
+      </w:pPr>
+      <w:r>
+        <w:rPr>
+          <w:rFonts w:cstheme="minorHAnsi"/>
+          <w:b/>
+          <w:bCs/>
+          <w:noProof/>
+          <w:color w:val="4472C4" w:themeColor="accent1"/>
+          <w:sz w:val="26"/>
+          <w:szCs w:val="26"/>
+        </w:rPr>
+        <w:t>3.2.1.10 Functional requirement 1.10</w:t>
+      </w:r>
+    </w:p>
+    <w:p>
+      <w:pPr>
+        <w:spacing w:after="0"/>
+        <w:rPr>
+          <w:rFonts w:cstheme="minorHAnsi"/>
+          <w:b/>
+          <w:bCs/>
+          <w:sz w:val="24"/>
+          <w:szCs w:val="24"/>
+          <w:lang w:bidi="ar-SA"/>
+        </w:rPr>
+      </w:pPr>
+      <w:r>
+        <w:rPr>
+          <w:rFonts w:cstheme="minorHAnsi"/>
+          <w:b/>
+          <w:bCs/>
+          <w:sz w:val="24"/>
+          <w:szCs w:val="24"/>
+          <w:lang w:bidi="ar-SA"/>
+        </w:rPr>
+        <w:t>ID: FR10</w:t>
+      </w:r>
+    </w:p>
+    <w:p>
+      <w:pPr>
+        <w:spacing w:after="0"/>
+        <w:rPr>
+          <w:rFonts w:cstheme="minorHAnsi"/>
+          <w:sz w:val="24"/>
+          <w:szCs w:val="24"/>
+          <w:lang w:bidi="ar-SA"/>
+        </w:rPr>
+      </w:pPr>
+      <w:r>
+        <w:rPr>
+          <w:rFonts w:cstheme="minorHAnsi"/>
+          <w:sz w:val="24"/>
+          <w:szCs w:val="24"/>
+          <w:lang w:bidi="ar-SA"/>
+        </w:rPr>
+        <w:t xml:space="preserve">TITLE: </w:t>
+      </w:r>
+      <w:r>
+        <w:rPr>
+          <w:rFonts w:cstheme="minorHAnsi"/>
+          <w:sz w:val="24"/>
+          <w:szCs w:val="24"/>
+          <w:lang w:bidi="ar-SA"/>
+        </w:rPr>
         <w:t>Filtering results</w:t>
       </w:r>
     </w:p>
@@ -15850,6 +16486,595 @@
           <w:lang w:bidi="ar-SA"/>
         </w:rPr>
         <w:t>FR9</w:t>
+      </w:r>
+    </w:p>
+    <w:p>
+      <w:pPr>
+        <w:spacing w:after="0"/>
+        <w:rPr>
+          <w:rFonts w:cstheme="minorHAnsi"/>
+          <w:b/>
+          <w:bCs/>
+          <w:sz w:val="24"/>
+          <w:szCs w:val="24"/>
+        </w:rPr>
+      </w:pPr>
+    </w:p>
+    <w:p>
+      <w:pPr>
+        <w:rPr>
+          <w:rFonts w:cstheme="minorHAnsi"/>
+          <w:b/>
+          <w:bCs/>
+          <w:sz w:val="24"/>
+          <w:szCs w:val="24"/>
+        </w:rPr>
+      </w:pPr>
+      <w:r>
+        <w:rPr>
+          <w:rFonts w:cstheme="minorHAnsi"/>
+          <w:b/>
+          <w:bCs/>
+          <w:sz w:val="24"/>
+          <w:szCs w:val="24"/>
+        </w:rPr>
+        <w:br w:type="page"/>
+      </w:r>
+    </w:p>
+    <w:p>
+      <w:pPr>
+        <w:rPr>
+          <w:rFonts w:cstheme="minorHAnsi"/>
+          <w:b/>
+          <w:bCs/>
+          <w:noProof/>
+          <w:color w:val="4472C4" w:themeColor="accent1"/>
+          <w:sz w:val="26"/>
+          <w:szCs w:val="26"/>
+        </w:rPr>
+      </w:pPr>
+      <w:r>
+        <w:rPr>
+          <w:rFonts w:cstheme="minorHAnsi"/>
+          <w:b/>
+          <w:bCs/>
+          <w:noProof/>
+          <w:color w:val="4472C4" w:themeColor="accent1"/>
+          <w:sz w:val="26"/>
+          <w:szCs w:val="26"/>
+        </w:rPr>
+        <w:lastRenderedPageBreak/>
+        <w:t>3.</w:t>
+      </w:r>
+      <w:r>
+        <w:rPr>
+          <w:rFonts w:cstheme="minorHAnsi"/>
+          <w:b/>
+          <w:bCs/>
+          <w:noProof/>
+          <w:color w:val="4472C4" w:themeColor="accent1"/>
+          <w:sz w:val="26"/>
+          <w:szCs w:val="26"/>
+        </w:rPr>
+        <w:t>2.1.11 Functional requirement 1.11</w:t>
+      </w:r>
+    </w:p>
+    <w:p>
+      <w:pPr>
+        <w:spacing w:after="0"/>
+        <w:rPr>
+          <w:rFonts w:cstheme="minorHAnsi"/>
+          <w:b/>
+          <w:bCs/>
+          <w:sz w:val="24"/>
+          <w:szCs w:val="24"/>
+          <w:lang w:bidi="ar-SA"/>
+        </w:rPr>
+      </w:pPr>
+      <w:r>
+        <w:rPr>
+          <w:rFonts w:cstheme="minorHAnsi"/>
+          <w:b/>
+          <w:bCs/>
+          <w:sz w:val="24"/>
+          <w:szCs w:val="24"/>
+          <w:lang w:bidi="ar-SA"/>
+        </w:rPr>
+        <w:t>ID: FR11</w:t>
+      </w:r>
+    </w:p>
+    <w:p>
+      <w:pPr>
+        <w:spacing w:after="0"/>
+        <w:rPr>
+          <w:rFonts w:cstheme="minorHAnsi"/>
+          <w:sz w:val="24"/>
+          <w:szCs w:val="24"/>
+          <w:lang w:bidi="ar-SA"/>
+        </w:rPr>
+      </w:pPr>
+      <w:r>
+        <w:rPr>
+          <w:rFonts w:cstheme="minorHAnsi"/>
+          <w:sz w:val="24"/>
+          <w:szCs w:val="24"/>
+          <w:lang w:bidi="ar-SA"/>
+        </w:rPr>
+        <w:t xml:space="preserve">TITLE: </w:t>
+      </w:r>
+      <w:r>
+        <w:rPr>
+          <w:rFonts w:cstheme="minorHAnsi"/>
+          <w:sz w:val="24"/>
+          <w:szCs w:val="24"/>
+          <w:lang w:bidi="ar-SA"/>
+        </w:rPr>
+        <w:t xml:space="preserve">Personal </w:t>
+      </w:r>
+      <w:r>
+        <w:rPr>
+          <w:rFonts w:cstheme="minorHAnsi"/>
+          <w:sz w:val="24"/>
+          <w:szCs w:val="24"/>
+          <w:lang w:bidi="ar-SA"/>
+        </w:rPr>
+        <w:t xml:space="preserve">students list </w:t>
+      </w:r>
+      <w:r>
+        <w:rPr>
+          <w:rFonts w:cstheme="minorHAnsi"/>
+          <w:sz w:val="24"/>
+          <w:szCs w:val="24"/>
+          <w:lang w:bidi="ar-SA"/>
+        </w:rPr>
+        <w:t>page</w:t>
+      </w:r>
+    </w:p>
+    <w:p>
+      <w:pPr>
+        <w:spacing w:after="0"/>
+        <w:rPr>
+          <w:rFonts w:cstheme="minorHAnsi"/>
+          <w:sz w:val="24"/>
+          <w:szCs w:val="24"/>
+          <w:lang w:bidi="ar-SA"/>
+        </w:rPr>
+      </w:pPr>
+      <w:r>
+        <w:rPr>
+          <w:rFonts w:cstheme="minorHAnsi"/>
+          <w:sz w:val="24"/>
+          <w:szCs w:val="24"/>
+          <w:lang w:bidi="ar-SA"/>
+        </w:rPr>
+        <w:t xml:space="preserve">DESC: Given that a </w:t>
+      </w:r>
+      <w:r>
+        <w:rPr>
+          <w:rFonts w:cstheme="minorHAnsi"/>
+          <w:sz w:val="24"/>
+          <w:szCs w:val="24"/>
+          <w:lang w:bidi="ar-SA"/>
+        </w:rPr>
+        <w:t xml:space="preserve">teacher </w:t>
+      </w:r>
+      <w:r>
+        <w:rPr>
+          <w:rFonts w:cstheme="minorHAnsi"/>
+          <w:sz w:val="24"/>
+          <w:szCs w:val="24"/>
+          <w:lang w:bidi="ar-SA"/>
+        </w:rPr>
+        <w:t>is logged in</w:t>
+      </w:r>
+      <w:r>
+        <w:rPr>
+          <w:rFonts w:cstheme="minorHAnsi"/>
+          <w:sz w:val="24"/>
+          <w:szCs w:val="24"/>
+          <w:lang w:bidi="ar-SA"/>
+        </w:rPr>
+        <w:t xml:space="preserve">, then the </w:t>
+      </w:r>
+      <w:r>
+        <w:rPr>
+          <w:rFonts w:cstheme="minorHAnsi"/>
+          <w:sz w:val="24"/>
+          <w:szCs w:val="24"/>
+          <w:lang w:bidi="ar-SA"/>
+        </w:rPr>
+        <w:t xml:space="preserve">teacher </w:t>
+      </w:r>
+      <w:r>
+        <w:rPr>
+          <w:rFonts w:cstheme="minorHAnsi"/>
+          <w:sz w:val="24"/>
+          <w:szCs w:val="24"/>
+          <w:lang w:bidi="ar-SA"/>
+        </w:rPr>
+        <w:t xml:space="preserve">should be able to </w:t>
+      </w:r>
+      <w:r>
+        <w:rPr>
+          <w:rFonts w:cstheme="minorHAnsi"/>
+          <w:sz w:val="24"/>
+          <w:szCs w:val="24"/>
+          <w:lang w:bidi="ar-SA"/>
+        </w:rPr>
+        <w:t xml:space="preserve">view his/her personal </w:t>
+      </w:r>
+      <w:r>
+        <w:rPr>
+          <w:rFonts w:cstheme="minorHAnsi"/>
+          <w:sz w:val="24"/>
+          <w:szCs w:val="24"/>
+          <w:lang w:bidi="ar-SA"/>
+        </w:rPr>
+        <w:t xml:space="preserve">students list </w:t>
+      </w:r>
+      <w:r>
+        <w:rPr>
+          <w:rFonts w:cstheme="minorHAnsi"/>
+          <w:sz w:val="24"/>
+          <w:szCs w:val="24"/>
+          <w:lang w:bidi="ar-SA"/>
+        </w:rPr>
+        <w:t>page, sorted by course.</w:t>
+      </w:r>
+    </w:p>
+    <w:p>
+      <w:pPr>
+        <w:spacing w:after="0"/>
+        <w:rPr>
+          <w:rFonts w:cstheme="minorHAnsi"/>
+          <w:sz w:val="24"/>
+          <w:szCs w:val="24"/>
+          <w:lang w:bidi="ar-SA"/>
+        </w:rPr>
+      </w:pPr>
+      <w:r>
+        <w:rPr>
+          <w:rFonts w:cstheme="minorHAnsi"/>
+          <w:sz w:val="24"/>
+          <w:szCs w:val="24"/>
+          <w:lang w:bidi="ar-SA"/>
+        </w:rPr>
+        <w:t xml:space="preserve">RAT: For a </w:t>
+      </w:r>
+      <w:r>
+        <w:rPr>
+          <w:rFonts w:cstheme="minorHAnsi"/>
+          <w:sz w:val="24"/>
+          <w:szCs w:val="24"/>
+          <w:lang w:bidi="ar-SA"/>
+        </w:rPr>
+        <w:t xml:space="preserve">teacher </w:t>
+      </w:r>
+      <w:r>
+        <w:rPr>
+          <w:rFonts w:cstheme="minorHAnsi"/>
+          <w:sz w:val="24"/>
+          <w:szCs w:val="24"/>
+          <w:lang w:bidi="ar-SA"/>
+        </w:rPr>
+        <w:t>to</w:t>
+      </w:r>
+      <w:r>
+        <w:rPr>
+          <w:rFonts w:cstheme="minorHAnsi"/>
+          <w:sz w:val="24"/>
+          <w:szCs w:val="24"/>
+          <w:lang w:bidi="ar-SA"/>
+        </w:rPr>
+        <w:t xml:space="preserve"> see his/her personal </w:t>
+      </w:r>
+      <w:r>
+        <w:rPr>
+          <w:rFonts w:cstheme="minorHAnsi"/>
+          <w:sz w:val="24"/>
+          <w:szCs w:val="24"/>
+          <w:lang w:bidi="ar-SA"/>
+        </w:rPr>
+        <w:t xml:space="preserve">students list </w:t>
+      </w:r>
+      <w:r>
+        <w:rPr>
+          <w:rFonts w:cstheme="minorHAnsi"/>
+          <w:sz w:val="24"/>
+          <w:szCs w:val="24"/>
+          <w:lang w:bidi="ar-SA"/>
+        </w:rPr>
+        <w:t>page.</w:t>
+      </w:r>
+    </w:p>
+    <w:p>
+      <w:pPr>
+        <w:spacing w:after="0"/>
+        <w:rPr>
+          <w:rFonts w:cstheme="minorHAnsi"/>
+          <w:sz w:val="24"/>
+          <w:szCs w:val="24"/>
+          <w:lang w:bidi="ar-SA"/>
+        </w:rPr>
+      </w:pPr>
+      <w:r>
+        <w:rPr>
+          <w:rFonts w:cstheme="minorHAnsi"/>
+          <w:sz w:val="24"/>
+          <w:szCs w:val="24"/>
+          <w:lang w:bidi="ar-SA"/>
+        </w:rPr>
+        <w:t xml:space="preserve">DEP: </w:t>
+      </w:r>
+      <w:r>
+        <w:rPr>
+          <w:rFonts w:cstheme="minorHAnsi"/>
+          <w:sz w:val="24"/>
+          <w:szCs w:val="24"/>
+          <w:lang w:bidi="ar-SA"/>
+        </w:rPr>
+        <w:t>FR4</w:t>
+      </w:r>
+    </w:p>
+    <w:p>
+      <w:pPr>
+        <w:spacing w:after="0"/>
+        <w:rPr>
+          <w:rFonts w:cstheme="minorHAnsi"/>
+          <w:b/>
+          <w:bCs/>
+          <w:sz w:val="24"/>
+          <w:szCs w:val="24"/>
+        </w:rPr>
+      </w:pPr>
+    </w:p>
+    <w:p>
+      <w:pPr>
+        <w:rPr>
+          <w:rFonts w:cstheme="minorHAnsi"/>
+          <w:b/>
+          <w:bCs/>
+          <w:noProof/>
+          <w:color w:val="4472C4" w:themeColor="accent1"/>
+          <w:sz w:val="26"/>
+          <w:szCs w:val="26"/>
+        </w:rPr>
+      </w:pPr>
+      <w:r>
+        <w:rPr>
+          <w:rFonts w:cstheme="minorHAnsi"/>
+          <w:b/>
+          <w:bCs/>
+          <w:noProof/>
+          <w:color w:val="4472C4" w:themeColor="accent1"/>
+          <w:sz w:val="26"/>
+          <w:szCs w:val="26"/>
+        </w:rPr>
+        <w:t>3.</w:t>
+      </w:r>
+      <w:r>
+        <w:rPr>
+          <w:rFonts w:cstheme="minorHAnsi"/>
+          <w:b/>
+          <w:bCs/>
+          <w:noProof/>
+          <w:color w:val="4472C4" w:themeColor="accent1"/>
+          <w:sz w:val="26"/>
+          <w:szCs w:val="26"/>
+        </w:rPr>
+        <w:t>2.1.12 Functional requirement 1.12</w:t>
+      </w:r>
+    </w:p>
+    <w:p>
+      <w:pPr>
+        <w:spacing w:after="0"/>
+        <w:rPr>
+          <w:rFonts w:cstheme="minorHAnsi"/>
+          <w:b/>
+          <w:bCs/>
+          <w:sz w:val="24"/>
+          <w:szCs w:val="24"/>
+          <w:lang w:bidi="ar-SA"/>
+        </w:rPr>
+      </w:pPr>
+      <w:r>
+        <w:rPr>
+          <w:rFonts w:cstheme="minorHAnsi"/>
+          <w:b/>
+          <w:bCs/>
+          <w:sz w:val="24"/>
+          <w:szCs w:val="24"/>
+          <w:lang w:bidi="ar-SA"/>
+        </w:rPr>
+        <w:t>ID: FR12</w:t>
+      </w:r>
+    </w:p>
+    <w:p>
+      <w:pPr>
+        <w:spacing w:after="0"/>
+        <w:rPr>
+          <w:rFonts w:cstheme="minorHAnsi"/>
+          <w:sz w:val="24"/>
+          <w:szCs w:val="24"/>
+          <w:lang w:bidi="ar-SA"/>
+        </w:rPr>
+      </w:pPr>
+      <w:r>
+        <w:rPr>
+          <w:rFonts w:cstheme="minorHAnsi"/>
+          <w:sz w:val="24"/>
+          <w:szCs w:val="24"/>
+          <w:lang w:bidi="ar-SA"/>
+        </w:rPr>
+        <w:t xml:space="preserve">TITLE: </w:t>
+      </w:r>
+      <w:r>
+        <w:rPr>
+          <w:rFonts w:cstheme="minorHAnsi"/>
+          <w:sz w:val="24"/>
+          <w:szCs w:val="24"/>
+          <w:lang w:bidi="ar-SA"/>
+        </w:rPr>
+        <w:t>Message all students in course</w:t>
+      </w:r>
+    </w:p>
+    <w:p>
+      <w:pPr>
+        <w:spacing w:after="0"/>
+        <w:rPr>
+          <w:rFonts w:cstheme="minorHAnsi"/>
+          <w:sz w:val="24"/>
+          <w:szCs w:val="24"/>
+          <w:lang w:bidi="ar-SA"/>
+        </w:rPr>
+      </w:pPr>
+      <w:r>
+        <w:rPr>
+          <w:rFonts w:cstheme="minorHAnsi"/>
+          <w:sz w:val="24"/>
+          <w:szCs w:val="24"/>
+          <w:lang w:bidi="ar-SA"/>
+        </w:rPr>
+        <w:t xml:space="preserve">DESC: Given that a </w:t>
+      </w:r>
+      <w:r>
+        <w:rPr>
+          <w:rFonts w:cstheme="minorHAnsi"/>
+          <w:sz w:val="24"/>
+          <w:szCs w:val="24"/>
+          <w:lang w:bidi="ar-SA"/>
+        </w:rPr>
+        <w:t>teacher is logged in</w:t>
+      </w:r>
+      <w:r>
+        <w:rPr>
+          <w:rFonts w:cstheme="minorHAnsi"/>
+          <w:sz w:val="24"/>
+          <w:szCs w:val="24"/>
+          <w:lang w:bidi="ar-SA"/>
+        </w:rPr>
+        <w:t xml:space="preserve">, then the </w:t>
+      </w:r>
+      <w:r>
+        <w:rPr>
+          <w:rFonts w:cstheme="minorHAnsi"/>
+          <w:sz w:val="24"/>
+          <w:szCs w:val="24"/>
+          <w:lang w:bidi="ar-SA"/>
+        </w:rPr>
+        <w:t xml:space="preserve">teacher </w:t>
+      </w:r>
+      <w:r>
+        <w:rPr>
+          <w:rFonts w:cstheme="minorHAnsi"/>
+          <w:sz w:val="24"/>
+          <w:szCs w:val="24"/>
+          <w:lang w:bidi="ar-SA"/>
+        </w:rPr>
+        <w:t xml:space="preserve">should be able to </w:t>
+      </w:r>
+      <w:r>
+        <w:rPr>
+          <w:rFonts w:cstheme="minorHAnsi"/>
+          <w:sz w:val="24"/>
+          <w:szCs w:val="24"/>
+          <w:lang w:bidi="ar-SA"/>
+        </w:rPr>
+        <w:t>broadcast a message to all of his/her students in a selected course.</w:t>
+      </w:r>
+    </w:p>
+    <w:p>
+      <w:pPr>
+        <w:spacing w:after="0"/>
+        <w:rPr>
+          <w:rFonts w:cstheme="minorHAnsi"/>
+          <w:sz w:val="24"/>
+          <w:szCs w:val="24"/>
+          <w:lang w:bidi="ar-SA"/>
+        </w:rPr>
+      </w:pPr>
+      <w:r>
+        <w:rPr>
+          <w:rFonts w:cstheme="minorHAnsi"/>
+          <w:sz w:val="24"/>
+          <w:szCs w:val="24"/>
+          <w:lang w:bidi="ar-SA"/>
+        </w:rPr>
+        <w:t xml:space="preserve">RAT: For a </w:t>
+      </w:r>
+      <w:r>
+        <w:rPr>
+          <w:rFonts w:cstheme="minorHAnsi"/>
+          <w:sz w:val="24"/>
+          <w:szCs w:val="24"/>
+          <w:lang w:bidi="ar-SA"/>
+        </w:rPr>
+        <w:t xml:space="preserve">teacher </w:t>
+      </w:r>
+      <w:r>
+        <w:rPr>
+          <w:rFonts w:cstheme="minorHAnsi"/>
+          <w:sz w:val="24"/>
+          <w:szCs w:val="24"/>
+          <w:lang w:bidi="ar-SA"/>
+        </w:rPr>
+        <w:t>to</w:t>
+      </w:r>
+      <w:r>
+        <w:rPr>
+          <w:rFonts w:cstheme="minorHAnsi"/>
+          <w:sz w:val="24"/>
+          <w:szCs w:val="24"/>
+          <w:lang w:bidi="ar-SA"/>
+        </w:rPr>
+        <w:t xml:space="preserve"> </w:t>
+      </w:r>
+      <w:r>
+        <w:rPr>
+          <w:rFonts w:cstheme="minorHAnsi"/>
+          <w:sz w:val="24"/>
+          <w:szCs w:val="24"/>
+          <w:lang w:bidi="ar-SA"/>
+        </w:rPr>
+        <w:t>broadcast a message to his/her students in a certain course</w:t>
+      </w:r>
+      <w:r>
+        <w:rPr>
+          <w:rFonts w:cstheme="minorHAnsi"/>
+          <w:sz w:val="24"/>
+          <w:szCs w:val="24"/>
+          <w:lang w:bidi="ar-SA"/>
+        </w:rPr>
+        <w:t>.</w:t>
+      </w:r>
+    </w:p>
+    <w:p>
+      <w:pPr>
+        <w:spacing w:after="0"/>
+        <w:rPr>
+          <w:rFonts w:cstheme="minorHAnsi"/>
+          <w:sz w:val="24"/>
+          <w:szCs w:val="24"/>
+          <w:lang w:bidi="ar-SA"/>
+        </w:rPr>
+      </w:pPr>
+      <w:r>
+        <w:rPr>
+          <w:rFonts w:cstheme="minorHAnsi"/>
+          <w:sz w:val="24"/>
+          <w:szCs w:val="24"/>
+          <w:lang w:bidi="ar-SA"/>
+        </w:rPr>
+        <w:t xml:space="preserve">DEP: </w:t>
+      </w:r>
+      <w:r>
+        <w:rPr>
+          <w:rFonts w:cstheme="minorHAnsi"/>
+          <w:sz w:val="24"/>
+          <w:szCs w:val="24"/>
+          <w:lang w:bidi="ar-SA"/>
+        </w:rPr>
+        <w:t>FR4</w:t>
       </w:r>
     </w:p>
     <w:p>
@@ -18295,7 +19520,7 @@
 </file>
 
 <file path=customXml/itemProps1.xml><?xml version="1.0" encoding="utf-8"?>
-<ds:datastoreItem xmlns:ds="http://schemas.openxmlformats.org/officeDocument/2006/customXml" ds:itemID="{8C9EEC58-ACBB-4DD0-96FE-DF100CFF0FB1}">
+<ds:datastoreItem xmlns:ds="http://schemas.openxmlformats.org/officeDocument/2006/customXml" ds:itemID="{5EB88B3C-07B7-4061-841F-269AA4636EBF}">
   <ds:schemaRefs>
     <ds:schemaRef ds:uri="http://schemas.openxmlformats.org/officeDocument/2006/bibliography"/>
   </ds:schemaRefs>

</xml_diff>

<commit_message>
- Addressed most of Eran's notes in the requirements specification doc
</commit_message>
<xml_diff>
--- a/Requirements Specification.docx
+++ b/Requirements Specification.docx
@@ -1,6 +1,6 @@
 
 <file path=word/document.xml><?xml version="1.0" encoding="utf-8"?>
-<w:document xmlns:wpc="http://schemas.microsoft.com/office/word/2010/wordprocessingCanvas" xmlns:mo="http://schemas.microsoft.com/office/mac/office/2008/main" xmlns:mc="http://schemas.openxmlformats.org/markup-compatibility/2006" xmlns:mv="urn:schemas-microsoft-com:mac:vml" xmlns:o="urn:schemas-microsoft-com:office:office" xmlns:r="http://schemas.openxmlformats.org/officeDocument/2006/relationships" xmlns:m="http://schemas.openxmlformats.org/officeDocument/2006/math" xmlns:v="urn:schemas-microsoft-com:vml" xmlns:wp14="http://schemas.microsoft.com/office/word/2010/wordprocessingDrawing" xmlns:wp="http://schemas.openxmlformats.org/drawingml/2006/wordprocessingDrawing" xmlns:w10="urn:schemas-microsoft-com:office:word" xmlns:w="http://schemas.openxmlformats.org/wordprocessingml/2006/main" xmlns:w14="http://schemas.microsoft.com/office/word/2010/wordml" xmlns:w15="http://schemas.microsoft.com/office/word/2012/wordml" xmlns:wpg="http://schemas.microsoft.com/office/word/2010/wordprocessingGroup" xmlns:wpi="http://schemas.microsoft.com/office/word/2010/wordprocessingInk" xmlns:wne="http://schemas.microsoft.com/office/word/2006/wordml" xmlns:wps="http://schemas.microsoft.com/office/word/2010/wordprocessingShape" mc:Ignorable="w14 w15 wp14">
+<w:document xmlns:wpc="http://schemas.microsoft.com/office/word/2010/wordprocessingCanvas" xmlns:cx="http://schemas.microsoft.com/office/drawing/2014/chartex" xmlns:cx1="http://schemas.microsoft.com/office/drawing/2015/9/8/chartex" xmlns:cx2="http://schemas.microsoft.com/office/drawing/2015/10/21/chartex" xmlns:cx3="http://schemas.microsoft.com/office/drawing/2016/5/9/chartex" xmlns:cx4="http://schemas.microsoft.com/office/drawing/2016/5/10/chartex" xmlns:cx5="http://schemas.microsoft.com/office/drawing/2016/5/11/chartex" xmlns:cx6="http://schemas.microsoft.com/office/drawing/2016/5/12/chartex" xmlns:cx7="http://schemas.microsoft.com/office/drawing/2016/5/13/chartex" xmlns:cx8="http://schemas.microsoft.com/office/drawing/2016/5/14/chartex" xmlns:mc="http://schemas.openxmlformats.org/markup-compatibility/2006" xmlns:aink="http://schemas.microsoft.com/office/drawing/2016/ink" xmlns:am3d="http://schemas.microsoft.com/office/drawing/2017/model3d" xmlns:o="urn:schemas-microsoft-com:office:office" xmlns:r="http://schemas.openxmlformats.org/officeDocument/2006/relationships" xmlns:m="http://schemas.openxmlformats.org/officeDocument/2006/math" xmlns:v="urn:schemas-microsoft-com:vml" xmlns:wp14="http://schemas.microsoft.com/office/word/2010/wordprocessingDrawing" xmlns:wp="http://schemas.openxmlformats.org/drawingml/2006/wordprocessingDrawing" xmlns:w10="urn:schemas-microsoft-com:office:word" xmlns:w="http://schemas.openxmlformats.org/wordprocessingml/2006/main" xmlns:w14="http://schemas.microsoft.com/office/word/2010/wordml" xmlns:w15="http://schemas.microsoft.com/office/word/2012/wordml" xmlns:w16cid="http://schemas.microsoft.com/office/word/2016/wordml/cid" xmlns:w16se="http://schemas.microsoft.com/office/word/2015/wordml/symex" xmlns:wpg="http://schemas.microsoft.com/office/word/2010/wordprocessingGroup" xmlns:wpi="http://schemas.microsoft.com/office/word/2010/wordprocessingInk" xmlns:wne="http://schemas.microsoft.com/office/word/2006/wordml" xmlns:wps="http://schemas.microsoft.com/office/word/2010/wordprocessingShape" mc:Ignorable="w14 w15 w16se w16cid wp14">
   <w:body>
     <w:p>
       <w:pPr>
@@ -33,138 +33,130 @@
           <w:szCs w:val="36"/>
         </w:rPr>
       </w:pPr>
-      <w:proofErr w:type="spellStart"/>
       <w:r>
         <w:rPr>
           <w:sz w:val="36"/>
           <w:szCs w:val="36"/>
         </w:rPr>
-        <w:t>Damir</w:t>
-      </w:r>
-      <w:proofErr w:type="spellEnd"/>
-      <w:r>
+        <w:t>Damir Bar,</w:t>
+      </w:r>
+    </w:p>
+    <w:p>
+      <w:pPr>
         <w:rPr>
           <w:sz w:val="36"/>
           <w:szCs w:val="36"/>
         </w:rPr>
-        <w:t xml:space="preserve"> Bar,</w:t>
-      </w:r>
-    </w:p>
-    <w:p>
-      <w:pPr>
+      </w:pPr>
+      <w:r>
         <w:rPr>
           <w:sz w:val="36"/>
           <w:szCs w:val="36"/>
         </w:rPr>
-      </w:pPr>
+        <w:t xml:space="preserve">Dima </w:t>
+      </w:r>
+      <w:proofErr w:type="spellStart"/>
       <w:r>
         <w:rPr>
           <w:sz w:val="36"/>
           <w:szCs w:val="36"/>
         </w:rPr>
-        <w:t xml:space="preserve">Dima </w:t>
-      </w:r>
-      <w:proofErr w:type="spellStart"/>
+        <w:t>Volgin</w:t>
+      </w:r>
+      <w:proofErr w:type="spellEnd"/>
       <w:r>
         <w:rPr>
           <w:sz w:val="36"/>
           <w:szCs w:val="36"/>
         </w:rPr>
-        <w:t>Volgin</w:t>
-      </w:r>
-      <w:proofErr w:type="spellEnd"/>
-      <w:r>
+        <w:t>,</w:t>
+      </w:r>
+    </w:p>
+    <w:p>
+      <w:pPr>
         <w:rPr>
           <w:sz w:val="36"/>
           <w:szCs w:val="36"/>
         </w:rPr>
-        <w:t>,</w:t>
-      </w:r>
-    </w:p>
-    <w:p>
-      <w:pPr>
+      </w:pPr>
+      <w:proofErr w:type="spellStart"/>
+      <w:r>
         <w:rPr>
           <w:sz w:val="36"/>
           <w:szCs w:val="36"/>
         </w:rPr>
-      </w:pPr>
-      <w:proofErr w:type="spellStart"/>
+        <w:t>Eran</w:t>
+      </w:r>
+      <w:proofErr w:type="spellEnd"/>
       <w:r>
         <w:rPr>
           <w:sz w:val="36"/>
           <w:szCs w:val="36"/>
         </w:rPr>
-        <w:t>Eran</w:t>
-      </w:r>
-      <w:proofErr w:type="spellEnd"/>
+        <w:t xml:space="preserve"> </w:t>
+      </w:r>
+      <w:proofErr w:type="spellStart"/>
       <w:r>
         <w:rPr>
           <w:sz w:val="36"/>
           <w:szCs w:val="36"/>
         </w:rPr>
-        <w:t xml:space="preserve"> </w:t>
-      </w:r>
-      <w:proofErr w:type="spellStart"/>
+        <w:t>Sterman</w:t>
+      </w:r>
+      <w:proofErr w:type="spellEnd"/>
       <w:r>
         <w:rPr>
           <w:sz w:val="36"/>
           <w:szCs w:val="36"/>
         </w:rPr>
-        <w:t>Sterman</w:t>
-      </w:r>
-      <w:proofErr w:type="spellEnd"/>
-      <w:r>
+        <w:t>,</w:t>
+      </w:r>
+    </w:p>
+    <w:p>
+      <w:pPr>
         <w:rPr>
           <w:sz w:val="36"/>
           <w:szCs w:val="36"/>
         </w:rPr>
-        <w:t>,</w:t>
-      </w:r>
-    </w:p>
-    <w:p>
-      <w:pPr>
+      </w:pPr>
+      <w:r>
         <w:rPr>
           <w:sz w:val="36"/>
           <w:szCs w:val="36"/>
         </w:rPr>
-      </w:pPr>
-      <w:r>
+        <w:t>Shay Cohen,</w:t>
+      </w:r>
+    </w:p>
+    <w:p>
+      <w:pPr>
         <w:rPr>
           <w:sz w:val="36"/>
           <w:szCs w:val="36"/>
         </w:rPr>
-        <w:t>Shay Cohen,</w:t>
-      </w:r>
-    </w:p>
-    <w:p>
-      <w:pPr>
+      </w:pPr>
+      <w:proofErr w:type="spellStart"/>
+      <w:r>
         <w:rPr>
           <w:sz w:val="36"/>
           <w:szCs w:val="36"/>
         </w:rPr>
-      </w:pPr>
-      <w:proofErr w:type="spellStart"/>
+        <w:t>Sefi</w:t>
+      </w:r>
+      <w:proofErr w:type="spellEnd"/>
       <w:r>
         <w:rPr>
           <w:sz w:val="36"/>
           <w:szCs w:val="36"/>
         </w:rPr>
-        <w:t>Sefi</w:t>
-      </w:r>
-      <w:proofErr w:type="spellEnd"/>
+        <w:t xml:space="preserve"> </w:t>
+      </w:r>
+      <w:commentRangeStart w:id="0"/>
+      <w:commentRangeStart w:id="1"/>
       <w:r>
         <w:rPr>
           <w:sz w:val="36"/>
           <w:szCs w:val="36"/>
         </w:rPr>
-        <w:t xml:space="preserve"> </w:t>
-      </w:r>
-      <w:commentRangeStart w:id="0"/>
-      <w:r>
-        <w:rPr>
-          <w:sz w:val="36"/>
-          <w:szCs w:val="36"/>
-        </w:rPr>
         <w:t>Shalom</w:t>
       </w:r>
       <w:commentRangeEnd w:id="0"/>
@@ -174,12 +166,12 @@
         </w:rPr>
         <w:commentReference w:id="0"/>
       </w:r>
-      <w:r>
-        <w:rPr>
-          <w:sz w:val="36"/>
-          <w:szCs w:val="36"/>
-        </w:rPr>
-        <w:t>,</w:t>
+      <w:commentRangeEnd w:id="1"/>
+      <w:r>
+        <w:rPr>
+          <w:rStyle w:val="CommentReference"/>
+        </w:rPr>
+        <w:commentReference w:id="1"/>
       </w:r>
     </w:p>
     <w:p>
@@ -1614,7 +1606,16 @@
           <w:szCs w:val="26"/>
         </w:rPr>
       </w:pPr>
+      <w:r>
+        <w:rPr>
+          <w:rFonts w:ascii="Calibri" w:hAnsi="Calibri"/>
+          <w:sz w:val="26"/>
+          <w:szCs w:val="26"/>
+        </w:rPr>
+        <w:t>T</w:t>
+      </w:r>
       <w:commentRangeStart w:id="5"/>
+      <w:commentRangeStart w:id="6"/>
       <w:r>
         <w:rPr>
           <w:rFonts w:ascii="Calibri" w:hAnsi="Calibri"/>
@@ -1629,6 +1630,13 @@
           <w:rStyle w:val="CommentReference"/>
         </w:rPr>
         <w:commentReference w:id="5"/>
+      </w:r>
+      <w:commentRangeEnd w:id="6"/>
+      <w:r>
+        <w:rPr>
+          <w:rStyle w:val="CommentReference"/>
+        </w:rPr>
+        <w:commentReference w:id="6"/>
       </w:r>
       <w:r>
         <w:rPr>
@@ -2081,7 +2089,8 @@
           <w:szCs w:val="26"/>
         </w:rPr>
       </w:pPr>
-      <w:commentRangeStart w:id="6"/>
+      <w:commentRangeStart w:id="7"/>
+      <w:commentRangeStart w:id="8"/>
       <w:r>
         <w:rPr>
           <w:rFonts w:ascii="Calibri" w:hAnsi="Calibri"/>
@@ -2090,12 +2099,19 @@
         </w:rPr>
         <w:t>Accessibility</w:t>
       </w:r>
-      <w:commentRangeEnd w:id="6"/>
+      <w:commentRangeEnd w:id="7"/>
       <w:r>
         <w:rPr>
           <w:rStyle w:val="CommentReference"/>
         </w:rPr>
-        <w:commentReference w:id="6"/>
+        <w:commentReference w:id="7"/>
+      </w:r>
+      <w:commentRangeEnd w:id="8"/>
+      <w:r>
+        <w:rPr>
+          <w:rStyle w:val="CommentReference"/>
+        </w:rPr>
+        <w:commentReference w:id="8"/>
       </w:r>
     </w:p>
     <w:p>
@@ -2148,7 +2164,7 @@
           <w:szCs w:val="28"/>
         </w:rPr>
       </w:pPr>
-      <w:bookmarkStart w:id="7" w:name="_Toc146371247"/>
+      <w:bookmarkStart w:id="9" w:name="_Toc146371247"/>
       <w:r>
         <w:rPr>
           <w:rFonts w:ascii="Cambria" w:hAnsi="Cambria"/>
@@ -2158,7 +2174,7 @@
         <w:lastRenderedPageBreak/>
         <w:t>Definitions, Acronyms and Abbreviation</w:t>
       </w:r>
-      <w:bookmarkEnd w:id="7"/>
+      <w:bookmarkEnd w:id="9"/>
     </w:p>
     <w:p>
       <w:pPr>
@@ -2433,7 +2449,6 @@
           <w:szCs w:val="26"/>
         </w:rPr>
       </w:pPr>
-      <w:proofErr w:type="spellStart"/>
       <w:r>
         <w:rPr>
           <w:rFonts w:ascii="Calibri" w:hAnsi="Calibri"/>
@@ -2443,7 +2458,6 @@
         </w:rPr>
         <w:t>WebStorm</w:t>
       </w:r>
-      <w:proofErr w:type="spellEnd"/>
       <w:r>
         <w:rPr>
           <w:rFonts w:ascii="Calibri" w:hAnsi="Calibri"/>
@@ -2521,7 +2535,7 @@
           <w:szCs w:val="26"/>
         </w:rPr>
       </w:pPr>
-      <w:bookmarkStart w:id="8" w:name="_Toc146371249"/>
+      <w:bookmarkStart w:id="10" w:name="_Toc146371249"/>
       <w:r>
         <w:rPr>
           <w:rFonts w:ascii="Cambria" w:hAnsi="Cambria"/>
@@ -2531,7 +2545,7 @@
         <w:lastRenderedPageBreak/>
         <w:t>Technologies to be used</w:t>
       </w:r>
-      <w:bookmarkEnd w:id="8"/>
+      <w:bookmarkEnd w:id="10"/>
     </w:p>
     <w:p>
       <w:pPr>
@@ -2751,19 +2765,8 @@
           <w:sz w:val="26"/>
           <w:szCs w:val="26"/>
         </w:rPr>
-        <w:t xml:space="preserve">Android Studio and </w:t>
-      </w:r>
-      <w:proofErr w:type="spellStart"/>
-      <w:r>
-        <w:rPr>
-          <w:rFonts w:ascii="Calibri" w:hAnsi="Calibri"/>
-          <w:b w:val="0"/>
-          <w:sz w:val="26"/>
-          <w:szCs w:val="26"/>
-        </w:rPr>
-        <w:t>WebStorm</w:t>
-      </w:r>
-      <w:proofErr w:type="spellEnd"/>
+        <w:t>Android Studio and WebStorm</w:t>
+      </w:r>
     </w:p>
     <w:p>
       <w:pPr>
@@ -2825,7 +2828,8 @@
         </w:rPr>
         <w:tab/>
       </w:r>
-      <w:commentRangeStart w:id="9"/>
+      <w:commentRangeStart w:id="11"/>
+      <w:commentRangeStart w:id="12"/>
       <w:r>
         <w:rPr>
           <w:rFonts w:ascii="Calibri" w:hAnsi="Calibri"/>
@@ -2835,7 +2839,7 @@
         </w:rPr>
         <w:t>AngularJS</w:t>
       </w:r>
-      <w:commentRangeEnd w:id="9"/>
+      <w:commentRangeEnd w:id="11"/>
       <w:r>
         <w:rPr>
           <w:rStyle w:val="CommentReference"/>
@@ -2843,7 +2847,17 @@
           <w:b w:val="0"/>
           <w:lang w:bidi="he-IL"/>
         </w:rPr>
-        <w:commentReference w:id="9"/>
+        <w:commentReference w:id="11"/>
+      </w:r>
+      <w:commentRangeEnd w:id="12"/>
+      <w:r>
+        <w:rPr>
+          <w:rStyle w:val="CommentReference"/>
+          <w:rFonts w:asciiTheme="minorHAnsi" w:eastAsiaTheme="minorHAnsi" w:hAnsiTheme="minorHAnsi" w:cstheme="minorBidi"/>
+          <w:b w:val="0"/>
+          <w:lang w:bidi="he-IL"/>
+        </w:rPr>
+        <w:commentReference w:id="12"/>
       </w:r>
     </w:p>
     <w:p>
@@ -2863,7 +2877,7 @@
           <w:lang w:bidi="ar-SA"/>
         </w:rPr>
       </w:pPr>
-      <w:bookmarkStart w:id="10" w:name="_Toc146371250"/>
+      <w:bookmarkStart w:id="13" w:name="_Toc146371250"/>
       <w:r>
         <w:rPr>
           <w:rFonts w:ascii="Cambria" w:hAnsi="Cambria"/>
@@ -2891,7 +2905,7 @@
         <w:lastRenderedPageBreak/>
         <w:t>Overview</w:t>
       </w:r>
-      <w:bookmarkEnd w:id="10"/>
+      <w:bookmarkEnd w:id="13"/>
     </w:p>
     <w:p>
       <w:pPr>
@@ -2903,29 +2917,31 @@
           <w:szCs w:val="26"/>
         </w:rPr>
       </w:pPr>
-      <w:commentRangeStart w:id="11"/>
+      <w:proofErr w:type="spellStart"/>
       <w:r>
         <w:rPr>
           <w:rFonts w:ascii="Calibri" w:hAnsi="Calibri" w:cs="Arial"/>
           <w:sz w:val="26"/>
           <w:szCs w:val="26"/>
         </w:rPr>
-        <w:t>This</w:t>
-      </w:r>
-      <w:commentRangeEnd w:id="11"/>
-      <w:r>
-        <w:rPr>
-          <w:rStyle w:val="CommentReference"/>
-        </w:rPr>
-        <w:commentReference w:id="11"/>
-      </w:r>
+        <w:t>wizeStream</w:t>
+      </w:r>
+      <w:proofErr w:type="spellEnd"/>
       <w:r>
         <w:rPr>
           <w:rFonts w:ascii="Calibri" w:hAnsi="Calibri" w:cs="Arial"/>
           <w:sz w:val="26"/>
           <w:szCs w:val="26"/>
         </w:rPr>
-        <w:t xml:space="preserve"> project is a tool to </w:t>
+        <w:t xml:space="preserve"> </w:t>
+      </w:r>
+      <w:r>
+        <w:rPr>
+          <w:rFonts w:ascii="Calibri" w:hAnsi="Calibri" w:cs="Arial"/>
+          <w:sz w:val="26"/>
+          <w:szCs w:val="26"/>
+        </w:rPr>
+        <w:t xml:space="preserve">is a tool to </w:t>
       </w:r>
       <w:r>
         <w:rPr>
@@ -3266,7 +3282,7 @@
                           </pic:cNvPicPr>
                         </pic:nvPicPr>
                         <pic:blipFill>
-                          <a:blip r:embed="rId8">
+                          <a:blip r:embed="rId9">
                             <a:extLst>
                               <a:ext uri="{28A0092B-C50C-407E-A947-70E740481C1C}">
                                 <a14:useLocalDpi xmlns:a14="http://schemas.microsoft.com/office/drawing/2010/main" val="0"/>
@@ -3344,7 +3360,7 @@
               </wp:anchor>
             </w:drawing>
           </mc:Choice>
-          <mc:Fallback xmlns:cx="http://schemas.microsoft.com/office/drawing/2014/chartex" xmlns:cx1="http://schemas.microsoft.com/office/drawing/2015/9/8/chartex" xmlns:cx2="http://schemas.microsoft.com/office/drawing/2015/10/21/chartex" xmlns:cx3="http://schemas.microsoft.com/office/drawing/2016/5/9/chartex" xmlns:cx4="http://schemas.microsoft.com/office/drawing/2016/5/10/chartex" xmlns:cx5="http://schemas.microsoft.com/office/drawing/2016/5/11/chartex" xmlns:cx6="http://schemas.microsoft.com/office/drawing/2016/5/12/chartex" xmlns:cx7="http://schemas.microsoft.com/office/drawing/2016/5/13/chartex" xmlns:cx8="http://schemas.microsoft.com/office/drawing/2016/5/14/chartex" xmlns:aink="http://schemas.microsoft.com/office/drawing/2016/ink" xmlns:am3d="http://schemas.microsoft.com/office/drawing/2017/model3d" xmlns:w16cid="http://schemas.microsoft.com/office/word/2016/wordml/cid" xmlns:w16se="http://schemas.microsoft.com/office/word/2015/wordml/symex">
+          <mc:Fallback xmlns:mv="urn:schemas-microsoft-com:mac:vml" xmlns:mo="http://schemas.microsoft.com/office/mac/office/2008/main">
             <w:pict>
               <v:group w14:anchorId="64FDA58A" id="Group 4" o:spid="_x0000_s1026" style="position:absolute;margin-left:3.5pt;margin-top:4.9pt;width:474pt;height:270pt;z-index:251659264;mso-width-relative:margin" coordsize="60198,34290" o:gfxdata="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">
                 <v:shapetype id="_x0000_t75" coordsize="21600,21600" o:spt="75" o:preferrelative="t" path="m@4@5l@4@11@9@11@9@5xe" filled="f" stroked="f">
@@ -3367,7 +3383,7 @@
                   <o:lock v:ext="edit" aspectratio="t"/>
                 </v:shapetype>
                 <v:shape id="Picture 2" o:spid="_x0000_s1027" type="#_x0000_t75" style="position:absolute;width:59436;height:33909;visibility:visible;mso-wrap-style:square" o:gfxdata="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">
-                  <v:imagedata r:id="rId9" o:title=""/>
+                  <v:imagedata r:id="rId10" o:title=""/>
                 </v:shape>
                 <v:rect id="Rectangle 3" o:spid="_x0000_s1028" style="position:absolute;left:35661;top:24688;width:24537;height:9602;visibility:visible;mso-wrap-style:square;v-text-anchor:middle" o:gfxdata="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" fillcolor="white [3212]" strokecolor="white [3212]" strokeweight="1pt"/>
               </v:group>
@@ -3447,7 +3463,8 @@
           <w:lang w:bidi="ar-SA"/>
         </w:rPr>
       </w:pPr>
-      <w:commentRangeStart w:id="12"/>
+      <w:commentRangeStart w:id="14"/>
+      <w:commentRangeStart w:id="15"/>
       <w:r>
         <w:rPr>
           <w:rFonts w:cstheme="minorHAnsi"/>
@@ -3458,12 +3475,19 @@
         </w:rPr>
         <w:t>Student</w:t>
       </w:r>
-      <w:commentRangeEnd w:id="12"/>
+      <w:commentRangeEnd w:id="14"/>
       <w:r>
         <w:rPr>
           <w:rStyle w:val="CommentReference"/>
         </w:rPr>
-        <w:commentReference w:id="12"/>
+        <w:commentReference w:id="14"/>
+      </w:r>
+      <w:commentRangeEnd w:id="15"/>
+      <w:r>
+        <w:rPr>
+          <w:rStyle w:val="CommentReference"/>
+        </w:rPr>
+        <w:commentReference w:id="15"/>
       </w:r>
     </w:p>
     <w:p>
@@ -10395,7 +10419,8 @@
           <w:lang w:bidi="ar-SA"/>
         </w:rPr>
       </w:pPr>
-      <w:commentRangeStart w:id="13"/>
+      <w:commentRangeStart w:id="16"/>
+      <w:commentRangeStart w:id="17"/>
       <w:r>
         <w:rPr>
           <w:rFonts w:cstheme="minorHAnsi"/>
@@ -10407,12 +10432,19 @@
         </w:rPr>
         <w:t>ID</w:t>
       </w:r>
-      <w:commentRangeEnd w:id="13"/>
+      <w:commentRangeEnd w:id="16"/>
       <w:r>
         <w:rPr>
           <w:rStyle w:val="CommentReference"/>
         </w:rPr>
-        <w:commentReference w:id="13"/>
+        <w:commentReference w:id="16"/>
+      </w:r>
+      <w:commentRangeEnd w:id="17"/>
+      <w:r>
+        <w:rPr>
+          <w:rStyle w:val="CommentReference"/>
+        </w:rPr>
+        <w:commentReference w:id="17"/>
       </w:r>
       <w:r>
         <w:rPr>
@@ -10960,9 +10992,28 @@
           <w:szCs w:val="24"/>
           <w:lang w:bidi="ar-SA"/>
         </w:rPr>
-        <w:t xml:space="preserve">, password and e-mail </w:t>
-      </w:r>
-      <w:commentRangeStart w:id="14"/>
+        <w:t>, password</w:t>
+      </w:r>
+      <w:r>
+        <w:rPr>
+          <w:rFonts w:cstheme="minorHAnsi"/>
+          <w:sz w:val="24"/>
+          <w:szCs w:val="24"/>
+          <w:lang w:bidi="ar-SA"/>
+        </w:rPr>
+        <w:t xml:space="preserve">, </w:t>
+      </w:r>
+      <w:r>
+        <w:rPr>
+          <w:rFonts w:cstheme="minorHAnsi"/>
+          <w:sz w:val="24"/>
+          <w:szCs w:val="24"/>
+          <w:lang w:bidi="ar-SA"/>
+        </w:rPr>
+        <w:t xml:space="preserve">e-mail </w:t>
+      </w:r>
+      <w:commentRangeStart w:id="18"/>
+      <w:commentRangeStart w:id="19"/>
       <w:r>
         <w:rPr>
           <w:rFonts w:cstheme="minorHAnsi"/>
@@ -10972,21 +11023,28 @@
         </w:rPr>
         <w:t>address</w:t>
       </w:r>
-      <w:commentRangeEnd w:id="14"/>
+      <w:commentRangeEnd w:id="18"/>
       <w:r>
         <w:rPr>
           <w:rStyle w:val="CommentReference"/>
         </w:rPr>
-        <w:commentReference w:id="14"/>
-      </w:r>
-      <w:r>
-        <w:rPr>
-          <w:rFonts w:cstheme="minorHAnsi"/>
-          <w:sz w:val="24"/>
-          <w:szCs w:val="24"/>
-          <w:lang w:bidi="ar-SA"/>
-        </w:rPr>
-        <w:t>.</w:t>
+        <w:commentReference w:id="18"/>
+      </w:r>
+      <w:commentRangeEnd w:id="19"/>
+      <w:r>
+        <w:rPr>
+          <w:rStyle w:val="CommentReference"/>
+        </w:rPr>
+        <w:commentReference w:id="19"/>
+      </w:r>
+      <w:r>
+        <w:rPr>
+          <w:rFonts w:cstheme="minorHAnsi"/>
+          <w:sz w:val="24"/>
+          <w:szCs w:val="24"/>
+          <w:lang w:bidi="ar-SA"/>
+        </w:rPr>
+        <w:t xml:space="preserve"> and university.</w:t>
       </w:r>
     </w:p>
     <w:p>
@@ -11383,22 +11441,14 @@
         </w:rPr>
         <w:t xml:space="preserve">be logged-in after </w:t>
       </w:r>
-      <w:commentRangeStart w:id="15"/>
-      <w:r>
-        <w:rPr>
-          <w:rFonts w:cstheme="minorHAnsi"/>
-          <w:sz w:val="24"/>
-          <w:szCs w:val="24"/>
-          <w:lang w:bidi="ar-SA"/>
-        </w:rPr>
-        <w:t>he/she is registered</w:t>
-      </w:r>
-      <w:commentRangeEnd w:id="15"/>
-      <w:r>
-        <w:rPr>
-          <w:rStyle w:val="CommentReference"/>
-        </w:rPr>
-        <w:commentReference w:id="15"/>
+      <w:r>
+        <w:rPr>
+          <w:rFonts w:cstheme="minorHAnsi"/>
+          <w:sz w:val="24"/>
+          <w:szCs w:val="24"/>
+          <w:lang w:bidi="ar-SA"/>
+        </w:rPr>
+        <w:t>registration</w:t>
       </w:r>
       <w:r>
         <w:rPr>
@@ -14229,7 +14279,8 @@
           <w:lang w:bidi="ar-SA"/>
         </w:rPr>
       </w:pPr>
-      <w:commentRangeStart w:id="16"/>
+      <w:commentRangeStart w:id="20"/>
+      <w:commentRangeStart w:id="21"/>
       <w:r>
         <w:rPr>
           <w:rFonts w:cstheme="minorHAnsi"/>
@@ -14239,12 +14290,19 @@
         </w:rPr>
         <w:t>DESC</w:t>
       </w:r>
-      <w:commentRangeEnd w:id="16"/>
+      <w:commentRangeEnd w:id="20"/>
       <w:r>
         <w:rPr>
           <w:rStyle w:val="CommentReference"/>
         </w:rPr>
-        <w:commentReference w:id="16"/>
+        <w:commentReference w:id="20"/>
+      </w:r>
+      <w:commentRangeEnd w:id="21"/>
+      <w:r>
+        <w:rPr>
+          <w:rStyle w:val="CommentReference"/>
+        </w:rPr>
+        <w:commentReference w:id="21"/>
       </w:r>
       <w:r>
         <w:rPr>
@@ -14370,9 +14428,28 @@
           <w:szCs w:val="24"/>
           <w:lang w:bidi="ar-SA"/>
         </w:rPr>
-        <w:t xml:space="preserve">, password and e-mail </w:t>
-      </w:r>
-      <w:commentRangeStart w:id="17"/>
+        <w:t xml:space="preserve">, </w:t>
+      </w:r>
+      <w:r>
+        <w:rPr>
+          <w:rFonts w:cstheme="minorHAnsi"/>
+          <w:sz w:val="24"/>
+          <w:szCs w:val="24"/>
+          <w:lang w:bidi="ar-SA"/>
+        </w:rPr>
+        <w:t xml:space="preserve">password, </w:t>
+      </w:r>
+      <w:r>
+        <w:rPr>
+          <w:rFonts w:cstheme="minorHAnsi"/>
+          <w:sz w:val="24"/>
+          <w:szCs w:val="24"/>
+          <w:lang w:bidi="ar-SA"/>
+        </w:rPr>
+        <w:t xml:space="preserve">e-mail </w:t>
+      </w:r>
+      <w:commentRangeStart w:id="22"/>
+      <w:commentRangeStart w:id="23"/>
       <w:r>
         <w:rPr>
           <w:rFonts w:cstheme="minorHAnsi"/>
@@ -14382,21 +14459,37 @@
         </w:rPr>
         <w:t>address</w:t>
       </w:r>
-      <w:commentRangeEnd w:id="17"/>
+      <w:commentRangeEnd w:id="22"/>
       <w:r>
         <w:rPr>
           <w:rStyle w:val="CommentReference"/>
         </w:rPr>
-        <w:commentReference w:id="17"/>
-      </w:r>
-      <w:r>
-        <w:rPr>
-          <w:rFonts w:cstheme="minorHAnsi"/>
-          <w:sz w:val="24"/>
-          <w:szCs w:val="24"/>
-          <w:lang w:bidi="ar-SA"/>
-        </w:rPr>
-        <w:t>.</w:t>
+        <w:commentReference w:id="22"/>
+      </w:r>
+      <w:commentRangeEnd w:id="23"/>
+      <w:r>
+        <w:rPr>
+          <w:rStyle w:val="CommentReference"/>
+        </w:rPr>
+        <w:commentReference w:id="23"/>
+      </w:r>
+      <w:r>
+        <w:rPr>
+          <w:rFonts w:cstheme="minorHAnsi"/>
+          <w:sz w:val="24"/>
+          <w:szCs w:val="24"/>
+          <w:lang w:bidi="ar-SA"/>
+        </w:rPr>
+        <w:t>, university</w:t>
+      </w:r>
+      <w:r>
+        <w:rPr>
+          <w:rFonts w:cstheme="minorHAnsi"/>
+          <w:sz w:val="24"/>
+          <w:szCs w:val="24"/>
+          <w:lang w:bidi="ar-SA"/>
+        </w:rPr>
+        <w:t xml:space="preserve"> and the personal code he received from the university.</w:t>
       </w:r>
     </w:p>
     <w:p>
@@ -17143,7 +17236,7 @@
 </file>
 
 <file path=word/comments.xml><?xml version="1.0" encoding="utf-8"?>
-<w:comments xmlns:wpc="http://schemas.microsoft.com/office/word/2010/wordprocessingCanvas" xmlns:mo="http://schemas.microsoft.com/office/mac/office/2008/main" xmlns:mc="http://schemas.openxmlformats.org/markup-compatibility/2006" xmlns:mv="urn:schemas-microsoft-com:mac:vml" xmlns:o="urn:schemas-microsoft-com:office:office" xmlns:r="http://schemas.openxmlformats.org/officeDocument/2006/relationships" xmlns:m="http://schemas.openxmlformats.org/officeDocument/2006/math" xmlns:v="urn:schemas-microsoft-com:vml" xmlns:wp14="http://schemas.microsoft.com/office/word/2010/wordprocessingDrawing" xmlns:wp="http://schemas.openxmlformats.org/drawingml/2006/wordprocessingDrawing" xmlns:w10="urn:schemas-microsoft-com:office:word" xmlns:w="http://schemas.openxmlformats.org/wordprocessingml/2006/main" xmlns:w14="http://schemas.microsoft.com/office/word/2010/wordml" xmlns:w15="http://schemas.microsoft.com/office/word/2012/wordml" xmlns:wpg="http://schemas.microsoft.com/office/word/2010/wordprocessingGroup" xmlns:wpi="http://schemas.microsoft.com/office/word/2010/wordprocessingInk" xmlns:wne="http://schemas.microsoft.com/office/word/2006/wordml" xmlns:wps="http://schemas.microsoft.com/office/word/2010/wordprocessingShape" mc:Ignorable="w14 w15 wp14">
+<w:comments xmlns:wpc="http://schemas.microsoft.com/office/word/2010/wordprocessingCanvas" xmlns:cx="http://schemas.microsoft.com/office/drawing/2014/chartex" xmlns:cx1="http://schemas.microsoft.com/office/drawing/2015/9/8/chartex" xmlns:cx2="http://schemas.microsoft.com/office/drawing/2015/10/21/chartex" xmlns:cx3="http://schemas.microsoft.com/office/drawing/2016/5/9/chartex" xmlns:cx4="http://schemas.microsoft.com/office/drawing/2016/5/10/chartex" xmlns:cx5="http://schemas.microsoft.com/office/drawing/2016/5/11/chartex" xmlns:cx6="http://schemas.microsoft.com/office/drawing/2016/5/12/chartex" xmlns:cx7="http://schemas.microsoft.com/office/drawing/2016/5/13/chartex" xmlns:cx8="http://schemas.microsoft.com/office/drawing/2016/5/14/chartex" xmlns:mc="http://schemas.openxmlformats.org/markup-compatibility/2006" xmlns:aink="http://schemas.microsoft.com/office/drawing/2016/ink" xmlns:am3d="http://schemas.microsoft.com/office/drawing/2017/model3d" xmlns:o="urn:schemas-microsoft-com:office:office" xmlns:r="http://schemas.openxmlformats.org/officeDocument/2006/relationships" xmlns:m="http://schemas.openxmlformats.org/officeDocument/2006/math" xmlns:v="urn:schemas-microsoft-com:vml" xmlns:wp14="http://schemas.microsoft.com/office/word/2010/wordprocessingDrawing" xmlns:wp="http://schemas.openxmlformats.org/drawingml/2006/wordprocessingDrawing" xmlns:w10="urn:schemas-microsoft-com:office:word" xmlns:w="http://schemas.openxmlformats.org/wordprocessingml/2006/main" xmlns:w14="http://schemas.microsoft.com/office/word/2010/wordml" xmlns:w15="http://schemas.microsoft.com/office/word/2012/wordml" xmlns:w16cid="http://schemas.microsoft.com/office/word/2016/wordml/cid" xmlns:w16se="http://schemas.microsoft.com/office/word/2015/wordml/symex" xmlns:wpg="http://schemas.microsoft.com/office/word/2010/wordprocessingGroup" xmlns:wpi="http://schemas.microsoft.com/office/word/2010/wordprocessingInk" xmlns:wne="http://schemas.microsoft.com/office/word/2006/wordml" xmlns:wps="http://schemas.microsoft.com/office/word/2010/wordprocessingShape" mc:Ignorable="w14 w15 w16se w16cid wp14">
   <w:comment w:id="0" w:author="ערן  סטרמן" w:date="2017-11-22T22:43:00Z" w:initials="עס">
     <w:p>
       <w:pPr>
@@ -17158,8 +17251,22 @@
       <w:r>
         <w:t>.</w:t>
       </w:r>
-      <w:bookmarkStart w:id="1" w:name="_GoBack"/>
-      <w:bookmarkEnd w:id="1"/>
+    </w:p>
+  </w:comment>
+  <w:comment w:id="1" w:author="damirbar@gmail.com" w:date="2017-11-23T19:55:00Z" w:initials="d">
+    <w:p>
+      <w:pPr>
+        <w:pStyle w:val="CommentText"/>
+      </w:pPr>
+      <w:r>
+        <w:rPr>
+          <w:rStyle w:val="CommentReference"/>
+        </w:rPr>
+        <w:annotationRef/>
+      </w:r>
+      <w:r>
+        <w:t>It’ll be much more styled.</w:t>
+      </w:r>
     </w:p>
   </w:comment>
   <w:comment w:id="3" w:author="ערן  סטרמן" w:date="2017-11-22T22:28:00Z" w:initials="עס">
@@ -17202,7 +17309,7 @@
       </w:r>
     </w:p>
   </w:comment>
-  <w:comment w:id="6" w:author="ערן  סטרמן" w:date="2017-11-22T22:30:00Z" w:initials="עס">
+  <w:comment w:id="6" w:author="damirbar@gmail.com" w:date="2017-11-23T19:55:00Z" w:initials="d">
     <w:p>
       <w:pPr>
         <w:pStyle w:val="CommentText"/>
@@ -17214,11 +17321,27 @@
         <w:annotationRef/>
       </w:r>
       <w:r>
+        <w:t>Fixed</w:t>
+      </w:r>
+    </w:p>
+  </w:comment>
+  <w:comment w:id="7" w:author="ערן  סטרמן" w:date="2017-11-22T22:30:00Z" w:initials="עס">
+    <w:p>
+      <w:pPr>
+        <w:pStyle w:val="CommentText"/>
+      </w:pPr>
+      <w:r>
+        <w:rPr>
+          <w:rStyle w:val="CommentReference"/>
+        </w:rPr>
+        <w:annotationRef/>
+      </w:r>
+      <w:r>
         <w:t>Need more here</w:t>
       </w:r>
     </w:p>
   </w:comment>
-  <w:comment w:id="9" w:author="ערן  סטרמן" w:date="2017-11-22T22:31:00Z" w:initials="עס">
+  <w:comment w:id="8" w:author="damirbar@gmail.com" w:date="2017-11-23T19:54:00Z" w:initials="d">
     <w:p>
       <w:pPr>
         <w:pStyle w:val="CommentText"/>
@@ -17230,6 +17353,22 @@
         <w:annotationRef/>
       </w:r>
       <w:r>
+        <w:t xml:space="preserve">I think we don’t need it as a section. </w:t>
+      </w:r>
+    </w:p>
+  </w:comment>
+  <w:comment w:id="11" w:author="ערן  סטרמן" w:date="2017-11-22T22:31:00Z" w:initials="עס">
+    <w:p>
+      <w:pPr>
+        <w:pStyle w:val="CommentText"/>
+      </w:pPr>
+      <w:r>
+        <w:rPr>
+          <w:rStyle w:val="CommentReference"/>
+        </w:rPr>
+        <w:annotationRef/>
+      </w:r>
+      <w:r>
         <w:t xml:space="preserve">Html </w:t>
       </w:r>
       <w:proofErr w:type="spellStart"/>
@@ -17242,7 +17381,7 @@
       </w:r>
     </w:p>
   </w:comment>
-  <w:comment w:id="11" w:author="ערן  סטרמן" w:date="2017-11-22T22:32:00Z" w:initials="עס">
+  <w:comment w:id="12" w:author="damirbar@gmail.com" w:date="2017-11-23T19:56:00Z" w:initials="d">
     <w:p>
       <w:pPr>
         <w:pStyle w:val="CommentText"/>
@@ -17253,14 +17392,57 @@
         </w:rPr>
         <w:annotationRef/>
       </w:r>
+      <w:r>
+        <w:t xml:space="preserve">It’s not a front-end framework. I’m not sure if anybody in these kind of projects cares about design. </w:t>
+      </w:r>
+    </w:p>
+  </w:comment>
+  <w:comment w:id="14" w:author="ערן  סטרמן" w:date="2017-11-22T22:33:00Z" w:initials="עס">
+    <w:p>
+      <w:pPr>
+        <w:pStyle w:val="CommentText"/>
+      </w:pPr>
+      <w:r>
+        <w:rPr>
+          <w:rStyle w:val="CommentReference"/>
+        </w:rPr>
+        <w:annotationRef/>
+      </w:r>
+      <w:r>
+        <w:t>google id</w:t>
+      </w:r>
+    </w:p>
+    <w:p>
+      <w:pPr>
+        <w:pStyle w:val="CommentText"/>
+      </w:pPr>
       <w:proofErr w:type="spellStart"/>
       <w:r>
-        <w:t>wizeStream</w:t>
+        <w:t>facebook</w:t>
       </w:r>
       <w:proofErr w:type="spellEnd"/>
+      <w:r>
+        <w:t xml:space="preserve"> id</w:t>
+      </w:r>
+    </w:p>
+    <w:p>
+      <w:pPr>
+        <w:pStyle w:val="CommentText"/>
+      </w:pPr>
+      <w:r>
+        <w:t>token</w:t>
+      </w:r>
+    </w:p>
+    <w:p>
+      <w:pPr>
+        <w:pStyle w:val="CommentText"/>
+      </w:pPr>
+      <w:r>
+        <w:t>add row required?</w:t>
+      </w:r>
     </w:p>
   </w:comment>
-  <w:comment w:id="12" w:author="ערן  סטרמן" w:date="2017-11-22T22:33:00Z" w:initials="עס">
+  <w:comment w:id="15" w:author="damirbar@gmail.com" w:date="2017-11-23T19:58:00Z" w:initials="d">
     <w:p>
       <w:pPr>
         <w:pStyle w:val="CommentText"/>
@@ -17272,40 +17454,72 @@
         <w:annotationRef/>
       </w:r>
       <w:r>
-        <w:t>google id</w:t>
-      </w:r>
-    </w:p>
+        <w:t xml:space="preserve">Will </w:t>
+      </w:r>
+      <w:proofErr w:type="gramStart"/>
+      <w:r>
+        <w:t>do</w:t>
+      </w:r>
+      <w:proofErr w:type="gramEnd"/>
+      <w:r>
+        <w:t>.</w:t>
+      </w:r>
+    </w:p>
+  </w:comment>
+  <w:comment w:id="16" w:author="ערן  סטרמן" w:date="2017-11-22T22:34:00Z" w:initials="עס">
     <w:p>
       <w:pPr>
         <w:pStyle w:val="CommentText"/>
       </w:pPr>
-      <w:proofErr w:type="spellStart"/>
-      <w:r>
-        <w:t>facebook</w:t>
-      </w:r>
-      <w:proofErr w:type="spellEnd"/>
-      <w:r>
-        <w:t xml:space="preserve"> id</w:t>
-      </w:r>
-    </w:p>
+      <w:r>
+        <w:rPr>
+          <w:rStyle w:val="CommentReference"/>
+        </w:rPr>
+        <w:annotationRef/>
+      </w:r>
+      <w:r>
+        <w:t>???</w:t>
+      </w:r>
+    </w:p>
+  </w:comment>
+  <w:comment w:id="17" w:author="damirbar@gmail.com" w:date="2017-11-23T19:58:00Z" w:initials="d">
     <w:p>
       <w:pPr>
         <w:pStyle w:val="CommentText"/>
       </w:pPr>
       <w:r>
-        <w:t>token</w:t>
-      </w:r>
-    </w:p>
+        <w:rPr>
+          <w:rStyle w:val="CommentReference"/>
+        </w:rPr>
+        <w:annotationRef/>
+      </w:r>
+      <w:r>
+        <w:t xml:space="preserve">The FR’s ID… </w:t>
+      </w:r>
+    </w:p>
+  </w:comment>
+  <w:comment w:id="18" w:author="ערן  סטרמן" w:date="2017-11-22T22:36:00Z" w:initials="עס">
     <w:p>
       <w:pPr>
         <w:pStyle w:val="CommentText"/>
       </w:pPr>
       <w:r>
-        <w:t>add row required?</w:t>
-      </w:r>
+        <w:rPr>
+          <w:rStyle w:val="CommentReference"/>
+        </w:rPr>
+        <w:annotationRef/>
+      </w:r>
+      <w:r>
+        <w:t>also, university for now…</w:t>
+      </w:r>
+    </w:p>
+    <w:p>
+      <w:pPr>
+        <w:pStyle w:val="CommentText"/>
+      </w:pPr>
     </w:p>
   </w:comment>
-  <w:comment w:id="13" w:author="ערן  סטרמן" w:date="2017-11-22T22:34:00Z" w:initials="עס">
+  <w:comment w:id="19" w:author="damirbar@gmail.com" w:date="2017-11-23T19:59:00Z" w:initials="d">
     <w:p>
       <w:pPr>
         <w:pStyle w:val="CommentText"/>
@@ -17317,11 +17531,11 @@
         <w:annotationRef/>
       </w:r>
       <w:r>
-        <w:t>???</w:t>
+        <w:t>Done.</w:t>
       </w:r>
     </w:p>
   </w:comment>
-  <w:comment w:id="14" w:author="ערן  סטרמן" w:date="2017-11-22T22:36:00Z" w:initials="עס">
+  <w:comment w:id="20" w:author="ערן  סטרמן" w:date="2017-11-22T22:40:00Z" w:initials="עס">
     <w:p>
       <w:pPr>
         <w:pStyle w:val="CommentText"/>
@@ -17333,16 +17547,27 @@
         <w:annotationRef/>
       </w:r>
       <w:r>
-        <w:t>also, university for now…</w:t>
-      </w:r>
-    </w:p>
+        <w:t>maybe some kind of authentication that he really is a teacher at that university</w:t>
+      </w:r>
+    </w:p>
+  </w:comment>
+  <w:comment w:id="21" w:author="damirbar@gmail.com" w:date="2017-11-23T20:00:00Z" w:initials="d">
     <w:p>
       <w:pPr>
         <w:pStyle w:val="CommentText"/>
       </w:pPr>
+      <w:r>
+        <w:rPr>
+          <w:rStyle w:val="CommentReference"/>
+        </w:rPr>
+        <w:annotationRef/>
+      </w:r>
+      <w:r>
+        <w:t>How about this?</w:t>
+      </w:r>
     </w:p>
   </w:comment>
-  <w:comment w:id="15" w:author="ערן  סטרמן" w:date="2017-11-22T22:37:00Z" w:initials="עס">
+  <w:comment w:id="22" w:author="ערן  סטרמן" w:date="2017-11-22T22:41:00Z" w:initials="עס">
     <w:p>
       <w:pPr>
         <w:pStyle w:val="CommentText"/>
@@ -17354,11 +17579,11 @@
         <w:annotationRef/>
       </w:r>
       <w:r>
-        <w:t>registration</w:t>
+        <w:t xml:space="preserve">university </w:t>
       </w:r>
     </w:p>
   </w:comment>
-  <w:comment w:id="16" w:author="ערן  סטרמן" w:date="2017-11-22T22:40:00Z" w:initials="עס">
+  <w:comment w:id="23" w:author="damirbar@gmail.com" w:date="2017-11-23T20:01:00Z" w:initials="d">
     <w:p>
       <w:pPr>
         <w:pStyle w:val="CommentText"/>
@@ -17370,49 +17595,66 @@
         <w:annotationRef/>
       </w:r>
       <w:r>
-        <w:t>maybe some kind of authentication that he really is a teacher at that university</w:t>
-      </w:r>
-    </w:p>
-  </w:comment>
-  <w:comment w:id="17" w:author="ערן  סטרמן" w:date="2017-11-22T22:41:00Z" w:initials="עס">
-    <w:p>
-      <w:pPr>
-        <w:pStyle w:val="CommentText"/>
-      </w:pPr>
-      <w:r>
-        <w:rPr>
-          <w:rStyle w:val="CommentReference"/>
-        </w:rPr>
-        <w:annotationRef/>
-      </w:r>
-      <w:r>
-        <w:t xml:space="preserve">university </w:t>
-      </w:r>
+        <w:t>Done.</w:t>
+      </w:r>
+      <w:bookmarkStart w:id="24" w:name="_GoBack"/>
+      <w:bookmarkEnd w:id="24"/>
     </w:p>
   </w:comment>
 </w:comments>
 </file>
 
 <file path=word/commentsExtended.xml><?xml version="1.0" encoding="utf-8"?>
-<w15:commentsEx xmlns:wpc="http://schemas.microsoft.com/office/word/2010/wordprocessingCanvas" xmlns:mo="http://schemas.microsoft.com/office/mac/office/2008/main" xmlns:mc="http://schemas.openxmlformats.org/markup-compatibility/2006" xmlns:mv="urn:schemas-microsoft-com:mac:vml" xmlns:o="urn:schemas-microsoft-com:office:office" xmlns:r="http://schemas.openxmlformats.org/officeDocument/2006/relationships" xmlns:m="http://schemas.openxmlformats.org/officeDocument/2006/math" xmlns:v="urn:schemas-microsoft-com:vml" xmlns:wp14="http://schemas.microsoft.com/office/word/2010/wordprocessingDrawing" xmlns:wp="http://schemas.openxmlformats.org/drawingml/2006/wordprocessingDrawing" xmlns:w10="urn:schemas-microsoft-com:office:word" xmlns:w="http://schemas.openxmlformats.org/wordprocessingml/2006/main" xmlns:w14="http://schemas.microsoft.com/office/word/2010/wordml" xmlns:w15="http://schemas.microsoft.com/office/word/2012/wordml" xmlns:wpg="http://schemas.microsoft.com/office/word/2010/wordprocessingGroup" xmlns:wpi="http://schemas.microsoft.com/office/word/2010/wordprocessingInk" xmlns:wne="http://schemas.microsoft.com/office/word/2006/wordml" xmlns:wps="http://schemas.microsoft.com/office/word/2010/wordprocessingShape" mc:Ignorable="w14 w15 wp14">
+<w15:commentsEx xmlns:wpc="http://schemas.microsoft.com/office/word/2010/wordprocessingCanvas" xmlns:cx="http://schemas.microsoft.com/office/drawing/2014/chartex" xmlns:cx1="http://schemas.microsoft.com/office/drawing/2015/9/8/chartex" xmlns:cx2="http://schemas.microsoft.com/office/drawing/2015/10/21/chartex" xmlns:cx3="http://schemas.microsoft.com/office/drawing/2016/5/9/chartex" xmlns:cx4="http://schemas.microsoft.com/office/drawing/2016/5/10/chartex" xmlns:cx5="http://schemas.microsoft.com/office/drawing/2016/5/11/chartex" xmlns:cx6="http://schemas.microsoft.com/office/drawing/2016/5/12/chartex" xmlns:cx7="http://schemas.microsoft.com/office/drawing/2016/5/13/chartex" xmlns:cx8="http://schemas.microsoft.com/office/drawing/2016/5/14/chartex" xmlns:mc="http://schemas.openxmlformats.org/markup-compatibility/2006" xmlns:aink="http://schemas.microsoft.com/office/drawing/2016/ink" xmlns:am3d="http://schemas.microsoft.com/office/drawing/2017/model3d" xmlns:o="urn:schemas-microsoft-com:office:office" xmlns:r="http://schemas.openxmlformats.org/officeDocument/2006/relationships" xmlns:m="http://schemas.openxmlformats.org/officeDocument/2006/math" xmlns:v="urn:schemas-microsoft-com:vml" xmlns:wp14="http://schemas.microsoft.com/office/word/2010/wordprocessingDrawing" xmlns:wp="http://schemas.openxmlformats.org/drawingml/2006/wordprocessingDrawing" xmlns:w10="urn:schemas-microsoft-com:office:word" xmlns:w="http://schemas.openxmlformats.org/wordprocessingml/2006/main" xmlns:w14="http://schemas.microsoft.com/office/word/2010/wordml" xmlns:w15="http://schemas.microsoft.com/office/word/2012/wordml" xmlns:w16cid="http://schemas.microsoft.com/office/word/2016/wordml/cid" xmlns:w16se="http://schemas.microsoft.com/office/word/2015/wordml/symex" xmlns:wpg="http://schemas.microsoft.com/office/word/2010/wordprocessingGroup" xmlns:wpi="http://schemas.microsoft.com/office/word/2010/wordprocessingInk" xmlns:wne="http://schemas.microsoft.com/office/word/2006/wordml" xmlns:wps="http://schemas.microsoft.com/office/word/2010/wordprocessingShape" mc:Ignorable="w14 w15 w16se w16cid wp14">
   <w15:commentEx w15:paraId="61B0A270" w15:done="0"/>
+  <w15:commentEx w15:paraId="54A00412" w15:paraIdParent="61B0A270" w15:done="0"/>
   <w15:commentEx w15:paraId="4E4DD559" w15:done="0"/>
   <w15:commentEx w15:paraId="309BD13C" w15:done="0"/>
+  <w15:commentEx w15:paraId="3C241ADD" w15:paraIdParent="309BD13C" w15:done="0"/>
   <w15:commentEx w15:paraId="7C264D9C" w15:done="0"/>
+  <w15:commentEx w15:paraId="326F9F34" w15:paraIdParent="7C264D9C" w15:done="0"/>
   <w15:commentEx w15:paraId="01D14965" w15:done="0"/>
-  <w15:commentEx w15:paraId="4E96B53C" w15:done="0"/>
+  <w15:commentEx w15:paraId="66CEE187" w15:paraIdParent="01D14965" w15:done="0"/>
   <w15:commentEx w15:paraId="716819E2" w15:done="0"/>
+  <w15:commentEx w15:paraId="0927E9C5" w15:paraIdParent="716819E2" w15:done="0"/>
   <w15:commentEx w15:paraId="427408C1" w15:done="0"/>
+  <w15:commentEx w15:paraId="245F91E1" w15:paraIdParent="427408C1" w15:done="0"/>
   <w15:commentEx w15:paraId="24D09981" w15:done="0"/>
-  <w15:commentEx w15:paraId="2E2AF02D" w15:done="0"/>
+  <w15:commentEx w15:paraId="4FF63235" w15:paraIdParent="24D09981" w15:done="0"/>
   <w15:commentEx w15:paraId="2AB0B4A6" w15:done="0"/>
+  <w15:commentEx w15:paraId="3D4099DE" w15:paraIdParent="2AB0B4A6" w15:done="0"/>
   <w15:commentEx w15:paraId="477795BD" w15:done="0"/>
+  <w15:commentEx w15:paraId="7C3B0141" w15:paraIdParent="477795BD" w15:done="0"/>
 </w15:commentsEx>
 </file>
 
+<file path=word/commentsIds.xml><?xml version="1.0" encoding="utf-8"?>
+<w16cid:commentsIds xmlns:wpc="http://schemas.microsoft.com/office/word/2010/wordprocessingCanvas" xmlns:cx="http://schemas.microsoft.com/office/drawing/2014/chartex" xmlns:cx1="http://schemas.microsoft.com/office/drawing/2015/9/8/chartex" xmlns:cx2="http://schemas.microsoft.com/office/drawing/2015/10/21/chartex" xmlns:cx3="http://schemas.microsoft.com/office/drawing/2016/5/9/chartex" xmlns:cx4="http://schemas.microsoft.com/office/drawing/2016/5/10/chartex" xmlns:cx5="http://schemas.microsoft.com/office/drawing/2016/5/11/chartex" xmlns:cx6="http://schemas.microsoft.com/office/drawing/2016/5/12/chartex" xmlns:cx7="http://schemas.microsoft.com/office/drawing/2016/5/13/chartex" xmlns:cx8="http://schemas.microsoft.com/office/drawing/2016/5/14/chartex" xmlns:mc="http://schemas.openxmlformats.org/markup-compatibility/2006" xmlns:aink="http://schemas.microsoft.com/office/drawing/2016/ink" xmlns:am3d="http://schemas.microsoft.com/office/drawing/2017/model3d" xmlns:o="urn:schemas-microsoft-com:office:office" xmlns:r="http://schemas.openxmlformats.org/officeDocument/2006/relationships" xmlns:m="http://schemas.openxmlformats.org/officeDocument/2006/math" xmlns:v="urn:schemas-microsoft-com:vml" xmlns:wp14="http://schemas.microsoft.com/office/word/2010/wordprocessingDrawing" xmlns:wp="http://schemas.openxmlformats.org/drawingml/2006/wordprocessingDrawing" xmlns:w10="urn:schemas-microsoft-com:office:word" xmlns:w="http://schemas.openxmlformats.org/wordprocessingml/2006/main" xmlns:w14="http://schemas.microsoft.com/office/word/2010/wordml" xmlns:w15="http://schemas.microsoft.com/office/word/2012/wordml" xmlns:w16cid="http://schemas.microsoft.com/office/word/2016/wordml/cid" xmlns:w16se="http://schemas.microsoft.com/office/word/2015/wordml/symex" xmlns:wpg="http://schemas.microsoft.com/office/word/2010/wordprocessingGroup" xmlns:wpi="http://schemas.microsoft.com/office/word/2010/wordprocessingInk" xmlns:wne="http://schemas.microsoft.com/office/word/2006/wordml" xmlns:wps="http://schemas.microsoft.com/office/word/2010/wordprocessingShape" mc:Ignorable="w14 w15 w16se w16cid wp14">
+  <w16cid:commentId w16cid:paraId="61B0A270" w16cid:durableId="1DC1A5BC"/>
+  <w16cid:commentId w16cid:paraId="54A00412" w16cid:durableId="1DC1A64C"/>
+  <w16cid:commentId w16cid:paraId="4E4DD559" w16cid:durableId="1DC1A5BD"/>
+  <w16cid:commentId w16cid:paraId="309BD13C" w16cid:durableId="1DC1A5BE"/>
+  <w16cid:commentId w16cid:paraId="3C241ADD" w16cid:durableId="1DC1A635"/>
+  <w16cid:commentId w16cid:paraId="7C264D9C" w16cid:durableId="1DC1A5BF"/>
+  <w16cid:commentId w16cid:paraId="326F9F34" w16cid:durableId="1DC1A5E6"/>
+  <w16cid:commentId w16cid:paraId="01D14965" w16cid:durableId="1DC1A5C0"/>
+  <w16cid:commentId w16cid:paraId="66CEE187" w16cid:durableId="1DC1A673"/>
+  <w16cid:commentId w16cid:paraId="716819E2" w16cid:durableId="1DC1A5C2"/>
+  <w16cid:commentId w16cid:paraId="0927E9C5" w16cid:durableId="1DC1A6CF"/>
+  <w16cid:commentId w16cid:paraId="427408C1" w16cid:durableId="1DC1A5C3"/>
+  <w16cid:commentId w16cid:paraId="245F91E1" w16cid:durableId="1DC1A6E2"/>
+  <w16cid:commentId w16cid:paraId="24D09981" w16cid:durableId="1DC1A5C4"/>
+  <w16cid:commentId w16cid:paraId="4FF63235" w16cid:durableId="1DC1A705"/>
+  <w16cid:commentId w16cid:paraId="2AB0B4A6" w16cid:durableId="1DC1A5C6"/>
+  <w16cid:commentId w16cid:paraId="3D4099DE" w16cid:durableId="1DC1A756"/>
+  <w16cid:commentId w16cid:paraId="477795BD" w16cid:durableId="1DC1A5C7"/>
+  <w16cid:commentId w16cid:paraId="7C3B0141" w16cid:durableId="1DC1A780"/>
+</w16cid:commentsIds>
+</file>
+
 <file path=word/numbering.xml><?xml version="1.0" encoding="utf-8"?>
-<w:numbering xmlns:wpc="http://schemas.microsoft.com/office/word/2010/wordprocessingCanvas" xmlns:mo="http://schemas.microsoft.com/office/mac/office/2008/main" xmlns:mc="http://schemas.openxmlformats.org/markup-compatibility/2006" xmlns:mv="urn:schemas-microsoft-com:mac:vml" xmlns:o="urn:schemas-microsoft-com:office:office" xmlns:r="http://schemas.openxmlformats.org/officeDocument/2006/relationships" xmlns:m="http://schemas.openxmlformats.org/officeDocument/2006/math" xmlns:v="urn:schemas-microsoft-com:vml" xmlns:wp14="http://schemas.microsoft.com/office/word/2010/wordprocessingDrawing" xmlns:wp="http://schemas.openxmlformats.org/drawingml/2006/wordprocessingDrawing" xmlns:w10="urn:schemas-microsoft-com:office:word" xmlns:w="http://schemas.openxmlformats.org/wordprocessingml/2006/main" xmlns:w14="http://schemas.microsoft.com/office/word/2010/wordml" xmlns:w15="http://schemas.microsoft.com/office/word/2012/wordml" xmlns:wpg="http://schemas.microsoft.com/office/word/2010/wordprocessingGroup" xmlns:wpi="http://schemas.microsoft.com/office/word/2010/wordprocessingInk" xmlns:wne="http://schemas.microsoft.com/office/word/2006/wordml" xmlns:wps="http://schemas.microsoft.com/office/word/2010/wordprocessingShape" mc:Ignorable="w14 w15 wp14">
-  <w:abstractNum w:abstractNumId="0">
+<w:numbering xmlns:wpc="http://schemas.microsoft.com/office/word/2010/wordprocessingCanvas" xmlns:cx="http://schemas.microsoft.com/office/drawing/2014/chartex" xmlns:cx1="http://schemas.microsoft.com/office/drawing/2015/9/8/chartex" xmlns:cx2="http://schemas.microsoft.com/office/drawing/2015/10/21/chartex" xmlns:cx3="http://schemas.microsoft.com/office/drawing/2016/5/9/chartex" xmlns:cx4="http://schemas.microsoft.com/office/drawing/2016/5/10/chartex" xmlns:cx5="http://schemas.microsoft.com/office/drawing/2016/5/11/chartex" xmlns:cx6="http://schemas.microsoft.com/office/drawing/2016/5/12/chartex" xmlns:cx7="http://schemas.microsoft.com/office/drawing/2016/5/13/chartex" xmlns:cx8="http://schemas.microsoft.com/office/drawing/2016/5/14/chartex" xmlns:mc="http://schemas.openxmlformats.org/markup-compatibility/2006" xmlns:aink="http://schemas.microsoft.com/office/drawing/2016/ink" xmlns:am3d="http://schemas.microsoft.com/office/drawing/2017/model3d" xmlns:o="urn:schemas-microsoft-com:office:office" xmlns:r="http://schemas.openxmlformats.org/officeDocument/2006/relationships" xmlns:m="http://schemas.openxmlformats.org/officeDocument/2006/math" xmlns:v="urn:schemas-microsoft-com:vml" xmlns:wp14="http://schemas.microsoft.com/office/word/2010/wordprocessingDrawing" xmlns:wp="http://schemas.openxmlformats.org/drawingml/2006/wordprocessingDrawing" xmlns:w10="urn:schemas-microsoft-com:office:word" xmlns:w="http://schemas.openxmlformats.org/wordprocessingml/2006/main" xmlns:w14="http://schemas.microsoft.com/office/word/2010/wordml" xmlns:w15="http://schemas.microsoft.com/office/word/2012/wordml" xmlns:w16cid="http://schemas.microsoft.com/office/word/2016/wordml/cid" xmlns:w16se="http://schemas.microsoft.com/office/word/2015/wordml/symex" xmlns:wpg="http://schemas.microsoft.com/office/word/2010/wordprocessingGroup" xmlns:wpi="http://schemas.microsoft.com/office/word/2010/wordprocessingInk" xmlns:wne="http://schemas.microsoft.com/office/word/2006/wordml" xmlns:wps="http://schemas.microsoft.com/office/word/2010/wordprocessingShape" mc:Ignorable="w14 w15 w16se w16cid wp14">
+  <w:abstractNum w:abstractNumId="0" w15:restartNumberingAfterBreak="0">
     <w:nsid w:val="FFFFFFFB"/>
     <w:multiLevelType w:val="multilevel"/>
     <w:tmpl w:val="3FD66CB2"/>
@@ -17492,7 +17734,7 @@
       <w:lvlJc w:val="left"/>
     </w:lvl>
   </w:abstractNum>
-  <w:abstractNum w:abstractNumId="1">
+  <w:abstractNum w:abstractNumId="1" w15:restartNumberingAfterBreak="0">
     <w:nsid w:val="097B61B1"/>
     <w:multiLevelType w:val="hybridMultilevel"/>
     <w:tmpl w:val="2EC80FF6"/>
@@ -17581,7 +17823,7 @@
       </w:pPr>
     </w:lvl>
   </w:abstractNum>
-  <w:abstractNum w:abstractNumId="2">
+  <w:abstractNum w:abstractNumId="2" w15:restartNumberingAfterBreak="0">
     <w:nsid w:val="10442A18"/>
     <w:multiLevelType w:val="hybridMultilevel"/>
     <w:tmpl w:val="8350FFF8"/>
@@ -17721,7 +17963,7 @@
       </w:rPr>
     </w:lvl>
   </w:abstractNum>
-  <w:abstractNum w:abstractNumId="3">
+  <w:abstractNum w:abstractNumId="3" w15:restartNumberingAfterBreak="0">
     <w:nsid w:val="187D251D"/>
     <w:multiLevelType w:val="hybridMultilevel"/>
     <w:tmpl w:val="A45A8BEE"/>
@@ -17835,7 +18077,7 @@
       </w:rPr>
     </w:lvl>
   </w:abstractNum>
-  <w:abstractNum w:abstractNumId="4">
+  <w:abstractNum w:abstractNumId="4" w15:restartNumberingAfterBreak="0">
     <w:nsid w:val="255D09C0"/>
     <w:multiLevelType w:val="hybridMultilevel"/>
     <w:tmpl w:val="C7546672"/>
@@ -17924,7 +18166,7 @@
       </w:pPr>
     </w:lvl>
   </w:abstractNum>
-  <w:abstractNum w:abstractNumId="5">
+  <w:abstractNum w:abstractNumId="5" w15:restartNumberingAfterBreak="0">
     <w:nsid w:val="2DFF50D7"/>
     <w:multiLevelType w:val="hybridMultilevel"/>
     <w:tmpl w:val="CA4E8F88"/>
@@ -18013,7 +18255,7 @@
       </w:pPr>
     </w:lvl>
   </w:abstractNum>
-  <w:abstractNum w:abstractNumId="6">
+  <w:abstractNum w:abstractNumId="6" w15:restartNumberingAfterBreak="0">
     <w:nsid w:val="45980CCF"/>
     <w:multiLevelType w:val="hybridMultilevel"/>
     <w:tmpl w:val="F82A1574"/>
@@ -18126,7 +18368,7 @@
       </w:rPr>
     </w:lvl>
   </w:abstractNum>
-  <w:abstractNum w:abstractNumId="7">
+  <w:abstractNum w:abstractNumId="7" w15:restartNumberingAfterBreak="0">
     <w:nsid w:val="484537BC"/>
     <w:multiLevelType w:val="hybridMultilevel"/>
     <w:tmpl w:val="69AA1C0E"/>
@@ -18215,7 +18457,7 @@
       </w:pPr>
     </w:lvl>
   </w:abstractNum>
-  <w:abstractNum w:abstractNumId="8">
+  <w:abstractNum w:abstractNumId="8" w15:restartNumberingAfterBreak="0">
     <w:nsid w:val="4CB45536"/>
     <w:multiLevelType w:val="hybridMultilevel"/>
     <w:tmpl w:val="69AA1C0E"/>
@@ -18304,7 +18546,7 @@
       </w:pPr>
     </w:lvl>
   </w:abstractNum>
-  <w:abstractNum w:abstractNumId="9">
+  <w:abstractNum w:abstractNumId="9" w15:restartNumberingAfterBreak="0">
     <w:nsid w:val="537875F4"/>
     <w:multiLevelType w:val="hybridMultilevel"/>
     <w:tmpl w:val="BE78880E"/>
@@ -18417,7 +18659,7 @@
       </w:rPr>
     </w:lvl>
   </w:abstractNum>
-  <w:abstractNum w:abstractNumId="10">
+  <w:abstractNum w:abstractNumId="10" w15:restartNumberingAfterBreak="0">
     <w:nsid w:val="79F86B36"/>
     <w:multiLevelType w:val="hybridMultilevel"/>
     <w:tmpl w:val="7520B2C4"/>
@@ -18506,7 +18748,7 @@
       </w:pPr>
     </w:lvl>
   </w:abstractNum>
-  <w:abstractNum w:abstractNumId="11">
+  <w:abstractNum w:abstractNumId="11" w15:restartNumberingAfterBreak="0">
     <w:nsid w:val="7B315386"/>
     <w:multiLevelType w:val="hybridMultilevel"/>
     <w:tmpl w:val="B4A25528"/>
@@ -18595,7 +18837,7 @@
       </w:pPr>
     </w:lvl>
   </w:abstractNum>
-  <w:abstractNum w:abstractNumId="12">
+  <w:abstractNum w:abstractNumId="12" w15:restartNumberingAfterBreak="0">
     <w:nsid w:val="7BE434D7"/>
     <w:multiLevelType w:val="singleLevel"/>
     <w:tmpl w:val="04090001"/>
@@ -18658,15 +18900,18 @@
 </file>
 
 <file path=word/people.xml><?xml version="1.0" encoding="utf-8"?>
-<w15:people xmlns:wpc="http://schemas.microsoft.com/office/word/2010/wordprocessingCanvas" xmlns:mo="http://schemas.microsoft.com/office/mac/office/2008/main" xmlns:mc="http://schemas.openxmlformats.org/markup-compatibility/2006" xmlns:mv="urn:schemas-microsoft-com:mac:vml" xmlns:o="urn:schemas-microsoft-com:office:office" xmlns:r="http://schemas.openxmlformats.org/officeDocument/2006/relationships" xmlns:m="http://schemas.openxmlformats.org/officeDocument/2006/math" xmlns:v="urn:schemas-microsoft-com:vml" xmlns:wp14="http://schemas.microsoft.com/office/word/2010/wordprocessingDrawing" xmlns:wp="http://schemas.openxmlformats.org/drawingml/2006/wordprocessingDrawing" xmlns:w10="urn:schemas-microsoft-com:office:word" xmlns:w="http://schemas.openxmlformats.org/wordprocessingml/2006/main" xmlns:w14="http://schemas.microsoft.com/office/word/2010/wordml" xmlns:w15="http://schemas.microsoft.com/office/word/2012/wordml" xmlns:wpg="http://schemas.microsoft.com/office/word/2010/wordprocessingGroup" xmlns:wpi="http://schemas.microsoft.com/office/word/2010/wordprocessingInk" xmlns:wne="http://schemas.microsoft.com/office/word/2006/wordml" xmlns:wps="http://schemas.microsoft.com/office/word/2010/wordprocessingShape" mc:Ignorable="w14 w15 wp14">
+<w15:people xmlns:wpc="http://schemas.microsoft.com/office/word/2010/wordprocessingCanvas" xmlns:cx="http://schemas.microsoft.com/office/drawing/2014/chartex" xmlns:cx1="http://schemas.microsoft.com/office/drawing/2015/9/8/chartex" xmlns:cx2="http://schemas.microsoft.com/office/drawing/2015/10/21/chartex" xmlns:cx3="http://schemas.microsoft.com/office/drawing/2016/5/9/chartex" xmlns:cx4="http://schemas.microsoft.com/office/drawing/2016/5/10/chartex" xmlns:cx5="http://schemas.microsoft.com/office/drawing/2016/5/11/chartex" xmlns:cx6="http://schemas.microsoft.com/office/drawing/2016/5/12/chartex" xmlns:cx7="http://schemas.microsoft.com/office/drawing/2016/5/13/chartex" xmlns:cx8="http://schemas.microsoft.com/office/drawing/2016/5/14/chartex" xmlns:mc="http://schemas.openxmlformats.org/markup-compatibility/2006" xmlns:aink="http://schemas.microsoft.com/office/drawing/2016/ink" xmlns:am3d="http://schemas.microsoft.com/office/drawing/2017/model3d" xmlns:o="urn:schemas-microsoft-com:office:office" xmlns:r="http://schemas.openxmlformats.org/officeDocument/2006/relationships" xmlns:m="http://schemas.openxmlformats.org/officeDocument/2006/math" xmlns:v="urn:schemas-microsoft-com:vml" xmlns:wp14="http://schemas.microsoft.com/office/word/2010/wordprocessingDrawing" xmlns:wp="http://schemas.openxmlformats.org/drawingml/2006/wordprocessingDrawing" xmlns:w10="urn:schemas-microsoft-com:office:word" xmlns:w="http://schemas.openxmlformats.org/wordprocessingml/2006/main" xmlns:w14="http://schemas.microsoft.com/office/word/2010/wordml" xmlns:w15="http://schemas.microsoft.com/office/word/2012/wordml" xmlns:w16cid="http://schemas.microsoft.com/office/word/2016/wordml/cid" xmlns:w16se="http://schemas.microsoft.com/office/word/2015/wordml/symex" xmlns:wpg="http://schemas.microsoft.com/office/word/2010/wordprocessingGroup" xmlns:wpi="http://schemas.microsoft.com/office/word/2010/wordprocessingInk" xmlns:wne="http://schemas.microsoft.com/office/word/2006/wordml" xmlns:wps="http://schemas.microsoft.com/office/word/2010/wordprocessingShape" mc:Ignorable="w14 w15 w16se w16cid wp14">
   <w15:person w15:author="ערן  סטרמן">
     <w15:presenceInfo w15:providerId="None" w15:userId="ערן  סטרמן"/>
+  </w15:person>
+  <w15:person w15:author="damirbar@gmail.com">
+    <w15:presenceInfo w15:providerId="Windows Live" w15:userId="ed9ab224b8ef2c02"/>
   </w15:person>
 </w15:people>
 </file>
 
 <file path=word/styles.xml><?xml version="1.0" encoding="utf-8"?>
-<w:styles xmlns:mc="http://schemas.openxmlformats.org/markup-compatibility/2006" xmlns:r="http://schemas.openxmlformats.org/officeDocument/2006/relationships" xmlns:w="http://schemas.openxmlformats.org/wordprocessingml/2006/main" xmlns:w14="http://schemas.microsoft.com/office/word/2010/wordml" xmlns:w15="http://schemas.microsoft.com/office/word/2012/wordml" mc:Ignorable="w14 w15">
+<w:styles xmlns:mc="http://schemas.openxmlformats.org/markup-compatibility/2006" xmlns:r="http://schemas.openxmlformats.org/officeDocument/2006/relationships" xmlns:w="http://schemas.openxmlformats.org/wordprocessingml/2006/main" xmlns:w14="http://schemas.microsoft.com/office/word/2010/wordml" xmlns:w15="http://schemas.microsoft.com/office/word/2012/wordml" xmlns:w16cid="http://schemas.microsoft.com/office/word/2016/wordml/cid" xmlns:w16se="http://schemas.microsoft.com/office/word/2015/wordml/symex" mc:Ignorable="w14 w15 w16se w16cid">
   <w:docDefaults>
     <w:rPrDefault>
       <w:rPr>
@@ -18682,7 +18927,7 @@
       </w:pPr>
     </w:pPrDefault>
   </w:docDefaults>
-  <w:latentStyles w:defLockedState="0" w:defUIPriority="99" w:defSemiHidden="0" w:defUnhideWhenUsed="0" w:defQFormat="0" w:count="382">
+  <w:latentStyles w:defLockedState="0" w:defUIPriority="99" w:defSemiHidden="0" w:defUnhideWhenUsed="0" w:defQFormat="0" w:count="375">
     <w:lsdException w:name="Normal" w:uiPriority="0" w:qFormat="1"/>
     <w:lsdException w:name="heading 1" w:uiPriority="0" w:qFormat="1"/>
     <w:lsdException w:name="heading 2" w:semiHidden="1" w:uiPriority="0" w:unhideWhenUsed="1" w:qFormat="1"/>
@@ -19524,7 +19769,6 @@
       <w:spacing w:after="0" w:line="240" w:lineRule="auto"/>
     </w:pPr>
     <w:tblPr>
-      <w:tblInd w:w="0" w:type="dxa"/>
       <w:tblBorders>
         <w:top w:val="single" w:sz="4" w:space="0" w:color="auto"/>
         <w:left w:val="single" w:sz="4" w:space="0" w:color="auto"/>
@@ -19533,12 +19777,6 @@
         <w:insideH w:val="single" w:sz="4" w:space="0" w:color="auto"/>
         <w:insideV w:val="single" w:sz="4" w:space="0" w:color="auto"/>
       </w:tblBorders>
-      <w:tblCellMar>
-        <w:top w:w="0" w:type="dxa"/>
-        <w:left w:w="108" w:type="dxa"/>
-        <w:bottom w:w="0" w:type="dxa"/>
-        <w:right w:w="108" w:type="dxa"/>
-      </w:tblCellMar>
     </w:tblPr>
   </w:style>
   <w:style w:type="character" w:styleId="CommentReference">
@@ -19944,7 +20182,7 @@
 </file>
 
 <file path=customXml/itemProps1.xml><?xml version="1.0" encoding="utf-8"?>
-<ds:datastoreItem xmlns:ds="http://schemas.openxmlformats.org/officeDocument/2006/customXml" ds:itemID="{C8B32D42-2D74-D943-A8DD-A3EA15192C52}">
+<ds:datastoreItem xmlns:ds="http://schemas.openxmlformats.org/officeDocument/2006/customXml" ds:itemID="{5F52CE23-D56E-4D66-AE04-C68CEB5A5195}">
   <ds:schemaRefs>
     <ds:schemaRef ds:uri="http://schemas.openxmlformats.org/officeDocument/2006/bibliography"/>
   </ds:schemaRefs>

</xml_diff>

<commit_message>
- Added related work to Requirements Specification
</commit_message>
<xml_diff>
--- a/Requirements Specification.docx
+++ b/Requirements Specification.docx
@@ -280,7 +280,15 @@
           <w:szCs w:val="26"/>
         </w:rPr>
         <w:tab/>
-        <w:t>4</w:t>
+      </w:r>
+      <w:r>
+        <w:rPr>
+          <w:rFonts w:asciiTheme="minorHAnsi" w:hAnsiTheme="minorHAnsi" w:cstheme="minorHAnsi"/>
+          <w:noProof/>
+          <w:sz w:val="26"/>
+          <w:szCs w:val="26"/>
+        </w:rPr>
+        <w:t>3</w:t>
       </w:r>
     </w:p>
     <w:p>
@@ -314,7 +322,6 @@
           <w:szCs w:val="26"/>
         </w:rPr>
         <w:tab/>
-        <w:t>Purpose</w:t>
       </w:r>
       <w:r>
         <w:rPr>
@@ -323,8 +330,27 @@
           <w:sz w:val="26"/>
           <w:szCs w:val="26"/>
         </w:rPr>
+        <w:t>Abstract</w:t>
+      </w:r>
+      <w:bookmarkStart w:id="2" w:name="_GoBack"/>
+      <w:bookmarkEnd w:id="2"/>
+      <w:r>
+        <w:rPr>
+          <w:rFonts w:asciiTheme="minorHAnsi" w:hAnsiTheme="minorHAnsi" w:cstheme="minorHAnsi"/>
+          <w:noProof/>
+          <w:sz w:val="26"/>
+          <w:szCs w:val="26"/>
+        </w:rPr>
         <w:tab/>
-        <w:t>4</w:t>
+      </w:r>
+      <w:r>
+        <w:rPr>
+          <w:rFonts w:asciiTheme="minorHAnsi" w:hAnsiTheme="minorHAnsi" w:cstheme="minorHAnsi"/>
+          <w:noProof/>
+          <w:sz w:val="26"/>
+          <w:szCs w:val="26"/>
+        </w:rPr>
+        <w:t>3</w:t>
       </w:r>
     </w:p>
     <w:p>
@@ -348,7 +374,7 @@
           <w:sz w:val="26"/>
           <w:szCs w:val="26"/>
         </w:rPr>
-        <w:t>1.2</w:t>
+        <w:t>1.</w:t>
       </w:r>
       <w:r>
         <w:rPr>
@@ -357,8 +383,7 @@
           <w:sz w:val="26"/>
           <w:szCs w:val="26"/>
         </w:rPr>
-        <w:tab/>
-        <w:t>Scope</w:t>
+        <w:t>2</w:t>
       </w:r>
       <w:r>
         <w:rPr>
@@ -368,7 +393,33 @@
           <w:szCs w:val="26"/>
         </w:rPr>
         <w:tab/>
-        <w:t>4</w:t>
+      </w:r>
+      <w:r>
+        <w:rPr>
+          <w:rFonts w:asciiTheme="minorHAnsi" w:hAnsiTheme="minorHAnsi" w:cstheme="minorHAnsi"/>
+          <w:noProof/>
+          <w:sz w:val="26"/>
+          <w:szCs w:val="26"/>
+        </w:rPr>
+        <w:t>Related Work</w:t>
+      </w:r>
+      <w:r>
+        <w:rPr>
+          <w:rFonts w:asciiTheme="minorHAnsi" w:hAnsiTheme="minorHAnsi" w:cstheme="minorHAnsi"/>
+          <w:noProof/>
+          <w:sz w:val="26"/>
+          <w:szCs w:val="26"/>
+        </w:rPr>
+        <w:tab/>
+      </w:r>
+      <w:r>
+        <w:rPr>
+          <w:rFonts w:asciiTheme="minorHAnsi" w:hAnsiTheme="minorHAnsi" w:cstheme="minorHAnsi"/>
+          <w:noProof/>
+          <w:sz w:val="26"/>
+          <w:szCs w:val="26"/>
+        </w:rPr>
+        <w:t>3</w:t>
       </w:r>
     </w:p>
     <w:p>
@@ -392,7 +443,7 @@
           <w:sz w:val="26"/>
           <w:szCs w:val="26"/>
         </w:rPr>
-        <w:t>1.3</w:t>
+        <w:t>1.</w:t>
       </w:r>
       <w:r>
         <w:rPr>
@@ -401,8 +452,7 @@
           <w:sz w:val="26"/>
           <w:szCs w:val="26"/>
         </w:rPr>
-        <w:tab/>
-        <w:t>Definitions, Acronyms and Abbreviations</w:t>
+        <w:t>3</w:t>
       </w:r>
       <w:r>
         <w:rPr>
@@ -412,7 +462,25 @@
           <w:szCs w:val="26"/>
         </w:rPr>
         <w:tab/>
-        <w:t>4</w:t>
+        <w:t>Scope</w:t>
+      </w:r>
+      <w:r>
+        <w:rPr>
+          <w:rFonts w:asciiTheme="minorHAnsi" w:hAnsiTheme="minorHAnsi" w:cstheme="minorHAnsi"/>
+          <w:noProof/>
+          <w:sz w:val="26"/>
+          <w:szCs w:val="26"/>
+        </w:rPr>
+        <w:tab/>
+      </w:r>
+      <w:r>
+        <w:rPr>
+          <w:rFonts w:asciiTheme="minorHAnsi" w:hAnsiTheme="minorHAnsi" w:cstheme="minorHAnsi"/>
+          <w:noProof/>
+          <w:sz w:val="26"/>
+          <w:szCs w:val="26"/>
+        </w:rPr>
+        <w:t>5</w:t>
       </w:r>
     </w:p>
     <w:p>
@@ -436,7 +504,7 @@
           <w:sz w:val="26"/>
           <w:szCs w:val="26"/>
         </w:rPr>
-        <w:t>1.4</w:t>
+        <w:t>1.</w:t>
       </w:r>
       <w:r>
         <w:rPr>
@@ -445,8 +513,7 @@
           <w:sz w:val="26"/>
           <w:szCs w:val="26"/>
         </w:rPr>
-        <w:tab/>
-        <w:t>Technologies to be used</w:t>
+        <w:t>4</w:t>
       </w:r>
       <w:r>
         <w:rPr>
@@ -456,7 +523,25 @@
           <w:szCs w:val="26"/>
         </w:rPr>
         <w:tab/>
-        <w:t>5</w:t>
+        <w:t>Definitions, Acronyms and Abbreviations</w:t>
+      </w:r>
+      <w:r>
+        <w:rPr>
+          <w:rFonts w:asciiTheme="minorHAnsi" w:hAnsiTheme="minorHAnsi" w:cstheme="minorHAnsi"/>
+          <w:noProof/>
+          <w:sz w:val="26"/>
+          <w:szCs w:val="26"/>
+        </w:rPr>
+        <w:tab/>
+      </w:r>
+      <w:r>
+        <w:rPr>
+          <w:rFonts w:asciiTheme="minorHAnsi" w:hAnsiTheme="minorHAnsi" w:cstheme="minorHAnsi"/>
+          <w:noProof/>
+          <w:sz w:val="26"/>
+          <w:szCs w:val="26"/>
+        </w:rPr>
+        <w:t>7</w:t>
       </w:r>
     </w:p>
     <w:p>
@@ -480,7 +565,7 @@
           <w:sz w:val="26"/>
           <w:szCs w:val="26"/>
         </w:rPr>
-        <w:t>1.5</w:t>
+        <w:t>1.</w:t>
       </w:r>
       <w:r>
         <w:rPr>
@@ -489,6 +574,76 @@
           <w:sz w:val="26"/>
           <w:szCs w:val="26"/>
         </w:rPr>
+        <w:t>5</w:t>
+      </w:r>
+      <w:r>
+        <w:rPr>
+          <w:rFonts w:asciiTheme="minorHAnsi" w:hAnsiTheme="minorHAnsi" w:cstheme="minorHAnsi"/>
+          <w:noProof/>
+          <w:sz w:val="26"/>
+          <w:szCs w:val="26"/>
+        </w:rPr>
+        <w:tab/>
+        <w:t>Technologies to be used</w:t>
+      </w:r>
+      <w:r>
+        <w:rPr>
+          <w:rFonts w:asciiTheme="minorHAnsi" w:hAnsiTheme="minorHAnsi" w:cstheme="minorHAnsi"/>
+          <w:noProof/>
+          <w:sz w:val="26"/>
+          <w:szCs w:val="26"/>
+        </w:rPr>
+        <w:tab/>
+      </w:r>
+      <w:r>
+        <w:rPr>
+          <w:rFonts w:asciiTheme="minorHAnsi" w:hAnsiTheme="minorHAnsi" w:cstheme="minorHAnsi"/>
+          <w:noProof/>
+          <w:sz w:val="26"/>
+          <w:szCs w:val="26"/>
+        </w:rPr>
+        <w:t>8</w:t>
+      </w:r>
+    </w:p>
+    <w:p>
+      <w:pPr>
+        <w:pStyle w:val="TOC2"/>
+        <w:tabs>
+          <w:tab w:val="left" w:pos="1000"/>
+        </w:tabs>
+        <w:spacing w:line="360" w:lineRule="auto"/>
+        <w:rPr>
+          <w:rFonts w:asciiTheme="minorHAnsi" w:hAnsiTheme="minorHAnsi" w:cstheme="minorHAnsi"/>
+          <w:noProof/>
+          <w:sz w:val="26"/>
+          <w:szCs w:val="26"/>
+        </w:rPr>
+      </w:pPr>
+      <w:r>
+        <w:rPr>
+          <w:rFonts w:asciiTheme="minorHAnsi" w:hAnsiTheme="minorHAnsi" w:cstheme="minorHAnsi"/>
+          <w:noProof/>
+          <w:sz w:val="26"/>
+          <w:szCs w:val="26"/>
+        </w:rPr>
+        <w:t>1.</w:t>
+      </w:r>
+      <w:r>
+        <w:rPr>
+          <w:rFonts w:asciiTheme="minorHAnsi" w:hAnsiTheme="minorHAnsi" w:cstheme="minorHAnsi"/>
+          <w:noProof/>
+          <w:sz w:val="26"/>
+          <w:szCs w:val="26"/>
+        </w:rPr>
+        <w:t>6</w:t>
+      </w:r>
+      <w:r>
+        <w:rPr>
+          <w:rFonts w:asciiTheme="minorHAnsi" w:hAnsiTheme="minorHAnsi" w:cstheme="minorHAnsi"/>
+          <w:noProof/>
+          <w:sz w:val="26"/>
+          <w:szCs w:val="26"/>
+        </w:rPr>
         <w:tab/>
         <w:t>Overview</w:t>
       </w:r>
@@ -500,7 +655,15 @@
           <w:szCs w:val="26"/>
         </w:rPr>
         <w:tab/>
-        <w:t>5</w:t>
+      </w:r>
+      <w:r>
+        <w:rPr>
+          <w:rFonts w:asciiTheme="minorHAnsi" w:hAnsiTheme="minorHAnsi" w:cstheme="minorHAnsi"/>
+          <w:noProof/>
+          <w:sz w:val="26"/>
+          <w:szCs w:val="26"/>
+        </w:rPr>
+        <w:t>9</w:t>
       </w:r>
     </w:p>
     <w:p>
@@ -544,7 +707,15 @@
           <w:szCs w:val="26"/>
         </w:rPr>
         <w:tab/>
-        <w:t>6</w:t>
+      </w:r>
+      <w:r>
+        <w:rPr>
+          <w:rFonts w:asciiTheme="minorHAnsi" w:hAnsiTheme="minorHAnsi" w:cstheme="minorHAnsi"/>
+          <w:noProof/>
+          <w:sz w:val="26"/>
+          <w:szCs w:val="26"/>
+        </w:rPr>
+        <w:t>10</w:t>
       </w:r>
     </w:p>
     <w:p>
@@ -596,7 +767,15 @@
           <w:szCs w:val="26"/>
         </w:rPr>
         <w:tab/>
-        <w:t>6</w:t>
+      </w:r>
+      <w:r>
+        <w:rPr>
+          <w:rFonts w:asciiTheme="minorHAnsi" w:hAnsiTheme="minorHAnsi" w:cstheme="minorHAnsi"/>
+          <w:noProof/>
+          <w:sz w:val="26"/>
+          <w:szCs w:val="26"/>
+        </w:rPr>
+        <w:t>10</w:t>
       </w:r>
     </w:p>
     <w:p>
@@ -648,7 +827,15 @@
           <w:szCs w:val="26"/>
         </w:rPr>
         <w:tab/>
-        <w:t>8</w:t>
+      </w:r>
+      <w:r>
+        <w:rPr>
+          <w:rFonts w:asciiTheme="minorHAnsi" w:hAnsiTheme="minorHAnsi" w:cstheme="minorHAnsi"/>
+          <w:noProof/>
+          <w:sz w:val="26"/>
+          <w:szCs w:val="26"/>
+        </w:rPr>
+        <w:t>11</w:t>
       </w:r>
     </w:p>
     <w:p>
@@ -692,7 +879,15 @@
           <w:szCs w:val="26"/>
         </w:rPr>
         <w:tab/>
-        <w:t>9</w:t>
+      </w:r>
+      <w:r>
+        <w:rPr>
+          <w:rFonts w:asciiTheme="minorHAnsi" w:hAnsiTheme="minorHAnsi" w:cstheme="minorHAnsi"/>
+          <w:noProof/>
+          <w:sz w:val="26"/>
+          <w:szCs w:val="26"/>
+        </w:rPr>
+        <w:t>-</w:t>
       </w:r>
     </w:p>
     <w:p>
@@ -744,60 +939,7 @@
           <w:sz w:val="26"/>
           <w:szCs w:val="26"/>
         </w:rPr>
-        <w:fldChar w:fldCharType="begin"/>
-      </w:r>
-      <w:r>
-        <w:rPr>
-          <w:rFonts w:asciiTheme="minorHAnsi" w:hAnsiTheme="minorHAnsi" w:cstheme="minorHAnsi"/>
-          <w:noProof/>
-          <w:sz w:val="26"/>
-          <w:szCs w:val="26"/>
-        </w:rPr>
-        <w:instrText xml:space="preserve"> PAGEREF _Toc146371255 \h </w:instrText>
-      </w:r>
-      <w:r>
-        <w:rPr>
-          <w:rFonts w:asciiTheme="minorHAnsi" w:hAnsiTheme="minorHAnsi" w:cstheme="minorHAnsi"/>
-          <w:noProof/>
-          <w:sz w:val="26"/>
-          <w:szCs w:val="26"/>
-        </w:rPr>
-      </w:r>
-      <w:r>
-        <w:rPr>
-          <w:rFonts w:asciiTheme="minorHAnsi" w:hAnsiTheme="minorHAnsi" w:cstheme="minorHAnsi"/>
-          <w:noProof/>
-          <w:sz w:val="26"/>
-          <w:szCs w:val="26"/>
-        </w:rPr>
-        <w:fldChar w:fldCharType="separate"/>
-      </w:r>
-      <w:r>
-        <w:rPr>
-          <w:rFonts w:asciiTheme="minorHAnsi" w:hAnsiTheme="minorHAnsi" w:cstheme="minorHAnsi"/>
-          <w:noProof/>
-          <w:sz w:val="26"/>
-          <w:szCs w:val="26"/>
-        </w:rPr>
         <w:t>16</w:t>
-      </w:r>
-      <w:r>
-        <w:rPr>
-          <w:rFonts w:asciiTheme="minorHAnsi" w:hAnsiTheme="minorHAnsi" w:cstheme="minorHAnsi"/>
-          <w:noProof/>
-          <w:sz w:val="26"/>
-          <w:szCs w:val="26"/>
-        </w:rPr>
-        <w:fldChar w:fldCharType="end"/>
-      </w:r>
-      <w:r>
-        <w:rPr>
-          <w:rFonts w:asciiTheme="minorHAnsi" w:hAnsiTheme="minorHAnsi" w:cstheme="minorHAnsi"/>
-          <w:noProof/>
-          <w:sz w:val="26"/>
-          <w:szCs w:val="26"/>
-        </w:rPr>
-        <w:t>6</w:t>
       </w:r>
     </w:p>
     <w:p>
@@ -850,7 +992,15 @@
           <w:szCs w:val="26"/>
         </w:rPr>
         <w:tab/>
-        <w:t>12</w:t>
+      </w:r>
+      <w:r>
+        <w:rPr>
+          <w:rFonts w:asciiTheme="minorHAnsi" w:hAnsiTheme="minorHAnsi" w:cstheme="minorHAnsi"/>
+          <w:noProof/>
+          <w:sz w:val="26"/>
+          <w:szCs w:val="26"/>
+        </w:rPr>
+        <w:t>-</w:t>
       </w:r>
     </w:p>
     <w:p>
@@ -903,7 +1053,15 @@
           <w:szCs w:val="26"/>
         </w:rPr>
         <w:tab/>
-        <w:t>29</w:t>
+      </w:r>
+      <w:r>
+        <w:rPr>
+          <w:rFonts w:asciiTheme="minorHAnsi" w:hAnsiTheme="minorHAnsi" w:cstheme="minorHAnsi"/>
+          <w:noProof/>
+          <w:sz w:val="26"/>
+          <w:szCs w:val="26"/>
+        </w:rPr>
+        <w:t>-</w:t>
       </w:r>
     </w:p>
     <w:p>
@@ -956,7 +1114,15 @@
           <w:szCs w:val="26"/>
         </w:rPr>
         <w:tab/>
-        <w:t>31</w:t>
+      </w:r>
+      <w:r>
+        <w:rPr>
+          <w:rFonts w:asciiTheme="minorHAnsi" w:hAnsiTheme="minorHAnsi" w:cstheme="minorHAnsi"/>
+          <w:noProof/>
+          <w:sz w:val="26"/>
+          <w:szCs w:val="26"/>
+        </w:rPr>
+        <w:t>-</w:t>
       </w:r>
     </w:p>
     <w:p>
@@ -1026,7 +1192,15 @@
           <w:szCs w:val="26"/>
         </w:rPr>
         <w:tab/>
-        <w:t>31</w:t>
+      </w:r>
+      <w:r>
+        <w:rPr>
+          <w:rFonts w:asciiTheme="minorHAnsi" w:hAnsiTheme="minorHAnsi" w:cstheme="minorHAnsi"/>
+          <w:noProof/>
+          <w:sz w:val="26"/>
+          <w:szCs w:val="26"/>
+        </w:rPr>
+        <w:t>16</w:t>
       </w:r>
     </w:p>
     <w:p>
@@ -1072,7 +1246,15 @@
           <w:szCs w:val="26"/>
         </w:rPr>
         <w:tab/>
-        <w:t>31</w:t>
+      </w:r>
+      <w:r>
+        <w:rPr>
+          <w:rFonts w:asciiTheme="minorHAnsi" w:hAnsiTheme="minorHAnsi" w:cstheme="minorHAnsi"/>
+          <w:noProof/>
+          <w:sz w:val="26"/>
+          <w:szCs w:val="26"/>
+        </w:rPr>
+        <w:t>16</w:t>
       </w:r>
     </w:p>
     <w:p>
@@ -1118,7 +1300,15 @@
           <w:szCs w:val="26"/>
         </w:rPr>
         <w:tab/>
-        <w:t>31</w:t>
+      </w:r>
+      <w:r>
+        <w:rPr>
+          <w:rFonts w:asciiTheme="minorHAnsi" w:hAnsiTheme="minorHAnsi" w:cstheme="minorHAnsi"/>
+          <w:noProof/>
+          <w:sz w:val="26"/>
+          <w:szCs w:val="26"/>
+        </w:rPr>
+        <w:t>20</w:t>
       </w:r>
     </w:p>
     <w:p>
@@ -1164,7 +1354,15 @@
           <w:szCs w:val="26"/>
         </w:rPr>
         <w:tab/>
-        <w:t>31</w:t>
+      </w:r>
+      <w:r>
+        <w:rPr>
+          <w:rFonts w:asciiTheme="minorHAnsi" w:hAnsiTheme="minorHAnsi" w:cstheme="minorHAnsi"/>
+          <w:noProof/>
+          <w:sz w:val="26"/>
+          <w:szCs w:val="26"/>
+        </w:rPr>
+        <w:t>-</w:t>
       </w:r>
     </w:p>
     <w:p>
@@ -1204,23 +1402,6 @@
           <w:szCs w:val="26"/>
         </w:rPr>
         <w:fldChar w:fldCharType="end"/>
-      </w:r>
-    </w:p>
-    <w:p>
-      <w:pPr>
-        <w:rPr>
-          <w:rFonts w:ascii="Calibri" w:hAnsi="Calibri"/>
-          <w:sz w:val="26"/>
-          <w:szCs w:val="26"/>
-        </w:rPr>
-      </w:pPr>
-      <w:r>
-        <w:rPr>
-          <w:rFonts w:ascii="Calibri" w:hAnsi="Calibri"/>
-          <w:sz w:val="26"/>
-          <w:szCs w:val="26"/>
-        </w:rPr>
-        <w:br w:type="page"/>
       </w:r>
     </w:p>
     <w:p>
@@ -1256,16 +1437,14 @@
           <w:szCs w:val="28"/>
         </w:rPr>
       </w:pPr>
-      <w:bookmarkStart w:id="2" w:name="_Toc146371245"/>
       <w:r>
         <w:rPr>
           <w:rFonts w:ascii="Cambria" w:hAnsi="Cambria"/>
           <w:sz w:val="28"/>
           <w:szCs w:val="28"/>
         </w:rPr>
-        <w:t>Purpose</w:t>
-      </w:r>
-      <w:bookmarkEnd w:id="2"/>
+        <w:t>Abstract</w:t>
+      </w:r>
     </w:p>
     <w:p>
       <w:pPr>
@@ -1497,9 +1676,519 @@
     </w:p>
     <w:p>
       <w:pPr>
+        <w:ind w:left="720"/>
         <w:rPr>
           <w:sz w:val="28"/>
           <w:szCs w:val="28"/>
+        </w:rPr>
+      </w:pPr>
+    </w:p>
+    <w:p>
+      <w:pPr>
+        <w:pStyle w:val="Heading2"/>
+        <w:rPr>
+          <w:rFonts w:ascii="Cambria" w:hAnsi="Cambria"/>
+          <w:sz w:val="28"/>
+          <w:szCs w:val="28"/>
+        </w:rPr>
+      </w:pPr>
+      <w:r>
+        <w:rPr>
+          <w:rFonts w:ascii="Cambria" w:hAnsi="Cambria"/>
+          <w:sz w:val="28"/>
+          <w:szCs w:val="28"/>
+        </w:rPr>
+        <w:t>Related Work</w:t>
+      </w:r>
+    </w:p>
+    <w:p>
+      <w:pPr>
+        <w:rPr>
+          <w:lang w:bidi="ar-SA"/>
+        </w:rPr>
+      </w:pPr>
+    </w:p>
+    <w:p>
+      <w:r>
+        <w:t>This chapter surveys previous student-teacher platforms. Our project isn’t about reinventing the wheel, but to suggest a decent way to bind between existing products and to innovate with our live streaming.</w:t>
+      </w:r>
+    </w:p>
+    <w:p>
+      <w:r>
+        <w:t>We’ll demonstrate for each field how it exists, but suffers lack of functionality and accessibility for students/teachers.</w:t>
+      </w:r>
+    </w:p>
+    <w:p>
+      <w:pPr>
+        <w:pStyle w:val="ListParagraph"/>
+        <w:numPr>
+          <w:ilvl w:val="0"/>
+          <w:numId w:val="14"/>
+        </w:numPr>
+        <w:rPr>
+          <w:u w:val="single"/>
+        </w:rPr>
+      </w:pPr>
+      <w:r>
+        <w:rPr>
+          <w:b/>
+          <w:bCs/>
+          <w:u w:val="single"/>
+        </w:rPr>
+        <w:t>Clouds</w:t>
+      </w:r>
+    </w:p>
+    <w:p>
+      <w:pPr>
+        <w:pStyle w:val="ListParagraph"/>
+        <w:ind w:left="1440"/>
+      </w:pPr>
+      <w:r>
+        <w:t>As we all know, clouds exist for a very long time. There are clouds owned by the strongest companies in the world. Our project isn’t meant to compete with any of those, but to optimize the student/teacher approach to a study-relevant cloud. Our application will identify the file’s extension, decide whether it’s a document, a summary or a previous test, and will sort it so the user will enjoy surfing our cloud, instead of getting lost in it.</w:t>
+      </w:r>
+    </w:p>
+    <w:p>
+      <w:pPr>
+        <w:pStyle w:val="ListParagraph"/>
+        <w:ind w:left="1440"/>
+      </w:pPr>
+    </w:p>
+    <w:p>
+      <w:pPr>
+        <w:pStyle w:val="ListParagraph"/>
+        <w:numPr>
+          <w:ilvl w:val="0"/>
+          <w:numId w:val="14"/>
+        </w:numPr>
+      </w:pPr>
+      <w:r>
+        <w:rPr>
+          <w:b/>
+          <w:bCs/>
+          <w:u w:val="single"/>
+        </w:rPr>
+        <w:t>Text-Message systems</w:t>
+      </w:r>
+    </w:p>
+    <w:p>
+      <w:pPr>
+        <w:ind w:left="1440"/>
+      </w:pPr>
+      <w:r>
+        <w:t>There are lots of text-messaging systems, such as WhatsApp, Telegram, etc. Our platform will suggest a basic messaging system.</w:t>
+      </w:r>
+    </w:p>
+    <w:p>
+      <w:pPr>
+        <w:ind w:left="1440"/>
+      </w:pPr>
+    </w:p>
+    <w:p>
+      <w:pPr>
+        <w:ind w:left="1440"/>
+      </w:pPr>
+    </w:p>
+    <w:p>
+      <w:pPr>
+        <w:pStyle w:val="ListParagraph"/>
+        <w:numPr>
+          <w:ilvl w:val="0"/>
+          <w:numId w:val="14"/>
+        </w:numPr>
+      </w:pPr>
+      <w:r>
+        <w:rPr>
+          <w:b/>
+          <w:bCs/>
+          <w:u w:val="single"/>
+        </w:rPr>
+        <w:t>GPA Calculator</w:t>
+      </w:r>
+    </w:p>
+    <w:p>
+      <w:pPr>
+        <w:ind w:left="1440"/>
+      </w:pPr>
+      <w:r>
+        <w:t>During our studies, we came across several GPA calculators. One of them was in our university’s mobile application and the other was an external mobile application. The problem with our university’s application was the fact that it was unmodifiable. We couldn’t calculate our “what ifs” or to check whether we should retake a certain course. The problem with the external application was the fact that it’s external. It forced us to download a third-party application to our mobile phones.</w:t>
+      </w:r>
+    </w:p>
+    <w:p>
+      <w:pPr>
+        <w:ind w:left="1440"/>
+      </w:pPr>
+    </w:p>
+    <w:p>
+      <w:pPr>
+        <w:pStyle w:val="ListParagraph"/>
+        <w:numPr>
+          <w:ilvl w:val="0"/>
+          <w:numId w:val="14"/>
+        </w:numPr>
+      </w:pPr>
+      <w:r>
+        <w:rPr>
+          <w:b/>
+          <w:bCs/>
+          <w:u w:val="single"/>
+        </w:rPr>
+        <w:t>Tracking course progress</w:t>
+      </w:r>
+    </w:p>
+    <w:p>
+      <w:pPr>
+        <w:pStyle w:val="ListParagraph"/>
+        <w:ind w:left="1440"/>
+      </w:pPr>
+    </w:p>
+    <w:p>
+      <w:pPr>
+        <w:pStyle w:val="ListParagraph"/>
+        <w:ind w:left="1440"/>
+      </w:pPr>
+      <w:r>
+        <w:t>Our product provides students with a course progress tracking feature, based on taking quizzes, submitting assignments and reading papers. Our team has yet to encounter such a feature.</w:t>
+      </w:r>
+    </w:p>
+    <w:p>
+      <w:pPr>
+        <w:pStyle w:val="ListParagraph"/>
+        <w:ind w:left="1440"/>
+      </w:pPr>
+    </w:p>
+    <w:p>
+      <w:pPr>
+        <w:pStyle w:val="ListParagraph"/>
+        <w:numPr>
+          <w:ilvl w:val="0"/>
+          <w:numId w:val="14"/>
+        </w:numPr>
+      </w:pPr>
+      <w:r>
+        <w:rPr>
+          <w:b/>
+          <w:bCs/>
+          <w:u w:val="single"/>
+        </w:rPr>
+        <w:t>Learning management system</w:t>
+      </w:r>
+    </w:p>
+    <w:p>
+      <w:pPr>
+        <w:ind w:left="1440"/>
+      </w:pPr>
+      <w:r>
+        <w:t>There are many learning management systems. The one which the project’s team used is Moodle. Moodle suggest a lot, but as you will witness, we suggest more.</w:t>
+      </w:r>
+    </w:p>
+    <w:p>
+      <w:pPr>
+        <w:pStyle w:val="ListParagraph"/>
+        <w:numPr>
+          <w:ilvl w:val="0"/>
+          <w:numId w:val="14"/>
+        </w:numPr>
+      </w:pPr>
+      <w:r>
+        <w:rPr>
+          <w:b/>
+          <w:bCs/>
+          <w:u w:val="single"/>
+        </w:rPr>
+        <w:t>Live Stream Video</w:t>
+      </w:r>
+    </w:p>
+    <w:p>
+      <w:pPr>
+        <w:ind w:left="1440"/>
+      </w:pPr>
+      <w:r>
+        <w:t>This is where we truly innovate. Using the product of our project, you will be able to be at the lecture, even if you are absent from the class. You can send/receive messages from other students from the same lecture group during the lecture. You can ask the group questions and answer questions yourself.</w:t>
+      </w:r>
+    </w:p>
+    <w:p>
+      <w:pPr>
+        <w:ind w:left="1440"/>
+      </w:pPr>
+    </w:p>
+    <w:p>
+      <w:pPr>
+        <w:pStyle w:val="ListParagraph"/>
+        <w:numPr>
+          <w:ilvl w:val="0"/>
+          <w:numId w:val="14"/>
+        </w:numPr>
+      </w:pPr>
+      <w:r>
+        <w:rPr>
+          <w:b/>
+          <w:bCs/>
+          <w:u w:val="single"/>
+        </w:rPr>
+        <w:t>Live Feedback</w:t>
+      </w:r>
+    </w:p>
+    <w:p>
+      <w:pPr>
+        <w:pStyle w:val="ListParagraph"/>
+        <w:ind w:left="1440"/>
+      </w:pPr>
+      <w:r>
+        <w:t>Everyone benefits from the Live Feedback. Students which haven’t quite gotten the last topic learned in class, will no longer desperately raise their hands, but post it right into our Live Feedback system in real time. If most of the students felt the same way, the teacher might want to consider it. If a student did understand, he can tell the application that he did understand and by so to balance the “wizeScale”.</w:t>
+      </w:r>
+    </w:p>
+    <w:p/>
+    <w:p>
+      <w:pPr>
+        <w:pStyle w:val="ListParagraph"/>
+        <w:numPr>
+          <w:ilvl w:val="0"/>
+          <w:numId w:val="14"/>
+        </w:numPr>
+      </w:pPr>
+      <w:r>
+        <w:rPr>
+          <w:b/>
+          <w:bCs/>
+          <w:u w:val="single"/>
+        </w:rPr>
+        <w:t>Statistical Gathering</w:t>
+      </w:r>
+    </w:p>
+    <w:p>
+      <w:pPr>
+        <w:pStyle w:val="ListParagraph"/>
+        <w:ind w:left="1440"/>
+        <w:rPr>
+          <w:rtl/>
+        </w:rPr>
+      </w:pPr>
+      <w:r>
+        <w:t>The product of this project will independently gather statistical information regarding students’ satisfaction and students’ progress. This way the educational institution will be able to monitor its employees and improve.</w:t>
+      </w:r>
+    </w:p>
+    <w:p>
+      <w:pPr>
+        <w:ind w:left="720"/>
+      </w:pPr>
+    </w:p>
+    <w:p>
+      <w:pPr>
+        <w:ind w:left="720"/>
+      </w:pPr>
+    </w:p>
+    <w:p>
+      <w:pPr>
+        <w:ind w:left="720"/>
+        <w:rPr>
+          <w:b/>
+          <w:bCs/>
+          <w:u w:val="single"/>
+          <w:lang w:bidi="ar-SA"/>
+        </w:rPr>
+      </w:pPr>
+      <w:r>
+        <w:rPr>
+          <w:b/>
+          <w:bCs/>
+          <w:u w:val="single"/>
+          <w:lang w:bidi="ar-SA"/>
+        </w:rPr>
+        <w:lastRenderedPageBreak/>
+        <w:t>References:</w:t>
+      </w:r>
+    </w:p>
+    <w:p>
+      <w:pPr>
+        <w:pStyle w:val="ListParagraph"/>
+        <w:numPr>
+          <w:ilvl w:val="0"/>
+          <w:numId w:val="15"/>
+        </w:numPr>
+        <w:rPr>
+          <w:lang w:bidi="ar-SA"/>
+        </w:rPr>
+      </w:pPr>
+      <w:r>
+        <w:rPr>
+          <w:sz w:val="20"/>
+          <w:szCs w:val="20"/>
+          <w:lang w:bidi="ar-SA"/>
+        </w:rPr>
+        <w:t xml:space="preserve">“Using Moodle” </w:t>
+      </w:r>
+      <w:r>
+        <w:rPr>
+          <w:sz w:val="20"/>
+          <w:szCs w:val="20"/>
+          <w:lang w:bidi="ar-SA"/>
+        </w:rPr>
+        <w:t>–</w:t>
+      </w:r>
+      <w:r>
+        <w:rPr>
+          <w:sz w:val="20"/>
+          <w:szCs w:val="20"/>
+          <w:lang w:bidi="ar-SA"/>
+        </w:rPr>
+        <w:t xml:space="preserve"> </w:t>
+      </w:r>
+      <w:r>
+        <w:rPr>
+          <w:sz w:val="20"/>
+          <w:szCs w:val="20"/>
+          <w:lang w:bidi="ar-SA"/>
+        </w:rPr>
+        <w:t xml:space="preserve">Jason Cole &amp; Helen Foster -  </w:t>
+      </w:r>
+      <w:hyperlink r:id="rId9" w:history="1">
+        <w:r>
+          <w:rPr>
+            <w:rStyle w:val="Hyperlink"/>
+            <w:sz w:val="20"/>
+            <w:szCs w:val="20"/>
+            <w:lang w:bidi="ar-SA"/>
+          </w:rPr>
+          <w:t>https://books.google.co.il/books?hl=iw&amp;lr=&amp;id=wfPPb1m0G6EC&amp;oi=fnd&amp;pg=PR5&amp;dq=moodle&amp;ots=vSxkIj1BMB&amp;sig=KNtDANrMBc9EjjWFI_mHWiQiFvM&amp;redir_esc=y#v=onepage&amp;q=moodle&amp;f=false</w:t>
+        </w:r>
+      </w:hyperlink>
+    </w:p>
+    <w:p>
+      <w:pPr>
+        <w:pStyle w:val="ListParagraph"/>
+        <w:numPr>
+          <w:ilvl w:val="0"/>
+          <w:numId w:val="15"/>
+        </w:numPr>
+        <w:rPr>
+          <w:lang w:bidi="ar-SA"/>
+        </w:rPr>
+      </w:pPr>
+      <w:r>
+        <w:rPr>
+          <w:lang w:bidi="ar-SA"/>
+        </w:rPr>
+        <w:t xml:space="preserve">“Moodle” </w:t>
+      </w:r>
+      <w:r>
+        <w:rPr>
+          <w:lang w:bidi="ar-SA"/>
+        </w:rPr>
+        <w:t xml:space="preserve">– </w:t>
+      </w:r>
+      <w:r>
+        <w:t xml:space="preserve">Klaus </w:t>
+      </w:r>
+      <w:proofErr w:type="spellStart"/>
+      <w:r>
+        <w:t>Brandl</w:t>
+      </w:r>
+      <w:proofErr w:type="spellEnd"/>
+      <w:r>
+        <w:rPr>
+          <w:lang w:bidi="ar-SA"/>
+        </w:rPr>
+        <w:t xml:space="preserve"> </w:t>
+      </w:r>
+      <w:r>
+        <w:rPr>
+          <w:lang w:bidi="ar-SA"/>
+        </w:rPr>
+        <w:t xml:space="preserve">- </w:t>
+      </w:r>
+      <w:hyperlink r:id="rId10" w:history="1">
+        <w:r>
+          <w:rPr>
+            <w:rStyle w:val="Hyperlink"/>
+            <w:lang w:bidi="ar-SA"/>
+          </w:rPr>
+          <w:t>http://llt.m</w:t>
+        </w:r>
+        <w:r>
+          <w:rPr>
+            <w:rStyle w:val="Hyperlink"/>
+            <w:lang w:bidi="ar-SA"/>
+          </w:rPr>
+          <w:t>s</w:t>
+        </w:r>
+        <w:r>
+          <w:rPr>
+            <w:rStyle w:val="Hyperlink"/>
+            <w:lang w:bidi="ar-SA"/>
+          </w:rPr>
+          <w:t>u.edu/vol9num2/review1/default.html</w:t>
+        </w:r>
+      </w:hyperlink>
+    </w:p>
+    <w:p>
+      <w:pPr>
+        <w:pStyle w:val="ListParagraph"/>
+        <w:numPr>
+          <w:ilvl w:val="0"/>
+          <w:numId w:val="15"/>
+        </w:numPr>
+        <w:rPr>
+          <w:lang w:bidi="ar-SA"/>
+        </w:rPr>
+      </w:pPr>
+      <w:r>
+        <w:rPr>
+          <w:lang w:bidi="ar-SA"/>
+        </w:rPr>
+        <w:t>“</w:t>
+      </w:r>
+      <w:r>
+        <w:t xml:space="preserve">Changing How and What Children Learn in School with Computer-Based Technologies” - </w:t>
+      </w:r>
+      <w:r>
+        <w:t xml:space="preserve">Jeremy </w:t>
+      </w:r>
+      <w:proofErr w:type="spellStart"/>
+      <w:r>
+        <w:t>Roschelle</w:t>
+      </w:r>
+      <w:proofErr w:type="spellEnd"/>
+      <w:r>
+        <w:t xml:space="preserve">, Roy D. Pea, Christopher M. Hoadley, Douglas N. </w:t>
+      </w:r>
+      <w:proofErr w:type="spellStart"/>
+      <w:r>
+        <w:t>Gordin</w:t>
+      </w:r>
+      <w:proofErr w:type="spellEnd"/>
+      <w:r>
+        <w:t xml:space="preserve"> &amp;</w:t>
+      </w:r>
+      <w:r>
+        <w:t xml:space="preserve"> Barbara Means</w:t>
+      </w:r>
+      <w:r>
+        <w:t xml:space="preserve"> -</w:t>
+      </w:r>
+      <w:r>
+        <w:t xml:space="preserve"> </w:t>
+      </w:r>
+      <w:hyperlink r:id="rId11" w:history="1">
+        <w:r>
+          <w:rPr>
+            <w:rStyle w:val="Hyperlink"/>
+          </w:rPr>
+          <w:t>https://telearn.archives-ouvertes.fr/hal-00190610/document</w:t>
+        </w:r>
+      </w:hyperlink>
+    </w:p>
+    <w:p>
+      <w:pPr>
+        <w:rPr>
+          <w:lang w:bidi="ar-SA"/>
+        </w:rPr>
+      </w:pPr>
+    </w:p>
+    <w:p>
+      <w:pPr>
+        <w:ind w:left="720"/>
+        <w:rPr>
+          <w:lang w:bidi="ar-SA"/>
         </w:rPr>
       </w:pPr>
     </w:p>
@@ -1926,7 +2615,6 @@
           <w:sz w:val="26"/>
           <w:szCs w:val="26"/>
         </w:rPr>
-        <w:lastRenderedPageBreak/>
         <w:t>Live feedback</w:t>
       </w:r>
     </w:p>
@@ -2071,6 +2759,7 @@
           <w:sz w:val="26"/>
           <w:szCs w:val="26"/>
         </w:rPr>
+        <w:lastRenderedPageBreak/>
         <w:t>General security</w:t>
       </w:r>
     </w:p>
@@ -3282,7 +3971,7 @@
                           </pic:cNvPicPr>
                         </pic:nvPicPr>
                         <pic:blipFill>
-                          <a:blip r:embed="rId9">
+                          <a:blip r:embed="rId12">
                             <a:extLst>
                               <a:ext uri="{28A0092B-C50C-407E-A947-70E740481C1C}">
                                 <a14:useLocalDpi xmlns:a14="http://schemas.microsoft.com/office/drawing/2010/main" val="0"/>
@@ -3360,7 +4049,7 @@
               </wp:anchor>
             </w:drawing>
           </mc:Choice>
-          <mc:Fallback xmlns:mv="urn:schemas-microsoft-com:mac:vml" xmlns:mo="http://schemas.microsoft.com/office/mac/office/2008/main">
+          <mc:Fallback xmlns:mo="http://schemas.microsoft.com/office/mac/office/2008/main" xmlns:mv="urn:schemas-microsoft-com:mac:vml">
             <w:pict>
               <v:group w14:anchorId="64FDA58A" id="Group 4" o:spid="_x0000_s1026" style="position:absolute;margin-left:3.5pt;margin-top:4.9pt;width:474pt;height:270pt;z-index:251659264;mso-width-relative:margin" coordsize="60198,34290" o:gfxdata="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">
                 <v:shapetype id="_x0000_t75" coordsize="21600,21600" o:spt="75" o:preferrelative="t" path="m@4@5l@4@11@9@11@9@5xe" filled="f" stroked="f">
@@ -3383,7 +4072,7 @@
                   <o:lock v:ext="edit" aspectratio="t"/>
                 </v:shapetype>
                 <v:shape id="Picture 2" o:spid="_x0000_s1027" type="#_x0000_t75" style="position:absolute;width:59436;height:33909;visibility:visible;mso-wrap-style:square" o:gfxdata="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">
-                  <v:imagedata r:id="rId10" o:title=""/>
+                  <v:imagedata r:id="rId13" o:title=""/>
                 </v:shape>
                 <v:rect id="Rectangle 3" o:spid="_x0000_s1028" style="position:absolute;left:35661;top:24688;width:24537;height:9602;visibility:visible;mso-wrap-style:square;v-text-anchor:middle" o:gfxdata="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" fillcolor="white [3212]" strokecolor="white [3212]" strokeweight="1pt"/>
               </v:group>
@@ -17597,8 +18286,6 @@
       <w:r>
         <w:t>Done.</w:t>
       </w:r>
-      <w:bookmarkStart w:id="24" w:name="_GoBack"/>
-      <w:bookmarkEnd w:id="24"/>
     </w:p>
   </w:comment>
 </w:comments>
@@ -18078,6 +18765,95 @@
     </w:lvl>
   </w:abstractNum>
   <w:abstractNum w:abstractNumId="4" w15:restartNumberingAfterBreak="0">
+    <w:nsid w:val="1F1B0EB8"/>
+    <w:multiLevelType w:val="hybridMultilevel"/>
+    <w:tmpl w:val="7A6E3128"/>
+    <w:lvl w:ilvl="0" w:tplc="0409000F">
+      <w:start w:val="1"/>
+      <w:numFmt w:val="decimal"/>
+      <w:lvlText w:val="%1."/>
+      <w:lvlJc w:val="left"/>
+      <w:pPr>
+        <w:ind w:left="720" w:hanging="360"/>
+      </w:pPr>
+      <w:rPr>
+        <w:rFonts w:hint="default"/>
+      </w:rPr>
+    </w:lvl>
+    <w:lvl w:ilvl="1" w:tplc="04090019">
+      <w:start w:val="1"/>
+      <w:numFmt w:val="lowerLetter"/>
+      <w:lvlText w:val="%2."/>
+      <w:lvlJc w:val="left"/>
+      <w:pPr>
+        <w:ind w:left="1440" w:hanging="360"/>
+      </w:pPr>
+    </w:lvl>
+    <w:lvl w:ilvl="2" w:tplc="0409001B" w:tentative="1">
+      <w:start w:val="1"/>
+      <w:numFmt w:val="lowerRoman"/>
+      <w:lvlText w:val="%3."/>
+      <w:lvlJc w:val="right"/>
+      <w:pPr>
+        <w:ind w:left="2160" w:hanging="180"/>
+      </w:pPr>
+    </w:lvl>
+    <w:lvl w:ilvl="3" w:tplc="0409000F" w:tentative="1">
+      <w:start w:val="1"/>
+      <w:numFmt w:val="decimal"/>
+      <w:lvlText w:val="%4."/>
+      <w:lvlJc w:val="left"/>
+      <w:pPr>
+        <w:ind w:left="2880" w:hanging="360"/>
+      </w:pPr>
+    </w:lvl>
+    <w:lvl w:ilvl="4" w:tplc="04090019" w:tentative="1">
+      <w:start w:val="1"/>
+      <w:numFmt w:val="lowerLetter"/>
+      <w:lvlText w:val="%5."/>
+      <w:lvlJc w:val="left"/>
+      <w:pPr>
+        <w:ind w:left="3600" w:hanging="360"/>
+      </w:pPr>
+    </w:lvl>
+    <w:lvl w:ilvl="5" w:tplc="0409001B" w:tentative="1">
+      <w:start w:val="1"/>
+      <w:numFmt w:val="lowerRoman"/>
+      <w:lvlText w:val="%6."/>
+      <w:lvlJc w:val="right"/>
+      <w:pPr>
+        <w:ind w:left="4320" w:hanging="180"/>
+      </w:pPr>
+    </w:lvl>
+    <w:lvl w:ilvl="6" w:tplc="0409000F" w:tentative="1">
+      <w:start w:val="1"/>
+      <w:numFmt w:val="decimal"/>
+      <w:lvlText w:val="%7."/>
+      <w:lvlJc w:val="left"/>
+      <w:pPr>
+        <w:ind w:left="5040" w:hanging="360"/>
+      </w:pPr>
+    </w:lvl>
+    <w:lvl w:ilvl="7" w:tplc="04090019" w:tentative="1">
+      <w:start w:val="1"/>
+      <w:numFmt w:val="lowerLetter"/>
+      <w:lvlText w:val="%8."/>
+      <w:lvlJc w:val="left"/>
+      <w:pPr>
+        <w:ind w:left="5760" w:hanging="360"/>
+      </w:pPr>
+    </w:lvl>
+    <w:lvl w:ilvl="8" w:tplc="0409001B" w:tentative="1">
+      <w:start w:val="1"/>
+      <w:numFmt w:val="lowerRoman"/>
+      <w:lvlText w:val="%9."/>
+      <w:lvlJc w:val="right"/>
+      <w:pPr>
+        <w:ind w:left="6480" w:hanging="180"/>
+      </w:pPr>
+    </w:lvl>
+  </w:abstractNum>
+  <w:abstractNum w:abstractNumId="5" w15:restartNumberingAfterBreak="0">
     <w:nsid w:val="255D09C0"/>
     <w:multiLevelType w:val="hybridMultilevel"/>
     <w:tmpl w:val="C7546672"/>
@@ -18166,7 +18942,7 @@
       </w:pPr>
     </w:lvl>
   </w:abstractNum>
-  <w:abstractNum w:abstractNumId="5" w15:restartNumberingAfterBreak="0">
+  <w:abstractNum w:abstractNumId="6" w15:restartNumberingAfterBreak="0">
     <w:nsid w:val="2DFF50D7"/>
     <w:multiLevelType w:val="hybridMultilevel"/>
     <w:tmpl w:val="CA4E8F88"/>
@@ -18255,7 +19031,7 @@
       </w:pPr>
     </w:lvl>
   </w:abstractNum>
-  <w:abstractNum w:abstractNumId="6" w15:restartNumberingAfterBreak="0">
+  <w:abstractNum w:abstractNumId="7" w15:restartNumberingAfterBreak="0">
     <w:nsid w:val="45980CCF"/>
     <w:multiLevelType w:val="hybridMultilevel"/>
     <w:tmpl w:val="F82A1574"/>
@@ -18368,7 +19144,7 @@
       </w:rPr>
     </w:lvl>
   </w:abstractNum>
-  <w:abstractNum w:abstractNumId="7" w15:restartNumberingAfterBreak="0">
+  <w:abstractNum w:abstractNumId="8" w15:restartNumberingAfterBreak="0">
     <w:nsid w:val="484537BC"/>
     <w:multiLevelType w:val="hybridMultilevel"/>
     <w:tmpl w:val="69AA1C0E"/>
@@ -18457,7 +19233,7 @@
       </w:pPr>
     </w:lvl>
   </w:abstractNum>
-  <w:abstractNum w:abstractNumId="8" w15:restartNumberingAfterBreak="0">
+  <w:abstractNum w:abstractNumId="9" w15:restartNumberingAfterBreak="0">
     <w:nsid w:val="4CB45536"/>
     <w:multiLevelType w:val="hybridMultilevel"/>
     <w:tmpl w:val="69AA1C0E"/>
@@ -18546,7 +19322,7 @@
       </w:pPr>
     </w:lvl>
   </w:abstractNum>
-  <w:abstractNum w:abstractNumId="9" w15:restartNumberingAfterBreak="0">
+  <w:abstractNum w:abstractNumId="10" w15:restartNumberingAfterBreak="0">
     <w:nsid w:val="537875F4"/>
     <w:multiLevelType w:val="hybridMultilevel"/>
     <w:tmpl w:val="BE78880E"/>
@@ -18659,7 +19435,120 @@
       </w:rPr>
     </w:lvl>
   </w:abstractNum>
-  <w:abstractNum w:abstractNumId="10" w15:restartNumberingAfterBreak="0">
+  <w:abstractNum w:abstractNumId="11" w15:restartNumberingAfterBreak="0">
+    <w:nsid w:val="6FB95A1A"/>
+    <w:multiLevelType w:val="hybridMultilevel"/>
+    <w:tmpl w:val="14C62E28"/>
+    <w:lvl w:ilvl="0" w:tplc="DD523686">
+      <w:start w:val="6"/>
+      <w:numFmt w:val="bullet"/>
+      <w:lvlText w:val="-"/>
+      <w:lvlJc w:val="left"/>
+      <w:pPr>
+        <w:ind w:left="1080" w:hanging="360"/>
+      </w:pPr>
+      <w:rPr>
+        <w:rFonts w:ascii="Calibri" w:eastAsiaTheme="minorHAnsi" w:hAnsi="Calibri" w:cs="Calibri" w:hint="default"/>
+      </w:rPr>
+    </w:lvl>
+    <w:lvl w:ilvl="1" w:tplc="04090003" w:tentative="1">
+      <w:start w:val="1"/>
+      <w:numFmt w:val="bullet"/>
+      <w:lvlText w:val="o"/>
+      <w:lvlJc w:val="left"/>
+      <w:pPr>
+        <w:ind w:left="1800" w:hanging="360"/>
+      </w:pPr>
+      <w:rPr>
+        <w:rFonts w:ascii="Courier New" w:hAnsi="Courier New" w:cs="Courier New" w:hint="default"/>
+      </w:rPr>
+    </w:lvl>
+    <w:lvl w:ilvl="2" w:tplc="04090005" w:tentative="1">
+      <w:start w:val="1"/>
+      <w:numFmt w:val="bullet"/>
+      <w:lvlText w:val=""/>
+      <w:lvlJc w:val="left"/>
+      <w:pPr>
+        <w:ind w:left="2520" w:hanging="360"/>
+      </w:pPr>
+      <w:rPr>
+        <w:rFonts w:ascii="Wingdings" w:hAnsi="Wingdings" w:hint="default"/>
+      </w:rPr>
+    </w:lvl>
+    <w:lvl w:ilvl="3" w:tplc="04090001" w:tentative="1">
+      <w:start w:val="1"/>
+      <w:numFmt w:val="bullet"/>
+      <w:lvlText w:val=""/>
+      <w:lvlJc w:val="left"/>
+      <w:pPr>
+        <w:ind w:left="3240" w:hanging="360"/>
+      </w:pPr>
+      <w:rPr>
+        <w:rFonts w:ascii="Symbol" w:hAnsi="Symbol" w:hint="default"/>
+      </w:rPr>
+    </w:lvl>
+    <w:lvl w:ilvl="4" w:tplc="04090003" w:tentative="1">
+      <w:start w:val="1"/>
+      <w:numFmt w:val="bullet"/>
+      <w:lvlText w:val="o"/>
+      <w:lvlJc w:val="left"/>
+      <w:pPr>
+        <w:ind w:left="3960" w:hanging="360"/>
+      </w:pPr>
+      <w:rPr>
+        <w:rFonts w:ascii="Courier New" w:hAnsi="Courier New" w:cs="Courier New" w:hint="default"/>
+      </w:rPr>
+    </w:lvl>
+    <w:lvl w:ilvl="5" w:tplc="04090005" w:tentative="1">
+      <w:start w:val="1"/>
+      <w:numFmt w:val="bullet"/>
+      <w:lvlText w:val=""/>
+      <w:lvlJc w:val="left"/>
+      <w:pPr>
+        <w:ind w:left="4680" w:hanging="360"/>
+      </w:pPr>
+      <w:rPr>
+        <w:rFonts w:ascii="Wingdings" w:hAnsi="Wingdings" w:hint="default"/>
+      </w:rPr>
+    </w:lvl>
+    <w:lvl w:ilvl="6" w:tplc="04090001" w:tentative="1">
+      <w:start w:val="1"/>
+      <w:numFmt w:val="bullet"/>
+      <w:lvlText w:val=""/>
+      <w:lvlJc w:val="left"/>
+      <w:pPr>
+        <w:ind w:left="5400" w:hanging="360"/>
+      </w:pPr>
+      <w:rPr>
+        <w:rFonts w:ascii="Symbol" w:hAnsi="Symbol" w:hint="default"/>
+      </w:rPr>
+    </w:lvl>
+    <w:lvl w:ilvl="7" w:tplc="04090003" w:tentative="1">
+      <w:start w:val="1"/>
+      <w:numFmt w:val="bullet"/>
+      <w:lvlText w:val="o"/>
+      <w:lvlJc w:val="left"/>
+      <w:pPr>
+        <w:ind w:left="6120" w:hanging="360"/>
+      </w:pPr>
+      <w:rPr>
+        <w:rFonts w:ascii="Courier New" w:hAnsi="Courier New" w:cs="Courier New" w:hint="default"/>
+      </w:rPr>
+    </w:lvl>
+    <w:lvl w:ilvl="8" w:tplc="04090005" w:tentative="1">
+      <w:start w:val="1"/>
+      <w:numFmt w:val="bullet"/>
+      <w:lvlText w:val=""/>
+      <w:lvlJc w:val="left"/>
+      <w:pPr>
+        <w:ind w:left="6840" w:hanging="360"/>
+      </w:pPr>
+      <w:rPr>
+        <w:rFonts w:ascii="Wingdings" w:hAnsi="Wingdings" w:hint="default"/>
+      </w:rPr>
+    </w:lvl>
+  </w:abstractNum>
+  <w:abstractNum w:abstractNumId="12" w15:restartNumberingAfterBreak="0">
     <w:nsid w:val="79F86B36"/>
     <w:multiLevelType w:val="hybridMultilevel"/>
     <w:tmpl w:val="7520B2C4"/>
@@ -18748,7 +19637,7 @@
       </w:pPr>
     </w:lvl>
   </w:abstractNum>
-  <w:abstractNum w:abstractNumId="11" w15:restartNumberingAfterBreak="0">
+  <w:abstractNum w:abstractNumId="13" w15:restartNumberingAfterBreak="0">
     <w:nsid w:val="7B315386"/>
     <w:multiLevelType w:val="hybridMultilevel"/>
     <w:tmpl w:val="B4A25528"/>
@@ -18837,7 +19726,7 @@
       </w:pPr>
     </w:lvl>
   </w:abstractNum>
-  <w:abstractNum w:abstractNumId="12" w15:restartNumberingAfterBreak="0">
+  <w:abstractNum w:abstractNumId="14" w15:restartNumberingAfterBreak="0">
     <w:nsid w:val="7BE434D7"/>
     <w:multiLevelType w:val="singleLevel"/>
     <w:tmpl w:val="04090001"/>
@@ -18861,40 +19750,46 @@
     <w:abstractNumId w:val="1"/>
   </w:num>
   <w:num w:numId="2">
-    <w:abstractNumId w:val="7"/>
+    <w:abstractNumId w:val="8"/>
   </w:num>
   <w:num w:numId="3">
     <w:abstractNumId w:val="0"/>
   </w:num>
   <w:num w:numId="4">
-    <w:abstractNumId w:val="6"/>
+    <w:abstractNumId w:val="7"/>
   </w:num>
   <w:num w:numId="5">
-    <w:abstractNumId w:val="12"/>
+    <w:abstractNumId w:val="14"/>
   </w:num>
   <w:num w:numId="6">
     <w:abstractNumId w:val="2"/>
   </w:num>
   <w:num w:numId="7">
-    <w:abstractNumId w:val="9"/>
+    <w:abstractNumId w:val="10"/>
   </w:num>
   <w:num w:numId="8">
     <w:abstractNumId w:val="3"/>
   </w:num>
   <w:num w:numId="9">
-    <w:abstractNumId w:val="8"/>
+    <w:abstractNumId w:val="9"/>
   </w:num>
   <w:num w:numId="10">
-    <w:abstractNumId w:val="11"/>
+    <w:abstractNumId w:val="13"/>
   </w:num>
   <w:num w:numId="11">
-    <w:abstractNumId w:val="10"/>
+    <w:abstractNumId w:val="12"/>
   </w:num>
   <w:num w:numId="12">
+    <w:abstractNumId w:val="5"/>
+  </w:num>
+  <w:num w:numId="13">
+    <w:abstractNumId w:val="6"/>
+  </w:num>
+  <w:num w:numId="14">
     <w:abstractNumId w:val="4"/>
   </w:num>
-  <w:num w:numId="13">
-    <w:abstractNumId w:val="5"/>
+  <w:num w:numId="15">
+    <w:abstractNumId w:val="11"/>
   </w:num>
 </w:numbering>
 </file>
@@ -19879,6 +20774,39 @@
       <w:szCs w:val="18"/>
     </w:rPr>
   </w:style>
+  <w:style w:type="character" w:styleId="Hyperlink">
+    <w:name w:val="Hyperlink"/>
+    <w:basedOn w:val="DefaultParagraphFont"/>
+    <w:uiPriority w:val="99"/>
+    <w:unhideWhenUsed/>
+    <w:rsid w:val="0095447F"/>
+    <w:rPr>
+      <w:color w:val="0563C1" w:themeColor="hyperlink"/>
+      <w:u w:val="single"/>
+    </w:rPr>
+  </w:style>
+  <w:style w:type="character" w:styleId="UnresolvedMention">
+    <w:name w:val="Unresolved Mention"/>
+    <w:basedOn w:val="DefaultParagraphFont"/>
+    <w:uiPriority w:val="99"/>
+    <w:rsid w:val="0095447F"/>
+    <w:rPr>
+      <w:color w:val="808080"/>
+      <w:shd w:val="clear" w:color="auto" w:fill="E6E6E6"/>
+    </w:rPr>
+  </w:style>
+  <w:style w:type="character" w:styleId="FollowedHyperlink">
+    <w:name w:val="FollowedHyperlink"/>
+    <w:basedOn w:val="DefaultParagraphFont"/>
+    <w:uiPriority w:val="99"/>
+    <w:semiHidden/>
+    <w:unhideWhenUsed/>
+    <w:rsid w:val="00BF4EDF"/>
+    <w:rPr>
+      <w:color w:val="954F72" w:themeColor="followedHyperlink"/>
+      <w:u w:val="single"/>
+    </w:rPr>
+  </w:style>
 </w:styles>
 </file>
 
@@ -20182,7 +21110,7 @@
 </file>
 
 <file path=customXml/itemProps1.xml><?xml version="1.0" encoding="utf-8"?>
-<ds:datastoreItem xmlns:ds="http://schemas.openxmlformats.org/officeDocument/2006/customXml" ds:itemID="{5F52CE23-D56E-4D66-AE04-C68CEB5A5195}">
+<ds:datastoreItem xmlns:ds="http://schemas.openxmlformats.org/officeDocument/2006/customXml" ds:itemID="{E80B6ED8-A4F5-41E2-81E7-1756A78B1B49}">
   <ds:schemaRefs>
     <ds:schemaRef ds:uri="http://schemas.openxmlformats.org/officeDocument/2006/bibliography"/>
   </ds:schemaRefs>

</xml_diff>